<commit_message>
Melhoria no texto 2.1.1.1.1.Sistemas de Processamento de Transações (SPT) Melhoria no texto  2.1.1.1.4.Sistemas de Apoio ao Executivo (SAE). O livro do baltazn e phillips, 2012 p. 30 fala sobre eficiencia e eficacia em sistemas de informação
</commit_message>
<xml_diff>
--- a/texto com conteudo para tc2/TC1-N2-William Estrela Louzeiro-Claudio Roberto Stacheira.docx
+++ b/texto com conteudo para tc2/TC1-N2-William Estrela Louzeiro-Claudio Roberto Stacheira.docx
@@ -631,7 +631,6 @@
         </w:rPr>
         <w:br/>
       </w:r>
-      <w:proofErr w:type="gramStart"/>
       <w:r>
         <w:rPr>
           <w:rFonts w:eastAsia="Calibri" w:cs="Times New Roman"/>
@@ -640,7 +639,6 @@
         </w:rPr>
         <w:t>Outubro</w:t>
       </w:r>
-      <w:proofErr w:type="gramEnd"/>
       <w:r>
         <w:rPr>
           <w:rFonts w:eastAsia="Calibri" w:cs="Times New Roman"/>
@@ -1185,7 +1183,6 @@
         </w:rPr>
         <w:br/>
       </w:r>
-      <w:proofErr w:type="gramStart"/>
       <w:r>
         <w:rPr>
           <w:rFonts w:eastAsia="Calibri" w:cs="Times New Roman"/>
@@ -1194,7 +1191,6 @@
         </w:rPr>
         <w:t>Outubro</w:t>
       </w:r>
-      <w:proofErr w:type="gramEnd"/>
       <w:r>
         <w:rPr>
           <w:rFonts w:eastAsia="Calibri" w:cs="Times New Roman"/>
@@ -9603,25 +9599,14 @@
         </w:rPr>
         <w:t xml:space="preserve">como </w:t>
       </w:r>
-      <w:proofErr w:type="gramStart"/>
-      <w:r>
-        <w:rPr>
-          <w:rFonts w:eastAsia="Calibri" w:cs="Times New Roman"/>
-          <w:color w:val="auto"/>
-          <w:szCs w:val="22"/>
-          <w:lang w:eastAsia="en-US"/>
-        </w:rPr>
-        <w:t>tais</w:t>
-      </w:r>
-      <w:proofErr w:type="gramEnd"/>
-      <w:r>
-        <w:rPr>
-          <w:rFonts w:eastAsia="Calibri" w:cs="Times New Roman"/>
-          <w:color w:val="auto"/>
-          <w:szCs w:val="22"/>
-          <w:lang w:eastAsia="en-US"/>
-        </w:rPr>
-        <w:t xml:space="preserve"> </w:t>
+      <w:r>
+        <w:rPr>
+          <w:rFonts w:eastAsia="Calibri" w:cs="Times New Roman"/>
+          <w:color w:val="auto"/>
+          <w:szCs w:val="22"/>
+          <w:lang w:eastAsia="en-US"/>
+        </w:rPr>
+        <w:t xml:space="preserve">tais </w:t>
       </w:r>
       <w:r>
         <w:rPr>
@@ -13351,16 +13336,7 @@
           <w:lang w:eastAsia="en-US"/>
         </w:rPr>
         <w:lastRenderedPageBreak/>
-        <w:t>Goiânia, Cidade de Goiás, Iporá, Formosa, Quirinópolis, Morrinhos, Itapuranga, Porangatu, Uruaçu, São luís de Montes Belos, Pires do Rio e Goianésia</w:t>
-      </w:r>
-      <w:r>
-        <w:rPr>
-          <w:rFonts w:eastAsia="Calibri" w:cs="Times New Roman"/>
-          <w:color w:val="auto"/>
-          <w:szCs w:val="22"/>
-          <w:lang w:eastAsia="en-US"/>
-        </w:rPr>
-        <w:t>.</w:t>
+        <w:t>Goiânia, Cidade de Goiás, Iporá, Formosa, Quirinópolis, Morrinhos, Itapuranga, Porangatu, Uruaçu, São luís de Montes Belos, Pires do Rio e Goianésia.</w:t>
       </w:r>
     </w:p>
     <w:p>
@@ -17094,19 +17070,11 @@
           <w:lang w:eastAsia="pt-BR"/>
         </w:rPr>
       </w:pPr>
-      <w:proofErr w:type="gramStart"/>
       <w:r>
         <w:rPr>
           <w:lang w:eastAsia="pt-BR"/>
         </w:rPr>
-        <w:t>Melhor</w:t>
-      </w:r>
-      <w:proofErr w:type="gramEnd"/>
-      <w:r>
-        <w:rPr>
-          <w:lang w:eastAsia="pt-BR"/>
-        </w:rPr>
-        <w:t xml:space="preserve"> tomada de decisões;</w:t>
+        <w:t>Melhor tomada de decisões;</w:t>
       </w:r>
     </w:p>
     <w:p>
@@ -18615,7 +18583,7 @@
           <w:szCs w:val="22"/>
           <w:lang w:eastAsia="en-US"/>
         </w:rPr>
-        <w:t>, são tão críticos que se deixarem de funcionar podem entrar em colapso, trazendo danos até a outras empresas</w:t>
+        <w:t>, são tão críticos que se deixarem de funcionar podem entrar em colapso</w:t>
       </w:r>
       <w:r>
         <w:rPr>
@@ -18648,6 +18616,96 @@
           <w:lang w:eastAsia="en-US"/>
         </w:rPr>
         <w:t>).</w:t>
+      </w:r>
+      <w:r>
+        <w:rPr>
+          <w:rFonts w:eastAsia="Calibri" w:cs="Times New Roman"/>
+          <w:szCs w:val="22"/>
+          <w:lang w:eastAsia="en-US"/>
+        </w:rPr>
+        <w:t xml:space="preserve"> </w:t>
+      </w:r>
+    </w:p>
+    <w:p>
+      <w:pPr>
+        <w:suppressAutoHyphens w:val="0"/>
+        <w:rPr>
+          <w:rFonts w:eastAsia="Calibri" w:cs="Times New Roman"/>
+          <w:szCs w:val="22"/>
+          <w:lang w:eastAsia="en-US"/>
+        </w:rPr>
+      </w:pPr>
+      <w:r>
+        <w:rPr>
+          <w:rFonts w:eastAsia="Calibri" w:cs="Times New Roman"/>
+          <w:szCs w:val="22"/>
+          <w:lang w:eastAsia="en-US"/>
+        </w:rPr>
+        <w:t>Compreende toda informação contida em um único processo de negócio ou unidade de trabalho, seu proposito principal é apoiar a realização das tarefas operacionais diárias, como por exemplo um Sistema Operacional</w:t>
+      </w:r>
+      <w:r>
+        <w:rPr>
+          <w:rFonts w:eastAsia="Calibri" w:cs="Times New Roman"/>
+          <w:szCs w:val="22"/>
+          <w:lang w:eastAsia="en-US"/>
+        </w:rPr>
+        <w:t xml:space="preserve"> ou um sistema de compra de ações, estes sistemas são usados em operações repetitivas como por exemplo analisar relatórios diários de vendas para determinar a quantidade de produtos a serem mantidas em estoque</w:t>
+      </w:r>
+      <w:r>
+        <w:rPr>
+          <w:rFonts w:eastAsia="Calibri" w:cs="Times New Roman"/>
+          <w:szCs w:val="22"/>
+          <w:lang w:eastAsia="en-US"/>
+        </w:rPr>
+        <w:t>(BAL</w:t>
+      </w:r>
+      <w:r>
+        <w:rPr>
+          <w:rFonts w:eastAsia="Calibri" w:cs="Times New Roman"/>
+          <w:szCs w:val="22"/>
+          <w:lang w:eastAsia="en-US"/>
+        </w:rPr>
+        <w:t>TZAN</w:t>
+      </w:r>
+      <w:r>
+        <w:rPr>
+          <w:rFonts w:eastAsia="Calibri" w:cs="Times New Roman"/>
+          <w:szCs w:val="22"/>
+          <w:lang w:eastAsia="en-US"/>
+        </w:rPr>
+        <w:t>;</w:t>
+      </w:r>
+      <w:r>
+        <w:rPr>
+          <w:rFonts w:eastAsia="Calibri" w:cs="Times New Roman"/>
+          <w:szCs w:val="22"/>
+          <w:lang w:eastAsia="en-US"/>
+        </w:rPr>
+        <w:t xml:space="preserve"> PHILLIPS</w:t>
+      </w:r>
+      <w:r>
+        <w:rPr>
+          <w:rFonts w:eastAsia="Calibri" w:cs="Times New Roman"/>
+          <w:szCs w:val="22"/>
+          <w:lang w:eastAsia="en-US"/>
+        </w:rPr>
+        <w:t>, 2012</w:t>
+      </w:r>
+      <w:r>
+        <w:rPr>
+          <w:rFonts w:eastAsia="Calibri" w:cs="Times New Roman"/>
+          <w:szCs w:val="22"/>
+          <w:lang w:eastAsia="en-US"/>
+        </w:rPr>
+        <w:t>)</w:t>
+      </w:r>
+      <w:r>
+        <w:rPr>
+          <w:rFonts w:eastAsia="Calibri" w:cs="Times New Roman"/>
+          <w:szCs w:val="22"/>
+          <w:lang w:eastAsia="en-US"/>
+        </w:rPr>
+        <w:t>.</w:t>
       </w:r>
     </w:p>
     <w:p>
@@ -19000,7 +19058,16 @@
           <w:szCs w:val="22"/>
           <w:lang w:eastAsia="en-US"/>
         </w:rPr>
-        <w:t>Já um Sistema de Apoio a tomada de Decisão (SAD) pode ser compreendido como um sistema que trabalha com grande quantidade de dados e relatórios, produzidos por outros sistema ou inseridos pelo o usuário, a fim de produzir ações que normalmente não são rotineiras na organização, fazendo com que o usuário possa trabalhar com o sistema diretamente, o mesmo provém uma interface para manuseio e entradas de dados</w:t>
+        <w:t xml:space="preserve">Já um Sistema de Apoio a tomada de Decisão (SAD) pode ser compreendido como um sistema que trabalha com grande quantidade de dados e relatórios, produzidos por outros sistema ou inseridos pelo o usuário, a fim de produzir ações que normalmente não são rotineiras na organização, fazendo com que o usuário possa trabalhar com o sistema </w:t>
+      </w:r>
+      <w:r>
+        <w:rPr>
+          <w:rFonts w:eastAsia="Calibri" w:cs="Times New Roman"/>
+          <w:szCs w:val="22"/>
+          <w:lang w:eastAsia="en-US"/>
+        </w:rPr>
+        <w:lastRenderedPageBreak/>
+        <w:t>diretamente, o mesmo provém uma interface para manuseio e entradas de dados</w:t>
       </w:r>
       <w:r>
         <w:rPr>
@@ -19397,7 +19464,6 @@
         <w:t xml:space="preserve">Business </w:t>
       </w:r>
       <w:proofErr w:type="spellStart"/>
-      <w:proofErr w:type="gramStart"/>
       <w:r>
         <w:rPr>
           <w:rFonts w:eastAsia="Calibri" w:cs="Times New Roman"/>
@@ -19433,7 +19499,6 @@
         </w:rPr>
         <w:t>(</w:t>
       </w:r>
-      <w:proofErr w:type="gramEnd"/>
       <w:r>
         <w:rPr>
           <w:rFonts w:eastAsia="Calibri" w:cs="Times New Roman"/>
@@ -19676,16 +19741,14 @@
         </w:rPr>
         <w:t xml:space="preserve"> Estes sistemas </w:t>
       </w:r>
-      <w:proofErr w:type="gramStart"/>
-      <w:r>
-        <w:rPr>
-          <w:rFonts w:eastAsia="Calibri" w:cs="Times New Roman"/>
-          <w:szCs w:val="22"/>
-          <w:lang w:eastAsia="en-US"/>
-        </w:rPr>
-        <w:t>tem</w:t>
-      </w:r>
-      <w:proofErr w:type="gramEnd"/>
+      <w:r>
+        <w:rPr>
+          <w:rFonts w:eastAsia="Calibri" w:cs="Times New Roman"/>
+          <w:szCs w:val="22"/>
+          <w:lang w:eastAsia="en-US"/>
+        </w:rPr>
+        <w:t>têm</w:t>
+      </w:r>
       <w:r>
         <w:rPr>
           <w:rFonts w:eastAsia="Calibri" w:cs="Times New Roman"/>
@@ -19734,7 +19797,23 @@
           <w:szCs w:val="22"/>
           <w:lang w:eastAsia="en-US"/>
         </w:rPr>
-        <w:t xml:space="preserve">, que permite dados, sejam visualidades de forma abrangente e também de forma </w:t>
+        <w:t xml:space="preserve">, que permite dados, sejam visualidades de forma abrangente </w:t>
+      </w:r>
+      <w:r>
+        <w:rPr>
+          <w:rFonts w:eastAsia="Calibri" w:cs="Times New Roman"/>
+          <w:szCs w:val="22"/>
+          <w:lang w:eastAsia="en-US"/>
+        </w:rPr>
+        <w:t>e</w:t>
+      </w:r>
+      <w:r>
+        <w:rPr>
+          <w:rFonts w:eastAsia="Calibri" w:cs="Times New Roman"/>
+          <w:szCs w:val="22"/>
+          <w:lang w:eastAsia="en-US"/>
+        </w:rPr>
+        <w:t xml:space="preserve"> de forma </w:t>
       </w:r>
       <w:r>
         <w:rPr>
@@ -19767,6 +19846,117 @@
           <w:lang w:eastAsia="en-US"/>
         </w:rPr>
         <w:t>).</w:t>
+      </w:r>
+      <w:r>
+        <w:rPr>
+          <w:rFonts w:eastAsia="Calibri" w:cs="Times New Roman"/>
+          <w:szCs w:val="22"/>
+          <w:lang w:eastAsia="en-US"/>
+        </w:rPr>
+        <w:t xml:space="preserve"> </w:t>
+      </w:r>
+    </w:p>
+    <w:p>
+      <w:pPr>
+        <w:suppressAutoHyphens w:val="0"/>
+        <w:rPr>
+          <w:rFonts w:eastAsia="Calibri" w:cs="Times New Roman"/>
+          <w:szCs w:val="22"/>
+          <w:lang w:eastAsia="en-US"/>
+        </w:rPr>
+      </w:pPr>
+    </w:p>
+    <w:p>
+      <w:pPr>
+        <w:spacing w:line="240" w:lineRule="auto"/>
+        <w:ind w:left="2268" w:firstLine="0"/>
+        <w:rPr>
+          <w:rFonts w:eastAsia="Calibri"/>
+          <w:color w:val="auto"/>
+          <w:sz w:val="22"/>
+          <w:szCs w:val="22"/>
+          <w:lang w:eastAsia="en-US"/>
+        </w:rPr>
+      </w:pPr>
+      <w:r>
+        <w:rPr>
+          <w:rFonts w:eastAsia="Calibri"/>
+          <w:color w:val="auto"/>
+          <w:sz w:val="22"/>
+          <w:szCs w:val="22"/>
+          <w:lang w:eastAsia="en-US"/>
+        </w:rPr>
+        <w:t>"Sistemas de Informações para Executivos fornecem uma ferramenta de software sofisticada para integrar, processar e apresentar dados para executivos em uma maneira fácil de aprender e em um formato altamente amigável ao usuário. Um Sistema de Informações para Executivos integra e apresenta dados, mas tipicamente não cria dados."</w:t>
+      </w:r>
+      <w:r>
+        <w:rPr>
+          <w:rFonts w:eastAsia="Calibri"/>
+          <w:color w:val="auto"/>
+          <w:sz w:val="22"/>
+          <w:szCs w:val="22"/>
+          <w:lang w:eastAsia="en-US"/>
+        </w:rPr>
+        <w:t xml:space="preserve"> </w:t>
+      </w:r>
+      <w:r>
+        <w:rPr>
+          <w:rFonts w:eastAsia="Calibri"/>
+          <w:color w:val="auto"/>
+          <w:sz w:val="22"/>
+          <w:szCs w:val="22"/>
+          <w:lang w:eastAsia="en-US"/>
+        </w:rPr>
+        <w:t>(DAMÍANI, 1997</w:t>
+      </w:r>
+      <w:r>
+        <w:rPr>
+          <w:rFonts w:eastAsia="Calibri"/>
+          <w:color w:val="auto"/>
+          <w:sz w:val="22"/>
+          <w:szCs w:val="22"/>
+          <w:lang w:eastAsia="en-US"/>
+        </w:rPr>
+        <w:t xml:space="preserve">, </w:t>
+      </w:r>
+      <w:r>
+        <w:rPr>
+          <w:rFonts w:eastAsia="Calibri"/>
+          <w:color w:val="auto"/>
+          <w:sz w:val="22"/>
+          <w:szCs w:val="22"/>
+          <w:lang w:eastAsia="en-US"/>
+        </w:rPr>
+        <w:t xml:space="preserve">p. 25 </w:t>
+      </w:r>
+      <w:r>
+        <w:rPr>
+          <w:rFonts w:eastAsia="Calibri"/>
+          <w:color w:val="auto"/>
+          <w:sz w:val="22"/>
+          <w:szCs w:val="22"/>
+          <w:lang w:eastAsia="en-US"/>
+        </w:rPr>
+        <w:t xml:space="preserve">apud </w:t>
+      </w:r>
+      <w:r>
+        <w:rPr>
+          <w:rFonts w:eastAsia="Calibri"/>
+          <w:color w:val="auto"/>
+          <w:sz w:val="22"/>
+          <w:szCs w:val="22"/>
+          <w:lang w:eastAsia="en-US"/>
+        </w:rPr>
+        <w:t>MINEAR,91)</w:t>
+      </w:r>
+      <w:r>
+        <w:rPr>
+          <w:rFonts w:eastAsia="Calibri"/>
+          <w:color w:val="auto"/>
+          <w:sz w:val="22"/>
+          <w:szCs w:val="22"/>
+          <w:lang w:eastAsia="en-US"/>
+        </w:rPr>
+        <w:t>.</w:t>
       </w:r>
     </w:p>
     <w:p>
@@ -19839,6 +20029,7 @@
           <w:rFonts w:cs="Times New Roman"/>
           <w:shd w:val="clear" w:color="auto" w:fill="FFFFFF"/>
         </w:rPr>
+        <w:lastRenderedPageBreak/>
         <w:t xml:space="preserve">Segundo </w:t>
       </w:r>
       <w:proofErr w:type="spellStart"/>
@@ -19910,7 +20101,6 @@
           <w:rFonts w:cs="Times New Roman"/>
           <w:shd w:val="clear" w:color="auto" w:fill="FFFFFF"/>
         </w:rPr>
-        <w:lastRenderedPageBreak/>
         <w:tab/>
       </w:r>
       <w:r>
@@ -20035,6 +20225,7 @@
         <w:rPr>
           <w:rFonts w:cs="Times New Roman"/>
         </w:rPr>
+        <w:lastRenderedPageBreak/>
         <w:t xml:space="preserve">Figura </w:t>
       </w:r>
       <w:r>
@@ -20247,7 +20438,7 @@
           <w:color w:val="auto"/>
           <w:shd w:val="clear" w:color="auto" w:fill="FFFFFF"/>
         </w:rPr>
-        <w:t xml:space="preserve">. Podemos ter como exemplo uma indústria que produz </w:t>
+        <w:t>. Podemos ter como exemplo uma indústria que produz celulares, a produção de determinados modelos são inseridas diariamente no sistema pelo nível operacional, assim como a quantidade de defeitos e falhas, já no nível tático o gerente do setor avalia o desempenho da produção com gráficos e relatórios e correlaciona eles com datas passadas e assim poderá ter uma visão do que será feito nos próximos meses</w:t>
       </w:r>
       <w:r>
         <w:rPr>
@@ -20255,114 +20446,109 @@
           <w:color w:val="auto"/>
           <w:shd w:val="clear" w:color="auto" w:fill="FFFFFF"/>
         </w:rPr>
+        <w:t>,</w:t>
+      </w:r>
+      <w:r>
+        <w:rPr>
+          <w:rFonts w:cs="Times New Roman"/>
+          <w:color w:val="auto"/>
+          <w:shd w:val="clear" w:color="auto" w:fill="FFFFFF"/>
+        </w:rPr>
+        <w:t xml:space="preserve"> finalmente no nível estratégico, além de ter todo o conhecimento gerado pela pirâmide ele consegue informações externas para decidir o rumo da produção de novos aparelhos.</w:t>
+      </w:r>
+    </w:p>
+    <w:p>
+      <w:pPr>
+        <w:suppressAutoHyphens w:val="0"/>
+        <w:rPr>
+          <w:rFonts w:cs="Times New Roman"/>
+          <w:color w:val="auto"/>
+          <w:shd w:val="clear" w:color="auto" w:fill="FFFFFF"/>
+        </w:rPr>
+      </w:pPr>
+      <w:r>
+        <w:rPr>
+          <w:rFonts w:cs="Times New Roman"/>
+          <w:color w:val="auto"/>
+          <w:shd w:val="clear" w:color="auto" w:fill="FFFFFF"/>
+        </w:rPr>
+        <w:t xml:space="preserve">Cada sistema possui diversas particularidades, e até mesmo nomes para os classificar, a seguir </w:t>
+      </w:r>
+      <w:r>
+        <w:rPr>
+          <w:rFonts w:cs="Times New Roman"/>
+          <w:color w:val="auto"/>
+          <w:shd w:val="clear" w:color="auto" w:fill="FFFFFF"/>
+        </w:rPr>
+        <w:t>serão</w:t>
+      </w:r>
+      <w:r>
+        <w:rPr>
+          <w:rFonts w:cs="Times New Roman"/>
+          <w:color w:val="auto"/>
+          <w:shd w:val="clear" w:color="auto" w:fill="FFFFFF"/>
+        </w:rPr>
+        <w:t xml:space="preserve"> listados alguns sistemas</w:t>
+      </w:r>
+      <w:r>
+        <w:rPr>
+          <w:rFonts w:cs="Times New Roman"/>
+          <w:color w:val="auto"/>
+          <w:shd w:val="clear" w:color="auto" w:fill="FFFFFF"/>
+        </w:rPr>
+        <w:t xml:space="preserve"> integrados de gestão.</w:t>
+      </w:r>
+    </w:p>
+    <w:p>
+      <w:pPr>
+        <w:suppressAutoHyphens w:val="0"/>
+      </w:pPr>
+      <w:r>
+        <w:rPr>
+          <w:rFonts w:cs="Times New Roman"/>
+          <w:color w:val="auto"/>
+          <w:shd w:val="clear" w:color="auto" w:fill="FFFFFF"/>
+        </w:rPr>
+        <w:t xml:space="preserve">ERP </w:t>
+      </w:r>
+      <w:r>
+        <w:t>(Planejamento de Recursos da Corporação) é um SI, exclusivamente comercial, isto é, que não foi desenvolvido pela própria organização que irá usá-lo, adquirido em forma de pacotes comerciais que permitem a integração entre dados de sistemas SPT e dos processos de negócio em toda organização. Pelo fato de ser adquirido de empresas especializadas, as que usam, adotam as melhores práticas de mercado, fazendo com que a empresa se adapte ao sistema e não ao contrário, é claro que algumas customizações podem ser feitas.  Este sistema usa um banco de dados único, é composto por módulos e não é desenvolvido para um cliente em específico (CAIÇARA, 2012).</w:t>
+      </w:r>
+    </w:p>
+    <w:p>
+      <w:pPr>
+        <w:suppressAutoHyphens w:val="0"/>
+        <w:rPr>
+          <w:rFonts w:cs="Times New Roman"/>
+          <w:color w:val="auto"/>
+          <w:shd w:val="clear" w:color="auto" w:fill="FFFFFF"/>
+        </w:rPr>
+      </w:pPr>
+      <w:r>
+        <w:rPr>
+          <w:rFonts w:cs="Times New Roman"/>
+          <w:color w:val="auto"/>
+          <w:shd w:val="clear" w:color="auto" w:fill="FFFFFF"/>
+        </w:rPr>
+        <w:t xml:space="preserve">CRM </w:t>
+      </w:r>
+      <w:r>
+        <w:t>(Gestão do Relacionamento com os clientes)</w:t>
+      </w:r>
+      <w:r>
+        <w:rPr>
+          <w:rFonts w:cs="Times New Roman"/>
+          <w:color w:val="auto"/>
+          <w:shd w:val="clear" w:color="auto" w:fill="FFFFFF"/>
+        </w:rPr>
+        <w:t xml:space="preserve"> c</w:t>
+      </w:r>
+      <w:r>
+        <w:t xml:space="preserve">aptura dados de clientes, consolida os dados capturados, analisa os dados, distribui os resultados desta análise e usa </w:t>
+      </w:r>
+      <w:r>
         <w:lastRenderedPageBreak/>
-        <w:t>celulares, a produção de determinados modelos são inseridas diariamente no sistema pelo nível operacional, assim como a quantidade de defeitos e falhas, já no nível tático o gerente do setor avalia o desempenho da produção com gráficos e relatórios e correlaciona eles com datas passadas e assim poderá ter uma visão do que será feito nos próximos meses</w:t>
-      </w:r>
-      <w:r>
-        <w:rPr>
-          <w:rFonts w:cs="Times New Roman"/>
-          <w:color w:val="auto"/>
-          <w:shd w:val="clear" w:color="auto" w:fill="FFFFFF"/>
-        </w:rPr>
-        <w:t>,</w:t>
-      </w:r>
-      <w:r>
-        <w:rPr>
-          <w:rFonts w:cs="Times New Roman"/>
-          <w:color w:val="auto"/>
-          <w:shd w:val="clear" w:color="auto" w:fill="FFFFFF"/>
-        </w:rPr>
-        <w:t xml:space="preserve"> finalmente no nível estratégico, além de ter todo o conhecimento gerado pela pirâmide ele consegue informações externas para decidir o rumo da produção de novos aparelhos.</w:t>
-      </w:r>
-    </w:p>
-    <w:p>
-      <w:pPr>
-        <w:suppressAutoHyphens w:val="0"/>
-        <w:rPr>
-          <w:rFonts w:cs="Times New Roman"/>
-          <w:color w:val="auto"/>
-          <w:shd w:val="clear" w:color="auto" w:fill="FFFFFF"/>
-        </w:rPr>
-      </w:pPr>
-      <w:r>
-        <w:rPr>
-          <w:rFonts w:cs="Times New Roman"/>
-          <w:color w:val="auto"/>
-          <w:shd w:val="clear" w:color="auto" w:fill="FFFFFF"/>
-        </w:rPr>
-        <w:t xml:space="preserve">Cada sistema possui diversas particularidades, e até mesmo nomes para os classificar, a seguir </w:t>
-      </w:r>
-      <w:r>
-        <w:rPr>
-          <w:rFonts w:cs="Times New Roman"/>
-          <w:color w:val="auto"/>
-          <w:shd w:val="clear" w:color="auto" w:fill="FFFFFF"/>
-        </w:rPr>
-        <w:t>serão</w:t>
-      </w:r>
-      <w:r>
-        <w:rPr>
-          <w:rFonts w:cs="Times New Roman"/>
-          <w:color w:val="auto"/>
-          <w:shd w:val="clear" w:color="auto" w:fill="FFFFFF"/>
-        </w:rPr>
-        <w:t xml:space="preserve"> listados alguns sistemas</w:t>
-      </w:r>
-      <w:r>
-        <w:rPr>
-          <w:rFonts w:cs="Times New Roman"/>
-          <w:color w:val="auto"/>
-          <w:shd w:val="clear" w:color="auto" w:fill="FFFFFF"/>
-        </w:rPr>
-        <w:t xml:space="preserve"> integrados de gestão.</w:t>
-      </w:r>
-    </w:p>
-    <w:p>
-      <w:pPr>
-        <w:suppressAutoHyphens w:val="0"/>
-      </w:pPr>
-      <w:r>
-        <w:rPr>
-          <w:rFonts w:cs="Times New Roman"/>
-          <w:color w:val="auto"/>
-          <w:shd w:val="clear" w:color="auto" w:fill="FFFFFF"/>
-        </w:rPr>
-        <w:t xml:space="preserve">ERP </w:t>
-      </w:r>
-      <w:r>
-        <w:t>(Planejamento de Recursos da Corporação) é um SI, exclusivamente comercial, isto é, que não foi desenvolvido pela própria organização que irá usá-lo, adquirido em forma de pacotes comerciais que permitem a integração entre dados de sistemas SPT e dos processos de negócio em toda organização. Pelo fato de ser adquirido de empresas especializadas, as que usam, adotam as melhores práticas de mercado, fazendo com que a empresa se adapte ao sistema e não ao contrário, é claro que algumas customizações podem ser feitas.  Este sistema usa um banco de dados único, é composto por módulos e não é desenvolvido para um cliente em específico (CAIÇARA, 2012).</w:t>
-      </w:r>
-    </w:p>
-    <w:p>
-      <w:pPr>
-        <w:suppressAutoHyphens w:val="0"/>
-        <w:rPr>
-          <w:rFonts w:cs="Times New Roman"/>
-          <w:color w:val="auto"/>
-          <w:shd w:val="clear" w:color="auto" w:fill="FFFFFF"/>
-        </w:rPr>
-      </w:pPr>
-      <w:r>
-        <w:rPr>
-          <w:rFonts w:cs="Times New Roman"/>
-          <w:color w:val="auto"/>
-          <w:shd w:val="clear" w:color="auto" w:fill="FFFFFF"/>
-        </w:rPr>
-        <w:t xml:space="preserve">CRM </w:t>
-      </w:r>
-      <w:r>
-        <w:t>(Gestão do Relacionamento com os clientes)</w:t>
-      </w:r>
-      <w:r>
-        <w:rPr>
-          <w:rFonts w:cs="Times New Roman"/>
-          <w:color w:val="auto"/>
-          <w:shd w:val="clear" w:color="auto" w:fill="FFFFFF"/>
-        </w:rPr>
-        <w:t xml:space="preserve"> c</w:t>
-      </w:r>
-      <w:r>
-        <w:t>aptura dados de clientes, consolida os dados capturados, analisa os dados, distribui os resultados desta análise e usa essa informação ao interagir com o cliente (CAIÇARA, 2012, p. 169 apud ROGERS GROUP, 2004). Um SI apenas dá base a um CRM, pois ele é uma cultura organizacional que busca atingir a plena satisfação que parte do cliente.</w:t>
+        <w:t>essa informação ao interagir com o cliente (CAIÇARA, 2012, p. 169 apud ROGERS GROUP, 2004). Um SI apenas dá base a um CRM, pois ele é uma cultura organizacional que busca atingir a plena satisfação que parte do cliente.</w:t>
       </w:r>
     </w:p>
     <w:p>
@@ -20531,16 +20717,7 @@
           <w:szCs w:val="22"/>
           <w:lang w:eastAsia="en-US"/>
         </w:rPr>
-        <w:t xml:space="preserve">. Após o armazenamento estes documentos são indexados assim possibilitando a busca de termos </w:t>
-      </w:r>
-      <w:r>
-        <w:rPr>
-          <w:rFonts w:eastAsia="Calibri" w:cs="Times New Roman"/>
-          <w:szCs w:val="22"/>
-          <w:lang w:eastAsia="en-US"/>
-        </w:rPr>
-        <w:lastRenderedPageBreak/>
-        <w:t xml:space="preserve">dentro de documentos, com o avanço da tecnologia estes documentos já são criados dentro do gerenciador, facilitando computacionalmente o seu gerenciamento </w:t>
+        <w:t xml:space="preserve">. Após o armazenamento estes documentos são indexados assim possibilitando a busca de termos dentro de documentos, com o avanço da tecnologia estes documentos já são criados dentro do gerenciador, facilitando computacionalmente o seu gerenciamento </w:t>
       </w:r>
       <w:r>
         <w:t>(CAIÇARA, 2012, p. 181).</w:t>
@@ -20773,6 +20950,7 @@
           <w:rFonts w:eastAsia="Calibri"/>
           <w:lang w:eastAsia="en-US"/>
         </w:rPr>
+        <w:lastRenderedPageBreak/>
         <w:t>As organizações buscam alcançar diversos objetivos simultaneamente, e os objetivos maiores impõem-se aos específicos. Através dos objetivos organizacionais “A empresa pode fixar suas: políticas, diretrizes, metas, programas, procedimentos, métodos e normas.” (CHIAVENATTO, 2003, p. 169)</w:t>
       </w:r>
     </w:p>
@@ -21079,326 +21257,318 @@
           <w:szCs w:val="22"/>
           <w:lang w:eastAsia="en-US"/>
         </w:rPr>
-        <w:t xml:space="preserve"> são planos para o a execução de uma tarefa específica, normalmente atribuído a uma pessoa, detalha como o trabalho deve ser realizado exemplo o método para </w:t>
-      </w:r>
-      <w:r>
-        <w:rPr>
-          <w:rFonts w:eastAsia="Calibri" w:cs="Times New Roman"/>
-          <w:szCs w:val="22"/>
+        <w:t xml:space="preserve"> são planos para o a execução de uma tarefa específica, normalmente atribuído a uma pessoa, detalha como o trabalho deve ser realizado exemplo o método para recorrer </w:t>
+      </w:r>
+      <w:r>
+        <w:rPr>
+          <w:rFonts w:eastAsia="Calibri" w:cs="Times New Roman"/>
+          <w:szCs w:val="22"/>
+          <w:lang w:eastAsia="en-US"/>
+        </w:rPr>
+        <w:t>cursar</w:t>
+      </w:r>
+      <w:r>
+        <w:rPr>
+          <w:rFonts w:eastAsia="Calibri" w:cs="Times New Roman"/>
+          <w:szCs w:val="22"/>
+          <w:lang w:eastAsia="en-US"/>
+        </w:rPr>
+        <w:t xml:space="preserve"> uma disciplina em outra IES, podem-se usar fluxogramas para sua explicação </w:t>
+      </w:r>
+      <w:r>
+        <w:rPr>
+          <w:rFonts w:eastAsia="Calibri"/>
+          <w:lang w:eastAsia="en-US"/>
+        </w:rPr>
+        <w:t>(CHIAVENATTO, 2003).</w:t>
+      </w:r>
+    </w:p>
+    <w:p>
+      <w:pPr>
+        <w:suppressAutoHyphens w:val="0"/>
+        <w:rPr>
+          <w:rFonts w:eastAsia="Calibri" w:cs="Times New Roman"/>
+          <w:szCs w:val="22"/>
+          <w:lang w:eastAsia="en-US"/>
+        </w:rPr>
+      </w:pPr>
+      <w:r>
+        <w:rPr>
+          <w:rFonts w:eastAsia="Calibri"/>
+          <w:lang w:eastAsia="en-US"/>
+        </w:rPr>
+        <w:t>Normas</w:t>
+      </w:r>
+      <w:r>
+        <w:rPr>
+          <w:rFonts w:eastAsia="Calibri"/>
+          <w:lang w:eastAsia="en-US"/>
+        </w:rPr>
+        <w:t>, no ambiente dos sistemas seriam as regras de negócio</w:t>
+      </w:r>
+      <w:r>
+        <w:rPr>
+          <w:rFonts w:eastAsia="Calibri"/>
+          <w:lang w:eastAsia="en-US"/>
+        </w:rPr>
+        <w:t>, segundo Chiavenatto (2003) são regras ou regulamentos que cercam os procedimento</w:t>
+      </w:r>
+      <w:r>
+        <w:rPr>
+          <w:rFonts w:eastAsia="Calibri"/>
+          <w:lang w:eastAsia="en-US"/>
+        </w:rPr>
+        <w:t>s</w:t>
+      </w:r>
+      <w:r>
+        <w:rPr>
+          <w:rFonts w:eastAsia="Calibri"/>
+          <w:lang w:eastAsia="en-US"/>
+        </w:rPr>
+        <w:t>, como um código de conduta que deve ser seguido fielmente, no geral define o que deve ser feito e o que não deve ser</w:t>
+      </w:r>
+      <w:r>
+        <w:rPr>
+          <w:rFonts w:eastAsia="Calibri"/>
+          <w:lang w:eastAsia="en-US"/>
+        </w:rPr>
+        <w:t xml:space="preserve"> </w:t>
+      </w:r>
+      <w:r>
+        <w:rPr>
+          <w:rFonts w:eastAsia="Calibri"/>
+          <w:lang w:eastAsia="en-US"/>
+        </w:rPr>
+        <w:t>(CHIAVENATTO, 2003), exemplo: a matricula de alunos em IES sem o diploma de ensino médio e classificado em um processo seletivo.</w:t>
+      </w:r>
+    </w:p>
+    <w:p>
+      <w:pPr>
+        <w:rPr>
+          <w:rFonts w:eastAsia="Calibri"/>
+          <w:lang w:eastAsia="en-US"/>
+        </w:rPr>
+      </w:pPr>
+      <w:r>
+        <w:rPr>
+          <w:rFonts w:eastAsia="Calibri"/>
+          <w:lang w:eastAsia="en-US"/>
+        </w:rPr>
+        <w:t xml:space="preserve">Segundo Chiavenatto (2003) há 3 tipos de planejamentos, o estratégico, tático e operacional: </w:t>
+      </w:r>
+    </w:p>
+    <w:p>
+      <w:pPr>
+        <w:rPr>
+          <w:rFonts w:eastAsia="Calibri"/>
+          <w:lang w:eastAsia="en-US"/>
+        </w:rPr>
+      </w:pPr>
+      <w:r>
+        <w:rPr>
+          <w:rFonts w:eastAsia="Calibri"/>
+          <w:lang w:eastAsia="en-US"/>
+        </w:rPr>
+        <w:t xml:space="preserve">O planejamento </w:t>
+      </w:r>
+      <w:r>
+        <w:rPr>
+          <w:rFonts w:eastAsia="Calibri"/>
+          <w:lang w:eastAsia="en-US"/>
+        </w:rPr>
+        <w:t>estratégico</w:t>
+      </w:r>
+      <w:r>
+        <w:rPr>
+          <w:rFonts w:eastAsia="Calibri"/>
+          <w:lang w:eastAsia="en-US"/>
+        </w:rPr>
+        <w:t xml:space="preserve"> é o mais amplo e abrangente de toda a organização, é projetado a longo prazo, envolve a empresa como um todo</w:t>
+      </w:r>
+      <w:r>
+        <w:rPr>
+          <w:rFonts w:eastAsia="Calibri"/>
+          <w:lang w:eastAsia="en-US"/>
+        </w:rPr>
+        <w:t xml:space="preserve"> </w:t>
+      </w:r>
+      <w:r>
+        <w:rPr>
+          <w:rFonts w:eastAsia="Calibri"/>
+          <w:lang w:eastAsia="en-US"/>
+        </w:rPr>
+        <w:t>(CHIAVENATTO, 2003), como exemplo: O Plano de Desenvolvimento Institucional.</w:t>
+      </w:r>
+    </w:p>
+    <w:p>
+      <w:pPr>
+        <w:rPr>
+          <w:rFonts w:eastAsia="Calibri"/>
+          <w:lang w:eastAsia="en-US"/>
+        </w:rPr>
+      </w:pPr>
+      <w:r>
+        <w:rPr>
+          <w:rFonts w:eastAsia="Calibri"/>
+          <w:lang w:eastAsia="en-US"/>
+        </w:rPr>
+        <w:t xml:space="preserve">Já o </w:t>
+      </w:r>
+      <w:r>
+        <w:rPr>
+          <w:rFonts w:eastAsia="Calibri"/>
+          <w:lang w:eastAsia="en-US"/>
+        </w:rPr>
+        <w:t>planejamento</w:t>
+      </w:r>
+      <w:r>
+        <w:rPr>
+          <w:rFonts w:eastAsia="Calibri"/>
+          <w:lang w:eastAsia="en-US"/>
+        </w:rPr>
+        <w:t xml:space="preserve"> tático abrange por departamentos, suas características são: projetados a médio prazo, geralmente para exercício anual</w:t>
+      </w:r>
+      <w:r>
+        <w:rPr>
+          <w:rFonts w:eastAsia="Calibri"/>
+          <w:lang w:eastAsia="en-US"/>
+        </w:rPr>
+        <w:t xml:space="preserve"> </w:t>
+      </w:r>
+      <w:r>
+        <w:rPr>
+          <w:rFonts w:eastAsia="Calibri"/>
+          <w:lang w:eastAsia="en-US"/>
+        </w:rPr>
+        <w:t xml:space="preserve">(CHIAVENATTO ,2003), como exemplo: o </w:t>
+      </w:r>
+      <w:r>
+        <w:rPr>
+          <w:rFonts w:eastAsia="Calibri"/>
+          <w:lang w:eastAsia="en-US"/>
+        </w:rPr>
+        <w:t>P</w:t>
+      </w:r>
+      <w:r>
+        <w:rPr>
+          <w:rFonts w:eastAsia="Calibri"/>
+          <w:lang w:eastAsia="en-US"/>
+        </w:rPr>
+        <w:t xml:space="preserve">lano </w:t>
+      </w:r>
+      <w:r>
+        <w:rPr>
+          <w:rFonts w:eastAsia="Calibri"/>
+          <w:lang w:eastAsia="en-US"/>
+        </w:rPr>
+        <w:t>D</w:t>
+      </w:r>
+      <w:r>
+        <w:rPr>
+          <w:rFonts w:eastAsia="Calibri"/>
+          <w:lang w:eastAsia="en-US"/>
+        </w:rPr>
+        <w:t xml:space="preserve">iretor de </w:t>
+      </w:r>
+      <w:r>
+        <w:rPr>
+          <w:rFonts w:eastAsia="Calibri"/>
+          <w:lang w:eastAsia="en-US"/>
+        </w:rPr>
+        <w:t>S</w:t>
+      </w:r>
+      <w:r>
+        <w:rPr>
+          <w:rFonts w:eastAsia="Calibri"/>
+          <w:lang w:eastAsia="en-US"/>
+        </w:rPr>
+        <w:t xml:space="preserve">egurança de </w:t>
+      </w:r>
+      <w:r>
+        <w:rPr>
+          <w:rFonts w:eastAsia="Calibri"/>
+          <w:lang w:eastAsia="en-US"/>
+        </w:rPr>
+        <w:t>I</w:t>
+      </w:r>
+      <w:r>
+        <w:rPr>
+          <w:rFonts w:eastAsia="Calibri"/>
+          <w:lang w:eastAsia="en-US"/>
+        </w:rPr>
+        <w:t>nformação.</w:t>
+      </w:r>
+    </w:p>
+    <w:p>
+      <w:pPr>
+        <w:rPr>
+          <w:rFonts w:eastAsia="Calibri"/>
+          <w:lang w:eastAsia="en-US"/>
+        </w:rPr>
+      </w:pPr>
+      <w:r>
+        <w:rPr>
+          <w:rFonts w:eastAsia="Calibri"/>
+          <w:lang w:eastAsia="en-US"/>
+        </w:rPr>
+        <w:t xml:space="preserve">E por fim o planejamento </w:t>
+      </w:r>
+      <w:r>
+        <w:rPr>
+          <w:rFonts w:eastAsia="Calibri"/>
+          <w:lang w:eastAsia="en-US"/>
+        </w:rPr>
+        <w:t>operacional</w:t>
+      </w:r>
+      <w:r>
+        <w:rPr>
+          <w:rFonts w:eastAsia="Calibri"/>
+          <w:lang w:eastAsia="en-US"/>
+        </w:rPr>
+        <w:t xml:space="preserve"> que abrange cada atividade ou tarefa específica, é projetado para curto prazo, para o imediato, envolve cada tarefa isoladamente, atingir metas específicas</w:t>
+      </w:r>
+      <w:r>
+        <w:rPr>
+          <w:rFonts w:eastAsia="Calibri"/>
+          <w:lang w:eastAsia="en-US"/>
+        </w:rPr>
+        <w:t xml:space="preserve"> </w:t>
+      </w:r>
+      <w:r>
+        <w:rPr>
+          <w:rFonts w:eastAsia="Calibri"/>
+          <w:lang w:eastAsia="en-US"/>
+        </w:rPr>
+        <w:t xml:space="preserve">(CHIAVENATTO, 2003), </w:t>
+      </w:r>
+      <w:r>
+        <w:rPr>
+          <w:rFonts w:eastAsia="Calibri"/>
+          <w:lang w:eastAsia="en-US"/>
+        </w:rPr>
+        <w:t>como por exemplo a retomada das aulas</w:t>
+      </w:r>
+      <w:r>
+        <w:rPr>
+          <w:rFonts w:eastAsia="Calibri"/>
+          <w:lang w:eastAsia="en-US"/>
+        </w:rPr>
+        <w:t>.</w:t>
+      </w:r>
+    </w:p>
+    <w:p>
+      <w:pPr>
+        <w:rPr>
+          <w:rFonts w:eastAsia="Calibri"/>
+          <w:lang w:eastAsia="en-US"/>
+        </w:rPr>
+      </w:pPr>
+      <w:r>
+        <w:rPr>
+          <w:rFonts w:eastAsia="Calibri"/>
           <w:lang w:eastAsia="en-US"/>
         </w:rPr>
         <w:lastRenderedPageBreak/>
-        <w:t xml:space="preserve">recorrer </w:t>
-      </w:r>
-      <w:r>
-        <w:rPr>
-          <w:rFonts w:eastAsia="Calibri" w:cs="Times New Roman"/>
-          <w:szCs w:val="22"/>
-          <w:lang w:eastAsia="en-US"/>
-        </w:rPr>
-        <w:t>cursar</w:t>
-      </w:r>
-      <w:r>
-        <w:rPr>
-          <w:rFonts w:eastAsia="Calibri" w:cs="Times New Roman"/>
-          <w:szCs w:val="22"/>
-          <w:lang w:eastAsia="en-US"/>
-        </w:rPr>
-        <w:t xml:space="preserve"> uma disciplina em outra IES, podem-se usar fluxogramas para sua explicação </w:t>
-      </w:r>
-      <w:r>
-        <w:rPr>
-          <w:rFonts w:eastAsia="Calibri"/>
-          <w:lang w:eastAsia="en-US"/>
-        </w:rPr>
-        <w:t>(CHIAVENATTO, 2003).</w:t>
-      </w:r>
-    </w:p>
-    <w:p>
-      <w:pPr>
-        <w:suppressAutoHyphens w:val="0"/>
-        <w:rPr>
-          <w:rFonts w:eastAsia="Calibri" w:cs="Times New Roman"/>
-          <w:szCs w:val="22"/>
-          <w:lang w:eastAsia="en-US"/>
-        </w:rPr>
-      </w:pPr>
-      <w:r>
-        <w:rPr>
-          <w:rFonts w:eastAsia="Calibri"/>
-          <w:lang w:eastAsia="en-US"/>
-        </w:rPr>
-        <w:t>Normas</w:t>
-      </w:r>
-      <w:r>
-        <w:rPr>
-          <w:rFonts w:eastAsia="Calibri"/>
-          <w:lang w:eastAsia="en-US"/>
-        </w:rPr>
-        <w:t>, no ambiente dos sistemas seriam as regras de negócio</w:t>
-      </w:r>
-      <w:r>
-        <w:rPr>
-          <w:rFonts w:eastAsia="Calibri"/>
-          <w:lang w:eastAsia="en-US"/>
-        </w:rPr>
-        <w:t>, segundo Chiavenatto (2003) são regras ou regulamentos que cercam os procedimento</w:t>
-      </w:r>
-      <w:r>
-        <w:rPr>
-          <w:rFonts w:eastAsia="Calibri"/>
-          <w:lang w:eastAsia="en-US"/>
-        </w:rPr>
-        <w:t>s</w:t>
-      </w:r>
-      <w:r>
-        <w:rPr>
-          <w:rFonts w:eastAsia="Calibri"/>
-          <w:lang w:eastAsia="en-US"/>
-        </w:rPr>
-        <w:t>, como um código de conduta que deve ser seguido fielmente, no geral define o que deve ser feito e o que não deve ser</w:t>
-      </w:r>
-      <w:r>
-        <w:rPr>
-          <w:rFonts w:eastAsia="Calibri"/>
-          <w:lang w:eastAsia="en-US"/>
-        </w:rPr>
-        <w:t xml:space="preserve"> </w:t>
-      </w:r>
-      <w:r>
-        <w:rPr>
-          <w:rFonts w:eastAsia="Calibri"/>
-          <w:lang w:eastAsia="en-US"/>
-        </w:rPr>
-        <w:t>(CHIAVENATTO, 2003), exemplo: a matricula de alunos em IES sem o diploma de ensino médio e classificado em um processo seletivo.</w:t>
-      </w:r>
-    </w:p>
-    <w:p>
-      <w:pPr>
-        <w:rPr>
-          <w:rFonts w:eastAsia="Calibri"/>
-          <w:lang w:eastAsia="en-US"/>
-        </w:rPr>
-      </w:pPr>
-      <w:r>
-        <w:rPr>
-          <w:rFonts w:eastAsia="Calibri"/>
-          <w:lang w:eastAsia="en-US"/>
-        </w:rPr>
-        <w:t xml:space="preserve">Segundo Chiavenatto (2003) há 3 tipos de planejamentos, o estratégico, tático e operacional: </w:t>
-      </w:r>
-    </w:p>
-    <w:p>
-      <w:pPr>
-        <w:rPr>
-          <w:rFonts w:eastAsia="Calibri"/>
-          <w:lang w:eastAsia="en-US"/>
-        </w:rPr>
-      </w:pPr>
-      <w:r>
-        <w:rPr>
-          <w:rFonts w:eastAsia="Calibri"/>
-          <w:lang w:eastAsia="en-US"/>
-        </w:rPr>
-        <w:t xml:space="preserve">O planejamento </w:t>
-      </w:r>
-      <w:r>
-        <w:rPr>
-          <w:rFonts w:eastAsia="Calibri"/>
-          <w:lang w:eastAsia="en-US"/>
-        </w:rPr>
-        <w:t>estratégico</w:t>
-      </w:r>
-      <w:r>
-        <w:rPr>
-          <w:rFonts w:eastAsia="Calibri"/>
-          <w:lang w:eastAsia="en-US"/>
-        </w:rPr>
-        <w:t xml:space="preserve"> é o mais amplo e abrangente de toda a organização, é projetado a longo prazo, envolve a empresa como um todo</w:t>
-      </w:r>
-      <w:r>
-        <w:rPr>
-          <w:rFonts w:eastAsia="Calibri"/>
-          <w:lang w:eastAsia="en-US"/>
-        </w:rPr>
-        <w:t xml:space="preserve"> </w:t>
-      </w:r>
-      <w:r>
-        <w:rPr>
-          <w:rFonts w:eastAsia="Calibri"/>
-          <w:lang w:eastAsia="en-US"/>
-        </w:rPr>
-        <w:t>(CHIAVENATTO, 2003), como exemplo: O Plano de Desenvolvimento Institucional.</w:t>
-      </w:r>
-    </w:p>
-    <w:p>
-      <w:pPr>
-        <w:rPr>
-          <w:rFonts w:eastAsia="Calibri"/>
-          <w:lang w:eastAsia="en-US"/>
-        </w:rPr>
-      </w:pPr>
-      <w:r>
-        <w:rPr>
-          <w:rFonts w:eastAsia="Calibri"/>
-          <w:lang w:eastAsia="en-US"/>
-        </w:rPr>
-        <w:t xml:space="preserve">Já o </w:t>
-      </w:r>
-      <w:r>
-        <w:rPr>
-          <w:rFonts w:eastAsia="Calibri"/>
-          <w:lang w:eastAsia="en-US"/>
-        </w:rPr>
-        <w:t>planejamento</w:t>
-      </w:r>
-      <w:r>
-        <w:rPr>
-          <w:rFonts w:eastAsia="Calibri"/>
-          <w:lang w:eastAsia="en-US"/>
-        </w:rPr>
-        <w:t xml:space="preserve"> tático abrange por departamentos, suas características são: projetados a médio prazo, geralmente para exercício anual</w:t>
-      </w:r>
-      <w:r>
-        <w:rPr>
-          <w:rFonts w:eastAsia="Calibri"/>
-          <w:lang w:eastAsia="en-US"/>
-        </w:rPr>
-        <w:t xml:space="preserve"> </w:t>
-      </w:r>
-      <w:r>
-        <w:rPr>
-          <w:rFonts w:eastAsia="Calibri"/>
-          <w:lang w:eastAsia="en-US"/>
-        </w:rPr>
-        <w:t xml:space="preserve">(CHIAVENATTO ,2003), como exemplo: o </w:t>
-      </w:r>
-      <w:r>
-        <w:rPr>
-          <w:rFonts w:eastAsia="Calibri"/>
-          <w:lang w:eastAsia="en-US"/>
-        </w:rPr>
-        <w:t>P</w:t>
-      </w:r>
-      <w:r>
-        <w:rPr>
-          <w:rFonts w:eastAsia="Calibri"/>
-          <w:lang w:eastAsia="en-US"/>
-        </w:rPr>
-        <w:t xml:space="preserve">lano </w:t>
-      </w:r>
-      <w:r>
-        <w:rPr>
-          <w:rFonts w:eastAsia="Calibri"/>
-          <w:lang w:eastAsia="en-US"/>
-        </w:rPr>
-        <w:t>D</w:t>
-      </w:r>
-      <w:r>
-        <w:rPr>
-          <w:rFonts w:eastAsia="Calibri"/>
-          <w:lang w:eastAsia="en-US"/>
-        </w:rPr>
-        <w:t xml:space="preserve">iretor de </w:t>
-      </w:r>
-      <w:r>
-        <w:rPr>
-          <w:rFonts w:eastAsia="Calibri"/>
-          <w:lang w:eastAsia="en-US"/>
-        </w:rPr>
-        <w:t>S</w:t>
-      </w:r>
-      <w:r>
-        <w:rPr>
-          <w:rFonts w:eastAsia="Calibri"/>
-          <w:lang w:eastAsia="en-US"/>
-        </w:rPr>
-        <w:t xml:space="preserve">egurança de </w:t>
-      </w:r>
-      <w:r>
-        <w:rPr>
-          <w:rFonts w:eastAsia="Calibri"/>
-          <w:lang w:eastAsia="en-US"/>
-        </w:rPr>
-        <w:t>I</w:t>
-      </w:r>
-      <w:r>
-        <w:rPr>
-          <w:rFonts w:eastAsia="Calibri"/>
-          <w:lang w:eastAsia="en-US"/>
-        </w:rPr>
-        <w:t>nformação.</w:t>
-      </w:r>
-    </w:p>
-    <w:p>
-      <w:pPr>
-        <w:rPr>
-          <w:rFonts w:eastAsia="Calibri"/>
-          <w:lang w:eastAsia="en-US"/>
-        </w:rPr>
-      </w:pPr>
-      <w:r>
-        <w:rPr>
-          <w:rFonts w:eastAsia="Calibri"/>
-          <w:lang w:eastAsia="en-US"/>
-        </w:rPr>
-        <w:t xml:space="preserve">E por fim o planejamento </w:t>
-      </w:r>
-      <w:r>
-        <w:rPr>
-          <w:rFonts w:eastAsia="Calibri"/>
-          <w:lang w:eastAsia="en-US"/>
-        </w:rPr>
-        <w:t>operacional</w:t>
-      </w:r>
-      <w:r>
-        <w:rPr>
-          <w:rFonts w:eastAsia="Calibri"/>
-          <w:lang w:eastAsia="en-US"/>
-        </w:rPr>
-        <w:t xml:space="preserve"> que abrange cada atividade ou tarefa específica, é projetado para curto prazo, para o imediato, envolve cada tarefa isoladamente, atingir metas específicas</w:t>
-      </w:r>
-      <w:r>
-        <w:rPr>
-          <w:rFonts w:eastAsia="Calibri"/>
-          <w:lang w:eastAsia="en-US"/>
-        </w:rPr>
-        <w:t xml:space="preserve"> </w:t>
-      </w:r>
-      <w:r>
-        <w:rPr>
-          <w:rFonts w:eastAsia="Calibri"/>
-          <w:lang w:eastAsia="en-US"/>
-        </w:rPr>
-        <w:t xml:space="preserve">(CHIAVENATTO, 2003), </w:t>
-      </w:r>
-      <w:r>
-        <w:rPr>
-          <w:rFonts w:eastAsia="Calibri"/>
-          <w:lang w:eastAsia="en-US"/>
-        </w:rPr>
-        <w:t>como por exemplo a retomada das aulas</w:t>
-      </w:r>
-      <w:r>
-        <w:rPr>
-          <w:rFonts w:eastAsia="Calibri"/>
-          <w:lang w:eastAsia="en-US"/>
-        </w:rPr>
-        <w:t>.</w:t>
-      </w:r>
-    </w:p>
-    <w:p>
-      <w:pPr>
-        <w:rPr>
-          <w:rFonts w:eastAsia="Calibri"/>
-          <w:lang w:eastAsia="en-US"/>
-        </w:rPr>
-      </w:pPr>
-      <w:r>
-        <w:rPr>
-          <w:rFonts w:eastAsia="Calibri"/>
-          <w:lang w:eastAsia="en-US"/>
-        </w:rPr>
         <w:t xml:space="preserve">Observamos uma grande afinidade entre os tipos de planejamento e as tipologias de sistemas, o estratégico está mais no âmbito dos SAE, já o tático está ligado aos </w:t>
       </w:r>
       <w:proofErr w:type="spellStart"/>
@@ -22399,7 +22569,15 @@
           <w:rFonts w:eastAsia="Calibri"/>
           <w:color w:val="auto"/>
         </w:rPr>
-        <w:t xml:space="preserve">Segundo Porter e Millar (2012, p.83) A informação vem tomando conta do mercado rapidamente, nem uma empresa escapa de seus efeitos, com  a demanda tão alta de investimentos em TI, os gerentes percebem que a TI/SI não são apenas um setor e sim uma grande ligação entre toda a cadeia produtiva para geração de  vantagem competitiva. No entanto não é toda organização que reconhece isto e </w:t>
+        <w:t xml:space="preserve">Segundo Porter e Millar (2012, p.83) A informação vem tomando conta do mercado rapidamente, nem uma empresa escapa de seus efeitos, com  a demanda tão alta de investimentos em TI, os gerentes percebem que a TI/SI não são apenas um setor e sim uma grande ligação entre toda a cadeia produtiva para geração de  vantagem competitiva. No </w:t>
+      </w:r>
+      <w:r>
+        <w:rPr>
+          <w:rFonts w:eastAsia="Calibri"/>
+          <w:color w:val="auto"/>
+        </w:rPr>
+        <w:lastRenderedPageBreak/>
+        <w:t xml:space="preserve">entanto não é toda organização que reconhece isto e </w:t>
       </w:r>
       <w:r>
         <w:rPr>
@@ -22591,7 +22769,6 @@
         <w:rPr>
           <w:rFonts w:eastAsia="Calibri"/>
         </w:rPr>
-        <w:lastRenderedPageBreak/>
         <w:t xml:space="preserve">Segundo </w:t>
       </w:r>
       <w:commentRangeStart w:id="83"/>
@@ -22728,6 +22905,7 @@
           <w:rFonts w:eastAsia="Calibri"/>
           <w:color w:val="auto"/>
         </w:rPr>
+        <w:lastRenderedPageBreak/>
         <w:t>Atividades de apoio</w:t>
       </w:r>
       <w:r>
@@ -23076,6 +23254,7 @@
       </w:pPr>
       <w:bookmarkStart w:id="90" w:name="_Toc52014668"/>
       <w:r>
+        <w:lastRenderedPageBreak/>
         <w:t xml:space="preserve">Tabela </w:t>
       </w:r>
       <w:r>
@@ -23315,7 +23494,6 @@
           <w:rFonts w:cs="Times New Roman"/>
           <w:shd w:val="clear" w:color="auto" w:fill="FFFFFF"/>
         </w:rPr>
-        <w:lastRenderedPageBreak/>
         <w:t>Mintz</w:t>
       </w:r>
       <w:proofErr w:type="spellEnd"/>
@@ -23571,6 +23749,7 @@
         <w:rPr>
           <w:lang w:eastAsia="en-US"/>
         </w:rPr>
+        <w:lastRenderedPageBreak/>
         <w:t>“As organizações são unidades sociais que procuram atingir objetivos específicos: a sua razão de ser é servir a esses objetivos” (CHIAVENATO, 2003, p. 301).</w:t>
       </w:r>
     </w:p>
@@ -23697,14 +23876,7 @@
         <w:rPr>
           <w:lang w:eastAsia="en-US"/>
         </w:rPr>
-        <w:t xml:space="preserve"> para almejar os objetivos, sendo eles na organização, formalização e estruturação, nas métricas dos objetivos impostos e podendo ser uma vantagem competitiva para organização, </w:t>
-      </w:r>
-      <w:r>
-        <w:rPr>
-          <w:lang w:eastAsia="en-US"/>
-        </w:rPr>
-        <w:lastRenderedPageBreak/>
-        <w:t>exemplo: implementação de um sistema Ominichannel</w:t>
+        <w:t xml:space="preserve"> para almejar os objetivos, sendo eles na organização, formalização e estruturação, nas métricas dos objetivos impostos e podendo ser uma vantagem competitiva para organização, exemplo: implementação de um sistema Ominichannel</w:t>
       </w:r>
       <w:r>
         <w:rPr>
@@ -23991,7 +24163,6 @@
           <w:color w:val="auto"/>
           <w:lang w:eastAsia="en-US"/>
         </w:rPr>
-        <w:lastRenderedPageBreak/>
         <w:t>DESENHO METODOLÓGICO DA PESQUISA</w:t>
       </w:r>
       <w:bookmarkEnd w:id="91"/>
@@ -24159,14 +24330,14 @@
           <w:rFonts w:eastAsia="Calibri"/>
           <w:lang w:eastAsia="en-US"/>
         </w:rPr>
-        <w:t xml:space="preserve">, pois ela </w:t>
-      </w:r>
-      <w:r>
-        <w:rPr>
-          <w:rFonts w:eastAsia="Calibri"/>
-          <w:lang w:eastAsia="en-US"/>
-        </w:rPr>
-        <w:t>detém recursos escassos</w:t>
+        <w:t>, detentora de recursos</w:t>
+      </w:r>
+      <w:r>
+        <w:rPr>
+          <w:rFonts w:eastAsia="Calibri"/>
+          <w:lang w:eastAsia="en-US"/>
+        </w:rPr>
+        <w:t xml:space="preserve"> escassos</w:t>
       </w:r>
       <w:r>
         <w:rPr>
@@ -24317,7 +24488,15 @@
           <w:rFonts w:eastAsia="Calibri"/>
           <w:lang w:eastAsia="en-US"/>
         </w:rPr>
-        <w:t xml:space="preserve">, faz-se ainda mais necessário abordá-la como caso visando contribuir com a progressiva construção de qualidade. Sendo assim, diante das perspectivas contextuais e teóricas até aqui apresentadas, este projeto concentra-se em responder à seguinte questão de pesquisa: </w:t>
+        <w:t xml:space="preserve">, faz-se ainda mais necessário abordá-la como caso visando contribuir com a progressiva construção de qualidade. Sendo assim, diante das </w:t>
+      </w:r>
+      <w:r>
+        <w:rPr>
+          <w:rFonts w:eastAsia="Calibri"/>
+          <w:lang w:eastAsia="en-US"/>
+        </w:rPr>
+        <w:lastRenderedPageBreak/>
+        <w:t xml:space="preserve">perspectivas contextuais e teóricas até aqui apresentadas, este projeto concentra-se em responder à seguinte questão de pesquisa: </w:t>
       </w:r>
       <w:r>
         <w:rPr>
@@ -24619,7 +24798,6 @@
           <w:rFonts w:eastAsia="Calibri"/>
           <w:lang w:eastAsia="en-US"/>
         </w:rPr>
-        <w:lastRenderedPageBreak/>
         <w:t xml:space="preserve">Representar a estrutura organizacional da </w:t>
       </w:r>
       <w:r>
@@ -29318,6 +29496,7 @@
         <w:pStyle w:val="Bibliografia"/>
         <w:rPr>
           <w:noProof/>
+          <w:lang w:val="en-US"/>
         </w:rPr>
       </w:pPr>
       <w:r>
@@ -29338,7 +29517,14 @@
         <w:rPr>
           <w:noProof/>
         </w:rPr>
-        <w:t>. São Paulo, 2011.</w:t>
+        <w:t xml:space="preserve">. </w:t>
+      </w:r>
+      <w:r>
+        <w:rPr>
+          <w:noProof/>
+          <w:lang w:val="en-US"/>
+        </w:rPr>
+        <w:t>São Paulo, 2011.</w:t>
       </w:r>
     </w:p>
     <w:p>
@@ -29351,6 +29537,7 @@
       <w:r>
         <w:rPr>
           <w:noProof/>
+          <w:lang w:val="en-US"/>
         </w:rPr>
         <w:lastRenderedPageBreak/>
         <w:t>LAUDON, Kenneth; LAUDON, Jane. </w:t>
@@ -29360,14 +29547,22 @@
           <w:b/>
           <w:bCs/>
           <w:noProof/>
+          <w:lang w:val="en-US"/>
         </w:rPr>
         <w:t>Management Information Systems</w:t>
       </w:r>
       <w:r>
         <w:rPr>
           <w:noProof/>
-        </w:rPr>
-        <w:t>: Managing the Digital Firm. [S. l.]: Pearson, 2014. 645 p. ISBN 9780273789970.</w:t>
+          <w:lang w:val="en-US"/>
+        </w:rPr>
+        <w:t xml:space="preserve">: Managing the Digital Firm. </w:t>
+      </w:r>
+      <w:r>
+        <w:rPr>
+          <w:noProof/>
+        </w:rPr>
+        <w:t>[S. l.]: Pearson, 2014. 645 p. ISBN 9780273789970.</w:t>
       </w:r>
     </w:p>
     <w:p/>
@@ -30609,6 +30804,45 @@
           <w:lang w:eastAsia="en-US"/>
         </w:rPr>
       </w:pPr>
+      <w:r>
+        <w:rPr>
+          <w:rFonts w:ascii="Segoe UI" w:hAnsi="Segoe UI" w:cs="Segoe UI"/>
+          <w:shd w:val="clear" w:color="auto" w:fill="FFFFFF"/>
+        </w:rPr>
+        <w:t xml:space="preserve">BALTZAN, </w:t>
+      </w:r>
+      <w:proofErr w:type="spellStart"/>
+      <w:r>
+        <w:rPr>
+          <w:rFonts w:ascii="Segoe UI" w:hAnsi="Segoe UI" w:cs="Segoe UI"/>
+          <w:shd w:val="clear" w:color="auto" w:fill="FFFFFF"/>
+        </w:rPr>
+        <w:t>Paige</w:t>
+      </w:r>
+      <w:proofErr w:type="spellEnd"/>
+      <w:r>
+        <w:rPr>
+          <w:rFonts w:ascii="Segoe UI" w:hAnsi="Segoe UI" w:cs="Segoe UI"/>
+          <w:shd w:val="clear" w:color="auto" w:fill="FFFFFF"/>
+        </w:rPr>
+        <w:t>; PHILLIPS, Amy. </w:t>
+      </w:r>
+      <w:r>
+        <w:rPr>
+          <w:rFonts w:ascii="Segoe UI" w:hAnsi="Segoe UI" w:cs="Segoe UI"/>
+          <w:b/>
+          <w:bCs/>
+          <w:shd w:val="clear" w:color="auto" w:fill="FFFFFF"/>
+        </w:rPr>
+        <w:t>Sistemas de Informação</w:t>
+      </w:r>
+      <w:r>
+        <w:rPr>
+          <w:rFonts w:ascii="Segoe UI" w:hAnsi="Segoe UI" w:cs="Segoe UI"/>
+          <w:shd w:val="clear" w:color="auto" w:fill="FFFFFF"/>
+        </w:rPr>
+        <w:t>. São Paulo: Bookman, 2012. ISBN 9780073376837.</w:t>
+      </w:r>
     </w:p>
     <w:p>
       <w:pPr>
@@ -30639,6 +30873,29 @@
           <w:lang w:eastAsia="en-US"/>
         </w:rPr>
       </w:pPr>
+      <w:r>
+        <w:rPr>
+          <w:rFonts w:ascii="Segoe UI" w:hAnsi="Segoe UI" w:cs="Segoe UI"/>
+          <w:shd w:val="clear" w:color="auto" w:fill="FFFFFF"/>
+        </w:rPr>
+        <w:t>DAMÍANI, Wagner Bronze. </w:t>
+      </w:r>
+      <w:r>
+        <w:rPr>
+          <w:rFonts w:ascii="Segoe UI" w:hAnsi="Segoe UI" w:cs="Segoe UI"/>
+          <w:b/>
+          <w:bCs/>
+          <w:shd w:val="clear" w:color="auto" w:fill="FFFFFF"/>
+        </w:rPr>
+        <w:t>ESTUDO DO USO DE SISTEMAS DE APOIO AO EXECUTIVO NAS EMPRESAS</w:t>
+      </w:r>
+      <w:r>
+        <w:rPr>
+          <w:rFonts w:ascii="Segoe UI" w:hAnsi="Segoe UI" w:cs="Segoe UI"/>
+          <w:shd w:val="clear" w:color="auto" w:fill="FFFFFF"/>
+        </w:rPr>
+        <w:t>. Orientador: Prof. Dr. Fernando de Souza Meirelles. 1997. 208 f. Tese (Doutor) - Fundação Getúlio Vargas - EAESP/FGV, São Paulo, 1997. Disponível em: http://bibliotecadigital.fgv.br/dspace/bitstream/handle/10438/4427/1199800924.pdf;jsessionid=20FF3D28F59F3A2ACB5B138FB42276EF?sequence=1. Acesso em: 12 nov. 2020.</w:t>
+      </w:r>
     </w:p>
     <w:p>
       <w:pPr>
@@ -30837,6 +31094,21 @@
     </w:p>
     <w:p>
       <w:pPr>
+        <w:suppressAutoHyphens w:val="0"/>
+        <w:spacing w:line="240" w:lineRule="auto"/>
+        <w:ind w:firstLine="0"/>
+        <w:jc w:val="left"/>
+        <w:rPr>
+          <w:rFonts w:eastAsia="Calibri" w:cs="Times New Roman"/>
+          <w:b/>
+          <w:color w:val="auto"/>
+          <w:szCs w:val="22"/>
+          <w:lang w:eastAsia="en-US"/>
+        </w:rPr>
+      </w:pPr>
+    </w:p>
+    <w:p>
+      <w:pPr>
         <w:pStyle w:val="Ttulo1"/>
         <w:ind w:firstLine="0"/>
         <w:rPr>
@@ -30849,7 +31121,6 @@
         <w:rPr>
           <w:rFonts w:eastAsia="Calibri"/>
         </w:rPr>
-        <w:lastRenderedPageBreak/>
         <w:t>APÊNDICE</w:t>
       </w:r>
       <w:bookmarkEnd w:id="115"/>
@@ -31547,6 +31818,7 @@
           <w:b/>
           <w:bCs/>
         </w:rPr>
+        <w:lastRenderedPageBreak/>
         <w:t>Print de das principais telas do sistema</w:t>
       </w:r>
     </w:p>
@@ -31779,12 +32051,10 @@
         <w:t xml:space="preserve"> e de </w:t>
       </w:r>
       <w:proofErr w:type="spellStart"/>
-      <w:proofErr w:type="gramStart"/>
       <w:r>
         <w:t>preferencia</w:t>
       </w:r>
       <w:proofErr w:type="spellEnd"/>
-      <w:proofErr w:type="gramEnd"/>
       <w:r>
         <w:t xml:space="preserve"> ter referencia</w:t>
       </w:r>
@@ -31957,10 +32227,7 @@
         <w:footnoteRef/>
       </w:r>
       <w:r>
-        <w:t xml:space="preserve"> </w:t>
-      </w:r>
-      <w:r>
-        <w:t xml:space="preserve">Aquela que possui diversas instalações do tipo </w:t>
+        <w:t xml:space="preserve"> Aquela que possui diversas instalações do tipo </w:t>
       </w:r>
       <w:r>
         <w:rPr>

</xml_diff>

<commit_message>
12/11 - vide alterações no detalhe do commit no github
</commit_message>
<xml_diff>
--- a/texto com conteudo para tc2/TC1-N2-William Estrela Louzeiro-Claudio Roberto Stacheira.docx
+++ b/texto com conteudo para tc2/TC1-N2-William Estrela Louzeiro-Claudio Roberto Stacheira.docx
@@ -16844,25 +16844,125 @@
         <w:rPr>
           <w:lang w:eastAsia="pt-BR"/>
         </w:rPr>
-        <w:t>.  Rogério e Gonçalves (2017) explicita que os dados podem ser inúmeros e não relacionados entre si.</w:t>
-      </w:r>
-    </w:p>
-    <w:p>
-      <w:pPr>
+        <w:t>.  Rogério e Gonçalves (2017) explicita que os dados podem ser inúmeros e não relacionados entre si</w:t>
+      </w:r>
+      <w:r>
         <w:rPr>
           <w:lang w:eastAsia="pt-BR"/>
         </w:rPr>
-      </w:pPr>
+        <w:t xml:space="preserve">, segundo </w:t>
+      </w:r>
+      <w:proofErr w:type="spellStart"/>
       <w:r>
         <w:rPr>
           <w:lang w:eastAsia="pt-BR"/>
         </w:rPr>
-        <w:t xml:space="preserve">Já informações segundo Laudon e Laudon (2007) são dados apresentados de forma significativa e útil para os usuários. Rogério e Gonçalves (2017) retrata que por meio de códigos e conjuntos de dados converte-se dados a modelos do pensamento humano, gerando informações. Chiavenatto (2007) retrata a informação em um processo de redução de incertezas e </w:t>
-      </w:r>
+        <w:t>Baltzan</w:t>
+      </w:r>
+      <w:proofErr w:type="spellEnd"/>
       <w:r>
         <w:rPr>
           <w:lang w:eastAsia="pt-BR"/>
         </w:rPr>
+        <w:t xml:space="preserve"> e Phillips (2012</w:t>
+      </w:r>
+      <w:r>
+        <w:rPr>
+          <w:lang w:eastAsia="pt-BR"/>
+        </w:rPr>
+        <w:t>, p. 23</w:t>
+      </w:r>
+      <w:r>
+        <w:rPr>
+          <w:lang w:eastAsia="pt-BR"/>
+        </w:rPr>
+        <w:t>)</w:t>
+      </w:r>
+      <w:r>
+        <w:rPr>
+          <w:lang w:eastAsia="pt-BR"/>
+        </w:rPr>
+        <w:t xml:space="preserve"> dados são fatos brutos que descrevem as características de um evento</w:t>
+      </w:r>
+      <w:r>
+        <w:rPr>
+          <w:lang w:eastAsia="pt-BR"/>
+        </w:rPr>
+        <w:t>, como exemplo uma compra</w:t>
+      </w:r>
+      <w:r>
+        <w:rPr>
+          <w:lang w:eastAsia="pt-BR"/>
+        </w:rPr>
+        <w:t>.</w:t>
+      </w:r>
+    </w:p>
+    <w:p>
+      <w:pPr>
+        <w:rPr>
+          <w:lang w:eastAsia="pt-BR"/>
+        </w:rPr>
+      </w:pPr>
+      <w:r>
+        <w:rPr>
+          <w:lang w:eastAsia="pt-BR"/>
+        </w:rPr>
+        <w:t>Já informações segundo Laudon e Laudon (2007)</w:t>
+      </w:r>
+      <w:r>
+        <w:rPr>
+          <w:lang w:eastAsia="pt-BR"/>
+        </w:rPr>
+        <w:t xml:space="preserve"> e</w:t>
+      </w:r>
+      <w:r>
+        <w:rPr>
+          <w:lang w:eastAsia="pt-BR"/>
+        </w:rPr>
+        <w:t xml:space="preserve"> </w:t>
+      </w:r>
+      <w:proofErr w:type="spellStart"/>
+      <w:r>
+        <w:rPr>
+          <w:lang w:eastAsia="pt-BR"/>
+        </w:rPr>
+        <w:t>Baltzan</w:t>
+      </w:r>
+      <w:proofErr w:type="spellEnd"/>
+      <w:r>
+        <w:rPr>
+          <w:lang w:eastAsia="pt-BR"/>
+        </w:rPr>
+        <w:t xml:space="preserve"> e Phillips (2012</w:t>
+      </w:r>
+      <w:r>
+        <w:rPr>
+          <w:lang w:eastAsia="pt-BR"/>
+        </w:rPr>
+        <w:t>, p. 23</w:t>
+      </w:r>
+      <w:r>
+        <w:rPr>
+          <w:lang w:eastAsia="pt-BR"/>
+        </w:rPr>
+        <w:t>)</w:t>
+      </w:r>
+      <w:r>
+        <w:rPr>
+          <w:lang w:eastAsia="pt-BR"/>
+        </w:rPr>
+        <w:t xml:space="preserve"> </w:t>
+      </w:r>
+      <w:r>
+        <w:rPr>
+          <w:lang w:eastAsia="pt-BR"/>
+        </w:rPr>
+        <w:t xml:space="preserve">são dados apresentados de forma significativa e útil para os usuários. Rogério e Gonçalves (2017) retrata que por meio de códigos e conjuntos de dados converte-se dados a modelos do pensamento humano, gerando informações. Chiavenatto (2007) retrata a informação em um processo de redução de incertezas e </w:t>
+      </w:r>
+      <w:r>
+        <w:rPr>
+          <w:lang w:eastAsia="pt-BR"/>
+        </w:rPr>
         <w:t xml:space="preserve">se </w:t>
       </w:r>
       <w:r>
@@ -16895,20 +16995,52 @@
         <w:rPr>
           <w:lang w:eastAsia="pt-BR"/>
         </w:rPr>
-        <w:t xml:space="preserve"> vai muito além da informação, é geralmente tácito, difícil transferência e estruturação e consequentemente a representação em forma de algoritmos, requer reflexão, síntese e contexto. Rogério e Gonçalves (2017) envolve o conhecimento com um conjunto de dados e informações armazenadas por intermédio da experiência.</w:t>
-      </w:r>
-    </w:p>
-    <w:p>
-      <w:pPr>
+        <w:t xml:space="preserve"> vai muito além da informação, é geralmente tácito, difícil transferência e estruturação e consequentemente a representação em forma de algoritmos, requer reflexão, síntese e contexto. Rogério e Gonçalves (2017) envolve o conhecimento com um conjunto de dados e informações </w:t>
+      </w:r>
+      <w:r>
         <w:rPr>
           <w:lang w:eastAsia="pt-BR"/>
         </w:rPr>
-      </w:pPr>
+        <w:lastRenderedPageBreak/>
+        <w:t>armazenadas por intermédio da experiência.</w:t>
+      </w:r>
       <w:r>
         <w:rPr>
           <w:lang w:eastAsia="pt-BR"/>
         </w:rPr>
-        <w:lastRenderedPageBreak/>
+        <w:t xml:space="preserve"> </w:t>
+      </w:r>
+      <w:proofErr w:type="spellStart"/>
+      <w:r>
+        <w:rPr>
+          <w:lang w:eastAsia="pt-BR"/>
+        </w:rPr>
+        <w:t>Baltzan</w:t>
+      </w:r>
+      <w:proofErr w:type="spellEnd"/>
+      <w:r>
+        <w:rPr>
+          <w:lang w:eastAsia="pt-BR"/>
+        </w:rPr>
+        <w:t xml:space="preserve"> e Phillips (2012</w:t>
+      </w:r>
+      <w:r>
+        <w:rPr>
+          <w:lang w:eastAsia="pt-BR"/>
+        </w:rPr>
+        <w:t>) tratam o conceito de conhecimento como inteligência de negócios.</w:t>
+      </w:r>
+    </w:p>
+    <w:p>
+      <w:pPr>
+        <w:rPr>
+          <w:lang w:eastAsia="pt-BR"/>
+        </w:rPr>
+      </w:pPr>
+      <w:r>
+        <w:rPr>
+          <w:lang w:eastAsia="pt-BR"/>
+        </w:rPr>
         <w:t xml:space="preserve">Rogério e Gonçalves </w:t>
       </w:r>
       <w:r>
@@ -17143,60 +17275,101 @@
     </w:p>
     <w:p>
       <w:pPr>
-        <w:ind w:left="1211" w:firstLine="0"/>
-        <w:rPr>
-          <w:noProof/>
+        <w:rPr>
           <w:lang w:eastAsia="pt-BR"/>
         </w:rPr>
       </w:pPr>
-    </w:p>
-    <w:p>
-      <w:pPr>
+      <w:r>
         <w:rPr>
           <w:lang w:eastAsia="pt-BR"/>
         </w:rPr>
-      </w:pPr>
+        <w:t xml:space="preserve">Segundo Rogério e Gonçalves (2017, p. 20) </w:t>
+      </w:r>
       <w:r>
         <w:rPr>
           <w:lang w:eastAsia="pt-BR"/>
         </w:rPr>
-        <w:t xml:space="preserve">Segundo Rogério e Gonçalves (2017, p. 20) </w:t>
+        <w:t xml:space="preserve">Um </w:t>
       </w:r>
       <w:r>
         <w:rPr>
           <w:lang w:eastAsia="pt-BR"/>
         </w:rPr>
-        <w:t xml:space="preserve">Um </w:t>
+        <w:t>SI</w:t>
       </w:r>
       <w:r>
         <w:rPr>
           <w:lang w:eastAsia="pt-BR"/>
         </w:rPr>
-        <w:t>SI</w:t>
+        <w:t xml:space="preserve"> é usado para estruturação de dados e informações coerentes para gerar inteligência de negócios e estes sistemas devem valer de estratégias, tecnologias e processos</w:t>
       </w:r>
       <w:r>
         <w:rPr>
           <w:lang w:eastAsia="pt-BR"/>
         </w:rPr>
-        <w:t xml:space="preserve"> é usado para estruturação de dados e informações coerentes para gerar inteligência de negócios e estes sistemas devem valer de estratégias, tecnologias e processos</w:t>
+        <w:t xml:space="preserve"> e </w:t>
       </w:r>
       <w:r>
         <w:rPr>
           <w:lang w:eastAsia="pt-BR"/>
         </w:rPr>
-        <w:t xml:space="preserve"> e </w:t>
+        <w:t>serem</w:t>
       </w:r>
       <w:r>
         <w:rPr>
           <w:lang w:eastAsia="pt-BR"/>
         </w:rPr>
-        <w:t>serem</w:t>
+        <w:t xml:space="preserve"> feitos para pessoas.</w:t>
       </w:r>
       <w:r>
         <w:rPr>
           <w:lang w:eastAsia="pt-BR"/>
         </w:rPr>
-        <w:t xml:space="preserve"> feitos para pessoas. </w:t>
+        <w:t xml:space="preserve"> </w:t>
+      </w:r>
+      <w:r>
+        <w:rPr>
+          <w:lang w:eastAsia="pt-BR"/>
+        </w:rPr>
+        <w:t xml:space="preserve">Segundo </w:t>
+      </w:r>
+      <w:proofErr w:type="spellStart"/>
+      <w:r>
+        <w:rPr>
+          <w:lang w:eastAsia="pt-BR"/>
+        </w:rPr>
+        <w:t>Baltzan</w:t>
+      </w:r>
+      <w:proofErr w:type="spellEnd"/>
+      <w:r>
+        <w:rPr>
+          <w:lang w:eastAsia="pt-BR"/>
+        </w:rPr>
+        <w:t xml:space="preserve"> e Phillips (2012, p. 24)</w:t>
+      </w:r>
+      <w:r>
+        <w:rPr>
+          <w:lang w:eastAsia="pt-BR"/>
+        </w:rPr>
+        <w:t xml:space="preserve"> os</w:t>
+      </w:r>
+      <w:r>
+        <w:rPr>
+          <w:lang w:eastAsia="pt-BR"/>
+        </w:rPr>
+        <w:t xml:space="preserve"> planos e objetivos do departamento de TI devem estar alinhados aos da </w:t>
+      </w:r>
+      <w:r>
+        <w:rPr>
+          <w:lang w:eastAsia="pt-BR"/>
+        </w:rPr>
+        <w:t>organização</w:t>
+      </w:r>
+      <w:r>
+        <w:rPr>
+          <w:lang w:eastAsia="pt-BR"/>
+        </w:rPr>
+        <w:t>.</w:t>
       </w:r>
     </w:p>
     <w:p>
@@ -17357,7 +17530,14 @@
         <w:rPr>
           <w:lang w:eastAsia="pt-BR"/>
         </w:rPr>
-        <w:t xml:space="preserve"> isto inclui todos equipamentos necessários, como monitores, computadores, notebooks, câmeras e assistentes. Para o funcionamento do hardware também faz necessário uso de softwares, como: </w:t>
+        <w:t xml:space="preserve"> isto inclui todos equipamentos necessários, como monitores, computadores, </w:t>
+      </w:r>
+      <w:r>
+        <w:rPr>
+          <w:lang w:eastAsia="pt-BR"/>
+        </w:rPr>
+        <w:lastRenderedPageBreak/>
+        <w:t xml:space="preserve">notebooks, câmeras e assistentes. Para o funcionamento do hardware também faz necessário uso de softwares, como: </w:t>
       </w:r>
       <w:r>
         <w:rPr>
@@ -17428,18 +17608,23 @@
         </w:rPr>
         <w:t>.</w:t>
       </w:r>
-    </w:p>
-    <w:p>
-      <w:pPr>
+      <w:r>
         <w:rPr>
           <w:lang w:eastAsia="pt-BR"/>
         </w:rPr>
-      </w:pPr>
-      <w:r>
+        <w:t xml:space="preserve"> </w:t>
+      </w:r>
+    </w:p>
+    <w:p>
+      <w:pPr>
         <w:rPr>
           <w:lang w:eastAsia="pt-BR"/>
         </w:rPr>
-        <w:lastRenderedPageBreak/>
+      </w:pPr>
+      <w:r>
+        <w:rPr>
+          <w:lang w:eastAsia="pt-BR"/>
+        </w:rPr>
         <w:t xml:space="preserve">Já um Sistema de Informação é mais complexo, deve ser analisado sua perspectiva tecnológica quanto a organizacional, envolvendo a organização, pessoas e tecnologia. Os computadores são apenas partes de um Sistema de Informação </w:t>
       </w:r>
       <w:r>
@@ -17454,6 +17639,38 @@
           <w:lang w:eastAsia="pt-BR"/>
         </w:rPr>
         <w:t>.</w:t>
+      </w:r>
+      <w:r>
+        <w:rPr>
+          <w:lang w:eastAsia="pt-BR"/>
+        </w:rPr>
+        <w:t xml:space="preserve"> </w:t>
+      </w:r>
+      <w:r>
+        <w:rPr>
+          <w:lang w:eastAsia="pt-BR"/>
+        </w:rPr>
+        <w:t xml:space="preserve">Entretanto </w:t>
+      </w:r>
+      <w:proofErr w:type="spellStart"/>
+      <w:r>
+        <w:rPr>
+          <w:lang w:eastAsia="pt-BR"/>
+        </w:rPr>
+        <w:t>Baltzan</w:t>
+      </w:r>
+      <w:proofErr w:type="spellEnd"/>
+      <w:r>
+        <w:rPr>
+          <w:lang w:eastAsia="pt-BR"/>
+        </w:rPr>
+        <w:t xml:space="preserve"> e Phillips (2012)</w:t>
+      </w:r>
+      <w:r>
+        <w:rPr>
+          <w:lang w:eastAsia="pt-BR"/>
+        </w:rPr>
+        <w:t xml:space="preserve"> não fazem distinção entre TI e SI.</w:t>
       </w:r>
     </w:p>
     <w:p>
@@ -17581,131 +17798,196 @@
     </w:p>
     <w:p>
       <w:pPr>
-        <w:spacing w:line="240" w:lineRule="auto"/>
-        <w:rPr>
-          <w:rFonts w:eastAsia="Calibri"/>
-          <w:color w:val="auto"/>
-          <w:lang w:eastAsia="en-US"/>
-        </w:rPr>
-      </w:pPr>
-      <w:r>
-        <w:rPr>
-          <w:rFonts w:eastAsia="Calibri"/>
-          <w:color w:val="auto"/>
-          <w:lang w:eastAsia="en-US"/>
+        <w:suppressAutoHyphens w:val="0"/>
+        <w:rPr>
+          <w:lang w:eastAsia="pt-BR"/>
+        </w:rPr>
+      </w:pPr>
+      <w:r>
+        <w:rPr>
+          <w:lang w:eastAsia="pt-BR"/>
         </w:rPr>
         <w:t xml:space="preserve">Para obter a eficiência e eficácia organizacional é imprescindível entender as dimensões organizacional, humana e tecnológica de uma organização </w:t>
       </w:r>
       <w:r>
         <w:rPr>
-          <w:rFonts w:eastAsia="Calibri"/>
-          <w:noProof/>
-          <w:color w:val="auto"/>
-          <w:lang w:eastAsia="en-US"/>
-        </w:rPr>
-        <w:t>(LAUDON e LAUDON, 2007</w:t>
-      </w:r>
-      <w:r>
-        <w:rPr>
-          <w:rFonts w:eastAsia="Calibri"/>
-          <w:noProof/>
-          <w:color w:val="auto"/>
-          <w:lang w:eastAsia="en-US"/>
-        </w:rPr>
-        <w:t>, p. 9</w:t>
-      </w:r>
-      <w:r>
-        <w:rPr>
-          <w:rFonts w:eastAsia="Calibri"/>
-          <w:noProof/>
-          <w:color w:val="auto"/>
-          <w:lang w:eastAsia="en-US"/>
+          <w:lang w:eastAsia="pt-BR"/>
+        </w:rPr>
+        <w:t>(LAUDON e LAUDON, 2007, p. 9)</w:t>
+      </w:r>
+      <w:r>
+        <w:rPr>
+          <w:lang w:eastAsia="pt-BR"/>
+        </w:rPr>
+        <w:t>.</w:t>
+      </w:r>
+      <w:r>
+        <w:rPr>
+          <w:lang w:eastAsia="pt-BR"/>
+        </w:rPr>
+        <w:t xml:space="preserve"> </w:t>
+      </w:r>
+      <w:r>
+        <w:rPr>
+          <w:lang w:eastAsia="pt-BR"/>
+        </w:rPr>
+        <w:t>E</w:t>
+      </w:r>
+      <w:r>
+        <w:rPr>
+          <w:lang w:eastAsia="pt-BR"/>
+        </w:rPr>
+        <w:t xml:space="preserve"> segundo </w:t>
+      </w:r>
+      <w:proofErr w:type="spellStart"/>
+      <w:r>
+        <w:rPr>
+          <w:lang w:eastAsia="pt-BR"/>
+        </w:rPr>
+        <w:t>Baltzan</w:t>
+      </w:r>
+      <w:proofErr w:type="spellEnd"/>
+      <w:r>
+        <w:rPr>
+          <w:lang w:eastAsia="pt-BR"/>
+        </w:rPr>
+        <w:t xml:space="preserve"> e</w:t>
+      </w:r>
+      <w:r>
+        <w:rPr>
+          <w:lang w:eastAsia="pt-BR"/>
+        </w:rPr>
+        <w:t xml:space="preserve"> </w:t>
+      </w:r>
+      <w:r>
+        <w:rPr>
+          <w:lang w:eastAsia="pt-BR"/>
+        </w:rPr>
+        <w:t>Phillips</w:t>
+      </w:r>
+      <w:r>
+        <w:rPr>
+          <w:lang w:eastAsia="pt-BR"/>
+        </w:rPr>
+        <w:t xml:space="preserve"> </w:t>
+      </w:r>
+      <w:r>
+        <w:rPr>
+          <w:lang w:eastAsia="pt-BR"/>
+        </w:rPr>
+        <w:t>(</w:t>
+      </w:r>
+      <w:r>
+        <w:rPr>
+          <w:lang w:eastAsia="pt-BR"/>
+        </w:rPr>
+        <w:t>2012</w:t>
+      </w:r>
+      <w:r>
+        <w:rPr>
+          <w:lang w:eastAsia="pt-BR"/>
+        </w:rPr>
+        <w:t>, p. 17</w:t>
+      </w:r>
+      <w:r>
+        <w:rPr>
+          <w:lang w:eastAsia="pt-BR"/>
         </w:rPr>
         <w:t>)</w:t>
       </w:r>
       <w:r>
         <w:rPr>
-          <w:rFonts w:eastAsia="Calibri"/>
-          <w:color w:val="auto"/>
-          <w:lang w:eastAsia="en-US"/>
-        </w:rPr>
-        <w:t>.</w:t>
-      </w:r>
-    </w:p>
-    <w:p>
-      <w:pPr>
-        <w:spacing w:line="240" w:lineRule="auto"/>
-        <w:rPr>
-          <w:rFonts w:eastAsia="Calibri"/>
-          <w:color w:val="auto"/>
-          <w:lang w:eastAsia="en-US"/>
-        </w:rPr>
-      </w:pPr>
+          <w:lang w:eastAsia="pt-BR"/>
+        </w:rPr>
+        <w:t xml:space="preserve"> </w:t>
+      </w:r>
+      <w:r>
+        <w:rPr>
+          <w:lang w:eastAsia="pt-BR"/>
+        </w:rPr>
+        <w:t xml:space="preserve">a </w:t>
+      </w:r>
+      <w:r>
+        <w:rPr>
+          <w:lang w:eastAsia="pt-BR"/>
+        </w:rPr>
+        <w:t>utilização de TI permite às empresas levarem a diante</w:t>
+      </w:r>
+      <w:r>
+        <w:rPr>
+          <w:lang w:eastAsia="pt-BR"/>
+        </w:rPr>
+        <w:t xml:space="preserve"> uma variedade</w:t>
+      </w:r>
+      <w:r>
+        <w:rPr>
+          <w:lang w:eastAsia="pt-BR"/>
+        </w:rPr>
+        <w:t xml:space="preserve"> tarefas de forma eficiente e eficaz. </w:t>
+      </w:r>
     </w:p>
     <w:p>
       <w:pPr>
         <w:suppressAutoHyphens w:val="0"/>
         <w:rPr>
-          <w:rFonts w:eastAsia="Calibri" w:cs="Times New Roman"/>
-          <w:szCs w:val="22"/>
-          <w:lang w:eastAsia="en-US"/>
-        </w:rPr>
-      </w:pPr>
-      <w:r>
-        <w:rPr>
-          <w:rFonts w:eastAsia="Calibri" w:cs="Times New Roman"/>
-          <w:szCs w:val="22"/>
-          <w:lang w:eastAsia="en-US"/>
-        </w:rPr>
-        <w:t>No âmbito Governamental</w:t>
-      </w:r>
-      <w:r>
-        <w:rPr>
-          <w:rFonts w:eastAsia="Calibri" w:cs="Times New Roman"/>
-          <w:szCs w:val="22"/>
-          <w:lang w:eastAsia="en-US"/>
-        </w:rPr>
-        <w:t xml:space="preserve"> é</w:t>
-      </w:r>
-      <w:r>
-        <w:rPr>
-          <w:rFonts w:eastAsia="Calibri" w:cs="Times New Roman"/>
-          <w:szCs w:val="22"/>
-          <w:lang w:eastAsia="en-US"/>
+          <w:lang w:eastAsia="pt-BR"/>
+        </w:rPr>
+      </w:pPr>
+      <w:proofErr w:type="spellStart"/>
+      <w:r>
+        <w:rPr>
+          <w:lang w:eastAsia="pt-BR"/>
+        </w:rPr>
+        <w:t>Baltzan</w:t>
+      </w:r>
+      <w:proofErr w:type="spellEnd"/>
+      <w:r>
+        <w:rPr>
+          <w:lang w:eastAsia="pt-BR"/>
+        </w:rPr>
+        <w:t xml:space="preserve"> e Phillips (2012, p. </w:t>
+      </w:r>
+      <w:r>
+        <w:rPr>
+          <w:lang w:eastAsia="pt-BR"/>
+        </w:rPr>
+        <w:t>21</w:t>
+      </w:r>
+      <w:r>
+        <w:rPr>
+          <w:lang w:eastAsia="pt-BR"/>
+        </w:rPr>
+        <w:t>)</w:t>
+      </w:r>
+      <w:r>
+        <w:rPr>
+          <w:lang w:eastAsia="pt-BR"/>
         </w:rPr>
         <w:t xml:space="preserve"> </w:t>
       </w:r>
       <w:r>
         <w:rPr>
-          <w:rFonts w:eastAsia="Calibri" w:cs="Times New Roman"/>
-          <w:szCs w:val="22"/>
-          <w:lang w:eastAsia="en-US"/>
-        </w:rPr>
-        <w:t>notada</w:t>
-      </w:r>
-      <w:r>
-        <w:rPr>
-          <w:rFonts w:eastAsia="Calibri" w:cs="Times New Roman"/>
-          <w:szCs w:val="22"/>
-          <w:lang w:eastAsia="en-US"/>
-        </w:rPr>
-        <w:t xml:space="preserve"> uma grande fragmentação nos </w:t>
-      </w:r>
-      <w:r>
-        <w:rPr>
-          <w:rFonts w:eastAsia="Calibri" w:cs="Times New Roman"/>
-          <w:szCs w:val="22"/>
-          <w:lang w:eastAsia="en-US"/>
-        </w:rPr>
-        <w:t>SI</w:t>
-      </w:r>
-      <w:r>
-        <w:rPr>
-          <w:rFonts w:eastAsia="Calibri" w:cs="Times New Roman"/>
-          <w:szCs w:val="22"/>
-          <w:lang w:eastAsia="en-US"/>
-        </w:rPr>
-        <w:t>, feitos por estados nos quais os outros estados necessitam implementar os mesmos sistemas, dados repetidos em diversos cadastros, tecnologias defasadas, falta de planejamento para desenvolvimento e falta de auditoria para confidencialidade das informações.</w:t>
+          <w:lang w:eastAsia="pt-BR"/>
+        </w:rPr>
+        <w:t>apontam o</w:t>
+      </w:r>
+      <w:r>
+        <w:rPr>
+          <w:lang w:eastAsia="pt-BR"/>
+        </w:rPr>
+        <w:t xml:space="preserve">s principais setores de uma organização que tiveram maiores benefícios com o uso de TI, sendo em 70% o atendimento ao consumidor, seguido de 51% finanças, 42% vendas e marketing, 39% operações de TI, 31% gerenciamento de operações, 17% RH e 17% segurança. </w:t>
+      </w:r>
+      <w:r>
+        <w:rPr>
+          <w:lang w:eastAsia="pt-BR"/>
+        </w:rPr>
+        <w:t>E o uso de TI faz com que estes setores não tenham informações “ilhadas”</w:t>
+      </w:r>
+      <w:r>
+        <w:rPr>
+          <w:lang w:eastAsia="pt-BR"/>
+        </w:rPr>
+        <w:t xml:space="preserve"> e sim compartilhadas entre toda organização.</w:t>
       </w:r>
     </w:p>
     <w:p>
@@ -17717,45 +17999,49 @@
           <w:lang w:eastAsia="en-US"/>
         </w:rPr>
       </w:pPr>
-      <w:r>
-        <w:rPr>
-          <w:rFonts w:eastAsia="Calibri" w:cs="Times New Roman"/>
-          <w:szCs w:val="22"/>
-          <w:lang w:eastAsia="en-US"/>
-        </w:rPr>
-        <w:t xml:space="preserve">Isto dificulta ações do Governo, seja ele Federal, Estadual ou Municipal, </w:t>
-      </w:r>
-      <w:r>
-        <w:rPr>
-          <w:rFonts w:eastAsia="Calibri" w:cs="Times New Roman"/>
-          <w:szCs w:val="22"/>
-          <w:lang w:eastAsia="en-US"/>
-        </w:rPr>
-        <w:t xml:space="preserve">que </w:t>
-      </w:r>
-      <w:r>
-        <w:rPr>
-          <w:rFonts w:eastAsia="Calibri" w:cs="Times New Roman"/>
-          <w:szCs w:val="22"/>
-          <w:lang w:eastAsia="en-US"/>
-        </w:rPr>
-        <w:t xml:space="preserve">na grande maioria não possuem interoperabilidade, acurácia, segurança, tolerância a falhas, estabilidade dentre outros, ambos critérios de qualidades definidos pela </w:t>
-      </w:r>
-      <w:r>
-        <w:rPr>
-          <w:rFonts w:eastAsia="Calibri" w:cs="Times New Roman"/>
-          <w:szCs w:val="22"/>
-          <w:lang w:eastAsia="en-US"/>
-        </w:rPr>
-        <w:t>ISO 9126</w:t>
-      </w:r>
-      <w:r>
-        <w:rPr>
-          <w:rFonts w:eastAsia="Calibri" w:cs="Times New Roman"/>
-          <w:szCs w:val="22"/>
-          <w:lang w:eastAsia="en-US"/>
-        </w:rPr>
-        <w:t>. Estes fossem com mais qualidade as ações poderiam ser mais assertivas terem mais previsibilidade quanto a futuros problemas.</w:t>
+      <w:proofErr w:type="spellStart"/>
+      <w:r>
+        <w:rPr>
+          <w:lang w:eastAsia="pt-BR"/>
+        </w:rPr>
+        <w:t>Baltzan</w:t>
+      </w:r>
+      <w:proofErr w:type="spellEnd"/>
+      <w:r>
+        <w:rPr>
+          <w:lang w:eastAsia="pt-BR"/>
+        </w:rPr>
+        <w:t xml:space="preserve"> e Phillips (2012</w:t>
+      </w:r>
+      <w:r>
+        <w:rPr>
+          <w:lang w:eastAsia="pt-BR"/>
+        </w:rPr>
+        <w:t xml:space="preserve">, p. </w:t>
+      </w:r>
+      <w:r>
+        <w:rPr>
+          <w:lang w:eastAsia="pt-BR"/>
+        </w:rPr>
+        <w:t>23</w:t>
+      </w:r>
+      <w:r>
+        <w:rPr>
+          <w:lang w:eastAsia="pt-BR"/>
+        </w:rPr>
+        <w:t>)</w:t>
+      </w:r>
+      <w:r>
+        <w:rPr>
+          <w:lang w:eastAsia="pt-BR"/>
+        </w:rPr>
+        <w:t xml:space="preserve"> </w:t>
+      </w:r>
+      <w:r>
+        <w:rPr>
+          <w:lang w:eastAsia="pt-BR"/>
+        </w:rPr>
+        <w:t>relatam que a TI é mais útil quando aproveita o talento das pessoas, ela sozinha não é útil, a não ser que pessoas certas saibam como usá-la e gerenciá-la de forma efetiva.</w:t>
       </w:r>
     </w:p>
     <w:p>
@@ -17775,6 +18061,162 @@
         </w:rPr>
         <w:t>O valor de um SI é dado pela capacidade de atingir um propósito, uma organização é o conjunto coordenado de esforços para atingir um objetivo em comum, composta por uma ou mais pessoas. Então percebemos uma relação direta entre o SI e uma organização, que atualmente, sem eles perdem vantagens competitiva, podendo até mesmo não existir.</w:t>
       </w:r>
+    </w:p>
+    <w:p>
+      <w:pPr>
+        <w:suppressAutoHyphens w:val="0"/>
+        <w:rPr>
+          <w:rFonts w:eastAsia="Calibri" w:cs="Times New Roman"/>
+          <w:szCs w:val="22"/>
+          <w:lang w:eastAsia="en-US"/>
+        </w:rPr>
+      </w:pPr>
+      <w:r>
+        <w:rPr>
+          <w:rFonts w:eastAsia="Calibri" w:cs="Times New Roman"/>
+          <w:szCs w:val="22"/>
+          <w:lang w:eastAsia="en-US"/>
+        </w:rPr>
+        <w:t>Sendo assim, diversos autores relatam um tripé entre</w:t>
+      </w:r>
+      <w:r>
+        <w:rPr>
+          <w:rFonts w:eastAsia="Calibri" w:cs="Times New Roman"/>
+          <w:szCs w:val="22"/>
+          <w:lang w:eastAsia="en-US"/>
+        </w:rPr>
+        <w:t xml:space="preserve"> pessoas, processos</w:t>
+      </w:r>
+      <w:r>
+        <w:rPr>
+          <w:rFonts w:eastAsia="Calibri" w:cs="Times New Roman"/>
+          <w:szCs w:val="22"/>
+          <w:lang w:eastAsia="en-US"/>
+        </w:rPr>
+        <w:t>/informações</w:t>
+      </w:r>
+      <w:r>
+        <w:rPr>
+          <w:rFonts w:eastAsia="Calibri" w:cs="Times New Roman"/>
+          <w:szCs w:val="22"/>
+          <w:lang w:eastAsia="en-US"/>
+        </w:rPr>
+        <w:t xml:space="preserve"> e tecnologias</w:t>
+      </w:r>
+      <w:r>
+        <w:rPr>
+          <w:rFonts w:eastAsia="Calibri" w:cs="Times New Roman"/>
+          <w:szCs w:val="22"/>
+          <w:lang w:eastAsia="en-US"/>
+        </w:rPr>
+        <w:t>, para o bom sucesso de uma organização.</w:t>
+      </w:r>
+    </w:p>
+    <w:p>
+      <w:pPr>
+        <w:suppressAutoHyphens w:val="0"/>
+        <w:jc w:val="center"/>
+        <w:rPr>
+          <w:rFonts w:eastAsia="Calibri" w:cs="Times New Roman"/>
+          <w:szCs w:val="22"/>
+          <w:lang w:eastAsia="en-US"/>
+        </w:rPr>
+      </w:pPr>
+      <w:r>
+        <w:rPr>
+          <w:noProof/>
+        </w:rPr>
+        <w:lastRenderedPageBreak/>
+        <w:drawing>
+          <wp:inline distT="0" distB="0" distL="0" distR="0" wp14:anchorId="7D1CE8ED" wp14:editId="12563E93">
+            <wp:extent cx="2324344" cy="1741336"/>
+            <wp:effectExtent l="0" t="0" r="0" b="0"/>
+            <wp:docPr id="4" name="Imagem 4"/>
+            <wp:cNvGraphicFramePr>
+              <a:graphicFrameLocks xmlns:a="http://schemas.openxmlformats.org/drawingml/2006/main" noChangeAspect="1"/>
+            </wp:cNvGraphicFramePr>
+            <a:graphic xmlns:a="http://schemas.openxmlformats.org/drawingml/2006/main">
+              <a:graphicData uri="http://schemas.openxmlformats.org/drawingml/2006/picture">
+                <pic:pic xmlns:pic="http://schemas.openxmlformats.org/drawingml/2006/picture">
+                  <pic:nvPicPr>
+                    <pic:cNvPr id="1" name=""/>
+                    <pic:cNvPicPr/>
+                  </pic:nvPicPr>
+                  <pic:blipFill>
+                    <a:blip r:embed="rId16"/>
+                    <a:stretch>
+                      <a:fillRect/>
+                    </a:stretch>
+                  </pic:blipFill>
+                  <pic:spPr>
+                    <a:xfrm>
+                      <a:off x="0" y="0"/>
+                      <a:ext cx="2328502" cy="1744451"/>
+                    </a:xfrm>
+                    <a:prstGeom prst="rect">
+                      <a:avLst/>
+                    </a:prstGeom>
+                  </pic:spPr>
+                </pic:pic>
+              </a:graphicData>
+            </a:graphic>
+          </wp:inline>
+        </w:drawing>
+      </w:r>
+    </w:p>
+    <w:p>
+      <w:pPr>
+        <w:suppressAutoHyphens w:val="0"/>
+        <w:jc w:val="center"/>
+        <w:rPr>
+          <w:rFonts w:eastAsia="Calibri" w:cs="Times New Roman"/>
+          <w:szCs w:val="22"/>
+          <w:lang w:eastAsia="en-US"/>
+        </w:rPr>
+      </w:pPr>
+      <w:proofErr w:type="spellStart"/>
+      <w:r>
+        <w:rPr>
+          <w:lang w:eastAsia="pt-BR"/>
+        </w:rPr>
+        <w:t>Baltzan</w:t>
+      </w:r>
+      <w:proofErr w:type="spellEnd"/>
+      <w:r>
+        <w:rPr>
+          <w:lang w:eastAsia="pt-BR"/>
+        </w:rPr>
+        <w:t xml:space="preserve"> e Phillips (2012</w:t>
+      </w:r>
+      <w:r>
+        <w:rPr>
+          <w:lang w:eastAsia="pt-BR"/>
+        </w:rPr>
+        <w:t>, p. 2</w:t>
+      </w:r>
+      <w:r>
+        <w:rPr>
+          <w:lang w:eastAsia="pt-BR"/>
+        </w:rPr>
+        <w:t>5</w:t>
+      </w:r>
+      <w:r>
+        <w:rPr>
+          <w:lang w:eastAsia="pt-BR"/>
+        </w:rPr>
+        <w:t>)</w:t>
+      </w:r>
+    </w:p>
+    <w:p>
+      <w:pPr>
+        <w:suppressAutoHyphens w:val="0"/>
+        <w:jc w:val="center"/>
+        <w:rPr>
+          <w:rFonts w:eastAsia="Calibri" w:cs="Times New Roman"/>
+          <w:szCs w:val="22"/>
+          <w:lang w:eastAsia="en-US"/>
+        </w:rPr>
+      </w:pPr>
     </w:p>
     <w:p>
       <w:pPr>
@@ -17947,7 +18389,6 @@
           <w:szCs w:val="22"/>
           <w:lang w:eastAsia="en-US"/>
         </w:rPr>
-        <w:lastRenderedPageBreak/>
         <w:tab/>
         <w:t xml:space="preserve">Apesar dos usos de SI em empresas privadas estar ligada diretamente a sua vantagem competitiva, as governamentais que não estão diretamente vinculados a um mercado já percebeu que a qualidade na prestação de seus serviços está </w:t>
       </w:r>
@@ -18224,34 +18665,8 @@
           <w:szCs w:val="22"/>
           <w:lang w:eastAsia="en-US"/>
         </w:rPr>
-        <w:t xml:space="preserve">Dado os objetivos de uma organização, e o uso de SI para atendê-los, Laudon e </w:t>
-      </w:r>
-      <w:commentRangeStart w:id="61"/>
-      <w:r>
-        <w:rPr>
-          <w:rFonts w:eastAsia="Calibri" w:cs="Times New Roman"/>
-          <w:szCs w:val="22"/>
-          <w:lang w:eastAsia="en-US"/>
-        </w:rPr>
-        <w:t>Laudon</w:t>
-      </w:r>
-      <w:commentRangeEnd w:id="61"/>
-      <w:r>
-        <w:rPr>
-          <w:rStyle w:val="Refdecomentrio"/>
-          <w:rFonts w:cs="Times New Roman"/>
-          <w:color w:val="auto"/>
-          <w:lang w:eastAsia="pt-BR"/>
-        </w:rPr>
-        <w:commentReference w:id="61"/>
-      </w:r>
-      <w:r>
-        <w:rPr>
-          <w:rFonts w:eastAsia="Calibri" w:cs="Times New Roman"/>
-          <w:szCs w:val="22"/>
-          <w:lang w:eastAsia="en-US"/>
-        </w:rPr>
-        <w:t xml:space="preserve"> (2007, p. 41-42) relata que nem um sistema isolado consegue suprir </w:t>
+        <w:lastRenderedPageBreak/>
+        <w:t xml:space="preserve">Dado os objetivos de uma organização, e o uso de SI para atendê-los, Laudon e Laudon (2007, p. 41-42) relata que nem um sistema isolado consegue suprir </w:t>
       </w:r>
       <w:r>
         <w:rPr>
@@ -18318,9 +18733,9 @@
         <w:keepNext/>
         <w:jc w:val="center"/>
       </w:pPr>
-      <w:bookmarkStart w:id="62" w:name="_Toc40386514"/>
-      <w:bookmarkStart w:id="63" w:name="_Toc50205093"/>
-      <w:bookmarkStart w:id="64" w:name="_Toc52014629"/>
+      <w:bookmarkStart w:id="61" w:name="_Toc40386514"/>
+      <w:bookmarkStart w:id="62" w:name="_Toc50205093"/>
+      <w:bookmarkStart w:id="63" w:name="_Toc52014629"/>
       <w:r>
         <w:t xml:space="preserve">Figura </w:t>
       </w:r>
@@ -18345,9 +18760,9 @@
       <w:r>
         <w:t xml:space="preserve"> - Tipos de Sistemas</w:t>
       </w:r>
+      <w:bookmarkEnd w:id="61"/>
       <w:bookmarkEnd w:id="62"/>
       <w:bookmarkEnd w:id="63"/>
-      <w:bookmarkEnd w:id="64"/>
     </w:p>
     <w:p>
       <w:pPr>
@@ -18379,7 +18794,7 @@
                     <pic:cNvPicPr/>
                   </pic:nvPicPr>
                   <pic:blipFill>
-                    <a:blip r:embed="rId16">
+                    <a:blip r:embed="rId17">
                       <a:extLst>
                         <a:ext uri="{28A0092B-C50C-407E-A947-70E740481C1C}">
                           <a14:useLocalDpi xmlns:a14="http://schemas.microsoft.com/office/drawing/2010/main" val="0"/>
@@ -18474,15 +18889,14 @@
           <w:lang w:eastAsia="en-US"/>
         </w:rPr>
       </w:pPr>
-      <w:bookmarkStart w:id="65" w:name="_Toc52033187"/>
-      <w:bookmarkStart w:id="66" w:name="_Toc52831687"/>
-      <w:r>
-        <w:rPr>
-          <w:rFonts w:eastAsia="Calibri"/>
-          <w:color w:val="auto"/>
-          <w:lang w:eastAsia="en-US"/>
-        </w:rPr>
-        <w:lastRenderedPageBreak/>
+      <w:bookmarkStart w:id="64" w:name="_Toc52033187"/>
+      <w:bookmarkStart w:id="65" w:name="_Toc52831687"/>
+      <w:r>
+        <w:rPr>
+          <w:rFonts w:eastAsia="Calibri"/>
+          <w:color w:val="auto"/>
+          <w:lang w:eastAsia="en-US"/>
+        </w:rPr>
         <w:t xml:space="preserve">Sistemas de Processamento de </w:t>
       </w:r>
       <w:r>
@@ -18517,16 +18931,114 @@
         </w:rPr>
         <w:t>SPT</w:t>
       </w:r>
+      <w:bookmarkEnd w:id="64"/>
+      <w:r>
+        <w:rPr>
+          <w:rFonts w:eastAsia="Calibri"/>
+          <w:color w:val="auto"/>
+          <w:lang w:eastAsia="en-US"/>
+        </w:rPr>
+        <w:t>)</w:t>
+      </w:r>
       <w:bookmarkEnd w:id="65"/>
-      <w:r>
-        <w:rPr>
-          <w:rFonts w:eastAsia="Calibri"/>
-          <w:color w:val="auto"/>
+    </w:p>
+    <w:p>
+      <w:pPr>
+        <w:suppressAutoHyphens w:val="0"/>
+        <w:rPr>
+          <w:rFonts w:eastAsia="Calibri" w:cs="Times New Roman"/>
+          <w:szCs w:val="22"/>
+          <w:lang w:eastAsia="en-US"/>
+        </w:rPr>
+      </w:pPr>
+      <w:r>
+        <w:rPr>
+          <w:rFonts w:eastAsia="Calibri" w:cs="Times New Roman"/>
+          <w:szCs w:val="22"/>
+          <w:lang w:eastAsia="en-US"/>
+        </w:rPr>
+        <w:t>Os gerentes operacionais necessitam</w:t>
+      </w:r>
+      <w:r>
+        <w:rPr>
+          <w:rFonts w:eastAsia="Calibri" w:cs="Times New Roman"/>
+          <w:szCs w:val="22"/>
+          <w:lang w:eastAsia="en-US"/>
+        </w:rPr>
+        <w:t xml:space="preserve"> destes sistemas para monitorar transações vitais de uma organização, como vendas, folha de pagamento e fluxo de materiais. Estes sistemas, denominados Sistemas de Processamento de transações </w:t>
+      </w:r>
+      <w:r>
+        <w:rPr>
+          <w:rFonts w:eastAsia="Calibri" w:cs="Times New Roman"/>
+          <w:szCs w:val="22"/>
+          <w:lang w:eastAsia="en-US"/>
+        </w:rPr>
+        <w:t>(</w:t>
+      </w:r>
+      <w:r>
+        <w:rPr>
+          <w:rFonts w:eastAsia="Calibri" w:cs="Times New Roman"/>
+          <w:szCs w:val="22"/>
+          <w:lang w:eastAsia="en-US"/>
+        </w:rPr>
+        <w:t>SPT</w:t>
+      </w:r>
+      <w:r>
+        <w:rPr>
+          <w:rFonts w:eastAsia="Calibri" w:cs="Times New Roman"/>
+          <w:szCs w:val="22"/>
           <w:lang w:eastAsia="en-US"/>
         </w:rPr>
         <w:t>)</w:t>
       </w:r>
-      <w:bookmarkEnd w:id="66"/>
+      <w:r>
+        <w:rPr>
+          <w:rFonts w:eastAsia="Calibri" w:cs="Times New Roman"/>
+          <w:szCs w:val="22"/>
+          <w:lang w:eastAsia="en-US"/>
+        </w:rPr>
+        <w:t>, são tão críticos que se deixarem de funcionar podem entrar em colapso</w:t>
+      </w:r>
+      <w:r>
+        <w:rPr>
+          <w:rFonts w:eastAsia="Calibri" w:cs="Times New Roman"/>
+          <w:szCs w:val="22"/>
+          <w:lang w:eastAsia="en-US"/>
+        </w:rPr>
+        <w:t xml:space="preserve"> </w:t>
+      </w:r>
+      <w:r>
+        <w:rPr>
+          <w:rFonts w:eastAsia="Calibri" w:cs="Times New Roman"/>
+          <w:szCs w:val="22"/>
+          <w:lang w:eastAsia="en-US"/>
+        </w:rPr>
+        <w:t>(LAUDON, 2007, p. 47</w:t>
+      </w:r>
+      <w:r>
+        <w:rPr>
+          <w:rFonts w:eastAsia="Calibri" w:cs="Times New Roman"/>
+          <w:szCs w:val="22"/>
+          <w:lang w:eastAsia="en-US"/>
+        </w:rPr>
+        <w:t>-48</w:t>
+      </w:r>
+      <w:r>
+        <w:rPr>
+          <w:rFonts w:eastAsia="Calibri" w:cs="Times New Roman"/>
+          <w:szCs w:val="22"/>
+          <w:lang w:eastAsia="en-US"/>
+        </w:rPr>
+        <w:t>).</w:t>
+      </w:r>
+      <w:r>
+        <w:rPr>
+          <w:rFonts w:eastAsia="Calibri" w:cs="Times New Roman"/>
+          <w:szCs w:val="22"/>
+          <w:lang w:eastAsia="en-US"/>
+        </w:rPr>
+        <w:t xml:space="preserve"> </w:t>
+      </w:r>
     </w:p>
     <w:p>
       <w:pPr>
@@ -18543,47 +19055,15 @@
           <w:szCs w:val="22"/>
           <w:lang w:eastAsia="en-US"/>
         </w:rPr>
-        <w:t>Os gerentes operacionais necessitam</w:t>
-      </w:r>
-      <w:r>
-        <w:rPr>
-          <w:rFonts w:eastAsia="Calibri" w:cs="Times New Roman"/>
-          <w:szCs w:val="22"/>
-          <w:lang w:eastAsia="en-US"/>
-        </w:rPr>
-        <w:t xml:space="preserve"> destes sistemas para monitorar transações vitais de uma organização, como vendas, folha de pagamento e fluxo de materiais. Estes sistemas, denominados Sistemas de Processamento de transações </w:t>
-      </w:r>
-      <w:r>
-        <w:rPr>
-          <w:rFonts w:eastAsia="Calibri" w:cs="Times New Roman"/>
-          <w:szCs w:val="22"/>
-          <w:lang w:eastAsia="en-US"/>
-        </w:rPr>
-        <w:t>(</w:t>
-      </w:r>
-      <w:r>
-        <w:rPr>
-          <w:rFonts w:eastAsia="Calibri" w:cs="Times New Roman"/>
-          <w:szCs w:val="22"/>
-          <w:lang w:eastAsia="en-US"/>
-        </w:rPr>
-        <w:t>SPT</w:t>
-      </w:r>
-      <w:r>
-        <w:rPr>
-          <w:rFonts w:eastAsia="Calibri" w:cs="Times New Roman"/>
-          <w:szCs w:val="22"/>
-          <w:lang w:eastAsia="en-US"/>
-        </w:rPr>
-        <w:t>)</w:t>
-      </w:r>
-      <w:r>
-        <w:rPr>
-          <w:rFonts w:eastAsia="Calibri" w:cs="Times New Roman"/>
-          <w:szCs w:val="22"/>
-          <w:lang w:eastAsia="en-US"/>
-        </w:rPr>
-        <w:t>, são tão críticos que se deixarem de funcionar podem entrar em colapso</w:t>
+        <w:t>Compreende toda informação contida em um único processo de negócio ou unidade de trabalho, seu proposito principal é apoiar a realização das tarefas operacionais diárias, como por exemplo um Sistema Operacional</w:t>
+      </w:r>
+      <w:r>
+        <w:rPr>
+          <w:rFonts w:eastAsia="Calibri" w:cs="Times New Roman"/>
+          <w:szCs w:val="22"/>
+          <w:lang w:eastAsia="en-US"/>
+        </w:rPr>
+        <w:t xml:space="preserve"> ou um sistema de compra de ações, estes sistemas são usados em operações repetitivas como por exemplo analisar relatórios diários de vendas para determinar a quantidade de produtos a serem mantidas em estoque</w:t>
       </w:r>
       <w:r>
         <w:rPr>
@@ -18592,64 +19072,6 @@
           <w:lang w:eastAsia="en-US"/>
         </w:rPr>
         <w:t xml:space="preserve"> </w:t>
-      </w:r>
-      <w:r>
-        <w:rPr>
-          <w:rFonts w:eastAsia="Calibri" w:cs="Times New Roman"/>
-          <w:szCs w:val="22"/>
-          <w:lang w:eastAsia="en-US"/>
-        </w:rPr>
-        <w:t>(LAUDON, 2007, p. 47</w:t>
-      </w:r>
-      <w:r>
-        <w:rPr>
-          <w:rFonts w:eastAsia="Calibri" w:cs="Times New Roman"/>
-          <w:szCs w:val="22"/>
-          <w:lang w:eastAsia="en-US"/>
-        </w:rPr>
-        <w:t>-48</w:t>
-      </w:r>
-      <w:r>
-        <w:rPr>
-          <w:rFonts w:eastAsia="Calibri" w:cs="Times New Roman"/>
-          <w:szCs w:val="22"/>
-          <w:lang w:eastAsia="en-US"/>
-        </w:rPr>
-        <w:t>).</w:t>
-      </w:r>
-      <w:r>
-        <w:rPr>
-          <w:rFonts w:eastAsia="Calibri" w:cs="Times New Roman"/>
-          <w:szCs w:val="22"/>
-          <w:lang w:eastAsia="en-US"/>
-        </w:rPr>
-        <w:t xml:space="preserve"> </w:t>
-      </w:r>
-    </w:p>
-    <w:p>
-      <w:pPr>
-        <w:suppressAutoHyphens w:val="0"/>
-        <w:rPr>
-          <w:rFonts w:eastAsia="Calibri" w:cs="Times New Roman"/>
-          <w:szCs w:val="22"/>
-          <w:lang w:eastAsia="en-US"/>
-        </w:rPr>
-      </w:pPr>
-      <w:r>
-        <w:rPr>
-          <w:rFonts w:eastAsia="Calibri" w:cs="Times New Roman"/>
-          <w:szCs w:val="22"/>
-          <w:lang w:eastAsia="en-US"/>
-        </w:rPr>
-        <w:t>Compreende toda informação contida em um único processo de negócio ou unidade de trabalho, seu proposito principal é apoiar a realização das tarefas operacionais diárias, como por exemplo um Sistema Operacional</w:t>
-      </w:r>
-      <w:r>
-        <w:rPr>
-          <w:rFonts w:eastAsia="Calibri" w:cs="Times New Roman"/>
-          <w:szCs w:val="22"/>
-          <w:lang w:eastAsia="en-US"/>
-        </w:rPr>
-        <w:t xml:space="preserve"> ou um sistema de compra de ações, estes sistemas são usados em operações repetitivas como por exemplo analisar relatórios diários de vendas para determinar a quantidade de produtos a serem mantidas em estoque</w:t>
       </w:r>
       <w:r>
         <w:rPr>
@@ -18722,18 +19144,19 @@
           <w:lang w:eastAsia="en-US"/>
         </w:rPr>
       </w:pPr>
-      <w:bookmarkStart w:id="67" w:name="_Toc52033188"/>
-      <w:bookmarkStart w:id="68" w:name="_Toc52831688"/>
-      <w:r>
-        <w:rPr>
-          <w:rFonts w:eastAsia="Calibri"/>
-          <w:color w:val="auto"/>
-          <w:lang w:eastAsia="en-US"/>
-        </w:rPr>
+      <w:bookmarkStart w:id="66" w:name="_Toc52033188"/>
+      <w:bookmarkStart w:id="67" w:name="_Toc52831688"/>
+      <w:r>
+        <w:rPr>
+          <w:rFonts w:eastAsia="Calibri"/>
+          <w:color w:val="auto"/>
+          <w:lang w:eastAsia="en-US"/>
+        </w:rPr>
+        <w:lastRenderedPageBreak/>
         <w:t>Sistemas de Informações Gerencias (SIG)</w:t>
       </w:r>
+      <w:bookmarkEnd w:id="66"/>
       <w:bookmarkEnd w:id="67"/>
-      <w:bookmarkEnd w:id="68"/>
     </w:p>
     <w:p>
       <w:pPr>
@@ -19007,13 +19430,73 @@
         </w:rPr>
         <w:t>.</w:t>
       </w:r>
-      <w:r>
-        <w:rPr>
-          <w:rFonts w:eastAsia="Calibri" w:cs="Times New Roman"/>
-          <w:szCs w:val="22"/>
-          <w:lang w:eastAsia="en-US"/>
+    </w:p>
+    <w:p>
+      <w:pPr>
+        <w:suppressAutoHyphens w:val="0"/>
+        <w:rPr>
+          <w:rFonts w:eastAsia="Calibri" w:cs="Times New Roman"/>
+          <w:szCs w:val="22"/>
+          <w:lang w:eastAsia="en-US"/>
+        </w:rPr>
+      </w:pPr>
+      <w:r>
+        <w:rPr>
+          <w:rFonts w:eastAsia="Calibri" w:cs="Times New Roman"/>
+          <w:szCs w:val="22"/>
+          <w:lang w:val="en-US" w:eastAsia="en-US"/>
         </w:rPr>
         <w:t xml:space="preserve"> </w:t>
+      </w:r>
+      <w:proofErr w:type="spellStart"/>
+      <w:r>
+        <w:rPr>
+          <w:lang w:eastAsia="pt-BR"/>
+        </w:rPr>
+        <w:t>Baltzan</w:t>
+      </w:r>
+      <w:proofErr w:type="spellEnd"/>
+      <w:r>
+        <w:rPr>
+          <w:lang w:eastAsia="pt-BR"/>
+        </w:rPr>
+        <w:t xml:space="preserve"> e Phillips (2012, p. 23)</w:t>
+      </w:r>
+      <w:r>
+        <w:rPr>
+          <w:lang w:eastAsia="pt-BR"/>
+        </w:rPr>
+        <w:t xml:space="preserve"> </w:t>
+      </w:r>
+      <w:r>
+        <w:rPr>
+          <w:lang w:eastAsia="pt-BR"/>
+        </w:rPr>
+        <w:t>definem os</w:t>
+      </w:r>
+      <w:r>
+        <w:rPr>
+          <w:lang w:eastAsia="pt-BR"/>
+        </w:rPr>
+        <w:t xml:space="preserve"> SIG </w:t>
+      </w:r>
+      <w:r>
+        <w:rPr>
+          <w:lang w:eastAsia="pt-BR"/>
+        </w:rPr>
+        <w:t xml:space="preserve">como um nome comum para funções do negócio e da disciplina acadêmica que abrange a aplicação de pessoas, tecnologias e procedimentos </w:t>
+      </w:r>
+      <w:r>
+        <w:rPr>
+          <w:lang w:eastAsia="pt-BR"/>
+        </w:rPr>
+        <w:t>para resolverem problemas de negócio, e que o seu coletivo é chamado de sistemas de informação</w:t>
+      </w:r>
+      <w:r>
+        <w:rPr>
+          <w:lang w:eastAsia="pt-BR"/>
+        </w:rPr>
+        <w:t>.</w:t>
       </w:r>
     </w:p>
     <w:p>
@@ -19030,8 +19513,8 @@
           <w:lang w:eastAsia="en-US"/>
         </w:rPr>
       </w:pPr>
-      <w:bookmarkStart w:id="69" w:name="_Toc52033189"/>
-      <w:bookmarkStart w:id="70" w:name="_Toc52831689"/>
+      <w:bookmarkStart w:id="68" w:name="_Toc52033189"/>
+      <w:bookmarkStart w:id="69" w:name="_Toc52831689"/>
       <w:r>
         <w:rPr>
           <w:rFonts w:eastAsia="Calibri"/>
@@ -19040,8 +19523,8 @@
         </w:rPr>
         <w:t>Sistemas de Apoio à Decisão (SAD)</w:t>
       </w:r>
+      <w:bookmarkEnd w:id="68"/>
       <w:bookmarkEnd w:id="69"/>
-      <w:bookmarkEnd w:id="70"/>
     </w:p>
     <w:p>
       <w:pPr>
@@ -19058,16 +19541,7 @@
           <w:szCs w:val="22"/>
           <w:lang w:eastAsia="en-US"/>
         </w:rPr>
-        <w:t xml:space="preserve">Já um Sistema de Apoio a tomada de Decisão (SAD) pode ser compreendido como um sistema que trabalha com grande quantidade de dados e relatórios, produzidos por outros sistema ou inseridos pelo o usuário, a fim de produzir ações que normalmente não são rotineiras na organização, fazendo com que o usuário possa trabalhar com o sistema </w:t>
-      </w:r>
-      <w:r>
-        <w:rPr>
-          <w:rFonts w:eastAsia="Calibri" w:cs="Times New Roman"/>
-          <w:szCs w:val="22"/>
-          <w:lang w:eastAsia="en-US"/>
-        </w:rPr>
-        <w:lastRenderedPageBreak/>
-        <w:t>diretamente, o mesmo provém uma interface para manuseio e entradas de dados</w:t>
+        <w:t>Já um Sistema de Apoio a tomada de Decisão (SAD) pode ser compreendido como um sistema que trabalha com grande quantidade de dados e relatórios, produzidos por outros sistema ou inseridos pelo o usuário, a fim de produzir ações que normalmente não são rotineiras na organização, fazendo com que o usuário possa trabalhar com o sistema diretamente, o mesmo provém uma interface para manuseio e entradas de dados</w:t>
       </w:r>
       <w:r>
         <w:rPr>
@@ -19239,7 +19713,18 @@
           <w:szCs w:val="22"/>
           <w:lang w:eastAsia="en-US"/>
         </w:rPr>
-        <w:t>Esse sistema pode responder a perguntas como as seguintes: Dadas a programação de entrega de um cliente a taxa de frete oferecida, qual navio deverá ser designados para o transporte e que taxa maximizaria os lucros? Qual seria a velocidade ótima de determinada embarcação para otimizar seu lucro e, ao mesmo tempo, cumprir a programação de entrega?</w:t>
+        <w:t xml:space="preserve">Esse sistema pode responder a perguntas como as seguintes: Dadas a programação de entrega de um cliente a taxa de frete oferecida, qual navio deverá ser designados para o transporte e que taxa maximizaria os lucros? Qual seria a velocidade ótima de determinada embarcação para otimizar seu </w:t>
+      </w:r>
+      <w:r>
+        <w:rPr>
+          <w:rFonts w:eastAsia="Calibri"/>
+          <w:color w:val="auto"/>
+          <w:sz w:val="22"/>
+          <w:szCs w:val="22"/>
+          <w:lang w:eastAsia="en-US"/>
+        </w:rPr>
+        <w:lastRenderedPageBreak/>
+        <w:t>lucro e, ao mesmo tempo, cumprir a programação de entrega?</w:t>
       </w:r>
       <w:sdt>
         <w:sdtPr>
@@ -19663,8 +20148,8 @@
           <w:lang w:eastAsia="en-US"/>
         </w:rPr>
       </w:pPr>
-      <w:bookmarkStart w:id="71" w:name="_Toc52033190"/>
-      <w:bookmarkStart w:id="72" w:name="_Toc52831690"/>
+      <w:bookmarkStart w:id="70" w:name="_Toc52033190"/>
+      <w:bookmarkStart w:id="71" w:name="_Toc52831690"/>
       <w:r>
         <w:rPr>
           <w:rFonts w:eastAsia="Calibri"/>
@@ -19673,8 +20158,8 @@
         </w:rPr>
         <w:t>Sistemas de Apoio ao Executivo (SAE)</w:t>
       </w:r>
+      <w:bookmarkEnd w:id="70"/>
       <w:bookmarkEnd w:id="71"/>
-      <w:bookmarkEnd w:id="72"/>
     </w:p>
     <w:p>
       <w:pPr>
@@ -19896,27 +20381,7 @@
           <w:szCs w:val="22"/>
           <w:lang w:eastAsia="en-US"/>
         </w:rPr>
-        <w:t xml:space="preserve"> </w:t>
-      </w:r>
-      <w:r>
-        <w:rPr>
-          <w:rFonts w:eastAsia="Calibri"/>
-          <w:color w:val="auto"/>
-          <w:sz w:val="22"/>
-          <w:szCs w:val="22"/>
-          <w:lang w:eastAsia="en-US"/>
-        </w:rPr>
-        <w:t>(DAMÍANI, 1997</w:t>
-      </w:r>
-      <w:r>
-        <w:rPr>
-          <w:rFonts w:eastAsia="Calibri"/>
-          <w:color w:val="auto"/>
-          <w:sz w:val="22"/>
-          <w:szCs w:val="22"/>
-          <w:lang w:eastAsia="en-US"/>
-        </w:rPr>
-        <w:t xml:space="preserve">, </w:t>
+        <w:t xml:space="preserve"> (DAMÍANI, 1997, </w:t>
       </w:r>
       <w:r>
         <w:rPr>
@@ -19983,8 +20448,8 @@
           <w:lang w:eastAsia="en-US"/>
         </w:rPr>
       </w:pPr>
-      <w:bookmarkStart w:id="73" w:name="_Toc52120443"/>
-      <w:bookmarkStart w:id="74" w:name="_Toc52831691"/>
+      <w:bookmarkStart w:id="72" w:name="_Toc52120443"/>
+      <w:bookmarkStart w:id="73" w:name="_Toc52831691"/>
       <w:r>
         <w:rPr>
           <w:rFonts w:eastAsia="Calibri" w:cs="Times New Roman"/>
@@ -19993,7 +20458,7 @@
         </w:rPr>
         <w:t xml:space="preserve">Sistema sob a perspectiva da função </w:t>
       </w:r>
-      <w:commentRangeStart w:id="75"/>
+      <w:commentRangeStart w:id="74"/>
       <w:r>
         <w:rPr>
           <w:rFonts w:eastAsia="Calibri" w:cs="Times New Roman"/>
@@ -20002,9 +20467,9 @@
         </w:rPr>
         <w:t>organizacional</w:t>
       </w:r>
+      <w:bookmarkEnd w:id="72"/>
       <w:bookmarkEnd w:id="73"/>
-      <w:bookmarkEnd w:id="74"/>
-      <w:commentRangeEnd w:id="75"/>
+      <w:commentRangeEnd w:id="74"/>
       <w:r>
         <w:rPr>
           <w:rStyle w:val="Refdecomentrio"/>
@@ -20013,7 +20478,7 @@
           <w:color w:val="auto"/>
           <w:lang w:eastAsia="pt-BR"/>
         </w:rPr>
-        <w:commentReference w:id="75"/>
+        <w:commentReference w:id="74"/>
       </w:r>
     </w:p>
     <w:p>
@@ -20029,7 +20494,6 @@
           <w:rFonts w:cs="Times New Roman"/>
           <w:shd w:val="clear" w:color="auto" w:fill="FFFFFF"/>
         </w:rPr>
-        <w:lastRenderedPageBreak/>
         <w:t xml:space="preserve">Segundo </w:t>
       </w:r>
       <w:proofErr w:type="spellStart"/>
@@ -20071,7 +20535,15 @@
           <w:rFonts w:cs="Times New Roman"/>
           <w:shd w:val="clear" w:color="auto" w:fill="FFFFFF"/>
         </w:rPr>
-        <w:t xml:space="preserve"> (2016, p. 18) retrata que uma das maneiras de classificar os sistemas de uma empresa pode ser a partir da observação de sua estrutura organizacional, dentro desta estrutura podem ter sistemas feitos para cada grupo de usuários, setores, departamentos, gerências e até mesmo para determinados usuários da organização.</w:t>
+        <w:t xml:space="preserve"> (2016, p. 18) retrata que uma das maneiras de classificar os sistemas de uma empresa pode ser a partir da observação de sua estrutura organizacional, dentro desta </w:t>
+      </w:r>
+      <w:r>
+        <w:rPr>
+          <w:rFonts w:cs="Times New Roman"/>
+          <w:shd w:val="clear" w:color="auto" w:fill="FFFFFF"/>
+        </w:rPr>
+        <w:lastRenderedPageBreak/>
+        <w:t>estrutura podem ter sistemas feitos para cada grupo de usuários, setores, departamentos, gerências e até mesmo para determinados usuários da organização.</w:t>
       </w:r>
     </w:p>
     <w:p>
@@ -20220,12 +20692,11 @@
           <w:rFonts w:cs="Times New Roman"/>
         </w:rPr>
       </w:pPr>
-      <w:bookmarkStart w:id="76" w:name="_Toc52014630"/>
+      <w:bookmarkStart w:id="75" w:name="_Toc52014630"/>
       <w:r>
         <w:rPr>
           <w:rFonts w:cs="Times New Roman"/>
         </w:rPr>
-        <w:lastRenderedPageBreak/>
         <w:t xml:space="preserve">Figura </w:t>
       </w:r>
       <w:r>
@@ -20266,7 +20737,7 @@
         </w:rPr>
         <w:t xml:space="preserve"> - Setores organizacionais e sistemas de informação</w:t>
       </w:r>
-      <w:bookmarkEnd w:id="76"/>
+      <w:bookmarkEnd w:id="75"/>
     </w:p>
     <w:p>
       <w:pPr>
@@ -20299,7 +20770,7 @@
                     <pic:cNvPicPr/>
                   </pic:nvPicPr>
                   <pic:blipFill>
-                    <a:blip r:embed="rId17">
+                    <a:blip r:embed="rId18">
                       <a:extLst>
                         <a:ext uri="{28A0092B-C50C-407E-A947-70E740481C1C}">
                           <a14:useLocalDpi xmlns:a14="http://schemas.microsoft.com/office/drawing/2010/main" val="0"/>
@@ -20337,7 +20808,7 @@
           <w:shd w:val="clear" w:color="auto" w:fill="FFFFFF"/>
         </w:rPr>
       </w:pPr>
-      <w:commentRangeStart w:id="77"/>
+      <w:commentRangeStart w:id="76"/>
       <w:r>
         <w:rPr>
           <w:rFonts w:cs="Times New Roman"/>
@@ -20354,7 +20825,7 @@
         </w:rPr>
         <w:t>.</w:t>
       </w:r>
-      <w:commentRangeEnd w:id="77"/>
+      <w:commentRangeEnd w:id="76"/>
       <w:r>
         <w:rPr>
           <w:rStyle w:val="Refdecomentrio"/>
@@ -20362,7 +20833,7 @@
           <w:color w:val="auto"/>
           <w:lang w:eastAsia="pt-BR"/>
         </w:rPr>
-        <w:commentReference w:id="77"/>
+        <w:commentReference w:id="76"/>
       </w:r>
     </w:p>
     <w:p>
@@ -20390,6 +20861,7 @@
           <w:color w:val="auto"/>
           <w:shd w:val="clear" w:color="auto" w:fill="FFFFFF"/>
         </w:rPr>
+        <w:lastRenderedPageBreak/>
         <w:t xml:space="preserve">A figura acima ilustra o </w:t>
       </w:r>
       <w:r>
@@ -20544,11 +21016,7 @@
         <w:t xml:space="preserve"> c</w:t>
       </w:r>
       <w:r>
-        <w:t xml:space="preserve">aptura dados de clientes, consolida os dados capturados, analisa os dados, distribui os resultados desta análise e usa </w:t>
-      </w:r>
-      <w:r>
-        <w:lastRenderedPageBreak/>
-        <w:t>essa informação ao interagir com o cliente (CAIÇARA, 2012, p. 169 apud ROGERS GROUP, 2004). Um SI apenas dá base a um CRM, pois ele é uma cultura organizacional que busca atingir a plena satisfação que parte do cliente.</w:t>
+        <w:t>aptura dados de clientes, consolida os dados capturados, analisa os dados, distribui os resultados desta análise e usa essa informação ao interagir com o cliente (CAIÇARA, 2012, p. 169 apud ROGERS GROUP, 2004). Um SI apenas dá base a um CRM, pois ele é uma cultura organizacional que busca atingir a plena satisfação que parte do cliente.</w:t>
       </w:r>
     </w:p>
     <w:p>
@@ -20637,6 +21105,7 @@
           <w:szCs w:val="22"/>
           <w:lang w:eastAsia="en-US"/>
         </w:rPr>
+        <w:lastRenderedPageBreak/>
         <w:t xml:space="preserve">GED (Gestão eletrônica de documentos) é o armazenamento digital de documentos, sejam imagens, fotos, vídeos, </w:t>
       </w:r>
       <w:r>
@@ -20753,7 +21222,7 @@
           <w:lang w:eastAsia="pt-BR"/>
         </w:rPr>
       </w:pPr>
-      <w:bookmarkStart w:id="78" w:name="_Toc52831692"/>
+      <w:bookmarkStart w:id="77" w:name="_Toc52831692"/>
       <w:r>
         <w:rPr>
           <w:rFonts w:eastAsia="Calibri"/>
@@ -20796,7 +21265,7 @@
       </w:r>
       <w:bookmarkEnd w:id="55"/>
       <w:bookmarkEnd w:id="56"/>
-      <w:bookmarkEnd w:id="78"/>
+      <w:bookmarkEnd w:id="77"/>
     </w:p>
     <w:p>
       <w:pPr>
@@ -20950,74 +21419,382 @@
           <w:rFonts w:eastAsia="Calibri"/>
           <w:lang w:eastAsia="en-US"/>
         </w:rPr>
+        <w:t>As organizações buscam alcançar diversos objetivos simultaneamente, e os objetivos maiores impõem-se aos específicos. Através dos objetivos organizacionais “A empresa pode fixar suas: políticas, diretrizes, metas, programas, procedimentos, métodos e normas.” (CHIAVENATTO, 2003, p. 169)</w:t>
+      </w:r>
+    </w:p>
+    <w:p>
+      <w:pPr>
+        <w:suppressAutoHyphens w:val="0"/>
+        <w:rPr>
+          <w:rFonts w:eastAsia="Calibri" w:cs="Times New Roman"/>
+          <w:szCs w:val="22"/>
+          <w:lang w:eastAsia="en-US"/>
+        </w:rPr>
+      </w:pPr>
+      <w:r>
+        <w:rPr>
+          <w:rFonts w:eastAsia="Calibri" w:cs="Times New Roman"/>
+          <w:szCs w:val="22"/>
+          <w:lang w:eastAsia="en-US"/>
+        </w:rPr>
+        <w:t>Políticas</w:t>
+      </w:r>
+      <w:r>
+        <w:rPr>
+          <w:rFonts w:eastAsia="Calibri" w:cs="Times New Roman"/>
+          <w:szCs w:val="22"/>
+          <w:lang w:eastAsia="en-US"/>
+        </w:rPr>
+        <w:t xml:space="preserve"> são afirmações genéricas e abrangentes e utiliza-se </w:t>
+      </w:r>
+      <w:r>
+        <w:rPr>
+          <w:rFonts w:eastAsia="Calibri" w:cs="Times New Roman"/>
+          <w:szCs w:val="22"/>
+          <w:lang w:eastAsia="en-US"/>
+        </w:rPr>
+        <w:t>normalmente verbos</w:t>
+      </w:r>
+      <w:r>
+        <w:rPr>
+          <w:rFonts w:eastAsia="Calibri" w:cs="Times New Roman"/>
+          <w:szCs w:val="22"/>
+          <w:lang w:eastAsia="en-US"/>
+        </w:rPr>
+        <w:t>:</w:t>
+      </w:r>
+      <w:r>
+        <w:rPr>
+          <w:rFonts w:eastAsia="Calibri" w:cs="Times New Roman"/>
+          <w:szCs w:val="22"/>
+          <w:lang w:eastAsia="en-US"/>
+        </w:rPr>
+        <w:t xml:space="preserve"> como</w:t>
+      </w:r>
+      <w:r>
+        <w:rPr>
+          <w:rFonts w:eastAsia="Calibri" w:cs="Times New Roman"/>
+          <w:szCs w:val="22"/>
+          <w:lang w:eastAsia="en-US"/>
+        </w:rPr>
+        <w:t>,</w:t>
+      </w:r>
+      <w:r>
+        <w:rPr>
+          <w:rFonts w:eastAsia="Calibri" w:cs="Times New Roman"/>
+          <w:szCs w:val="22"/>
+          <w:lang w:eastAsia="en-US"/>
+        </w:rPr>
+        <w:t xml:space="preserve"> manter, seguir e prover</w:t>
+      </w:r>
+      <w:r>
+        <w:rPr>
+          <w:rFonts w:eastAsia="Calibri"/>
+          <w:lang w:eastAsia="en-US"/>
+        </w:rPr>
+        <w:t xml:space="preserve"> </w:t>
+      </w:r>
+      <w:r>
+        <w:rPr>
+          <w:rFonts w:eastAsia="Calibri" w:cs="Times New Roman"/>
+          <w:szCs w:val="22"/>
+          <w:lang w:eastAsia="en-US"/>
+        </w:rPr>
+        <w:t>exemplo:</w:t>
+      </w:r>
+      <w:r>
+        <w:rPr>
+          <w:rFonts w:eastAsia="Calibri" w:cs="Times New Roman"/>
+          <w:szCs w:val="22"/>
+          <w:lang w:eastAsia="en-US"/>
+        </w:rPr>
+        <w:t xml:space="preserve"> </w:t>
+      </w:r>
+      <w:r>
+        <w:rPr>
+          <w:rFonts w:eastAsia="Calibri" w:cs="Times New Roman"/>
+          <w:szCs w:val="22"/>
+          <w:lang w:eastAsia="en-US"/>
+        </w:rPr>
+        <w:t xml:space="preserve">como tratar os alunos e prover ensino. </w:t>
+      </w:r>
+      <w:r>
+        <w:rPr>
+          <w:rFonts w:eastAsia="Calibri" w:cs="Times New Roman"/>
+          <w:szCs w:val="22"/>
+          <w:lang w:eastAsia="en-US"/>
+        </w:rPr>
+        <w:t>Diretrizes</w:t>
+      </w:r>
+      <w:r>
+        <w:rPr>
+          <w:rFonts w:eastAsia="Calibri" w:cs="Times New Roman"/>
+          <w:szCs w:val="22"/>
+          <w:lang w:eastAsia="en-US"/>
+        </w:rPr>
+        <w:t xml:space="preserve"> são princípios para alcançar os objetivos organizacionais, </w:t>
+      </w:r>
+      <w:r>
+        <w:rPr>
+          <w:rFonts w:eastAsia="Calibri" w:cs="Times New Roman"/>
+          <w:szCs w:val="22"/>
+          <w:lang w:eastAsia="en-US"/>
+        </w:rPr>
+        <w:t>por exemplo</w:t>
+      </w:r>
+      <w:r>
+        <w:rPr>
+          <w:rFonts w:eastAsia="Calibri" w:cs="Times New Roman"/>
+          <w:szCs w:val="22"/>
+          <w:lang w:eastAsia="en-US"/>
+        </w:rPr>
+        <w:t>, como fazer seleção de alunos.</w:t>
+      </w:r>
+      <w:r>
+        <w:rPr>
+          <w:rFonts w:eastAsia="Calibri"/>
+          <w:lang w:eastAsia="en-US"/>
+        </w:rPr>
+        <w:t xml:space="preserve"> </w:t>
+      </w:r>
+      <w:r>
+        <w:rPr>
+          <w:rFonts w:eastAsia="Calibri" w:cs="Times New Roman"/>
+          <w:szCs w:val="22"/>
+          <w:lang w:eastAsia="en-US"/>
+        </w:rPr>
+        <w:t>Metas</w:t>
+      </w:r>
+      <w:r>
+        <w:rPr>
+          <w:rFonts w:eastAsia="Calibri" w:cs="Times New Roman"/>
+          <w:szCs w:val="22"/>
+          <w:lang w:eastAsia="en-US"/>
+        </w:rPr>
+        <w:t xml:space="preserve"> são alvos para curto prazo, pode ser considerado como objetivos operacionais, </w:t>
+      </w:r>
+      <w:r>
+        <w:rPr>
+          <w:rFonts w:eastAsia="Calibri" w:cs="Times New Roman"/>
+          <w:szCs w:val="22"/>
+          <w:lang w:eastAsia="en-US"/>
+        </w:rPr>
+        <w:t>como a</w:t>
+      </w:r>
+      <w:r>
+        <w:rPr>
+          <w:rFonts w:eastAsia="Calibri" w:cs="Times New Roman"/>
+          <w:szCs w:val="22"/>
+          <w:lang w:eastAsia="en-US"/>
+        </w:rPr>
+        <w:t xml:space="preserve"> produção mensal e faturamento mensal</w:t>
+      </w:r>
+      <w:r>
+        <w:rPr>
+          <w:rFonts w:eastAsia="Calibri"/>
+          <w:lang w:eastAsia="en-US"/>
+        </w:rPr>
+        <w:t xml:space="preserve">. O alcance das metas é planejado através de </w:t>
+      </w:r>
+      <w:r>
+        <w:rPr>
+          <w:rFonts w:eastAsia="Calibri"/>
+          <w:lang w:eastAsia="en-US"/>
+        </w:rPr>
+        <w:t>programas</w:t>
+      </w:r>
+      <w:r>
+        <w:rPr>
+          <w:rFonts w:eastAsia="Calibri"/>
+          <w:lang w:eastAsia="en-US"/>
+        </w:rPr>
+        <w:t xml:space="preserve">, </w:t>
+      </w:r>
+      <w:r>
+        <w:rPr>
+          <w:rFonts w:eastAsia="Calibri"/>
+          <w:lang w:eastAsia="en-US"/>
+        </w:rPr>
+        <w:t xml:space="preserve">que </w:t>
+      </w:r>
+      <w:r>
+        <w:rPr>
+          <w:rFonts w:eastAsia="Calibri"/>
+          <w:lang w:eastAsia="en-US"/>
+        </w:rPr>
+        <w:t>são planos bem específicos</w:t>
+      </w:r>
+      <w:r>
+        <w:rPr>
+          <w:rFonts w:eastAsia="Calibri"/>
+          <w:lang w:eastAsia="en-US"/>
+        </w:rPr>
+        <w:t xml:space="preserve"> </w:t>
+      </w:r>
+      <w:r>
+        <w:rPr>
+          <w:rFonts w:eastAsia="Calibri"/>
+          <w:lang w:eastAsia="en-US"/>
+        </w:rPr>
+        <w:t>(CHIAVENATTO, 2003).</w:t>
+      </w:r>
+    </w:p>
+    <w:p>
+      <w:pPr>
+        <w:suppressAutoHyphens w:val="0"/>
+        <w:rPr>
+          <w:rFonts w:eastAsia="Calibri" w:cs="Times New Roman"/>
+          <w:szCs w:val="22"/>
+          <w:lang w:eastAsia="en-US"/>
+        </w:rPr>
+      </w:pPr>
+      <w:r>
+        <w:rPr>
+          <w:rFonts w:eastAsia="Calibri" w:cs="Times New Roman"/>
+          <w:szCs w:val="22"/>
+          <w:lang w:eastAsia="en-US"/>
+        </w:rPr>
         <w:lastRenderedPageBreak/>
-        <w:t>As organizações buscam alcançar diversos objetivos simultaneamente, e os objetivos maiores impõem-se aos específicos. Através dos objetivos organizacionais “A empresa pode fixar suas: políticas, diretrizes, metas, programas, procedimentos, métodos e normas.” (CHIAVENATTO, 2003, p. 169)</w:t>
+        <w:t>Procedimentos</w:t>
+      </w:r>
+      <w:r>
+        <w:rPr>
+          <w:rFonts w:eastAsia="Calibri" w:cs="Times New Roman"/>
+          <w:szCs w:val="22"/>
+          <w:lang w:eastAsia="en-US"/>
+        </w:rPr>
+        <w:t xml:space="preserve"> são rotinas que envolve uma sequência cronológica de tarefas, normalmente são de fácil detalhamento e os SI ajudam </w:t>
+      </w:r>
+      <w:r>
+        <w:rPr>
+          <w:rFonts w:eastAsia="Calibri" w:cs="Times New Roman"/>
+          <w:szCs w:val="22"/>
+          <w:lang w:eastAsia="en-US"/>
+        </w:rPr>
+        <w:t>em sua</w:t>
+      </w:r>
+      <w:r>
+        <w:rPr>
+          <w:rFonts w:eastAsia="Calibri" w:cs="Times New Roman"/>
+          <w:szCs w:val="22"/>
+          <w:lang w:eastAsia="en-US"/>
+        </w:rPr>
+        <w:t xml:space="preserve"> realização</w:t>
+      </w:r>
+      <w:r>
+        <w:rPr>
+          <w:rFonts w:eastAsia="Calibri"/>
+          <w:lang w:eastAsia="en-US"/>
+        </w:rPr>
+        <w:t xml:space="preserve"> (CHIAVENATTO, 2003)</w:t>
+      </w:r>
+      <w:r>
+        <w:rPr>
+          <w:rFonts w:eastAsia="Calibri" w:cs="Times New Roman"/>
+          <w:szCs w:val="22"/>
+          <w:lang w:eastAsia="en-US"/>
+        </w:rPr>
+        <w:t>, como o procedimento de matrícula de uma IES</w:t>
+      </w:r>
+      <w:r>
+        <w:rPr>
+          <w:rFonts w:eastAsia="Calibri"/>
+          <w:lang w:eastAsia="en-US"/>
+        </w:rPr>
+        <w:t>.</w:t>
       </w:r>
     </w:p>
     <w:p>
       <w:pPr>
         <w:suppressAutoHyphens w:val="0"/>
         <w:rPr>
-          <w:rFonts w:eastAsia="Calibri" w:cs="Times New Roman"/>
-          <w:szCs w:val="22"/>
-          <w:lang w:eastAsia="en-US"/>
-        </w:rPr>
-      </w:pPr>
-      <w:r>
-        <w:rPr>
-          <w:rFonts w:eastAsia="Calibri" w:cs="Times New Roman"/>
-          <w:szCs w:val="22"/>
-          <w:lang w:eastAsia="en-US"/>
-        </w:rPr>
-        <w:t>Políticas</w:t>
-      </w:r>
-      <w:r>
-        <w:rPr>
-          <w:rFonts w:eastAsia="Calibri" w:cs="Times New Roman"/>
-          <w:szCs w:val="22"/>
-          <w:lang w:eastAsia="en-US"/>
-        </w:rPr>
-        <w:t xml:space="preserve"> são afirmações genéricas e abrangentes e utiliza-se </w:t>
-      </w:r>
-      <w:r>
-        <w:rPr>
-          <w:rFonts w:eastAsia="Calibri" w:cs="Times New Roman"/>
-          <w:szCs w:val="22"/>
-          <w:lang w:eastAsia="en-US"/>
-        </w:rPr>
-        <w:t>normalmente verbos</w:t>
-      </w:r>
-      <w:r>
-        <w:rPr>
-          <w:rFonts w:eastAsia="Calibri" w:cs="Times New Roman"/>
-          <w:szCs w:val="22"/>
-          <w:lang w:eastAsia="en-US"/>
-        </w:rPr>
-        <w:t>:</w:t>
-      </w:r>
-      <w:r>
-        <w:rPr>
-          <w:rFonts w:eastAsia="Calibri" w:cs="Times New Roman"/>
-          <w:szCs w:val="22"/>
-          <w:lang w:eastAsia="en-US"/>
-        </w:rPr>
-        <w:t xml:space="preserve"> como</w:t>
-      </w:r>
-      <w:r>
-        <w:rPr>
-          <w:rFonts w:eastAsia="Calibri" w:cs="Times New Roman"/>
-          <w:szCs w:val="22"/>
-          <w:lang w:eastAsia="en-US"/>
-        </w:rPr>
-        <w:t>,</w:t>
-      </w:r>
-      <w:r>
-        <w:rPr>
-          <w:rFonts w:eastAsia="Calibri" w:cs="Times New Roman"/>
-          <w:szCs w:val="22"/>
-          <w:lang w:eastAsia="en-US"/>
-        </w:rPr>
-        <w:t xml:space="preserve"> manter, seguir e prover</w:t>
+          <w:rFonts w:eastAsia="Calibri"/>
+          <w:lang w:eastAsia="en-US"/>
+        </w:rPr>
+      </w:pPr>
+      <w:r>
+        <w:rPr>
+          <w:rFonts w:eastAsia="Calibri" w:cs="Times New Roman"/>
+          <w:szCs w:val="22"/>
+          <w:lang w:eastAsia="en-US"/>
+        </w:rPr>
+        <w:t>Métodos</w:t>
+      </w:r>
+      <w:r>
+        <w:rPr>
+          <w:rFonts w:eastAsia="Calibri" w:cs="Times New Roman"/>
+          <w:szCs w:val="22"/>
+          <w:lang w:eastAsia="en-US"/>
+        </w:rPr>
+        <w:t xml:space="preserve"> são planos para o a execução de uma tarefa específica, normalmente atribuído a uma pessoa, detalha como o trabalho deve ser realizado exemplo o método para recorrer </w:t>
+      </w:r>
+      <w:r>
+        <w:rPr>
+          <w:rFonts w:eastAsia="Calibri" w:cs="Times New Roman"/>
+          <w:szCs w:val="22"/>
+          <w:lang w:eastAsia="en-US"/>
+        </w:rPr>
+        <w:t>cursar</w:t>
+      </w:r>
+      <w:r>
+        <w:rPr>
+          <w:rFonts w:eastAsia="Calibri" w:cs="Times New Roman"/>
+          <w:szCs w:val="22"/>
+          <w:lang w:eastAsia="en-US"/>
+        </w:rPr>
+        <w:t xml:space="preserve"> uma disciplina em outra IES, podem-se usar fluxogramas para sua explicação </w:t>
+      </w:r>
+      <w:r>
+        <w:rPr>
+          <w:rFonts w:eastAsia="Calibri"/>
+          <w:lang w:eastAsia="en-US"/>
+        </w:rPr>
+        <w:t>(CHIAVENATTO, 2003).</w:t>
+      </w:r>
+    </w:p>
+    <w:p>
+      <w:pPr>
+        <w:suppressAutoHyphens w:val="0"/>
+        <w:rPr>
+          <w:rFonts w:eastAsia="Calibri" w:cs="Times New Roman"/>
+          <w:szCs w:val="22"/>
+          <w:lang w:eastAsia="en-US"/>
+        </w:rPr>
+      </w:pPr>
+      <w:r>
+        <w:rPr>
+          <w:rFonts w:eastAsia="Calibri"/>
+          <w:lang w:eastAsia="en-US"/>
+        </w:rPr>
+        <w:t>Normas</w:t>
+      </w:r>
+      <w:r>
+        <w:rPr>
+          <w:rFonts w:eastAsia="Calibri"/>
+          <w:lang w:eastAsia="en-US"/>
+        </w:rPr>
+        <w:t>, no ambiente dos sistemas seriam as regras de negócio</w:t>
+      </w:r>
+      <w:r>
+        <w:rPr>
+          <w:rFonts w:eastAsia="Calibri"/>
+          <w:lang w:eastAsia="en-US"/>
+        </w:rPr>
+        <w:t>, segundo Chiavenatto (2003) são regras ou regulamentos que cercam os procedimento</w:t>
+      </w:r>
+      <w:r>
+        <w:rPr>
+          <w:rFonts w:eastAsia="Calibri"/>
+          <w:lang w:eastAsia="en-US"/>
+        </w:rPr>
+        <w:t>s</w:t>
+      </w:r>
+      <w:r>
+        <w:rPr>
+          <w:rFonts w:eastAsia="Calibri"/>
+          <w:lang w:eastAsia="en-US"/>
+        </w:rPr>
+        <w:t>, como um código de conduta que deve ser seguido fielmente, no geral define o que deve ser feito e o que não deve ser</w:t>
       </w:r>
       <w:r>
         <w:rPr>
@@ -21028,59 +21805,97 @@
       </w:r>
       <w:r>
         <w:rPr>
-          <w:rFonts w:eastAsia="Calibri" w:cs="Times New Roman"/>
-          <w:szCs w:val="22"/>
-          <w:lang w:eastAsia="en-US"/>
-        </w:rPr>
-        <w:t>exemplo:</w:t>
-      </w:r>
-      <w:r>
-        <w:rPr>
-          <w:rFonts w:eastAsia="Calibri" w:cs="Times New Roman"/>
-          <w:szCs w:val="22"/>
+          <w:rFonts w:eastAsia="Calibri"/>
+          <w:lang w:eastAsia="en-US"/>
+        </w:rPr>
+        <w:t>(CHIAVENATTO, 2003), exemplo: a matricula de alunos em IES sem o diploma de ensino médio e classificado em um processo seletivo.</w:t>
+      </w:r>
+    </w:p>
+    <w:p>
+      <w:pPr>
+        <w:rPr>
+          <w:rFonts w:eastAsia="Calibri"/>
+          <w:lang w:eastAsia="en-US"/>
+        </w:rPr>
+      </w:pPr>
+      <w:r>
+        <w:rPr>
+          <w:rFonts w:eastAsia="Calibri"/>
+          <w:lang w:eastAsia="en-US"/>
+        </w:rPr>
+        <w:t xml:space="preserve">Segundo Chiavenatto (2003) há 3 tipos de planejamentos, o estratégico, tático e operacional: </w:t>
+      </w:r>
+    </w:p>
+    <w:p>
+      <w:pPr>
+        <w:rPr>
+          <w:rFonts w:eastAsia="Calibri"/>
+          <w:lang w:eastAsia="en-US"/>
+        </w:rPr>
+      </w:pPr>
+      <w:r>
+        <w:rPr>
+          <w:rFonts w:eastAsia="Calibri"/>
+          <w:lang w:eastAsia="en-US"/>
+        </w:rPr>
+        <w:t xml:space="preserve">O planejamento </w:t>
+      </w:r>
+      <w:r>
+        <w:rPr>
+          <w:rFonts w:eastAsia="Calibri"/>
+          <w:lang w:eastAsia="en-US"/>
+        </w:rPr>
+        <w:t>estratégico</w:t>
+      </w:r>
+      <w:r>
+        <w:rPr>
+          <w:rFonts w:eastAsia="Calibri"/>
+          <w:lang w:eastAsia="en-US"/>
+        </w:rPr>
+        <w:t xml:space="preserve"> é o mais amplo e abrangente de toda a organização, é projetado a longo prazo, envolve a empresa como um todo</w:t>
+      </w:r>
+      <w:r>
+        <w:rPr>
+          <w:rFonts w:eastAsia="Calibri"/>
           <w:lang w:eastAsia="en-US"/>
         </w:rPr>
         <w:t xml:space="preserve"> </w:t>
       </w:r>
       <w:r>
         <w:rPr>
-          <w:rFonts w:eastAsia="Calibri" w:cs="Times New Roman"/>
-          <w:szCs w:val="22"/>
-          <w:lang w:eastAsia="en-US"/>
-        </w:rPr>
-        <w:t xml:space="preserve">como tratar os alunos e prover ensino. </w:t>
-      </w:r>
-      <w:r>
-        <w:rPr>
-          <w:rFonts w:eastAsia="Calibri" w:cs="Times New Roman"/>
-          <w:szCs w:val="22"/>
-          <w:lang w:eastAsia="en-US"/>
-        </w:rPr>
-        <w:t>Diretrizes</w:t>
-      </w:r>
-      <w:r>
-        <w:rPr>
-          <w:rFonts w:eastAsia="Calibri" w:cs="Times New Roman"/>
-          <w:szCs w:val="22"/>
-          <w:lang w:eastAsia="en-US"/>
-        </w:rPr>
-        <w:t xml:space="preserve"> são princípios para alcançar os objetivos organizacionais, </w:t>
-      </w:r>
-      <w:r>
-        <w:rPr>
-          <w:rFonts w:eastAsia="Calibri" w:cs="Times New Roman"/>
-          <w:szCs w:val="22"/>
-          <w:lang w:eastAsia="en-US"/>
-        </w:rPr>
-        <w:t>por exemplo</w:t>
-      </w:r>
-      <w:r>
-        <w:rPr>
-          <w:rFonts w:eastAsia="Calibri" w:cs="Times New Roman"/>
-          <w:szCs w:val="22"/>
-          <w:lang w:eastAsia="en-US"/>
-        </w:rPr>
-        <w:t>, como fazer seleção de alunos.</w:t>
+          <w:rFonts w:eastAsia="Calibri"/>
+          <w:lang w:eastAsia="en-US"/>
+        </w:rPr>
+        <w:t>(CHIAVENATTO, 2003), como exemplo: O Plano de Desenvolvimento Institucional.</w:t>
+      </w:r>
+    </w:p>
+    <w:p>
+      <w:pPr>
+        <w:rPr>
+          <w:rFonts w:eastAsia="Calibri"/>
+          <w:lang w:eastAsia="en-US"/>
+        </w:rPr>
+      </w:pPr>
+      <w:r>
+        <w:rPr>
+          <w:rFonts w:eastAsia="Calibri"/>
+          <w:lang w:eastAsia="en-US"/>
+        </w:rPr>
+        <w:t xml:space="preserve">Já o </w:t>
+      </w:r>
+      <w:r>
+        <w:rPr>
+          <w:rFonts w:eastAsia="Calibri"/>
+          <w:lang w:eastAsia="en-US"/>
+        </w:rPr>
+        <w:t>planejamento</w:t>
+      </w:r>
+      <w:r>
+        <w:rPr>
+          <w:rFonts w:eastAsia="Calibri"/>
+          <w:lang w:eastAsia="en-US"/>
+        </w:rPr>
+        <w:t xml:space="preserve"> tático abrange por departamentos, suas características são: projetados a médio prazo, geralmente para exercício anual</w:t>
       </w:r>
       <w:r>
         <w:rPr>
@@ -21091,70 +21906,95 @@
       </w:r>
       <w:r>
         <w:rPr>
-          <w:rFonts w:eastAsia="Calibri" w:cs="Times New Roman"/>
-          <w:szCs w:val="22"/>
-          <w:lang w:eastAsia="en-US"/>
-        </w:rPr>
-        <w:t>Metas</w:t>
-      </w:r>
-      <w:r>
-        <w:rPr>
-          <w:rFonts w:eastAsia="Calibri" w:cs="Times New Roman"/>
-          <w:szCs w:val="22"/>
-          <w:lang w:eastAsia="en-US"/>
-        </w:rPr>
-        <w:t xml:space="preserve"> são alvos para curto prazo, pode ser considerado como objetivos operacionais, </w:t>
-      </w:r>
-      <w:r>
-        <w:rPr>
-          <w:rFonts w:eastAsia="Calibri" w:cs="Times New Roman"/>
-          <w:szCs w:val="22"/>
-          <w:lang w:eastAsia="en-US"/>
-        </w:rPr>
-        <w:t>como a</w:t>
-      </w:r>
-      <w:r>
-        <w:rPr>
-          <w:rFonts w:eastAsia="Calibri" w:cs="Times New Roman"/>
-          <w:szCs w:val="22"/>
-          <w:lang w:eastAsia="en-US"/>
-        </w:rPr>
-        <w:t xml:space="preserve"> produção mensal e faturamento mensal</w:t>
-      </w:r>
-      <w:r>
-        <w:rPr>
-          <w:rFonts w:eastAsia="Calibri"/>
-          <w:lang w:eastAsia="en-US"/>
-        </w:rPr>
-        <w:t xml:space="preserve">. O alcance das metas é planejado através de </w:t>
-      </w:r>
-      <w:r>
-        <w:rPr>
-          <w:rFonts w:eastAsia="Calibri"/>
-          <w:lang w:eastAsia="en-US"/>
-        </w:rPr>
-        <w:t>programas</w:t>
-      </w:r>
-      <w:r>
-        <w:rPr>
-          <w:rFonts w:eastAsia="Calibri"/>
-          <w:lang w:eastAsia="en-US"/>
-        </w:rPr>
-        <w:t xml:space="preserve">, </w:t>
-      </w:r>
-      <w:r>
-        <w:rPr>
-          <w:rFonts w:eastAsia="Calibri"/>
-          <w:lang w:eastAsia="en-US"/>
-        </w:rPr>
-        <w:t xml:space="preserve">que </w:t>
-      </w:r>
-      <w:r>
-        <w:rPr>
-          <w:rFonts w:eastAsia="Calibri"/>
-          <w:lang w:eastAsia="en-US"/>
-        </w:rPr>
-        <w:t>são planos bem específicos</w:t>
+          <w:rFonts w:eastAsia="Calibri"/>
+          <w:lang w:eastAsia="en-US"/>
+        </w:rPr>
+        <w:t xml:space="preserve">(CHIAVENATTO ,2003), como exemplo: o </w:t>
+      </w:r>
+      <w:r>
+        <w:rPr>
+          <w:rFonts w:eastAsia="Calibri"/>
+          <w:lang w:eastAsia="en-US"/>
+        </w:rPr>
+        <w:t>P</w:t>
+      </w:r>
+      <w:r>
+        <w:rPr>
+          <w:rFonts w:eastAsia="Calibri"/>
+          <w:lang w:eastAsia="en-US"/>
+        </w:rPr>
+        <w:t xml:space="preserve">lano </w:t>
+      </w:r>
+      <w:r>
+        <w:rPr>
+          <w:rFonts w:eastAsia="Calibri"/>
+          <w:lang w:eastAsia="en-US"/>
+        </w:rPr>
+        <w:t>D</w:t>
+      </w:r>
+      <w:r>
+        <w:rPr>
+          <w:rFonts w:eastAsia="Calibri"/>
+          <w:lang w:eastAsia="en-US"/>
+        </w:rPr>
+        <w:t xml:space="preserve">iretor de </w:t>
+      </w:r>
+      <w:r>
+        <w:rPr>
+          <w:rFonts w:eastAsia="Calibri"/>
+          <w:lang w:eastAsia="en-US"/>
+        </w:rPr>
+        <w:t>S</w:t>
+      </w:r>
+      <w:r>
+        <w:rPr>
+          <w:rFonts w:eastAsia="Calibri"/>
+          <w:lang w:eastAsia="en-US"/>
+        </w:rPr>
+        <w:t xml:space="preserve">egurança de </w:t>
+      </w:r>
+      <w:r>
+        <w:rPr>
+          <w:rFonts w:eastAsia="Calibri"/>
+          <w:lang w:eastAsia="en-US"/>
+        </w:rPr>
+        <w:t>I</w:t>
+      </w:r>
+      <w:r>
+        <w:rPr>
+          <w:rFonts w:eastAsia="Calibri"/>
+          <w:lang w:eastAsia="en-US"/>
+        </w:rPr>
+        <w:t>nformação.</w:t>
+      </w:r>
+    </w:p>
+    <w:p>
+      <w:pPr>
+        <w:rPr>
+          <w:rFonts w:eastAsia="Calibri"/>
+          <w:lang w:eastAsia="en-US"/>
+        </w:rPr>
+      </w:pPr>
+      <w:r>
+        <w:rPr>
+          <w:rFonts w:eastAsia="Calibri"/>
+          <w:lang w:eastAsia="en-US"/>
+        </w:rPr>
+        <w:t xml:space="preserve">E por fim o planejamento </w:t>
+      </w:r>
+      <w:r>
+        <w:rPr>
+          <w:rFonts w:eastAsia="Calibri"/>
+          <w:lang w:eastAsia="en-US"/>
+        </w:rPr>
+        <w:t>operacional</w:t>
+      </w:r>
+      <w:r>
+        <w:rPr>
+          <w:rFonts w:eastAsia="Calibri"/>
+          <w:lang w:eastAsia="en-US"/>
+        </w:rPr>
+        <w:t xml:space="preserve"> que abrange cada atividade ou tarefa específica, é projetado para curto prazo, para o imediato, envolve cada tarefa isoladamente, atingir metas específicas</w:t>
       </w:r>
       <w:r>
         <w:rPr>
@@ -21168,64 +22008,14 @@
           <w:rFonts w:eastAsia="Calibri"/>
           <w:lang w:eastAsia="en-US"/>
         </w:rPr>
-        <w:t>(CHIAVENATTO, 2003).</w:t>
-      </w:r>
-    </w:p>
-    <w:p>
-      <w:pPr>
-        <w:suppressAutoHyphens w:val="0"/>
-        <w:rPr>
-          <w:rFonts w:eastAsia="Calibri" w:cs="Times New Roman"/>
-          <w:szCs w:val="22"/>
-          <w:lang w:eastAsia="en-US"/>
-        </w:rPr>
-      </w:pPr>
-      <w:r>
-        <w:rPr>
-          <w:rFonts w:eastAsia="Calibri" w:cs="Times New Roman"/>
-          <w:szCs w:val="22"/>
-          <w:lang w:eastAsia="en-US"/>
-        </w:rPr>
-        <w:t>Procedimentos</w:t>
-      </w:r>
-      <w:r>
-        <w:rPr>
-          <w:rFonts w:eastAsia="Calibri" w:cs="Times New Roman"/>
-          <w:szCs w:val="22"/>
-          <w:lang w:eastAsia="en-US"/>
-        </w:rPr>
-        <w:t xml:space="preserve"> são rotinas que envolve uma sequência cronológica de tarefas, normalmente são de fácil detalhamento e os SI ajudam </w:t>
-      </w:r>
-      <w:r>
-        <w:rPr>
-          <w:rFonts w:eastAsia="Calibri" w:cs="Times New Roman"/>
-          <w:szCs w:val="22"/>
-          <w:lang w:eastAsia="en-US"/>
-        </w:rPr>
-        <w:t>em sua</w:t>
-      </w:r>
-      <w:r>
-        <w:rPr>
-          <w:rFonts w:eastAsia="Calibri" w:cs="Times New Roman"/>
-          <w:szCs w:val="22"/>
-          <w:lang w:eastAsia="en-US"/>
-        </w:rPr>
-        <w:t xml:space="preserve"> realização</w:t>
-      </w:r>
-      <w:r>
-        <w:rPr>
-          <w:rFonts w:eastAsia="Calibri"/>
-          <w:lang w:eastAsia="en-US"/>
-        </w:rPr>
-        <w:t xml:space="preserve"> (CHIAVENATTO, 2003)</w:t>
-      </w:r>
-      <w:r>
-        <w:rPr>
-          <w:rFonts w:eastAsia="Calibri" w:cs="Times New Roman"/>
-          <w:szCs w:val="22"/>
-          <w:lang w:eastAsia="en-US"/>
-        </w:rPr>
-        <w:t>, como o procedimento de matrícula de uma IES</w:t>
+        <w:t xml:space="preserve">(CHIAVENATTO, 2003), </w:t>
+      </w:r>
+      <w:r>
+        <w:rPr>
+          <w:rFonts w:eastAsia="Calibri"/>
+          <w:lang w:eastAsia="en-US"/>
+        </w:rPr>
+        <w:t>como por exemplo a retomada das aulas</w:t>
       </w:r>
       <w:r>
         <w:rPr>
@@ -21237,338 +22027,16 @@
     </w:p>
     <w:p>
       <w:pPr>
-        <w:suppressAutoHyphens w:val="0"/>
-        <w:rPr>
-          <w:rFonts w:eastAsia="Calibri"/>
-          <w:lang w:eastAsia="en-US"/>
-        </w:rPr>
-      </w:pPr>
-      <w:r>
-        <w:rPr>
-          <w:rFonts w:eastAsia="Calibri" w:cs="Times New Roman"/>
-          <w:szCs w:val="22"/>
-          <w:lang w:eastAsia="en-US"/>
-        </w:rPr>
-        <w:t>Métodos</w:t>
-      </w:r>
-      <w:r>
-        <w:rPr>
-          <w:rFonts w:eastAsia="Calibri" w:cs="Times New Roman"/>
-          <w:szCs w:val="22"/>
-          <w:lang w:eastAsia="en-US"/>
-        </w:rPr>
-        <w:t xml:space="preserve"> são planos para o a execução de uma tarefa específica, normalmente atribuído a uma pessoa, detalha como o trabalho deve ser realizado exemplo o método para recorrer </w:t>
-      </w:r>
-      <w:r>
-        <w:rPr>
-          <w:rFonts w:eastAsia="Calibri" w:cs="Times New Roman"/>
-          <w:szCs w:val="22"/>
-          <w:lang w:eastAsia="en-US"/>
-        </w:rPr>
-        <w:t>cursar</w:t>
-      </w:r>
-      <w:r>
-        <w:rPr>
-          <w:rFonts w:eastAsia="Calibri" w:cs="Times New Roman"/>
-          <w:szCs w:val="22"/>
-          <w:lang w:eastAsia="en-US"/>
-        </w:rPr>
-        <w:t xml:space="preserve"> uma disciplina em outra IES, podem-se usar fluxogramas para sua explicação </w:t>
-      </w:r>
-      <w:r>
-        <w:rPr>
-          <w:rFonts w:eastAsia="Calibri"/>
-          <w:lang w:eastAsia="en-US"/>
-        </w:rPr>
-        <w:t>(CHIAVENATTO, 2003).</w:t>
-      </w:r>
-    </w:p>
-    <w:p>
-      <w:pPr>
-        <w:suppressAutoHyphens w:val="0"/>
-        <w:rPr>
-          <w:rFonts w:eastAsia="Calibri" w:cs="Times New Roman"/>
-          <w:szCs w:val="22"/>
-          <w:lang w:eastAsia="en-US"/>
-        </w:rPr>
-      </w:pPr>
-      <w:r>
-        <w:rPr>
-          <w:rFonts w:eastAsia="Calibri"/>
-          <w:lang w:eastAsia="en-US"/>
-        </w:rPr>
-        <w:t>Normas</w:t>
-      </w:r>
-      <w:r>
-        <w:rPr>
-          <w:rFonts w:eastAsia="Calibri"/>
-          <w:lang w:eastAsia="en-US"/>
-        </w:rPr>
-        <w:t>, no ambiente dos sistemas seriam as regras de negócio</w:t>
-      </w:r>
-      <w:r>
-        <w:rPr>
-          <w:rFonts w:eastAsia="Calibri"/>
-          <w:lang w:eastAsia="en-US"/>
-        </w:rPr>
-        <w:t>, segundo Chiavenatto (2003) são regras ou regulamentos que cercam os procedimento</w:t>
-      </w:r>
-      <w:r>
-        <w:rPr>
-          <w:rFonts w:eastAsia="Calibri"/>
-          <w:lang w:eastAsia="en-US"/>
-        </w:rPr>
-        <w:t>s</w:t>
-      </w:r>
-      <w:r>
-        <w:rPr>
-          <w:rFonts w:eastAsia="Calibri"/>
-          <w:lang w:eastAsia="en-US"/>
-        </w:rPr>
-        <w:t>, como um código de conduta que deve ser seguido fielmente, no geral define o que deve ser feito e o que não deve ser</w:t>
-      </w:r>
-      <w:r>
-        <w:rPr>
-          <w:rFonts w:eastAsia="Calibri"/>
-          <w:lang w:eastAsia="en-US"/>
-        </w:rPr>
-        <w:t xml:space="preserve"> </w:t>
-      </w:r>
-      <w:r>
-        <w:rPr>
-          <w:rFonts w:eastAsia="Calibri"/>
-          <w:lang w:eastAsia="en-US"/>
-        </w:rPr>
-        <w:t>(CHIAVENATTO, 2003), exemplo: a matricula de alunos em IES sem o diploma de ensino médio e classificado em um processo seletivo.</w:t>
-      </w:r>
-    </w:p>
-    <w:p>
-      <w:pPr>
-        <w:rPr>
-          <w:rFonts w:eastAsia="Calibri"/>
-          <w:lang w:eastAsia="en-US"/>
-        </w:rPr>
-      </w:pPr>
-      <w:r>
-        <w:rPr>
-          <w:rFonts w:eastAsia="Calibri"/>
-          <w:lang w:eastAsia="en-US"/>
-        </w:rPr>
-        <w:t xml:space="preserve">Segundo Chiavenatto (2003) há 3 tipos de planejamentos, o estratégico, tático e operacional: </w:t>
-      </w:r>
-    </w:p>
-    <w:p>
-      <w:pPr>
-        <w:rPr>
-          <w:rFonts w:eastAsia="Calibri"/>
-          <w:lang w:eastAsia="en-US"/>
-        </w:rPr>
-      </w:pPr>
-      <w:r>
-        <w:rPr>
-          <w:rFonts w:eastAsia="Calibri"/>
-          <w:lang w:eastAsia="en-US"/>
-        </w:rPr>
-        <w:t xml:space="preserve">O planejamento </w:t>
-      </w:r>
-      <w:r>
-        <w:rPr>
-          <w:rFonts w:eastAsia="Calibri"/>
-          <w:lang w:eastAsia="en-US"/>
-        </w:rPr>
-        <w:t>estratégico</w:t>
-      </w:r>
-      <w:r>
-        <w:rPr>
-          <w:rFonts w:eastAsia="Calibri"/>
-          <w:lang w:eastAsia="en-US"/>
-        </w:rPr>
-        <w:t xml:space="preserve"> é o mais amplo e abrangente de toda a organização, é projetado a longo prazo, envolve a empresa como um todo</w:t>
-      </w:r>
-      <w:r>
-        <w:rPr>
-          <w:rFonts w:eastAsia="Calibri"/>
-          <w:lang w:eastAsia="en-US"/>
-        </w:rPr>
-        <w:t xml:space="preserve"> </w:t>
-      </w:r>
-      <w:r>
-        <w:rPr>
-          <w:rFonts w:eastAsia="Calibri"/>
-          <w:lang w:eastAsia="en-US"/>
-        </w:rPr>
-        <w:t>(CHIAVENATTO, 2003), como exemplo: O Plano de Desenvolvimento Institucional.</w:t>
-      </w:r>
-    </w:p>
-    <w:p>
-      <w:pPr>
-        <w:rPr>
-          <w:rFonts w:eastAsia="Calibri"/>
-          <w:lang w:eastAsia="en-US"/>
-        </w:rPr>
-      </w:pPr>
-      <w:r>
-        <w:rPr>
-          <w:rFonts w:eastAsia="Calibri"/>
-          <w:lang w:eastAsia="en-US"/>
-        </w:rPr>
-        <w:t xml:space="preserve">Já o </w:t>
-      </w:r>
-      <w:r>
-        <w:rPr>
-          <w:rFonts w:eastAsia="Calibri"/>
-          <w:lang w:eastAsia="en-US"/>
-        </w:rPr>
-        <w:t>planejamento</w:t>
-      </w:r>
-      <w:r>
-        <w:rPr>
-          <w:rFonts w:eastAsia="Calibri"/>
-          <w:lang w:eastAsia="en-US"/>
-        </w:rPr>
-        <w:t xml:space="preserve"> tático abrange por departamentos, suas características são: projetados a médio prazo, geralmente para exercício anual</w:t>
-      </w:r>
-      <w:r>
-        <w:rPr>
-          <w:rFonts w:eastAsia="Calibri"/>
-          <w:lang w:eastAsia="en-US"/>
-        </w:rPr>
-        <w:t xml:space="preserve"> </w:t>
-      </w:r>
-      <w:r>
-        <w:rPr>
-          <w:rFonts w:eastAsia="Calibri"/>
-          <w:lang w:eastAsia="en-US"/>
-        </w:rPr>
-        <w:t xml:space="preserve">(CHIAVENATTO ,2003), como exemplo: o </w:t>
-      </w:r>
-      <w:r>
-        <w:rPr>
-          <w:rFonts w:eastAsia="Calibri"/>
-          <w:lang w:eastAsia="en-US"/>
-        </w:rPr>
-        <w:t>P</w:t>
-      </w:r>
-      <w:r>
-        <w:rPr>
-          <w:rFonts w:eastAsia="Calibri"/>
-          <w:lang w:eastAsia="en-US"/>
-        </w:rPr>
-        <w:t xml:space="preserve">lano </w:t>
-      </w:r>
-      <w:r>
-        <w:rPr>
-          <w:rFonts w:eastAsia="Calibri"/>
-          <w:lang w:eastAsia="en-US"/>
-        </w:rPr>
-        <w:t>D</w:t>
-      </w:r>
-      <w:r>
-        <w:rPr>
-          <w:rFonts w:eastAsia="Calibri"/>
-          <w:lang w:eastAsia="en-US"/>
-        </w:rPr>
-        <w:t xml:space="preserve">iretor de </w:t>
-      </w:r>
-      <w:r>
-        <w:rPr>
-          <w:rFonts w:eastAsia="Calibri"/>
-          <w:lang w:eastAsia="en-US"/>
-        </w:rPr>
-        <w:t>S</w:t>
-      </w:r>
-      <w:r>
-        <w:rPr>
-          <w:rFonts w:eastAsia="Calibri"/>
-          <w:lang w:eastAsia="en-US"/>
-        </w:rPr>
-        <w:t xml:space="preserve">egurança de </w:t>
-      </w:r>
-      <w:r>
-        <w:rPr>
-          <w:rFonts w:eastAsia="Calibri"/>
-          <w:lang w:eastAsia="en-US"/>
-        </w:rPr>
-        <w:t>I</w:t>
-      </w:r>
-      <w:r>
-        <w:rPr>
-          <w:rFonts w:eastAsia="Calibri"/>
-          <w:lang w:eastAsia="en-US"/>
-        </w:rPr>
-        <w:t>nformação.</w:t>
-      </w:r>
-    </w:p>
-    <w:p>
-      <w:pPr>
-        <w:rPr>
-          <w:rFonts w:eastAsia="Calibri"/>
-          <w:lang w:eastAsia="en-US"/>
-        </w:rPr>
-      </w:pPr>
-      <w:r>
-        <w:rPr>
-          <w:rFonts w:eastAsia="Calibri"/>
-          <w:lang w:eastAsia="en-US"/>
-        </w:rPr>
-        <w:t xml:space="preserve">E por fim o planejamento </w:t>
-      </w:r>
-      <w:r>
-        <w:rPr>
-          <w:rFonts w:eastAsia="Calibri"/>
-          <w:lang w:eastAsia="en-US"/>
-        </w:rPr>
-        <w:t>operacional</w:t>
-      </w:r>
-      <w:r>
-        <w:rPr>
-          <w:rFonts w:eastAsia="Calibri"/>
-          <w:lang w:eastAsia="en-US"/>
-        </w:rPr>
-        <w:t xml:space="preserve"> que abrange cada atividade ou tarefa específica, é projetado para curto prazo, para o imediato, envolve cada tarefa isoladamente, atingir metas específicas</w:t>
-      </w:r>
-      <w:r>
-        <w:rPr>
-          <w:rFonts w:eastAsia="Calibri"/>
-          <w:lang w:eastAsia="en-US"/>
-        </w:rPr>
-        <w:t xml:space="preserve"> </w:t>
-      </w:r>
-      <w:r>
-        <w:rPr>
-          <w:rFonts w:eastAsia="Calibri"/>
-          <w:lang w:eastAsia="en-US"/>
-        </w:rPr>
-        <w:t xml:space="preserve">(CHIAVENATTO, 2003), </w:t>
-      </w:r>
-      <w:r>
-        <w:rPr>
-          <w:rFonts w:eastAsia="Calibri"/>
-          <w:lang w:eastAsia="en-US"/>
-        </w:rPr>
-        <w:t>como por exemplo a retomada das aulas</w:t>
-      </w:r>
-      <w:r>
-        <w:rPr>
-          <w:rFonts w:eastAsia="Calibri"/>
-          <w:lang w:eastAsia="en-US"/>
-        </w:rPr>
-        <w:t>.</w:t>
-      </w:r>
-    </w:p>
-    <w:p>
-      <w:pPr>
-        <w:rPr>
-          <w:rFonts w:eastAsia="Calibri"/>
-          <w:lang w:eastAsia="en-US"/>
-        </w:rPr>
-      </w:pPr>
-      <w:r>
-        <w:rPr>
-          <w:rFonts w:eastAsia="Calibri"/>
-          <w:lang w:eastAsia="en-US"/>
-        </w:rPr>
-        <w:lastRenderedPageBreak/>
+        <w:rPr>
+          <w:rFonts w:eastAsia="Calibri"/>
+          <w:lang w:eastAsia="en-US"/>
+        </w:rPr>
+      </w:pPr>
+      <w:r>
+        <w:rPr>
+          <w:rFonts w:eastAsia="Calibri"/>
+          <w:lang w:eastAsia="en-US"/>
+        </w:rPr>
         <w:t xml:space="preserve">Observamos uma grande afinidade entre os tipos de planejamento e as tipologias de sistemas, o estratégico está mais no âmbito dos SAE, já o tático está ligado aos </w:t>
       </w:r>
       <w:proofErr w:type="spellStart"/>
@@ -21720,6 +22188,7 @@
           <w:szCs w:val="22"/>
           <w:lang w:eastAsia="en-US"/>
         </w:rPr>
+        <w:lastRenderedPageBreak/>
         <w:t>os tipos de sistema ajudam cada nível a desempenhar suas funções gerenciais e produtivas, apoiando na coleta de dados, no tratamento e processamento deles em informações e na disponibilização para que as decisões sejam embasadas</w:t>
       </w:r>
       <w:r>
@@ -21789,9 +22258,9 @@
           <w:lang w:eastAsia="pt-BR"/>
         </w:rPr>
       </w:pPr>
-      <w:bookmarkStart w:id="79" w:name="_Toc52033192"/>
-      <w:bookmarkStart w:id="80" w:name="_Toc52120444"/>
-      <w:bookmarkStart w:id="81" w:name="_Toc52831693"/>
+      <w:bookmarkStart w:id="78" w:name="_Toc52033192"/>
+      <w:bookmarkStart w:id="79" w:name="_Toc52120444"/>
+      <w:bookmarkStart w:id="80" w:name="_Toc52831693"/>
       <w:r>
         <w:rPr>
           <w:rFonts w:eastAsia="Calibri" w:cs="Times New Roman"/>
@@ -21800,9 +22269,9 @@
         </w:rPr>
         <w:t>Processo de Negócio nas Organizações</w:t>
       </w:r>
+      <w:bookmarkEnd w:id="78"/>
       <w:bookmarkEnd w:id="79"/>
       <w:bookmarkEnd w:id="80"/>
-      <w:bookmarkEnd w:id="81"/>
     </w:p>
     <w:p>
       <w:pPr>
@@ -22152,7 +22621,7 @@
           <w:lang w:val="en-US"/>
         </w:rPr>
       </w:pPr>
-      <w:bookmarkStart w:id="82" w:name="_Toc52014631"/>
+      <w:bookmarkStart w:id="81" w:name="_Toc52014631"/>
       <w:proofErr w:type="spellStart"/>
       <w:r>
         <w:rPr>
@@ -22198,7 +22667,7 @@
         </w:rPr>
         <w:t xml:space="preserve"> - The Order Fulfillment Process</w:t>
       </w:r>
-      <w:bookmarkEnd w:id="82"/>
+      <w:bookmarkEnd w:id="81"/>
     </w:p>
     <w:p>
       <w:pPr>
@@ -22229,7 +22698,7 @@
                     <pic:cNvPicPr/>
                   </pic:nvPicPr>
                   <pic:blipFill>
-                    <a:blip r:embed="rId18">
+                    <a:blip r:embed="rId19">
                       <a:extLst>
                         <a:ext uri="{28A0092B-C50C-407E-A947-70E740481C1C}">
                           <a14:useLocalDpi xmlns:a14="http://schemas.microsoft.com/office/drawing/2010/main" val="0"/>
@@ -22569,15 +23038,7 @@
           <w:rFonts w:eastAsia="Calibri"/>
           <w:color w:val="auto"/>
         </w:rPr>
-        <w:t xml:space="preserve">Segundo Porter e Millar (2012, p.83) A informação vem tomando conta do mercado rapidamente, nem uma empresa escapa de seus efeitos, com  a demanda tão alta de investimentos em TI, os gerentes percebem que a TI/SI não são apenas um setor e sim uma grande ligação entre toda a cadeia produtiva para geração de  vantagem competitiva. No </w:t>
-      </w:r>
-      <w:r>
-        <w:rPr>
-          <w:rFonts w:eastAsia="Calibri"/>
-          <w:color w:val="auto"/>
-        </w:rPr>
-        <w:lastRenderedPageBreak/>
-        <w:t xml:space="preserve">entanto não é toda organização que reconhece isto e </w:t>
+        <w:t xml:space="preserve">Segundo Porter e Millar (2012, p.83) A informação vem tomando conta do mercado rapidamente, nem uma empresa escapa de seus efeitos, com  a demanda tão alta de investimentos em TI, os gerentes percebem que a TI/SI não são apenas um setor e sim uma grande ligação entre toda a cadeia produtiva para geração de  vantagem competitiva. No entanto não é toda organização que reconhece isto e </w:t>
       </w:r>
       <w:r>
         <w:rPr>
@@ -22713,6 +23174,7 @@
         <w:rPr>
           <w:rFonts w:eastAsia="Calibri"/>
         </w:rPr>
+        <w:lastRenderedPageBreak/>
         <w:t xml:space="preserve">Porter e Millar (2012) aborda a geração de valor de uma forma tradicional, de uma instituição privada que visa gerar valor juntamente com a maximização de seus lucros, já em uma IES pública a geração de valor é diferenciada, o valor é gerado a partir de seus egressos e </w:t>
       </w:r>
       <w:r>
@@ -22771,7 +23233,7 @@
         </w:rPr>
         <w:t xml:space="preserve">Segundo </w:t>
       </w:r>
-      <w:commentRangeStart w:id="83"/>
+      <w:commentRangeStart w:id="82"/>
       <w:r>
         <w:rPr>
           <w:rFonts w:eastAsia="Calibri"/>
@@ -22785,7 +23247,7 @@
         </w:rPr>
         <w:t xml:space="preserve">(2012) </w:t>
       </w:r>
-      <w:commentRangeEnd w:id="83"/>
+      <w:commentRangeEnd w:id="82"/>
       <w:r>
         <w:rPr>
           <w:rStyle w:val="Refdecomentrio"/>
@@ -22793,7 +23255,7 @@
           <w:color w:val="auto"/>
           <w:lang w:eastAsia="pt-BR"/>
         </w:rPr>
-        <w:commentReference w:id="83"/>
+        <w:commentReference w:id="82"/>
       </w:r>
       <w:r>
         <w:rPr>
@@ -22905,7 +23367,6 @@
           <w:rFonts w:eastAsia="Calibri"/>
           <w:color w:val="auto"/>
         </w:rPr>
-        <w:lastRenderedPageBreak/>
         <w:t>Atividades de apoio</w:t>
       </w:r>
       <w:r>
@@ -22958,9 +23419,10 @@
         <w:keepNext/>
         <w:jc w:val="center"/>
       </w:pPr>
-      <w:bookmarkStart w:id="84" w:name="_Toc50205094"/>
-      <w:bookmarkStart w:id="85" w:name="_Toc52014632"/>
-      <w:r>
+      <w:bookmarkStart w:id="83" w:name="_Toc50205094"/>
+      <w:bookmarkStart w:id="84" w:name="_Toc52014632"/>
+      <w:r>
+        <w:lastRenderedPageBreak/>
         <w:t xml:space="preserve">Figura </w:t>
       </w:r>
       <w:r>
@@ -22993,13 +23455,13 @@
       <w:r>
         <w:t xml:space="preserve"> Cadeia de Valor genérica de Porter e </w:t>
       </w:r>
-      <w:commentRangeStart w:id="86"/>
+      <w:commentRangeStart w:id="85"/>
       <w:r>
         <w:t>Millar</w:t>
       </w:r>
+      <w:bookmarkEnd w:id="83"/>
       <w:bookmarkEnd w:id="84"/>
-      <w:bookmarkEnd w:id="85"/>
-      <w:commentRangeEnd w:id="86"/>
+      <w:commentRangeEnd w:id="85"/>
       <w:r>
         <w:rPr>
           <w:rStyle w:val="Refdecomentrio"/>
@@ -23008,7 +23470,7 @@
           <w:bCs w:val="0"/>
           <w:lang w:eastAsia="pt-BR"/>
         </w:rPr>
-        <w:commentReference w:id="86"/>
+        <w:commentReference w:id="85"/>
       </w:r>
     </w:p>
     <w:p>
@@ -23042,7 +23504,7 @@
                     </pic:cNvPicPr>
                   </pic:nvPicPr>
                   <pic:blipFill rotWithShape="1">
-                    <a:blip r:embed="rId19">
+                    <a:blip r:embed="rId20">
                       <a:extLst>
                         <a:ext uri="{28A0092B-C50C-407E-A947-70E740481C1C}">
                           <a14:useLocalDpi xmlns:a14="http://schemas.microsoft.com/office/drawing/2010/main" val="0"/>
@@ -23135,9 +23597,9 @@
           <w:lang w:eastAsia="pt-BR"/>
         </w:rPr>
       </w:pPr>
-      <w:bookmarkStart w:id="87" w:name="_Toc52033193"/>
-      <w:bookmarkStart w:id="88" w:name="_Toc52120445"/>
-      <w:bookmarkStart w:id="89" w:name="_Toc52831694"/>
+      <w:bookmarkStart w:id="86" w:name="_Toc52033193"/>
+      <w:bookmarkStart w:id="87" w:name="_Toc52120445"/>
+      <w:bookmarkStart w:id="88" w:name="_Toc52831694"/>
       <w:r>
         <w:rPr>
           <w:rFonts w:eastAsia="Calibri"/>
@@ -23146,25 +23608,25 @@
         </w:rPr>
         <w:t>Estratégia</w:t>
       </w:r>
+      <w:bookmarkEnd w:id="86"/>
       <w:bookmarkEnd w:id="87"/>
+      <w:r>
+        <w:rPr>
+          <w:rFonts w:eastAsia="Calibri"/>
+          <w:color w:val="auto"/>
+          <w:lang w:eastAsia="en-US"/>
+        </w:rPr>
+        <w:t xml:space="preserve"> e o uso de SI pelas </w:t>
+      </w:r>
+      <w:r>
+        <w:rPr>
+          <w:rFonts w:eastAsia="Calibri"/>
+          <w:color w:val="auto"/>
+          <w:lang w:eastAsia="en-US"/>
+        </w:rPr>
+        <w:t>organizações</w:t>
+      </w:r>
       <w:bookmarkEnd w:id="88"/>
-      <w:r>
-        <w:rPr>
-          <w:rFonts w:eastAsia="Calibri"/>
-          <w:color w:val="auto"/>
-          <w:lang w:eastAsia="en-US"/>
-        </w:rPr>
-        <w:t xml:space="preserve"> e o uso de SI pelas </w:t>
-      </w:r>
-      <w:r>
-        <w:rPr>
-          <w:rFonts w:eastAsia="Calibri"/>
-          <w:color w:val="auto"/>
-          <w:lang w:eastAsia="en-US"/>
-        </w:rPr>
-        <w:t>organizações</w:t>
-      </w:r>
-      <w:bookmarkEnd w:id="89"/>
     </w:p>
     <w:p>
       <w:pPr>
@@ -23252,9 +23714,8 @@
         <w:pStyle w:val="Legenda"/>
         <w:keepNext/>
       </w:pPr>
-      <w:bookmarkStart w:id="90" w:name="_Toc52014668"/>
-      <w:r>
-        <w:lastRenderedPageBreak/>
+      <w:bookmarkStart w:id="89" w:name="_Toc52014668"/>
+      <w:r>
         <w:t xml:space="preserve">Tabela </w:t>
       </w:r>
       <w:r>
@@ -23284,7 +23745,7 @@
       <w:r>
         <w:t xml:space="preserve"> Definição de estratégia ao longo do tempo</w:t>
       </w:r>
-      <w:bookmarkEnd w:id="90"/>
+      <w:bookmarkEnd w:id="89"/>
     </w:p>
     <w:p>
       <w:pPr>
@@ -23317,7 +23778,7 @@
                     </pic:cNvPicPr>
                   </pic:nvPicPr>
                   <pic:blipFill rotWithShape="1">
-                    <a:blip r:embed="rId20">
+                    <a:blip r:embed="rId21">
                       <a:extLst>
                         <a:ext uri="{28A0092B-C50C-407E-A947-70E740481C1C}">
                           <a14:useLocalDpi xmlns:a14="http://schemas.microsoft.com/office/drawing/2010/main" val="0"/>
@@ -23400,6 +23861,7 @@
           <w:rFonts w:eastAsia="Calibri"/>
           <w:lang w:eastAsia="en-US"/>
         </w:rPr>
+        <w:lastRenderedPageBreak/>
         <w:t xml:space="preserve">Rauwer (2018) relata que os desafios das empresas </w:t>
       </w:r>
       <w:r>
@@ -23749,121 +24211,121 @@
         <w:rPr>
           <w:lang w:eastAsia="en-US"/>
         </w:rPr>
+        <w:t>“As organizações são unidades sociais que procuram atingir objetivos específicos: a sua razão de ser é servir a esses objetivos” (CHIAVENATO, 2003, p. 301).</w:t>
+      </w:r>
+    </w:p>
+    <w:p>
+      <w:pPr>
+        <w:rPr>
+          <w:lang w:eastAsia="en-US"/>
+        </w:rPr>
+      </w:pPr>
+      <w:r>
+        <w:rPr>
+          <w:lang w:eastAsia="en-US"/>
+        </w:rPr>
+        <w:t xml:space="preserve">Segundo Chiavenato (2003) as organizações têm objetivos organizacionais, e a razão </w:t>
+      </w:r>
+      <w:r>
+        <w:rPr>
+          <w:lang w:eastAsia="en-US"/>
+        </w:rPr>
+        <w:t xml:space="preserve">de sua existência </w:t>
+      </w:r>
+      <w:r>
+        <w:rPr>
+          <w:lang w:eastAsia="en-US"/>
+        </w:rPr>
+        <w:t>é servir a estes objetivos, estes estão relacionados a que a organização almeja atingir, no seu futur</w:t>
+      </w:r>
+      <w:r>
+        <w:rPr>
+          <w:lang w:eastAsia="en-US"/>
+        </w:rPr>
+        <w:t>o</w:t>
+      </w:r>
+      <w:r>
+        <w:rPr>
+          <w:lang w:eastAsia="en-US"/>
+        </w:rPr>
+        <w:t>,</w:t>
+      </w:r>
+      <w:r>
+        <w:rPr>
+          <w:lang w:eastAsia="en-US"/>
+        </w:rPr>
+        <w:t xml:space="preserve"> </w:t>
+      </w:r>
+      <w:r>
+        <w:rPr>
+          <w:lang w:eastAsia="en-US"/>
+        </w:rPr>
+        <w:t xml:space="preserve">assim sendo </w:t>
+      </w:r>
+      <w:r>
+        <w:rPr>
+          <w:lang w:eastAsia="en-US"/>
+        </w:rPr>
+        <w:t>relacionados ao conceito de visão</w:t>
+      </w:r>
+      <w:r>
+        <w:rPr>
+          <w:lang w:eastAsia="en-US"/>
+        </w:rPr>
+        <w:t>.</w:t>
+      </w:r>
+    </w:p>
+    <w:p>
+      <w:pPr>
+        <w:rPr>
+          <w:lang w:eastAsia="en-US"/>
+        </w:rPr>
+      </w:pPr>
+      <w:r>
+        <w:rPr>
+          <w:color w:val="auto"/>
+          <w:lang w:eastAsia="en-US"/>
+        </w:rPr>
+        <w:t>Chiavenato (2014, p.</w:t>
+      </w:r>
+      <w:r>
+        <w:rPr>
+          <w:color w:val="auto"/>
+          <w:lang w:eastAsia="en-US"/>
+        </w:rPr>
+        <w:t xml:space="preserve"> </w:t>
+      </w:r>
+      <w:r>
+        <w:rPr>
+          <w:color w:val="auto"/>
+          <w:lang w:eastAsia="en-US"/>
+        </w:rPr>
+        <w:t xml:space="preserve">60) </w:t>
+      </w:r>
+      <w:r>
+        <w:rPr>
+          <w:lang w:eastAsia="en-US"/>
+        </w:rPr>
+        <w:t>defini a visão sendo</w:t>
+      </w:r>
+      <w:r>
+        <w:rPr>
+          <w:lang w:eastAsia="en-US"/>
+        </w:rPr>
+        <w:t xml:space="preserve"> o estado em que a organização pretende ser, de caráter não conformista com a atual situação e sim sempre almejando atingir a sua visão no futuro, esta definição deve ser: clara, inequívoca e impulsionadora e é só atingida quando todos membros da organização trabalham em conjunto para que aconteça efetivamente.</w:t>
+      </w:r>
+    </w:p>
+    <w:p>
+      <w:pPr>
+        <w:rPr>
+          <w:lang w:eastAsia="en-US"/>
+        </w:rPr>
+      </w:pPr>
+      <w:r>
+        <w:rPr>
+          <w:lang w:eastAsia="en-US"/>
+        </w:rPr>
         <w:lastRenderedPageBreak/>
-        <w:t>“As organizações são unidades sociais que procuram atingir objetivos específicos: a sua razão de ser é servir a esses objetivos” (CHIAVENATO, 2003, p. 301).</w:t>
-      </w:r>
-    </w:p>
-    <w:p>
-      <w:pPr>
-        <w:rPr>
-          <w:lang w:eastAsia="en-US"/>
-        </w:rPr>
-      </w:pPr>
-      <w:r>
-        <w:rPr>
-          <w:lang w:eastAsia="en-US"/>
-        </w:rPr>
-        <w:t xml:space="preserve">Segundo Chiavenato (2003) as organizações têm objetivos organizacionais, e a razão </w:t>
-      </w:r>
-      <w:r>
-        <w:rPr>
-          <w:lang w:eastAsia="en-US"/>
-        </w:rPr>
-        <w:t xml:space="preserve">de sua existência </w:t>
-      </w:r>
-      <w:r>
-        <w:rPr>
-          <w:lang w:eastAsia="en-US"/>
-        </w:rPr>
-        <w:t>é servir a estes objetivos, estes estão relacionados a que a organização almeja atingir, no seu futur</w:t>
-      </w:r>
-      <w:r>
-        <w:rPr>
-          <w:lang w:eastAsia="en-US"/>
-        </w:rPr>
-        <w:t>o</w:t>
-      </w:r>
-      <w:r>
-        <w:rPr>
-          <w:lang w:eastAsia="en-US"/>
-        </w:rPr>
-        <w:t>,</w:t>
-      </w:r>
-      <w:r>
-        <w:rPr>
-          <w:lang w:eastAsia="en-US"/>
-        </w:rPr>
-        <w:t xml:space="preserve"> </w:t>
-      </w:r>
-      <w:r>
-        <w:rPr>
-          <w:lang w:eastAsia="en-US"/>
-        </w:rPr>
-        <w:t xml:space="preserve">assim sendo </w:t>
-      </w:r>
-      <w:r>
-        <w:rPr>
-          <w:lang w:eastAsia="en-US"/>
-        </w:rPr>
-        <w:t>relacionados ao conceito de visão</w:t>
-      </w:r>
-      <w:r>
-        <w:rPr>
-          <w:lang w:eastAsia="en-US"/>
-        </w:rPr>
-        <w:t>.</w:t>
-      </w:r>
-    </w:p>
-    <w:p>
-      <w:pPr>
-        <w:rPr>
-          <w:lang w:eastAsia="en-US"/>
-        </w:rPr>
-      </w:pPr>
-      <w:r>
-        <w:rPr>
-          <w:color w:val="auto"/>
-          <w:lang w:eastAsia="en-US"/>
-        </w:rPr>
-        <w:t>Chiavenato (2014, p.</w:t>
-      </w:r>
-      <w:r>
-        <w:rPr>
-          <w:color w:val="auto"/>
-          <w:lang w:eastAsia="en-US"/>
-        </w:rPr>
-        <w:t xml:space="preserve"> </w:t>
-      </w:r>
-      <w:r>
-        <w:rPr>
-          <w:color w:val="auto"/>
-          <w:lang w:eastAsia="en-US"/>
-        </w:rPr>
-        <w:t xml:space="preserve">60) </w:t>
-      </w:r>
-      <w:r>
-        <w:rPr>
-          <w:lang w:eastAsia="en-US"/>
-        </w:rPr>
-        <w:t>defini a visão sendo</w:t>
-      </w:r>
-      <w:r>
-        <w:rPr>
-          <w:lang w:eastAsia="en-US"/>
-        </w:rPr>
-        <w:t xml:space="preserve"> o estado em que a organização pretende ser, de caráter não conformista com a atual situação e sim sempre almejando atingir a sua visão no futuro, esta definição deve ser: clara, inequívoca e impulsionadora e é só atingida quando todos membros da organização trabalham em conjunto para que aconteça efetivamente.</w:t>
-      </w:r>
-    </w:p>
-    <w:p>
-      <w:pPr>
-        <w:rPr>
-          <w:lang w:eastAsia="en-US"/>
-        </w:rPr>
-      </w:pPr>
-      <w:r>
-        <w:rPr>
-          <w:lang w:eastAsia="en-US"/>
-        </w:rPr>
         <w:t xml:space="preserve">O uso de SI em uma organização contemporânea auxilia </w:t>
       </w:r>
       <w:r>
@@ -24154,9 +24616,9 @@
           <w:lang w:eastAsia="en-US"/>
         </w:rPr>
       </w:pPr>
-      <w:bookmarkStart w:id="91" w:name="_Toc52033195"/>
-      <w:bookmarkStart w:id="92" w:name="_Toc52120447"/>
-      <w:bookmarkStart w:id="93" w:name="_Toc52831695"/>
+      <w:bookmarkStart w:id="90" w:name="_Toc52033195"/>
+      <w:bookmarkStart w:id="91" w:name="_Toc52120447"/>
+      <w:bookmarkStart w:id="92" w:name="_Toc52831695"/>
       <w:r>
         <w:rPr>
           <w:rFonts w:eastAsia="Calibri"/>
@@ -24165,9 +24627,9 @@
         </w:rPr>
         <w:t>DESENHO METODOLÓGICO DA PESQUISA</w:t>
       </w:r>
+      <w:bookmarkEnd w:id="90"/>
       <w:bookmarkEnd w:id="91"/>
       <w:bookmarkEnd w:id="92"/>
-      <w:bookmarkEnd w:id="93"/>
     </w:p>
     <w:p>
       <w:pPr>
@@ -24182,9 +24644,9 @@
           <w:lang w:eastAsia="en-US"/>
         </w:rPr>
       </w:pPr>
-      <w:bookmarkStart w:id="94" w:name="_Toc52033196"/>
-      <w:bookmarkStart w:id="95" w:name="_Toc52120448"/>
-      <w:bookmarkStart w:id="96" w:name="_Toc52831696"/>
+      <w:bookmarkStart w:id="93" w:name="_Toc52033196"/>
+      <w:bookmarkStart w:id="94" w:name="_Toc52120448"/>
+      <w:bookmarkStart w:id="95" w:name="_Toc52831696"/>
       <w:r>
         <w:rPr>
           <w:rFonts w:eastAsia="Calibri"/>
@@ -24193,9 +24655,9 @@
         </w:rPr>
         <w:t>Problema da pesquisa</w:t>
       </w:r>
+      <w:bookmarkEnd w:id="93"/>
       <w:bookmarkEnd w:id="94"/>
       <w:bookmarkEnd w:id="95"/>
-      <w:bookmarkEnd w:id="96"/>
     </w:p>
     <w:p>
       <w:pPr>
@@ -24303,7 +24765,7 @@
         </w:rPr>
         <w:t xml:space="preserve"> </w:t>
       </w:r>
-      <w:commentRangeStart w:id="97"/>
+      <w:commentRangeStart w:id="96"/>
       <w:r>
         <w:rPr>
           <w:rFonts w:eastAsia="Calibri"/>
@@ -24346,7 +24808,7 @@
         </w:rPr>
         <w:t>.</w:t>
       </w:r>
-      <w:commentRangeEnd w:id="97"/>
+      <w:commentRangeEnd w:id="96"/>
       <w:r>
         <w:rPr>
           <w:rStyle w:val="Refdecomentrio"/>
@@ -24354,7 +24816,7 @@
           <w:color w:val="auto"/>
           <w:lang w:eastAsia="pt-BR"/>
         </w:rPr>
-        <w:commentReference w:id="97"/>
+        <w:commentReference w:id="96"/>
       </w:r>
     </w:p>
     <w:p>
@@ -24488,15 +24950,7 @@
           <w:rFonts w:eastAsia="Calibri"/>
           <w:lang w:eastAsia="en-US"/>
         </w:rPr>
-        <w:t xml:space="preserve">, faz-se ainda mais necessário abordá-la como caso visando contribuir com a progressiva construção de qualidade. Sendo assim, diante das </w:t>
-      </w:r>
-      <w:r>
-        <w:rPr>
-          <w:rFonts w:eastAsia="Calibri"/>
-          <w:lang w:eastAsia="en-US"/>
-        </w:rPr>
-        <w:lastRenderedPageBreak/>
-        <w:t xml:space="preserve">perspectivas contextuais e teóricas até aqui apresentadas, este projeto concentra-se em responder à seguinte questão de pesquisa: </w:t>
+        <w:t xml:space="preserve">, faz-se ainda mais necessário abordá-la como caso visando contribuir com a progressiva construção de qualidade. Sendo assim, diante das perspectivas contextuais e teóricas até aqui apresentadas, este projeto concentra-se em responder à seguinte questão de pesquisa: </w:t>
       </w:r>
       <w:r>
         <w:rPr>
@@ -24626,9 +25080,9 @@
           <w:lang w:eastAsia="en-US"/>
         </w:rPr>
       </w:pPr>
-      <w:bookmarkStart w:id="98" w:name="_Toc52033199"/>
-      <w:bookmarkStart w:id="99" w:name="_Toc52120450"/>
-      <w:bookmarkStart w:id="100" w:name="_Toc52831697"/>
+      <w:bookmarkStart w:id="97" w:name="_Toc52033199"/>
+      <w:bookmarkStart w:id="98" w:name="_Toc52120450"/>
+      <w:bookmarkStart w:id="99" w:name="_Toc52831697"/>
       <w:r>
         <w:rPr>
           <w:rFonts w:eastAsia="Calibri"/>
@@ -24645,9 +25099,9 @@
         </w:rPr>
         <w:t>s</w:t>
       </w:r>
+      <w:bookmarkEnd w:id="97"/>
       <w:bookmarkEnd w:id="98"/>
       <w:bookmarkEnd w:id="99"/>
-      <w:bookmarkEnd w:id="100"/>
     </w:p>
     <w:p>
       <w:pPr>
@@ -24722,7 +25176,7 @@
           <w:lang w:eastAsia="en-US"/>
         </w:rPr>
       </w:pPr>
-      <w:bookmarkStart w:id="101" w:name="_Toc52033200"/>
+      <w:bookmarkStart w:id="100" w:name="_Toc52033200"/>
     </w:p>
     <w:p>
       <w:pPr>
@@ -24743,7 +25197,7 @@
         </w:rPr>
         <w:t>Específicos</w:t>
       </w:r>
-      <w:bookmarkEnd w:id="101"/>
+      <w:bookmarkEnd w:id="100"/>
       <w:r>
         <w:rPr>
           <w:rFonts w:eastAsia="Calibri"/>
@@ -24848,7 +25302,7 @@
         </w:rPr>
         <w:t xml:space="preserve"> os Sistemas de Informação da </w:t>
       </w:r>
-      <w:commentRangeStart w:id="102"/>
+      <w:commentRangeStart w:id="101"/>
       <w:r>
         <w:rPr>
           <w:rFonts w:eastAsia="Calibri"/>
@@ -24856,7 +25310,7 @@
         </w:rPr>
         <w:t>UEG</w:t>
       </w:r>
-      <w:commentRangeEnd w:id="102"/>
+      <w:commentRangeEnd w:id="101"/>
       <w:r>
         <w:rPr>
           <w:rStyle w:val="Refdecomentrio"/>
@@ -24864,7 +25318,7 @@
           <w:color w:val="auto"/>
           <w:lang w:eastAsia="pt-BR"/>
         </w:rPr>
-        <w:commentReference w:id="102"/>
+        <w:commentReference w:id="101"/>
       </w:r>
       <w:r>
         <w:rPr>
@@ -24886,7 +25340,7 @@
           <w:lang w:eastAsia="en-US"/>
         </w:rPr>
       </w:pPr>
-      <w:commentRangeStart w:id="103"/>
+      <w:commentRangeStart w:id="102"/>
       <w:r>
         <w:rPr>
           <w:rFonts w:eastAsia="Calibri"/>
@@ -24929,7 +25383,7 @@
         </w:rPr>
         <w:t>UEG;</w:t>
       </w:r>
-      <w:commentRangeEnd w:id="103"/>
+      <w:commentRangeEnd w:id="102"/>
       <w:r>
         <w:rPr>
           <w:rStyle w:val="Refdecomentrio"/>
@@ -24937,7 +25391,7 @@
           <w:color w:val="auto"/>
           <w:lang w:eastAsia="pt-BR"/>
         </w:rPr>
-        <w:commentReference w:id="103"/>
+        <w:commentReference w:id="102"/>
       </w:r>
     </w:p>
     <w:p>
@@ -25010,9 +25464,9 @@
           <w:lang w:eastAsia="en-US"/>
         </w:rPr>
       </w:pPr>
-      <w:bookmarkStart w:id="104" w:name="_Toc52033201"/>
-      <w:bookmarkStart w:id="105" w:name="_Toc52120451"/>
-      <w:bookmarkStart w:id="106" w:name="_Toc52831698"/>
+      <w:bookmarkStart w:id="103" w:name="_Toc52033201"/>
+      <w:bookmarkStart w:id="104" w:name="_Toc52120451"/>
+      <w:bookmarkStart w:id="105" w:name="_Toc52831698"/>
       <w:r>
         <w:rPr>
           <w:rFonts w:eastAsia="Calibri"/>
@@ -25021,9 +25475,9 @@
         </w:rPr>
         <w:t>Delineamento metodológico da pesquisa</w:t>
       </w:r>
+      <w:bookmarkEnd w:id="103"/>
       <w:bookmarkEnd w:id="104"/>
       <w:bookmarkEnd w:id="105"/>
-      <w:bookmarkEnd w:id="106"/>
     </w:p>
     <w:p>
       <w:pPr>
@@ -25350,6 +25804,7 @@
           <w:rFonts w:eastAsia="Calibri"/>
           <w:lang w:eastAsia="en-US"/>
         </w:rPr>
+        <w:lastRenderedPageBreak/>
         <w:t>A pesquisa ocorrerá, se possível presencialmente na reitoria, caso não</w:t>
       </w:r>
       <w:r>
@@ -25479,7 +25934,7 @@
           <w:lang w:eastAsia="en-US"/>
         </w:rPr>
       </w:pPr>
-      <w:bookmarkStart w:id="107" w:name="_Toc52831699"/>
+      <w:bookmarkStart w:id="106" w:name="_Toc52831699"/>
       <w:r>
         <w:rPr>
           <w:rFonts w:eastAsia="Calibri"/>
@@ -25488,7 +25943,7 @@
         </w:rPr>
         <w:t>Resultados esperados</w:t>
       </w:r>
-      <w:bookmarkEnd w:id="107"/>
+      <w:bookmarkEnd w:id="106"/>
     </w:p>
     <w:p>
       <w:pPr>
@@ -25767,7 +26222,7 @@
           <w:lang w:eastAsia="en-US"/>
         </w:rPr>
         <w:sectPr>
-          <w:headerReference w:type="default" r:id="rId21"/>
+          <w:headerReference w:type="default" r:id="rId22"/>
           <w:pgSz w:w="11905" w:h="16837" w:code="9"/>
           <w:pgMar w:top="1701" w:right="1134" w:bottom="1134" w:left="1701" w:header="1259" w:footer="720" w:gutter="0"/>
           <w:cols w:space="720"/>
@@ -25787,9 +26242,9 @@
           <w:lang w:eastAsia="en-US"/>
         </w:rPr>
       </w:pPr>
-      <w:bookmarkStart w:id="108" w:name="_Toc52033207"/>
-      <w:bookmarkStart w:id="109" w:name="_Toc52120457"/>
-      <w:bookmarkStart w:id="110" w:name="_Toc52831700"/>
+      <w:bookmarkStart w:id="107" w:name="_Toc52033207"/>
+      <w:bookmarkStart w:id="108" w:name="_Toc52120457"/>
+      <w:bookmarkStart w:id="109" w:name="_Toc52831700"/>
       <w:r>
         <w:rPr>
           <w:rFonts w:eastAsia="Calibri"/>
@@ -25798,9 +26253,9 @@
         <w:lastRenderedPageBreak/>
         <w:t>CRONOGRAMA</w:t>
       </w:r>
+      <w:bookmarkEnd w:id="107"/>
       <w:bookmarkEnd w:id="108"/>
       <w:bookmarkEnd w:id="109"/>
-      <w:bookmarkEnd w:id="110"/>
     </w:p>
     <w:p>
       <w:pPr>
@@ -28982,9 +29437,9 @@
           <w:lang w:eastAsia="en-US"/>
         </w:rPr>
       </w:pPr>
-      <w:bookmarkStart w:id="111" w:name="_Toc52033208"/>
-      <w:bookmarkStart w:id="112" w:name="_Toc52120458"/>
-      <w:bookmarkStart w:id="113" w:name="_Toc52831701"/>
+      <w:bookmarkStart w:id="110" w:name="_Toc52033208"/>
+      <w:bookmarkStart w:id="111" w:name="_Toc52120458"/>
+      <w:bookmarkStart w:id="112" w:name="_Toc52831701"/>
       <w:r>
         <w:rPr>
           <w:rFonts w:eastAsia="Calibri"/>
@@ -29000,10 +29455,10 @@
         </w:rPr>
         <w:t xml:space="preserve"> BIBILIOGRÁFICAS</w:t>
       </w:r>
-      <w:bookmarkStart w:id="114" w:name="_Toc444850057"/>
+      <w:bookmarkStart w:id="113" w:name="_Toc444850057"/>
+      <w:bookmarkEnd w:id="110"/>
       <w:bookmarkEnd w:id="111"/>
       <w:bookmarkEnd w:id="112"/>
-      <w:bookmarkEnd w:id="113"/>
     </w:p>
     <w:p>
       <w:pPr>
@@ -29776,7 +30231,7 @@
         </w:rPr>
         <w:t xml:space="preserve"> Disponível em: &lt; </w:t>
       </w:r>
-      <w:hyperlink r:id="rId22" w:history="1">
+      <w:hyperlink r:id="rId23" w:history="1">
         <w:r>
           <w:rPr>
             <w:rStyle w:val="Hyperlink"/>
@@ -30064,7 +30519,7 @@
       <w:r>
         <w:t>. Disponível em: &lt;</w:t>
       </w:r>
-      <w:hyperlink r:id="rId23" w:history="1">
+      <w:hyperlink r:id="rId24" w:history="1">
         <w:r>
           <w:t>https://www.euax.com.br/2019/10/cadeia-de-valor/</w:t>
         </w:r>
@@ -30446,7 +30901,6 @@
         <w:rPr>
           <w:rFonts w:ascii="Segoe UI" w:hAnsi="Segoe UI" w:cs="Segoe UI"/>
           <w:shd w:val="clear" w:color="auto" w:fill="FFFFFF"/>
-          <w:lang w:val="en-US"/>
         </w:rPr>
         <w:t>[</w:t>
       </w:r>
@@ -30456,7 +30910,6 @@
           <w:i/>
           <w:iCs/>
           <w:shd w:val="clear" w:color="auto" w:fill="FFFFFF"/>
-          <w:lang w:val="en-US"/>
         </w:rPr>
         <w:t>S. l.</w:t>
       </w:r>
@@ -30464,7 +30917,6 @@
         <w:rPr>
           <w:rFonts w:ascii="Segoe UI" w:hAnsi="Segoe UI" w:cs="Segoe UI"/>
           <w:shd w:val="clear" w:color="auto" w:fill="FFFFFF"/>
-          <w:lang w:val="en-US"/>
         </w:rPr>
         <w:t xml:space="preserve">]: ELSEVIER EDITORA, 1989. </w:t>
       </w:r>
@@ -30774,7 +31226,7 @@
         <w:t>: Uma abordagem gerencial. Curitiba: IBPEX, 2012. 212 p. v. 4. ISBN 9788578389680.</w:t>
       </w:r>
     </w:p>
-    <w:bookmarkEnd w:id="114"/>
+    <w:bookmarkEnd w:id="113"/>
     <w:p>
       <w:pPr>
         <w:suppressAutoHyphens w:val="0"/>
@@ -31115,16 +31567,16 @@
           <w:rFonts w:eastAsia="Calibri"/>
         </w:rPr>
       </w:pPr>
-      <w:bookmarkStart w:id="115" w:name="_Toc444865721"/>
-      <w:bookmarkStart w:id="116" w:name="_Toc52831702"/>
+      <w:bookmarkStart w:id="114" w:name="_Toc444865721"/>
+      <w:bookmarkStart w:id="115" w:name="_Toc52831702"/>
       <w:r>
         <w:rPr>
           <w:rFonts w:eastAsia="Calibri"/>
         </w:rPr>
         <w:t>APÊNDICE</w:t>
       </w:r>
+      <w:bookmarkEnd w:id="114"/>
       <w:bookmarkEnd w:id="115"/>
-      <w:bookmarkEnd w:id="116"/>
     </w:p>
     <w:p>
       <w:pPr>
@@ -31134,8 +31586,8 @@
           <w:lang w:eastAsia="pt-BR"/>
         </w:rPr>
       </w:pPr>
-      <w:bookmarkStart w:id="117" w:name="_Toc444865722"/>
-      <w:bookmarkStart w:id="118" w:name="_Toc52831703"/>
+      <w:bookmarkStart w:id="116" w:name="_Toc444865722"/>
+      <w:bookmarkStart w:id="117" w:name="_Toc52831703"/>
       <w:r>
         <w:rPr>
           <w:lang w:eastAsia="pt-BR"/>
@@ -31166,28 +31618,28 @@
         </w:rPr>
         <w:t xml:space="preserve"> </w:t>
       </w:r>
+      <w:bookmarkEnd w:id="116"/>
+      <w:r>
+        <w:rPr>
+          <w:lang w:eastAsia="pt-BR"/>
+        </w:rPr>
+        <w:t>Questionário</w:t>
+      </w:r>
+      <w:r>
+        <w:rPr>
+          <w:lang w:eastAsia="pt-BR"/>
+        </w:rPr>
+        <w:t xml:space="preserve"> de solicitação de informação aos </w:t>
+      </w:r>
+      <w:commentRangeStart w:id="118"/>
+      <w:r>
+        <w:rPr>
+          <w:lang w:eastAsia="pt-BR"/>
+        </w:rPr>
+        <w:t>sistemas</w:t>
+      </w:r>
       <w:bookmarkEnd w:id="117"/>
-      <w:r>
-        <w:rPr>
-          <w:lang w:eastAsia="pt-BR"/>
-        </w:rPr>
-        <w:t>Questionário</w:t>
-      </w:r>
-      <w:r>
-        <w:rPr>
-          <w:lang w:eastAsia="pt-BR"/>
-        </w:rPr>
-        <w:t xml:space="preserve"> de solicitação de informação aos </w:t>
-      </w:r>
-      <w:commentRangeStart w:id="119"/>
-      <w:r>
-        <w:rPr>
-          <w:lang w:eastAsia="pt-BR"/>
-        </w:rPr>
-        <w:t>sistemas</w:t>
-      </w:r>
-      <w:bookmarkEnd w:id="118"/>
-      <w:commentRangeEnd w:id="119"/>
+      <w:commentRangeEnd w:id="118"/>
       <w:r>
         <w:rPr>
           <w:rStyle w:val="Refdecomentrio"/>
@@ -31196,7 +31648,7 @@
           <w:color w:val="auto"/>
           <w:lang w:eastAsia="pt-BR"/>
         </w:rPr>
-        <w:commentReference w:id="119"/>
+        <w:commentReference w:id="118"/>
       </w:r>
     </w:p>
     <w:p>
@@ -31913,7 +32365,7 @@
       </w:r>
     </w:p>
   </w:comment>
-  <w:comment w:id="61" w:author="William Estrela" w:date="2020-10-13T21:53:00Z" w:initials="WE">
+  <w:comment w:id="74" w:author="William Estrela" w:date="2020-10-13T21:55:00Z" w:initials="WE">
     <w:p>
       <w:pPr>
         <w:pStyle w:val="Textodecomentrio"/>
@@ -31925,16 +32377,16 @@
         <w:annotationRef/>
       </w:r>
       <w:r>
-        <w:t xml:space="preserve">Tem mais que duas versões do </w:t>
+        <w:t xml:space="preserve">Usando muito </w:t>
       </w:r>
       <w:proofErr w:type="spellStart"/>
       <w:r>
-        <w:t>laudon</w:t>
+        <w:t>wakuliz</w:t>
       </w:r>
       <w:proofErr w:type="spellEnd"/>
     </w:p>
   </w:comment>
-  <w:comment w:id="75" w:author="William Estrela" w:date="2020-10-13T21:55:00Z" w:initials="WE">
+  <w:comment w:id="76" w:author="William Estrela" w:date="2020-10-18T16:09:00Z" w:initials="WE">
     <w:p>
       <w:pPr>
         <w:pStyle w:val="Textodecomentrio"/>
@@ -31946,16 +32398,19 @@
         <w:annotationRef/>
       </w:r>
       <w:r>
-        <w:t xml:space="preserve">Usando muito </w:t>
+        <w:t xml:space="preserve">Ver com </w:t>
       </w:r>
       <w:proofErr w:type="spellStart"/>
       <w:r>
-        <w:t>wakuliz</w:t>
+        <w:t>claudio</w:t>
       </w:r>
       <w:proofErr w:type="spellEnd"/>
+      <w:r>
+        <w:t xml:space="preserve"> da onde ele tirou isso</w:t>
+      </w:r>
     </w:p>
   </w:comment>
-  <w:comment w:id="77" w:author="William Estrela" w:date="2020-10-18T16:09:00Z" w:initials="WE">
+  <w:comment w:id="82" w:author="William Estrela" w:date="2020-10-18T16:16:00Z" w:initials="WE">
     <w:p>
       <w:pPr>
         <w:pStyle w:val="Textodecomentrio"/>
@@ -31967,19 +32422,76 @@
         <w:annotationRef/>
       </w:r>
       <w:r>
-        <w:t xml:space="preserve">Ver com </w:t>
+        <w:t>Achar novos autores</w:t>
+      </w:r>
+    </w:p>
+  </w:comment>
+  <w:comment w:id="85" w:author="William Estrela" w:date="2020-10-13T21:57:00Z" w:initials="WE">
+    <w:p>
+      <w:pPr>
+        <w:pStyle w:val="Textodecomentrio"/>
+      </w:pPr>
+      <w:r>
+        <w:rPr>
+          <w:rStyle w:val="Refdecomentrio"/>
+        </w:rPr>
+        <w:annotationRef/>
+      </w:r>
+      <w:r>
+        <w:t>Procurar mais autores falando sobre cadeia de valor</w:t>
+      </w:r>
+    </w:p>
+  </w:comment>
+  <w:comment w:id="96" w:author="William Estrela" w:date="2020-10-13T21:59:00Z" w:initials="WE">
+    <w:p>
+      <w:pPr>
+        <w:pStyle w:val="Textodecomentrio"/>
+      </w:pPr>
+      <w:r>
+        <w:rPr>
+          <w:rStyle w:val="Refdecomentrio"/>
+        </w:rPr>
+        <w:annotationRef/>
       </w:r>
       <w:proofErr w:type="spellStart"/>
       <w:r>
-        <w:t>claudio</w:t>
+        <w:t>Pq</w:t>
       </w:r>
       <w:proofErr w:type="spellEnd"/>
       <w:r>
-        <w:t xml:space="preserve"> da onde ele tirou isso</w:t>
+        <w:t xml:space="preserve"> é </w:t>
+      </w:r>
+      <w:r>
+        <w:t>pública</w:t>
+      </w:r>
+      <w:r>
+        <w:t>, afirmação estranha</w:t>
+      </w:r>
+      <w:r>
+        <w:t xml:space="preserve">; </w:t>
+      </w:r>
+      <w:proofErr w:type="spellStart"/>
+      <w:r>
+        <w:t>pq</w:t>
+      </w:r>
+      <w:proofErr w:type="spellEnd"/>
+      <w:r>
+        <w:t xml:space="preserve"> o recurso é escasso</w:t>
+      </w:r>
+      <w:r>
+        <w:t xml:space="preserve"> e de </w:t>
+      </w:r>
+      <w:proofErr w:type="spellStart"/>
+      <w:r>
+        <w:t>preferencia</w:t>
+      </w:r>
+      <w:proofErr w:type="spellEnd"/>
+      <w:r>
+        <w:t xml:space="preserve"> ter referencia</w:t>
       </w:r>
     </w:p>
   </w:comment>
-  <w:comment w:id="83" w:author="William Estrela" w:date="2020-10-18T16:16:00Z" w:initials="WE">
+  <w:comment w:id="101" w:author="William Estrela" w:date="2020-10-13T22:02:00Z" w:initials="WE">
     <w:p>
       <w:pPr>
         <w:pStyle w:val="Textodecomentrio"/>
@@ -31991,72 +32503,7 @@
         <w:annotationRef/>
       </w:r>
       <w:r>
-        <w:t>Achar novos autores</w:t>
-      </w:r>
-    </w:p>
-  </w:comment>
-  <w:comment w:id="86" w:author="William Estrela" w:date="2020-10-13T21:57:00Z" w:initials="WE">
-    <w:p>
-      <w:pPr>
-        <w:pStyle w:val="Textodecomentrio"/>
-      </w:pPr>
-      <w:r>
-        <w:rPr>
-          <w:rStyle w:val="Refdecomentrio"/>
-        </w:rPr>
-        <w:annotationRef/>
-      </w:r>
-      <w:r>
-        <w:t>Procurar mais autores falando sobre cadeia de valor</w:t>
-      </w:r>
-    </w:p>
-  </w:comment>
-  <w:comment w:id="97" w:author="William Estrela" w:date="2020-10-13T21:59:00Z" w:initials="WE">
-    <w:p>
-      <w:pPr>
-        <w:pStyle w:val="Textodecomentrio"/>
-      </w:pPr>
-      <w:r>
-        <w:rPr>
-          <w:rStyle w:val="Refdecomentrio"/>
-        </w:rPr>
-        <w:annotationRef/>
-      </w:r>
-      <w:proofErr w:type="spellStart"/>
-      <w:r>
-        <w:t>Pq</w:t>
-      </w:r>
-      <w:proofErr w:type="spellEnd"/>
-      <w:r>
-        <w:t xml:space="preserve"> é </w:t>
-      </w:r>
-      <w:r>
-        <w:t>pública</w:t>
-      </w:r>
-      <w:r>
-        <w:t>, afirmação estranha</w:t>
-      </w:r>
-      <w:r>
-        <w:t xml:space="preserve">; </w:t>
-      </w:r>
-      <w:proofErr w:type="spellStart"/>
-      <w:r>
-        <w:t>pq</w:t>
-      </w:r>
-      <w:proofErr w:type="spellEnd"/>
-      <w:r>
-        <w:t xml:space="preserve"> o recurso é escasso</w:t>
-      </w:r>
-      <w:r>
-        <w:t xml:space="preserve"> e de </w:t>
-      </w:r>
-      <w:proofErr w:type="spellStart"/>
-      <w:r>
-        <w:t>preferencia</w:t>
-      </w:r>
-      <w:proofErr w:type="spellEnd"/>
-      <w:r>
-        <w:t xml:space="preserve"> ter referencia</w:t>
+        <w:t xml:space="preserve">Melhora esta escrita </w:t>
       </w:r>
     </w:p>
   </w:comment>
@@ -32072,27 +32519,11 @@
         <w:annotationRef/>
       </w:r>
       <w:r>
-        <w:t xml:space="preserve">Melhora esta escrita </w:t>
+        <w:t xml:space="preserve">Complicado </w:t>
       </w:r>
     </w:p>
   </w:comment>
-  <w:comment w:id="103" w:author="William Estrela" w:date="2020-10-13T22:02:00Z" w:initials="WE">
-    <w:p>
-      <w:pPr>
-        <w:pStyle w:val="Textodecomentrio"/>
-      </w:pPr>
-      <w:r>
-        <w:rPr>
-          <w:rStyle w:val="Refdecomentrio"/>
-        </w:rPr>
-        <w:annotationRef/>
-      </w:r>
-      <w:r>
-        <w:t xml:space="preserve">Complicado </w:t>
-      </w:r>
-    </w:p>
-  </w:comment>
-  <w:comment w:id="119" w:author="William Estrela" w:date="2020-10-13T22:07:00Z" w:initials="WE">
+  <w:comment w:id="118" w:author="William Estrela" w:date="2020-10-13T22:07:00Z" w:initials="WE">
     <w:p>
       <w:pPr>
         <w:pStyle w:val="Textodecomentrio"/>
@@ -32116,7 +32547,6 @@
   <w15:commentEx w15:paraId="1F987632" w15:done="0"/>
   <w15:commentEx w15:paraId="5B4E0C49" w15:done="0"/>
   <w15:commentEx w15:paraId="5BCE40BE" w15:done="0"/>
-  <w15:commentEx w15:paraId="52220646" w15:done="0"/>
   <w15:commentEx w15:paraId="45EF8A3B" w15:done="0"/>
   <w15:commentEx w15:paraId="526CAB18" w15:done="0"/>
   <w15:commentEx w15:paraId="4E276BAF" w15:done="0"/>
@@ -32133,7 +32563,6 @@
   <w16cex:commentExtensible w16cex:durableId="23309CDB" w16cex:dateUtc="2020-10-14T00:38:00Z"/>
   <w16cex:commentExtensible w16cex:durableId="23309E50" w16cex:dateUtc="2020-10-14T00:44:00Z"/>
   <w16cex:commentExtensible w16cex:durableId="23309F8E" w16cex:dateUtc="2020-10-14T00:50:00Z"/>
-  <w16cex:commentExtensible w16cex:durableId="2330A04B" w16cex:dateUtc="2020-10-14T00:53:00Z"/>
   <w16cex:commentExtensible w16cex:durableId="2330A0DC" w16cex:dateUtc="2020-10-14T00:55:00Z"/>
   <w16cex:commentExtensible w16cex:durableId="2336E71E" w16cex:dateUtc="2020-10-18T19:09:00Z"/>
   <w16cex:commentExtensible w16cex:durableId="2336E8CB" w16cex:dateUtc="2020-10-18T19:16:00Z"/>
@@ -32150,7 +32579,6 @@
   <w16cid:commentId w16cid:paraId="1F987632" w16cid:durableId="23309CDB"/>
   <w16cid:commentId w16cid:paraId="5B4E0C49" w16cid:durableId="23309E50"/>
   <w16cid:commentId w16cid:paraId="5BCE40BE" w16cid:durableId="23309F8E"/>
-  <w16cid:commentId w16cid:paraId="52220646" w16cid:durableId="2330A04B"/>
   <w16cid:commentId w16cid:paraId="45EF8A3B" w16cid:durableId="2330A0DC"/>
   <w16cid:commentId w16cid:paraId="526CAB18" w16cid:durableId="2336E71E"/>
   <w16cid:commentId w16cid:paraId="4E276BAF" w16cid:durableId="2336E8CB"/>
@@ -37114,7 +37542,7 @@
   <w:style w:type="paragraph" w:default="1" w:styleId="Normal">
     <w:name w:val="Normal"/>
     <w:qFormat/>
-    <w:rsid w:val="00E60C05"/>
+    <w:rsid w:val="003D12A9"/>
     <w:pPr>
       <w:suppressAutoHyphens/>
       <w:spacing w:line="360" w:lineRule="auto"/>

</xml_diff>

<commit_message>
melhorias, vide commit para mais detalhes
</commit_message>
<xml_diff>
--- a/texto com conteudo para tc2/TC1-N2-William Estrela Louzeiro-Claudio Roberto Stacheira.docx
+++ b/texto com conteudo para tc2/TC1-N2-William Estrela Louzeiro-Claudio Roberto Stacheira.docx
@@ -1219,8 +1219,16 @@
     </w:p>
     <w:p>
       <w:pPr>
+        <w:ind w:firstLine="0"/>
+        <w:rPr>
+          <w:b/>
+          <w:lang w:eastAsia="pt-BR"/>
+        </w:rPr>
+      </w:pPr>
+    </w:p>
+    <w:p>
+      <w:pPr>
         <w:pStyle w:val="ndicedeilustraes"/>
-        <w:spacing w:after="0" w:line="360" w:lineRule="auto"/>
         <w:rPr>
           <w:rFonts w:asciiTheme="minorHAnsi" w:eastAsiaTheme="minorEastAsia" w:hAnsiTheme="minorHAnsi" w:cstheme="minorBidi"/>
           <w:noProof/>
@@ -1257,7 +1265,7 @@
         </w:rPr>
         <w:fldChar w:fldCharType="separate"/>
       </w:r>
-      <w:hyperlink w:anchor="_Toc52014629" w:history="1">
+      <w:hyperlink w:anchor="_Toc57239685" w:history="1">
         <w:r>
           <w:rPr>
             <w:rStyle w:val="Hyperlink"/>
@@ -1284,7 +1292,7 @@
             <w:noProof/>
             <w:webHidden/>
           </w:rPr>
-          <w:instrText xml:space="preserve"> PAGEREF _Toc52014629 \h </w:instrText>
+          <w:instrText xml:space="preserve"> PAGEREF _Toc57239685 \h </w:instrText>
         </w:r>
         <w:r>
           <w:rPr>
@@ -1318,7 +1326,6 @@
     <w:p>
       <w:pPr>
         <w:pStyle w:val="ndicedeilustraes"/>
-        <w:spacing w:after="0" w:line="360" w:lineRule="auto"/>
         <w:rPr>
           <w:rFonts w:asciiTheme="minorHAnsi" w:eastAsiaTheme="minorEastAsia" w:hAnsiTheme="minorHAnsi" w:cstheme="minorBidi"/>
           <w:noProof/>
@@ -1328,10 +1335,11 @@
           <w:lang w:eastAsia="pt-BR"/>
         </w:rPr>
       </w:pPr>
-      <w:hyperlink w:anchor="_Toc52014630" w:history="1">
+      <w:hyperlink w:anchor="_Toc57239686" w:history="1">
         <w:r>
           <w:rPr>
             <w:rStyle w:val="Hyperlink"/>
+            <w:rFonts w:cs="Times New Roman"/>
             <w:noProof/>
           </w:rPr>
           <w:t>Figura 2 - Setores organizacionais e sistemas de informação</w:t>
@@ -1355,7 +1363,7 @@
             <w:noProof/>
             <w:webHidden/>
           </w:rPr>
-          <w:instrText xml:space="preserve"> PAGEREF _Toc52014630 \h </w:instrText>
+          <w:instrText xml:space="preserve"> PAGEREF _Toc57239686 \h </w:instrText>
         </w:r>
         <w:r>
           <w:rPr>
@@ -1375,7 +1383,7 @@
             <w:noProof/>
             <w:webHidden/>
           </w:rPr>
-          <w:t>27</w:t>
+          <w:t>28</w:t>
         </w:r>
         <w:r>
           <w:rPr>
@@ -1389,7 +1397,6 @@
     <w:p>
       <w:pPr>
         <w:pStyle w:val="ndicedeilustraes"/>
-        <w:spacing w:after="0" w:line="360" w:lineRule="auto"/>
         <w:rPr>
           <w:rFonts w:asciiTheme="minorHAnsi" w:eastAsiaTheme="minorEastAsia" w:hAnsiTheme="minorHAnsi" w:cstheme="minorBidi"/>
           <w:noProof/>
@@ -1399,13 +1406,27 @@
           <w:lang w:eastAsia="pt-BR"/>
         </w:rPr>
       </w:pPr>
-      <w:hyperlink w:anchor="_Toc52014631" w:history="1">
+      <w:hyperlink w:anchor="_Toc57239687" w:history="1">
         <w:r>
           <w:rPr>
             <w:rStyle w:val="Hyperlink"/>
             <w:noProof/>
           </w:rPr>
-          <w:t>Figura 3 - The Order Fulfillment Process</w:t>
+          <w:t>Figura 3 - Os níveis hierárquicos d</w:t>
+        </w:r>
+        <w:r>
+          <w:rPr>
+            <w:rStyle w:val="Hyperlink"/>
+            <w:noProof/>
+          </w:rPr>
+          <w:t>a</w:t>
+        </w:r>
+        <w:r>
+          <w:rPr>
+            <w:rStyle w:val="Hyperlink"/>
+            <w:noProof/>
+          </w:rPr>
+          <w:t xml:space="preserve"> informação</w:t>
         </w:r>
         <w:r>
           <w:rPr>
@@ -1426,7 +1447,7 @@
             <w:noProof/>
             <w:webHidden/>
           </w:rPr>
-          <w:instrText xml:space="preserve"> PAGEREF _Toc52014631 \h </w:instrText>
+          <w:instrText xml:space="preserve"> PAGEREF _Toc57239687 \h </w:instrText>
         </w:r>
         <w:r>
           <w:rPr>
@@ -1460,7 +1481,6 @@
     <w:p>
       <w:pPr>
         <w:pStyle w:val="ndicedeilustraes"/>
-        <w:spacing w:after="0" w:line="360" w:lineRule="auto"/>
         <w:rPr>
           <w:rFonts w:asciiTheme="minorHAnsi" w:eastAsiaTheme="minorEastAsia" w:hAnsiTheme="minorHAnsi" w:cstheme="minorBidi"/>
           <w:noProof/>
@@ -1470,27 +1490,14 @@
           <w:lang w:eastAsia="pt-BR"/>
         </w:rPr>
       </w:pPr>
-      <w:hyperlink w:anchor="_Toc52014632" w:history="1">
+      <w:hyperlink w:anchor="_Toc57239688" w:history="1">
         <w:r>
           <w:rPr>
             <w:rStyle w:val="Hyperlink"/>
             <w:noProof/>
+            <w:lang w:val="en-US"/>
           </w:rPr>
-          <w:t>Figura 4</w:t>
-        </w:r>
-        <w:r>
-          <w:rPr>
-            <w:rStyle w:val="Hyperlink"/>
-            <w:noProof/>
-          </w:rPr>
-          <w:t xml:space="preserve"> -</w:t>
-        </w:r>
-        <w:r>
-          <w:rPr>
-            <w:rStyle w:val="Hyperlink"/>
-            <w:noProof/>
-          </w:rPr>
-          <w:t xml:space="preserve"> Cadeia de Valor genérica de Porter e Millar</w:t>
+          <w:t>Figura 4 - The Order Fulfillment Process</w:t>
         </w:r>
         <w:r>
           <w:rPr>
@@ -1511,7 +1518,7 @@
             <w:noProof/>
             <w:webHidden/>
           </w:rPr>
-          <w:instrText xml:space="preserve"> PAGEREF _Toc52014632 \h </w:instrText>
+          <w:instrText xml:space="preserve"> PAGEREF _Toc57239688 \h </w:instrText>
         </w:r>
         <w:r>
           <w:rPr>
@@ -1531,7 +1538,77 @@
             <w:noProof/>
             <w:webHidden/>
           </w:rPr>
-          <w:t>33</w:t>
+          <w:t>32</w:t>
+        </w:r>
+        <w:r>
+          <w:rPr>
+            <w:noProof/>
+            <w:webHidden/>
+          </w:rPr>
+          <w:fldChar w:fldCharType="end"/>
+        </w:r>
+      </w:hyperlink>
+    </w:p>
+    <w:p>
+      <w:pPr>
+        <w:pStyle w:val="ndicedeilustraes"/>
+        <w:rPr>
+          <w:rFonts w:asciiTheme="minorHAnsi" w:eastAsiaTheme="minorEastAsia" w:hAnsiTheme="minorHAnsi" w:cstheme="minorBidi"/>
+          <w:noProof/>
+          <w:color w:val="auto"/>
+          <w:sz w:val="22"/>
+          <w:szCs w:val="22"/>
+          <w:lang w:eastAsia="pt-BR"/>
+        </w:rPr>
+      </w:pPr>
+      <w:hyperlink w:anchor="_Toc57239689" w:history="1">
+        <w:r>
+          <w:rPr>
+            <w:rStyle w:val="Hyperlink"/>
+            <w:noProof/>
+          </w:rPr>
+          <w:t>Figura 5 - Cadeia de Valor genérica de Porter e Millar</w:t>
+        </w:r>
+        <w:r>
+          <w:rPr>
+            <w:noProof/>
+            <w:webHidden/>
+          </w:rPr>
+          <w:tab/>
+        </w:r>
+        <w:r>
+          <w:rPr>
+            <w:noProof/>
+            <w:webHidden/>
+          </w:rPr>
+          <w:fldChar w:fldCharType="begin"/>
+        </w:r>
+        <w:r>
+          <w:rPr>
+            <w:noProof/>
+            <w:webHidden/>
+          </w:rPr>
+          <w:instrText xml:space="preserve"> PAGEREF _Toc57239689 \h </w:instrText>
+        </w:r>
+        <w:r>
+          <w:rPr>
+            <w:noProof/>
+            <w:webHidden/>
+          </w:rPr>
+        </w:r>
+        <w:r>
+          <w:rPr>
+            <w:noProof/>
+            <w:webHidden/>
+          </w:rPr>
+          <w:fldChar w:fldCharType="separate"/>
+        </w:r>
+        <w:r>
+          <w:rPr>
+            <w:noProof/>
+            <w:webHidden/>
+          </w:rPr>
+          <w:t>35</w:t>
         </w:r>
         <w:r>
           <w:rPr>
@@ -17644,13 +17721,7 @@
         <w:rPr>
           <w:lang w:eastAsia="pt-BR"/>
         </w:rPr>
-        <w:t xml:space="preserve"> </w:t>
-      </w:r>
-      <w:r>
-        <w:rPr>
-          <w:lang w:eastAsia="pt-BR"/>
-        </w:rPr>
-        <w:t xml:space="preserve">Entretanto </w:t>
+        <w:t xml:space="preserve"> Entretanto </w:t>
       </w:r>
       <w:proofErr w:type="spellStart"/>
       <w:r>
@@ -17825,20 +17896,96 @@
         <w:rPr>
           <w:lang w:eastAsia="pt-BR"/>
         </w:rPr>
+        <w:t xml:space="preserve"> E</w:t>
+      </w:r>
+      <w:r>
+        <w:rPr>
+          <w:lang w:eastAsia="pt-BR"/>
+        </w:rPr>
+        <w:t xml:space="preserve"> segundo </w:t>
+      </w:r>
+      <w:proofErr w:type="spellStart"/>
+      <w:r>
+        <w:rPr>
+          <w:lang w:eastAsia="pt-BR"/>
+        </w:rPr>
+        <w:t>Baltzan</w:t>
+      </w:r>
+      <w:proofErr w:type="spellEnd"/>
+      <w:r>
+        <w:rPr>
+          <w:lang w:eastAsia="pt-BR"/>
+        </w:rPr>
+        <w:t xml:space="preserve"> e</w:t>
+      </w:r>
+      <w:r>
+        <w:rPr>
+          <w:lang w:eastAsia="pt-BR"/>
+        </w:rPr>
         <w:t xml:space="preserve"> </w:t>
       </w:r>
       <w:r>
         <w:rPr>
           <w:lang w:eastAsia="pt-BR"/>
         </w:rPr>
-        <w:t>E</w:t>
+        <w:t>Phillips</w:t>
       </w:r>
       <w:r>
         <w:rPr>
           <w:lang w:eastAsia="pt-BR"/>
         </w:rPr>
-        <w:t xml:space="preserve"> segundo </w:t>
-      </w:r>
+        <w:t xml:space="preserve"> </w:t>
+      </w:r>
+      <w:r>
+        <w:rPr>
+          <w:lang w:eastAsia="pt-BR"/>
+        </w:rPr>
+        <w:t>(</w:t>
+      </w:r>
+      <w:r>
+        <w:rPr>
+          <w:lang w:eastAsia="pt-BR"/>
+        </w:rPr>
+        <w:t>2012</w:t>
+      </w:r>
+      <w:r>
+        <w:rPr>
+          <w:lang w:eastAsia="pt-BR"/>
+        </w:rPr>
+        <w:t>, p. 17</w:t>
+      </w:r>
+      <w:r>
+        <w:rPr>
+          <w:lang w:eastAsia="pt-BR"/>
+        </w:rPr>
+        <w:t>)</w:t>
+      </w:r>
+      <w:r>
+        <w:rPr>
+          <w:lang w:eastAsia="pt-BR"/>
+        </w:rPr>
+        <w:t xml:space="preserve"> a utilização de TI permite às empresas levarem a diante</w:t>
+      </w:r>
+      <w:r>
+        <w:rPr>
+          <w:lang w:eastAsia="pt-BR"/>
+        </w:rPr>
+        <w:t xml:space="preserve"> uma variedade</w:t>
+      </w:r>
+      <w:r>
+        <w:rPr>
+          <w:lang w:eastAsia="pt-BR"/>
+        </w:rPr>
+        <w:t xml:space="preserve"> tarefas de forma eficiente e eficaz. </w:t>
+      </w:r>
+    </w:p>
+    <w:p>
+      <w:pPr>
+        <w:suppressAutoHyphens w:val="0"/>
+        <w:rPr>
+          <w:lang w:eastAsia="pt-BR"/>
+        </w:rPr>
+      </w:pPr>
       <w:proofErr w:type="spellStart"/>
       <w:r>
         <w:rPr>
@@ -17851,179 +17998,61 @@
         <w:rPr>
           <w:lang w:eastAsia="pt-BR"/>
         </w:rPr>
-        <w:t xml:space="preserve"> e</w:t>
+        <w:t xml:space="preserve"> e Phillips (2012, p. 21) </w:t>
       </w:r>
       <w:r>
         <w:rPr>
           <w:lang w:eastAsia="pt-BR"/>
         </w:rPr>
-        <w:t xml:space="preserve"> </w:t>
+        <w:t>apontam o</w:t>
       </w:r>
       <w:r>
         <w:rPr>
           <w:lang w:eastAsia="pt-BR"/>
         </w:rPr>
-        <w:t>Phillips</w:t>
+        <w:t xml:space="preserve">s principais setores de uma organização que tiveram maiores benefícios com o uso de TI, sendo em 70% o atendimento ao consumidor, seguido de 51% finanças, 42% vendas e marketing, 39% operações de TI, 31% gerenciamento de operações, 17% RH e 17% segurança. </w:t>
       </w:r>
       <w:r>
         <w:rPr>
           <w:lang w:eastAsia="pt-BR"/>
         </w:rPr>
-        <w:t xml:space="preserve"> </w:t>
+        <w:t>E o uso de TI faz com que estes setores não tenham informações “ilhadas”</w:t>
       </w:r>
       <w:r>
         <w:rPr>
           <w:lang w:eastAsia="pt-BR"/>
         </w:rPr>
-        <w:t>(</w:t>
-      </w:r>
+        <w:t xml:space="preserve"> e sim compartilhadas entre toda organização.</w:t>
+      </w:r>
+    </w:p>
+    <w:p>
+      <w:pPr>
+        <w:suppressAutoHyphens w:val="0"/>
+        <w:rPr>
+          <w:rFonts w:eastAsia="Calibri" w:cs="Times New Roman"/>
+          <w:szCs w:val="22"/>
+          <w:lang w:eastAsia="en-US"/>
+        </w:rPr>
+      </w:pPr>
+      <w:proofErr w:type="spellStart"/>
       <w:r>
         <w:rPr>
           <w:lang w:eastAsia="pt-BR"/>
         </w:rPr>
-        <w:t>2012</w:t>
-      </w:r>
+        <w:t>Baltzan</w:t>
+      </w:r>
+      <w:proofErr w:type="spellEnd"/>
       <w:r>
         <w:rPr>
           <w:lang w:eastAsia="pt-BR"/>
         </w:rPr>
-        <w:t>, p. 17</w:t>
+        <w:t xml:space="preserve"> e Phillips (2012</w:t>
       </w:r>
       <w:r>
         <w:rPr>
           <w:lang w:eastAsia="pt-BR"/>
         </w:rPr>
-        <w:t>)</w:t>
-      </w:r>
-      <w:r>
-        <w:rPr>
-          <w:lang w:eastAsia="pt-BR"/>
-        </w:rPr>
-        <w:t xml:space="preserve"> </w:t>
-      </w:r>
-      <w:r>
-        <w:rPr>
-          <w:lang w:eastAsia="pt-BR"/>
-        </w:rPr>
-        <w:t xml:space="preserve">a </w:t>
-      </w:r>
-      <w:r>
-        <w:rPr>
-          <w:lang w:eastAsia="pt-BR"/>
-        </w:rPr>
-        <w:t>utilização de TI permite às empresas levarem a diante</w:t>
-      </w:r>
-      <w:r>
-        <w:rPr>
-          <w:lang w:eastAsia="pt-BR"/>
-        </w:rPr>
-        <w:t xml:space="preserve"> uma variedade</w:t>
-      </w:r>
-      <w:r>
-        <w:rPr>
-          <w:lang w:eastAsia="pt-BR"/>
-        </w:rPr>
-        <w:t xml:space="preserve"> tarefas de forma eficiente e eficaz. </w:t>
-      </w:r>
-    </w:p>
-    <w:p>
-      <w:pPr>
-        <w:suppressAutoHyphens w:val="0"/>
-        <w:rPr>
-          <w:lang w:eastAsia="pt-BR"/>
-        </w:rPr>
-      </w:pPr>
-      <w:proofErr w:type="spellStart"/>
-      <w:r>
-        <w:rPr>
-          <w:lang w:eastAsia="pt-BR"/>
-        </w:rPr>
-        <w:t>Baltzan</w:t>
-      </w:r>
-      <w:proofErr w:type="spellEnd"/>
-      <w:r>
-        <w:rPr>
-          <w:lang w:eastAsia="pt-BR"/>
-        </w:rPr>
-        <w:t xml:space="preserve"> e Phillips (2012, p. </w:t>
-      </w:r>
-      <w:r>
-        <w:rPr>
-          <w:lang w:eastAsia="pt-BR"/>
-        </w:rPr>
-        <w:t>21</w:t>
-      </w:r>
-      <w:r>
-        <w:rPr>
-          <w:lang w:eastAsia="pt-BR"/>
-        </w:rPr>
-        <w:t>)</w:t>
-      </w:r>
-      <w:r>
-        <w:rPr>
-          <w:lang w:eastAsia="pt-BR"/>
-        </w:rPr>
-        <w:t xml:space="preserve"> </w:t>
-      </w:r>
-      <w:r>
-        <w:rPr>
-          <w:lang w:eastAsia="pt-BR"/>
-        </w:rPr>
-        <w:t>apontam o</w:t>
-      </w:r>
-      <w:r>
-        <w:rPr>
-          <w:lang w:eastAsia="pt-BR"/>
-        </w:rPr>
-        <w:t xml:space="preserve">s principais setores de uma organização que tiveram maiores benefícios com o uso de TI, sendo em 70% o atendimento ao consumidor, seguido de 51% finanças, 42% vendas e marketing, 39% operações de TI, 31% gerenciamento de operações, 17% RH e 17% segurança. </w:t>
-      </w:r>
-      <w:r>
-        <w:rPr>
-          <w:lang w:eastAsia="pt-BR"/>
-        </w:rPr>
-        <w:t>E o uso de TI faz com que estes setores não tenham informações “ilhadas”</w:t>
-      </w:r>
-      <w:r>
-        <w:rPr>
-          <w:lang w:eastAsia="pt-BR"/>
-        </w:rPr>
-        <w:t xml:space="preserve"> e sim compartilhadas entre toda organização.</w:t>
-      </w:r>
-    </w:p>
-    <w:p>
-      <w:pPr>
-        <w:suppressAutoHyphens w:val="0"/>
-        <w:rPr>
-          <w:rFonts w:eastAsia="Calibri" w:cs="Times New Roman"/>
-          <w:szCs w:val="22"/>
-          <w:lang w:eastAsia="en-US"/>
-        </w:rPr>
-      </w:pPr>
-      <w:proofErr w:type="spellStart"/>
-      <w:r>
-        <w:rPr>
-          <w:lang w:eastAsia="pt-BR"/>
-        </w:rPr>
-        <w:t>Baltzan</w:t>
-      </w:r>
-      <w:proofErr w:type="spellEnd"/>
-      <w:r>
-        <w:rPr>
-          <w:lang w:eastAsia="pt-BR"/>
-        </w:rPr>
-        <w:t xml:space="preserve"> e Phillips (2012</w:t>
-      </w:r>
-      <w:r>
-        <w:rPr>
-          <w:lang w:eastAsia="pt-BR"/>
-        </w:rPr>
-        <w:t xml:space="preserve">, p. </w:t>
-      </w:r>
-      <w:r>
-        <w:rPr>
-          <w:lang w:eastAsia="pt-BR"/>
-        </w:rPr>
-        <w:t>23</w:t>
+        <w:t>, p. 23</w:t>
       </w:r>
       <w:r>
         <w:rPr>
@@ -18192,13 +18221,7 @@
         <w:rPr>
           <w:lang w:eastAsia="pt-BR"/>
         </w:rPr>
-        <w:t>, p. 2</w:t>
-      </w:r>
-      <w:r>
-        <w:rPr>
-          <w:lang w:eastAsia="pt-BR"/>
-        </w:rPr>
-        <w:t>5</w:t>
+        <w:t>, p. 25</w:t>
       </w:r>
       <w:r>
         <w:rPr>
@@ -18735,7 +18758,7 @@
       </w:pPr>
       <w:bookmarkStart w:id="61" w:name="_Toc40386514"/>
       <w:bookmarkStart w:id="62" w:name="_Toc50205093"/>
-      <w:bookmarkStart w:id="63" w:name="_Toc52014629"/>
+      <w:bookmarkStart w:id="63" w:name="_Toc57239685"/>
       <w:r>
         <w:t xml:space="preserve">Figura </w:t>
       </w:r>
@@ -19039,6 +19062,43 @@
         </w:rPr>
         <w:t xml:space="preserve"> </w:t>
       </w:r>
+      <w:proofErr w:type="spellStart"/>
+      <w:r>
+        <w:rPr>
+          <w:rFonts w:ascii="Segoe UI" w:hAnsi="Segoe UI" w:cs="Segoe UI"/>
+          <w:shd w:val="clear" w:color="auto" w:fill="FFFFFF"/>
+        </w:rPr>
+        <w:t>Moresi</w:t>
+      </w:r>
+      <w:proofErr w:type="spellEnd"/>
+      <w:r>
+        <w:rPr>
+          <w:rFonts w:ascii="Segoe UI" w:hAnsi="Segoe UI" w:cs="Segoe UI"/>
+          <w:shd w:val="clear" w:color="auto" w:fill="FFFFFF"/>
+        </w:rPr>
+        <w:t xml:space="preserve"> (2000</w:t>
+      </w:r>
+      <w:r>
+        <w:rPr>
+          <w:rFonts w:ascii="Segoe UI" w:hAnsi="Segoe UI" w:cs="Segoe UI"/>
+          <w:shd w:val="clear" w:color="auto" w:fill="FFFFFF"/>
+        </w:rPr>
+        <w:t>, p. 18</w:t>
+      </w:r>
+      <w:r>
+        <w:rPr>
+          <w:rFonts w:ascii="Segoe UI" w:hAnsi="Segoe UI" w:cs="Segoe UI"/>
+          <w:shd w:val="clear" w:color="auto" w:fill="FFFFFF"/>
+        </w:rPr>
+        <w:t>)</w:t>
+      </w:r>
+      <w:r>
+        <w:rPr>
+          <w:rFonts w:ascii="Segoe UI" w:hAnsi="Segoe UI" w:cs="Segoe UI"/>
+          <w:shd w:val="clear" w:color="auto" w:fill="FFFFFF"/>
+        </w:rPr>
+        <w:t xml:space="preserve"> as informações  de escalões inferiores, a informação será quantitativa e de baixo valor agregado, que possibilite o desempenho das atividades rotineiras.</w:t>
+      </w:r>
     </w:p>
     <w:p>
       <w:pPr>
@@ -19444,7 +19504,7 @@
         <w:rPr>
           <w:rFonts w:eastAsia="Calibri" w:cs="Times New Roman"/>
           <w:szCs w:val="22"/>
-          <w:lang w:val="en-US" w:eastAsia="en-US"/>
+          <w:lang w:eastAsia="en-US"/>
         </w:rPr>
         <w:t xml:space="preserve"> </w:t>
       </w:r>
@@ -19460,13 +19520,7 @@
         <w:rPr>
           <w:lang w:eastAsia="pt-BR"/>
         </w:rPr>
-        <w:t xml:space="preserve"> e Phillips (2012, p. 23)</w:t>
-      </w:r>
-      <w:r>
-        <w:rPr>
-          <w:lang w:eastAsia="pt-BR"/>
-        </w:rPr>
-        <w:t xml:space="preserve"> </w:t>
+        <w:t xml:space="preserve"> e Phillips (2012, p. 23) </w:t>
       </w:r>
       <w:r>
         <w:rPr>
@@ -20126,6 +20180,16 @@
     <w:p>
       <w:pPr>
         <w:suppressAutoHyphens w:val="0"/>
+        <w:rPr>
+          <w:rFonts w:eastAsia="Calibri" w:cs="Times New Roman"/>
+          <w:szCs w:val="22"/>
+          <w:lang w:eastAsia="en-US"/>
+        </w:rPr>
+      </w:pPr>
+    </w:p>
+    <w:p>
+      <w:pPr>
+        <w:suppressAutoHyphens w:val="0"/>
         <w:ind w:firstLine="0"/>
         <w:rPr>
           <w:rFonts w:eastAsia="Calibri" w:cs="Times New Roman"/>
@@ -20426,6 +20490,19 @@
     </w:p>
     <w:p>
       <w:pPr>
+        <w:spacing w:line="240" w:lineRule="auto"/>
+        <w:ind w:left="2268" w:firstLine="0"/>
+        <w:rPr>
+          <w:rFonts w:eastAsia="Calibri"/>
+          <w:color w:val="auto"/>
+          <w:sz w:val="22"/>
+          <w:szCs w:val="22"/>
+          <w:lang w:eastAsia="en-US"/>
+        </w:rPr>
+      </w:pPr>
+    </w:p>
+    <w:p>
+      <w:pPr>
         <w:suppressAutoHyphens w:val="0"/>
         <w:rPr>
           <w:rFonts w:eastAsia="Calibri" w:cs="Times New Roman"/>
@@ -20433,6 +20510,251 @@
           <w:lang w:eastAsia="en-US"/>
         </w:rPr>
       </w:pPr>
+      <w:r>
+        <w:rPr>
+          <w:rFonts w:eastAsia="Calibri" w:cs="Times New Roman"/>
+          <w:szCs w:val="22"/>
+          <w:lang w:eastAsia="en-US"/>
+        </w:rPr>
+        <w:t xml:space="preserve">Segundo </w:t>
+      </w:r>
+      <w:proofErr w:type="spellStart"/>
+      <w:r>
+        <w:rPr>
+          <w:rFonts w:ascii="Segoe UI" w:hAnsi="Segoe UI" w:cs="Segoe UI"/>
+          <w:shd w:val="clear" w:color="auto" w:fill="FFFFFF"/>
+        </w:rPr>
+        <w:t>Moresi</w:t>
+      </w:r>
+      <w:proofErr w:type="spellEnd"/>
+      <w:r>
+        <w:rPr>
+          <w:rFonts w:ascii="Segoe UI" w:hAnsi="Segoe UI" w:cs="Segoe UI"/>
+          <w:shd w:val="clear" w:color="auto" w:fill="FFFFFF"/>
+        </w:rPr>
+        <w:t xml:space="preserve"> </w:t>
+      </w:r>
+      <w:r>
+        <w:rPr>
+          <w:rFonts w:eastAsia="Calibri" w:cs="Times New Roman"/>
+          <w:szCs w:val="22"/>
+          <w:lang w:eastAsia="en-US"/>
+        </w:rPr>
+        <w:t>(</w:t>
+      </w:r>
+      <w:r>
+        <w:rPr>
+          <w:rFonts w:eastAsia="Calibri" w:cs="Times New Roman"/>
+          <w:color w:val="auto"/>
+          <w:szCs w:val="22"/>
+          <w:lang w:eastAsia="en-US"/>
+        </w:rPr>
+        <w:t>2000</w:t>
+      </w:r>
+      <w:r>
+        <w:rPr>
+          <w:rFonts w:eastAsia="Calibri" w:cs="Times New Roman"/>
+          <w:szCs w:val="22"/>
+          <w:lang w:eastAsia="en-US"/>
+        </w:rPr>
+        <w:t>) a informação de nível institucional</w:t>
+      </w:r>
+      <w:r>
+        <w:rPr>
+          <w:rFonts w:eastAsia="Calibri" w:cs="Times New Roman"/>
+          <w:szCs w:val="22"/>
+          <w:lang w:eastAsia="en-US"/>
+        </w:rPr>
+        <w:t>,</w:t>
+      </w:r>
+      <w:r>
+        <w:rPr>
+          <w:rFonts w:eastAsia="Calibri" w:cs="Times New Roman"/>
+          <w:szCs w:val="22"/>
+          <w:lang w:eastAsia="en-US"/>
+        </w:rPr>
+        <w:t xml:space="preserve"> presente no SAE</w:t>
+      </w:r>
+      <w:r>
+        <w:rPr>
+          <w:rFonts w:eastAsia="Calibri" w:cs="Times New Roman"/>
+          <w:szCs w:val="22"/>
+          <w:lang w:eastAsia="en-US"/>
+        </w:rPr>
+        <w:t>, possibilita observar as variáveis presentes nos ambientes externo e interno, com a finalidade de monitorar e avaliar o desempenho, o planejamento e as decisões de alto nível.</w:t>
+      </w:r>
+      <w:r>
+        <w:rPr>
+          <w:rFonts w:eastAsia="Calibri" w:cs="Times New Roman"/>
+          <w:szCs w:val="22"/>
+          <w:lang w:eastAsia="en-US"/>
+        </w:rPr>
+        <w:t xml:space="preserve"> Estes executivos necessitam de informações qualitativas e que contenham alto valor agregado</w:t>
+      </w:r>
+      <w:r>
+        <w:rPr>
+          <w:rFonts w:eastAsia="Calibri" w:cs="Times New Roman"/>
+          <w:szCs w:val="22"/>
+          <w:lang w:eastAsia="en-US"/>
+        </w:rPr>
+        <w:t>.</w:t>
+      </w:r>
+      <w:r>
+        <w:rPr>
+          <w:rFonts w:eastAsia="Calibri" w:cs="Times New Roman"/>
+          <w:szCs w:val="22"/>
+          <w:lang w:eastAsia="en-US"/>
+        </w:rPr>
+        <w:t xml:space="preserve"> </w:t>
+      </w:r>
+    </w:p>
+    <w:p>
+      <w:pPr>
+        <w:suppressAutoHyphens w:val="0"/>
+        <w:rPr>
+          <w:rFonts w:eastAsia="Calibri" w:cs="Times New Roman"/>
+          <w:szCs w:val="22"/>
+          <w:lang w:eastAsia="en-US"/>
+        </w:rPr>
+      </w:pPr>
+      <w:proofErr w:type="spellStart"/>
+      <w:r>
+        <w:rPr>
+          <w:rFonts w:ascii="Segoe UI" w:hAnsi="Segoe UI" w:cs="Segoe UI"/>
+          <w:shd w:val="clear" w:color="auto" w:fill="FFFFFF"/>
+        </w:rPr>
+        <w:t>Moresi</w:t>
+      </w:r>
+      <w:proofErr w:type="spellEnd"/>
+      <w:r>
+        <w:rPr>
+          <w:rFonts w:ascii="Segoe UI" w:hAnsi="Segoe UI" w:cs="Segoe UI"/>
+          <w:shd w:val="clear" w:color="auto" w:fill="FFFFFF"/>
+        </w:rPr>
+        <w:t xml:space="preserve"> </w:t>
+      </w:r>
+      <w:r>
+        <w:rPr>
+          <w:rFonts w:eastAsia="Calibri" w:cs="Times New Roman"/>
+          <w:szCs w:val="22"/>
+          <w:lang w:eastAsia="en-US"/>
+        </w:rPr>
+        <w:t>(</w:t>
+      </w:r>
+      <w:r>
+        <w:rPr>
+          <w:rFonts w:eastAsia="Calibri" w:cs="Times New Roman"/>
+          <w:color w:val="auto"/>
+          <w:szCs w:val="22"/>
+          <w:lang w:eastAsia="en-US"/>
+        </w:rPr>
+        <w:t>2000</w:t>
+      </w:r>
+      <w:r>
+        <w:rPr>
+          <w:rFonts w:eastAsia="Calibri" w:cs="Times New Roman"/>
+          <w:color w:val="auto"/>
+          <w:szCs w:val="22"/>
+          <w:lang w:eastAsia="en-US"/>
+        </w:rPr>
+        <w:t>, p. 19</w:t>
+      </w:r>
+      <w:r>
+        <w:rPr>
+          <w:rFonts w:eastAsia="Calibri" w:cs="Times New Roman"/>
+          <w:szCs w:val="22"/>
+          <w:lang w:eastAsia="en-US"/>
+        </w:rPr>
+        <w:t>)</w:t>
+      </w:r>
+      <w:r>
+        <w:rPr>
+          <w:rFonts w:eastAsia="Calibri" w:cs="Times New Roman"/>
+          <w:szCs w:val="22"/>
+          <w:lang w:eastAsia="en-US"/>
+        </w:rPr>
+        <w:t xml:space="preserve"> a transformação de conhecimento em inteligência, é uma atividade puramente humana, baseada na experiência e na intuição que </w:t>
+      </w:r>
+      <w:r>
+        <w:rPr>
+          <w:rFonts w:eastAsia="Calibri" w:cs="Times New Roman"/>
+          <w:szCs w:val="22"/>
+          <w:lang w:eastAsia="en-US"/>
+        </w:rPr>
+        <w:t>vai</w:t>
+      </w:r>
+      <w:r>
+        <w:rPr>
+          <w:rFonts w:eastAsia="Calibri" w:cs="Times New Roman"/>
+          <w:szCs w:val="22"/>
+          <w:lang w:eastAsia="en-US"/>
+        </w:rPr>
+        <w:t xml:space="preserve"> muito além da capacidade de </w:t>
+      </w:r>
+      <w:r>
+        <w:rPr>
+          <w:rFonts w:eastAsia="Calibri" w:cs="Times New Roman"/>
+          <w:szCs w:val="22"/>
+          <w:lang w:eastAsia="en-US"/>
+        </w:rPr>
+        <w:t>um</w:t>
+      </w:r>
+      <w:r>
+        <w:rPr>
+          <w:rFonts w:eastAsia="Calibri" w:cs="Times New Roman"/>
+          <w:szCs w:val="22"/>
+          <w:lang w:eastAsia="en-US"/>
+        </w:rPr>
+        <w:t xml:space="preserve"> sistema </w:t>
+      </w:r>
+      <w:r>
+        <w:rPr>
+          <w:rFonts w:eastAsia="Calibri" w:cs="Times New Roman"/>
+          <w:szCs w:val="22"/>
+          <w:lang w:eastAsia="en-US"/>
+        </w:rPr>
+        <w:t>com</w:t>
+      </w:r>
+      <w:r>
+        <w:rPr>
+          <w:rFonts w:eastAsia="Calibri" w:cs="Times New Roman"/>
+          <w:szCs w:val="22"/>
+          <w:lang w:eastAsia="en-US"/>
+        </w:rPr>
+        <w:t xml:space="preserve"> Inteligência Artificial.</w:t>
+      </w:r>
+      <w:r>
+        <w:rPr>
+          <w:rFonts w:eastAsia="Calibri" w:cs="Times New Roman"/>
+          <w:szCs w:val="22"/>
+          <w:lang w:eastAsia="en-US"/>
+        </w:rPr>
+        <w:t xml:space="preserve"> Sendo a </w:t>
+      </w:r>
+      <w:r>
+        <w:rPr>
+          <w:rFonts w:eastAsia="Calibri" w:cs="Times New Roman"/>
+          <w:szCs w:val="22"/>
+          <w:lang w:eastAsia="en-US"/>
+        </w:rPr>
+        <w:t>experiência</w:t>
+      </w:r>
+      <w:r>
+        <w:rPr>
+          <w:rFonts w:eastAsia="Calibri" w:cs="Times New Roman"/>
+          <w:szCs w:val="22"/>
+          <w:lang w:eastAsia="en-US"/>
+        </w:rPr>
+        <w:t xml:space="preserve"> um</w:t>
+      </w:r>
+      <w:r>
+        <w:rPr>
+          <w:rFonts w:eastAsia="Calibri" w:cs="Times New Roman"/>
+          <w:szCs w:val="22"/>
+          <w:lang w:eastAsia="en-US"/>
+        </w:rPr>
+        <w:t xml:space="preserve"> grande valor agregado na tomada de decisão.</w:t>
+      </w:r>
     </w:p>
     <w:p>
       <w:pPr>
@@ -20456,6 +20778,7 @@
           <w:color w:val="auto"/>
           <w:lang w:eastAsia="en-US"/>
         </w:rPr>
+        <w:lastRenderedPageBreak/>
         <w:t xml:space="preserve">Sistema sob a perspectiva da função </w:t>
       </w:r>
       <w:commentRangeStart w:id="74"/>
@@ -20535,15 +20858,7 @@
           <w:rFonts w:cs="Times New Roman"/>
           <w:shd w:val="clear" w:color="auto" w:fill="FFFFFF"/>
         </w:rPr>
-        <w:t xml:space="preserve"> (2016, p. 18) retrata que uma das maneiras de classificar os sistemas de uma empresa pode ser a partir da observação de sua estrutura organizacional, dentro desta </w:t>
-      </w:r>
-      <w:r>
-        <w:rPr>
-          <w:rFonts w:cs="Times New Roman"/>
-          <w:shd w:val="clear" w:color="auto" w:fill="FFFFFF"/>
-        </w:rPr>
-        <w:lastRenderedPageBreak/>
-        <w:t>estrutura podem ter sistemas feitos para cada grupo de usuários, setores, departamentos, gerências e até mesmo para determinados usuários da organização.</w:t>
+        <w:t xml:space="preserve"> (2016, p. 18) retrata que uma das maneiras de classificar os sistemas de uma empresa pode ser a partir da observação de sua estrutura organizacional, dentro desta estrutura podem ter sistemas feitos para cada grupo de usuários, setores, departamentos, gerências e até mesmo para determinados usuários da organização.</w:t>
       </w:r>
     </w:p>
     <w:p>
@@ -20692,11 +21007,12 @@
           <w:rFonts w:cs="Times New Roman"/>
         </w:rPr>
       </w:pPr>
-      <w:bookmarkStart w:id="75" w:name="_Toc52014630"/>
+      <w:bookmarkStart w:id="75" w:name="_Toc57239686"/>
       <w:r>
         <w:rPr>
           <w:rFonts w:cs="Times New Roman"/>
         </w:rPr>
+        <w:lastRenderedPageBreak/>
         <w:t xml:space="preserve">Figura </w:t>
       </w:r>
       <w:r>
@@ -20861,162 +21177,165 @@
           <w:color w:val="auto"/>
           <w:shd w:val="clear" w:color="auto" w:fill="FFFFFF"/>
         </w:rPr>
+        <w:t xml:space="preserve">A figura acima ilustra o </w:t>
+      </w:r>
+      <w:r>
+        <w:rPr>
+          <w:rFonts w:cs="Times New Roman"/>
+          <w:color w:val="auto"/>
+          <w:shd w:val="clear" w:color="auto" w:fill="FFFFFF"/>
+        </w:rPr>
+        <w:t>S</w:t>
+      </w:r>
+      <w:r>
+        <w:rPr>
+          <w:rFonts w:cs="Times New Roman"/>
+          <w:color w:val="auto"/>
+          <w:shd w:val="clear" w:color="auto" w:fill="FFFFFF"/>
+        </w:rPr>
+        <w:t xml:space="preserve">istema de </w:t>
+      </w:r>
+      <w:r>
+        <w:rPr>
+          <w:rFonts w:cs="Times New Roman"/>
+          <w:color w:val="auto"/>
+          <w:shd w:val="clear" w:color="auto" w:fill="FFFFFF"/>
+        </w:rPr>
+        <w:t>I</w:t>
+      </w:r>
+      <w:r>
+        <w:rPr>
+          <w:rFonts w:cs="Times New Roman"/>
+          <w:color w:val="auto"/>
+          <w:shd w:val="clear" w:color="auto" w:fill="FFFFFF"/>
+        </w:rPr>
+        <w:t>nformação e a sua necessidade de integrar os 3 principais setores organizacionais</w:t>
+      </w:r>
+      <w:r>
+        <w:rPr>
+          <w:rFonts w:cs="Times New Roman"/>
+          <w:color w:val="auto"/>
+          <w:shd w:val="clear" w:color="auto" w:fill="FFFFFF"/>
+        </w:rPr>
+        <w:t>, cada cor é um sistema que passa pelos 3 setores e que conversam entre todos os sistemas</w:t>
+      </w:r>
+      <w:r>
+        <w:rPr>
+          <w:rFonts w:cs="Times New Roman"/>
+          <w:color w:val="auto"/>
+          <w:shd w:val="clear" w:color="auto" w:fill="FFFFFF"/>
+        </w:rPr>
+        <w:t>. Podemos ter como exemplo uma indústria que produz celulares, a produção de determinados modelos são inseridas diariamente no sistema pelo nível operacional, assim como a quantidade de defeitos e falhas, já no nível tático o gerente do setor avalia o desempenho da produção com gráficos e relatórios e correlaciona eles com datas passadas e assim poderá ter uma visão do que será feito nos próximos meses</w:t>
+      </w:r>
+      <w:r>
+        <w:rPr>
+          <w:rFonts w:cs="Times New Roman"/>
+          <w:color w:val="auto"/>
+          <w:shd w:val="clear" w:color="auto" w:fill="FFFFFF"/>
+        </w:rPr>
+        <w:t>,</w:t>
+      </w:r>
+      <w:r>
+        <w:rPr>
+          <w:rFonts w:cs="Times New Roman"/>
+          <w:color w:val="auto"/>
+          <w:shd w:val="clear" w:color="auto" w:fill="FFFFFF"/>
+        </w:rPr>
+        <w:t xml:space="preserve"> finalmente no nível estratégico, além de ter todo o conhecimento gerado pela pirâmide ele consegue informações externas para decidir o rumo da produção de novos aparelhos.</w:t>
+      </w:r>
+    </w:p>
+    <w:p>
+      <w:pPr>
+        <w:suppressAutoHyphens w:val="0"/>
+        <w:rPr>
+          <w:rFonts w:cs="Times New Roman"/>
+          <w:color w:val="auto"/>
+          <w:shd w:val="clear" w:color="auto" w:fill="FFFFFF"/>
+        </w:rPr>
+      </w:pPr>
+      <w:r>
+        <w:rPr>
+          <w:rFonts w:cs="Times New Roman"/>
+          <w:color w:val="auto"/>
+          <w:shd w:val="clear" w:color="auto" w:fill="FFFFFF"/>
+        </w:rPr>
+        <w:t xml:space="preserve">Cada sistema possui diversas particularidades, e até mesmo nomes para os classificar, a seguir </w:t>
+      </w:r>
+      <w:r>
+        <w:rPr>
+          <w:rFonts w:cs="Times New Roman"/>
+          <w:color w:val="auto"/>
+          <w:shd w:val="clear" w:color="auto" w:fill="FFFFFF"/>
+        </w:rPr>
+        <w:t>serão</w:t>
+      </w:r>
+      <w:r>
+        <w:rPr>
+          <w:rFonts w:cs="Times New Roman"/>
+          <w:color w:val="auto"/>
+          <w:shd w:val="clear" w:color="auto" w:fill="FFFFFF"/>
+        </w:rPr>
+        <w:t xml:space="preserve"> listados alguns sistemas</w:t>
+      </w:r>
+      <w:r>
+        <w:rPr>
+          <w:rFonts w:cs="Times New Roman"/>
+          <w:color w:val="auto"/>
+          <w:shd w:val="clear" w:color="auto" w:fill="FFFFFF"/>
+        </w:rPr>
+        <w:t xml:space="preserve"> integrados de gestão.</w:t>
+      </w:r>
+    </w:p>
+    <w:p>
+      <w:pPr>
+        <w:suppressAutoHyphens w:val="0"/>
+      </w:pPr>
+      <w:r>
+        <w:rPr>
+          <w:rFonts w:cs="Times New Roman"/>
+          <w:color w:val="auto"/>
+          <w:shd w:val="clear" w:color="auto" w:fill="FFFFFF"/>
+        </w:rPr>
+        <w:t xml:space="preserve">ERP </w:t>
+      </w:r>
+      <w:r>
+        <w:t>(Planejamento de Recursos da Corporação) é um SI, exclusivamente comercial, isto é, que não foi desenvolvido pela própria organização que irá usá-lo, adquirido em forma de pacotes comerciais que permitem a integração entre dados de sistemas SPT e dos processos de negócio em toda organização. Pelo fato de ser adquirido de empresas especializadas, as que usam, adotam as melhores práticas de mercado, fazendo com que a empresa se adapte ao sistema e não ao contrário, é claro que algumas customizações podem ser feitas.  Este sistema usa um banco de dados único, é composto por módulos e não é desenvolvido para um cliente em específico (CAIÇARA, 2012).</w:t>
+      </w:r>
+    </w:p>
+    <w:p>
+      <w:pPr>
+        <w:suppressAutoHyphens w:val="0"/>
+        <w:rPr>
+          <w:rFonts w:cs="Times New Roman"/>
+          <w:color w:val="auto"/>
+          <w:shd w:val="clear" w:color="auto" w:fill="FFFFFF"/>
+        </w:rPr>
+      </w:pPr>
+      <w:r>
+        <w:rPr>
+          <w:rFonts w:cs="Times New Roman"/>
+          <w:color w:val="auto"/>
+          <w:shd w:val="clear" w:color="auto" w:fill="FFFFFF"/>
+        </w:rPr>
+        <w:t xml:space="preserve">CRM </w:t>
+      </w:r>
+      <w:r>
+        <w:t>(Gestão do Relacionamento com os clientes)</w:t>
+      </w:r>
+      <w:r>
+        <w:rPr>
+          <w:rFonts w:cs="Times New Roman"/>
+          <w:color w:val="auto"/>
+          <w:shd w:val="clear" w:color="auto" w:fill="FFFFFF"/>
+        </w:rPr>
+        <w:t xml:space="preserve"> c</w:t>
+      </w:r>
+      <w:r>
+        <w:t xml:space="preserve">aptura dados de clientes, consolida os dados capturados, analisa os dados, distribui os resultados desta análise e usa </w:t>
+      </w:r>
+      <w:r>
         <w:lastRenderedPageBreak/>
-        <w:t xml:space="preserve">A figura acima ilustra o </w:t>
-      </w:r>
-      <w:r>
-        <w:rPr>
-          <w:rFonts w:cs="Times New Roman"/>
-          <w:color w:val="auto"/>
-          <w:shd w:val="clear" w:color="auto" w:fill="FFFFFF"/>
-        </w:rPr>
-        <w:t>S</w:t>
-      </w:r>
-      <w:r>
-        <w:rPr>
-          <w:rFonts w:cs="Times New Roman"/>
-          <w:color w:val="auto"/>
-          <w:shd w:val="clear" w:color="auto" w:fill="FFFFFF"/>
-        </w:rPr>
-        <w:t xml:space="preserve">istema de </w:t>
-      </w:r>
-      <w:r>
-        <w:rPr>
-          <w:rFonts w:cs="Times New Roman"/>
-          <w:color w:val="auto"/>
-          <w:shd w:val="clear" w:color="auto" w:fill="FFFFFF"/>
-        </w:rPr>
-        <w:t>I</w:t>
-      </w:r>
-      <w:r>
-        <w:rPr>
-          <w:rFonts w:cs="Times New Roman"/>
-          <w:color w:val="auto"/>
-          <w:shd w:val="clear" w:color="auto" w:fill="FFFFFF"/>
-        </w:rPr>
-        <w:t>nformação e a sua necessidade de integrar os 3 principais setores organizacionais</w:t>
-      </w:r>
-      <w:r>
-        <w:rPr>
-          <w:rFonts w:cs="Times New Roman"/>
-          <w:color w:val="auto"/>
-          <w:shd w:val="clear" w:color="auto" w:fill="FFFFFF"/>
-        </w:rPr>
-        <w:t>, cada cor é um sistema que passa pelos 3 setores e que conversam entre todos os sistemas</w:t>
-      </w:r>
-      <w:r>
-        <w:rPr>
-          <w:rFonts w:cs="Times New Roman"/>
-          <w:color w:val="auto"/>
-          <w:shd w:val="clear" w:color="auto" w:fill="FFFFFF"/>
-        </w:rPr>
-        <w:t>. Podemos ter como exemplo uma indústria que produz celulares, a produção de determinados modelos são inseridas diariamente no sistema pelo nível operacional, assim como a quantidade de defeitos e falhas, já no nível tático o gerente do setor avalia o desempenho da produção com gráficos e relatórios e correlaciona eles com datas passadas e assim poderá ter uma visão do que será feito nos próximos meses</w:t>
-      </w:r>
-      <w:r>
-        <w:rPr>
-          <w:rFonts w:cs="Times New Roman"/>
-          <w:color w:val="auto"/>
-          <w:shd w:val="clear" w:color="auto" w:fill="FFFFFF"/>
-        </w:rPr>
-        <w:t>,</w:t>
-      </w:r>
-      <w:r>
-        <w:rPr>
-          <w:rFonts w:cs="Times New Roman"/>
-          <w:color w:val="auto"/>
-          <w:shd w:val="clear" w:color="auto" w:fill="FFFFFF"/>
-        </w:rPr>
-        <w:t xml:space="preserve"> finalmente no nível estratégico, além de ter todo o conhecimento gerado pela pirâmide ele consegue informações externas para decidir o rumo da produção de novos aparelhos.</w:t>
-      </w:r>
-    </w:p>
-    <w:p>
-      <w:pPr>
-        <w:suppressAutoHyphens w:val="0"/>
-        <w:rPr>
-          <w:rFonts w:cs="Times New Roman"/>
-          <w:color w:val="auto"/>
-          <w:shd w:val="clear" w:color="auto" w:fill="FFFFFF"/>
-        </w:rPr>
-      </w:pPr>
-      <w:r>
-        <w:rPr>
-          <w:rFonts w:cs="Times New Roman"/>
-          <w:color w:val="auto"/>
-          <w:shd w:val="clear" w:color="auto" w:fill="FFFFFF"/>
-        </w:rPr>
-        <w:t xml:space="preserve">Cada sistema possui diversas particularidades, e até mesmo nomes para os classificar, a seguir </w:t>
-      </w:r>
-      <w:r>
-        <w:rPr>
-          <w:rFonts w:cs="Times New Roman"/>
-          <w:color w:val="auto"/>
-          <w:shd w:val="clear" w:color="auto" w:fill="FFFFFF"/>
-        </w:rPr>
-        <w:t>serão</w:t>
-      </w:r>
-      <w:r>
-        <w:rPr>
-          <w:rFonts w:cs="Times New Roman"/>
-          <w:color w:val="auto"/>
-          <w:shd w:val="clear" w:color="auto" w:fill="FFFFFF"/>
-        </w:rPr>
-        <w:t xml:space="preserve"> listados alguns sistemas</w:t>
-      </w:r>
-      <w:r>
-        <w:rPr>
-          <w:rFonts w:cs="Times New Roman"/>
-          <w:color w:val="auto"/>
-          <w:shd w:val="clear" w:color="auto" w:fill="FFFFFF"/>
-        </w:rPr>
-        <w:t xml:space="preserve"> integrados de gestão.</w:t>
-      </w:r>
-    </w:p>
-    <w:p>
-      <w:pPr>
-        <w:suppressAutoHyphens w:val="0"/>
-      </w:pPr>
-      <w:r>
-        <w:rPr>
-          <w:rFonts w:cs="Times New Roman"/>
-          <w:color w:val="auto"/>
-          <w:shd w:val="clear" w:color="auto" w:fill="FFFFFF"/>
-        </w:rPr>
-        <w:t xml:space="preserve">ERP </w:t>
-      </w:r>
-      <w:r>
-        <w:t>(Planejamento de Recursos da Corporação) é um SI, exclusivamente comercial, isto é, que não foi desenvolvido pela própria organização que irá usá-lo, adquirido em forma de pacotes comerciais que permitem a integração entre dados de sistemas SPT e dos processos de negócio em toda organização. Pelo fato de ser adquirido de empresas especializadas, as que usam, adotam as melhores práticas de mercado, fazendo com que a empresa se adapte ao sistema e não ao contrário, é claro que algumas customizações podem ser feitas.  Este sistema usa um banco de dados único, é composto por módulos e não é desenvolvido para um cliente em específico (CAIÇARA, 2012).</w:t>
-      </w:r>
-    </w:p>
-    <w:p>
-      <w:pPr>
-        <w:suppressAutoHyphens w:val="0"/>
-        <w:rPr>
-          <w:rFonts w:cs="Times New Roman"/>
-          <w:color w:val="auto"/>
-          <w:shd w:val="clear" w:color="auto" w:fill="FFFFFF"/>
-        </w:rPr>
-      </w:pPr>
-      <w:r>
-        <w:rPr>
-          <w:rFonts w:cs="Times New Roman"/>
-          <w:color w:val="auto"/>
-          <w:shd w:val="clear" w:color="auto" w:fill="FFFFFF"/>
-        </w:rPr>
-        <w:t xml:space="preserve">CRM </w:t>
-      </w:r>
-      <w:r>
-        <w:t>(Gestão do Relacionamento com os clientes)</w:t>
-      </w:r>
-      <w:r>
-        <w:rPr>
-          <w:rFonts w:cs="Times New Roman"/>
-          <w:color w:val="auto"/>
-          <w:shd w:val="clear" w:color="auto" w:fill="FFFFFF"/>
-        </w:rPr>
-        <w:t xml:space="preserve"> c</w:t>
-      </w:r>
-      <w:r>
-        <w:t>aptura dados de clientes, consolida os dados capturados, analisa os dados, distribui os resultados desta análise e usa essa informação ao interagir com o cliente (CAIÇARA, 2012, p. 169 apud ROGERS GROUP, 2004). Um SI apenas dá base a um CRM, pois ele é uma cultura organizacional que busca atingir a plena satisfação que parte do cliente.</w:t>
+        <w:t>essa informação ao interagir com o cliente (CAIÇARA, 2012, p. 169 apud ROGERS GROUP, 2004). Um SI apenas dá base a um CRM, pois ele é uma cultura organizacional que busca atingir a plena satisfação que parte do cliente.</w:t>
       </w:r>
     </w:p>
     <w:p>
@@ -21105,7 +21424,6 @@
           <w:szCs w:val="22"/>
           <w:lang w:eastAsia="en-US"/>
         </w:rPr>
-        <w:lastRenderedPageBreak/>
         <w:t xml:space="preserve">GED (Gestão eletrônica de documentos) é o armazenamento digital de documentos, sejam imagens, fotos, vídeos, </w:t>
       </w:r>
       <w:r>
@@ -21419,6 +21737,7 @@
           <w:rFonts w:eastAsia="Calibri"/>
           <w:lang w:eastAsia="en-US"/>
         </w:rPr>
+        <w:lastRenderedPageBreak/>
         <w:t>As organizações buscam alcançar diversos objetivos simultaneamente, e os objetivos maiores impõem-se aos específicos. Através dos objetivos organizacionais “A empresa pode fixar suas: políticas, diretrizes, metas, programas, procedimentos, métodos e normas.” (CHIAVENATTO, 2003, p. 169)</w:t>
       </w:r>
     </w:p>
@@ -21654,389 +21973,389 @@
           <w:szCs w:val="22"/>
           <w:lang w:eastAsia="en-US"/>
         </w:rPr>
+        <w:t>Procedimentos</w:t>
+      </w:r>
+      <w:r>
+        <w:rPr>
+          <w:rFonts w:eastAsia="Calibri" w:cs="Times New Roman"/>
+          <w:szCs w:val="22"/>
+          <w:lang w:eastAsia="en-US"/>
+        </w:rPr>
+        <w:t xml:space="preserve"> são rotinas que envolve uma sequência cronológica de tarefas, normalmente são de fácil detalhamento e os SI ajudam </w:t>
+      </w:r>
+      <w:r>
+        <w:rPr>
+          <w:rFonts w:eastAsia="Calibri" w:cs="Times New Roman"/>
+          <w:szCs w:val="22"/>
+          <w:lang w:eastAsia="en-US"/>
+        </w:rPr>
+        <w:t>em sua</w:t>
+      </w:r>
+      <w:r>
+        <w:rPr>
+          <w:rFonts w:eastAsia="Calibri" w:cs="Times New Roman"/>
+          <w:szCs w:val="22"/>
+          <w:lang w:eastAsia="en-US"/>
+        </w:rPr>
+        <w:t xml:space="preserve"> realização</w:t>
+      </w:r>
+      <w:r>
+        <w:rPr>
+          <w:rFonts w:eastAsia="Calibri"/>
+          <w:lang w:eastAsia="en-US"/>
+        </w:rPr>
+        <w:t xml:space="preserve"> (CHIAVENATTO, 2003)</w:t>
+      </w:r>
+      <w:r>
+        <w:rPr>
+          <w:rFonts w:eastAsia="Calibri" w:cs="Times New Roman"/>
+          <w:szCs w:val="22"/>
+          <w:lang w:eastAsia="en-US"/>
+        </w:rPr>
+        <w:t>, como o procedimento de matrícula de uma IES</w:t>
+      </w:r>
+      <w:r>
+        <w:rPr>
+          <w:rFonts w:eastAsia="Calibri"/>
+          <w:lang w:eastAsia="en-US"/>
+        </w:rPr>
+        <w:t>.</w:t>
+      </w:r>
+    </w:p>
+    <w:p>
+      <w:pPr>
+        <w:suppressAutoHyphens w:val="0"/>
+        <w:rPr>
+          <w:rFonts w:eastAsia="Calibri"/>
+          <w:lang w:eastAsia="en-US"/>
+        </w:rPr>
+      </w:pPr>
+      <w:r>
+        <w:rPr>
+          <w:rFonts w:eastAsia="Calibri" w:cs="Times New Roman"/>
+          <w:szCs w:val="22"/>
+          <w:lang w:eastAsia="en-US"/>
+        </w:rPr>
+        <w:t>Métodos</w:t>
+      </w:r>
+      <w:r>
+        <w:rPr>
+          <w:rFonts w:eastAsia="Calibri" w:cs="Times New Roman"/>
+          <w:szCs w:val="22"/>
+          <w:lang w:eastAsia="en-US"/>
+        </w:rPr>
+        <w:t xml:space="preserve"> são planos para o a execução de uma tarefa específica, normalmente atribuído a uma pessoa, detalha como o trabalho deve ser realizado exemplo o método para recorrer </w:t>
+      </w:r>
+      <w:r>
+        <w:rPr>
+          <w:rFonts w:eastAsia="Calibri" w:cs="Times New Roman"/>
+          <w:szCs w:val="22"/>
+          <w:lang w:eastAsia="en-US"/>
+        </w:rPr>
+        <w:t>cursar</w:t>
+      </w:r>
+      <w:r>
+        <w:rPr>
+          <w:rFonts w:eastAsia="Calibri" w:cs="Times New Roman"/>
+          <w:szCs w:val="22"/>
+          <w:lang w:eastAsia="en-US"/>
+        </w:rPr>
+        <w:t xml:space="preserve"> uma disciplina em outra IES, podem-se usar fluxogramas para sua explicação </w:t>
+      </w:r>
+      <w:r>
+        <w:rPr>
+          <w:rFonts w:eastAsia="Calibri"/>
+          <w:lang w:eastAsia="en-US"/>
+        </w:rPr>
+        <w:t>(CHIAVENATTO, 2003).</w:t>
+      </w:r>
+    </w:p>
+    <w:p>
+      <w:pPr>
+        <w:suppressAutoHyphens w:val="0"/>
+        <w:rPr>
+          <w:rFonts w:eastAsia="Calibri" w:cs="Times New Roman"/>
+          <w:szCs w:val="22"/>
+          <w:lang w:eastAsia="en-US"/>
+        </w:rPr>
+      </w:pPr>
+      <w:r>
+        <w:rPr>
+          <w:rFonts w:eastAsia="Calibri"/>
+          <w:lang w:eastAsia="en-US"/>
+        </w:rPr>
+        <w:t>Normas</w:t>
+      </w:r>
+      <w:r>
+        <w:rPr>
+          <w:rFonts w:eastAsia="Calibri"/>
+          <w:lang w:eastAsia="en-US"/>
+        </w:rPr>
+        <w:t>, no ambiente dos sistemas seriam as regras de negócio</w:t>
+      </w:r>
+      <w:r>
+        <w:rPr>
+          <w:rFonts w:eastAsia="Calibri"/>
+          <w:lang w:eastAsia="en-US"/>
+        </w:rPr>
+        <w:t>, segundo Chiavenatto (2003) são regras ou regulamentos que cercam os procedimento</w:t>
+      </w:r>
+      <w:r>
+        <w:rPr>
+          <w:rFonts w:eastAsia="Calibri"/>
+          <w:lang w:eastAsia="en-US"/>
+        </w:rPr>
+        <w:t>s</w:t>
+      </w:r>
+      <w:r>
+        <w:rPr>
+          <w:rFonts w:eastAsia="Calibri"/>
+          <w:lang w:eastAsia="en-US"/>
+        </w:rPr>
+        <w:t>, como um código de conduta que deve ser seguido fielmente, no geral define o que deve ser feito e o que não deve ser</w:t>
+      </w:r>
+      <w:r>
+        <w:rPr>
+          <w:rFonts w:eastAsia="Calibri"/>
+          <w:lang w:eastAsia="en-US"/>
+        </w:rPr>
+        <w:t xml:space="preserve"> </w:t>
+      </w:r>
+      <w:r>
+        <w:rPr>
+          <w:rFonts w:eastAsia="Calibri"/>
+          <w:lang w:eastAsia="en-US"/>
+        </w:rPr>
+        <w:t>(CHIAVENATTO, 2003), exemplo: a matricula de alunos em IES sem o diploma de ensino médio e classificado em um processo seletivo.</w:t>
+      </w:r>
+    </w:p>
+    <w:p>
+      <w:pPr>
+        <w:rPr>
+          <w:rFonts w:eastAsia="Calibri"/>
+          <w:lang w:eastAsia="en-US"/>
+        </w:rPr>
+      </w:pPr>
+      <w:r>
+        <w:rPr>
+          <w:rFonts w:eastAsia="Calibri"/>
+          <w:lang w:eastAsia="en-US"/>
+        </w:rPr>
+        <w:t xml:space="preserve">Segundo Chiavenatto (2003) há 3 tipos de planejamentos, o estratégico, tático e operacional: </w:t>
+      </w:r>
+    </w:p>
+    <w:p>
+      <w:pPr>
+        <w:rPr>
+          <w:rFonts w:eastAsia="Calibri"/>
+          <w:lang w:eastAsia="en-US"/>
+        </w:rPr>
+      </w:pPr>
+      <w:r>
+        <w:rPr>
+          <w:rFonts w:eastAsia="Calibri"/>
+          <w:lang w:eastAsia="en-US"/>
+        </w:rPr>
+        <w:t xml:space="preserve">O planejamento </w:t>
+      </w:r>
+      <w:r>
+        <w:rPr>
+          <w:rFonts w:eastAsia="Calibri"/>
+          <w:lang w:eastAsia="en-US"/>
+        </w:rPr>
+        <w:t>estratégico</w:t>
+      </w:r>
+      <w:r>
+        <w:rPr>
+          <w:rFonts w:eastAsia="Calibri"/>
+          <w:lang w:eastAsia="en-US"/>
+        </w:rPr>
+        <w:t xml:space="preserve"> é o mais amplo e abrangente de toda a organização, é projetado a longo prazo, envolve a empresa como um todo</w:t>
+      </w:r>
+      <w:r>
+        <w:rPr>
+          <w:rFonts w:eastAsia="Calibri"/>
+          <w:lang w:eastAsia="en-US"/>
+        </w:rPr>
+        <w:t xml:space="preserve"> </w:t>
+      </w:r>
+      <w:r>
+        <w:rPr>
+          <w:rFonts w:eastAsia="Calibri"/>
+          <w:lang w:eastAsia="en-US"/>
+        </w:rPr>
+        <w:t>(CHIAVENATTO, 2003), como exemplo: O Plano de Desenvolvimento Institucional.</w:t>
+      </w:r>
+    </w:p>
+    <w:p>
+      <w:pPr>
+        <w:rPr>
+          <w:rFonts w:eastAsia="Calibri"/>
+          <w:lang w:eastAsia="en-US"/>
+        </w:rPr>
+      </w:pPr>
+      <w:r>
+        <w:rPr>
+          <w:rFonts w:eastAsia="Calibri"/>
+          <w:lang w:eastAsia="en-US"/>
+        </w:rPr>
+        <w:t xml:space="preserve">Já o </w:t>
+      </w:r>
+      <w:r>
+        <w:rPr>
+          <w:rFonts w:eastAsia="Calibri"/>
+          <w:lang w:eastAsia="en-US"/>
+        </w:rPr>
+        <w:t>planejamento</w:t>
+      </w:r>
+      <w:r>
+        <w:rPr>
+          <w:rFonts w:eastAsia="Calibri"/>
+          <w:lang w:eastAsia="en-US"/>
+        </w:rPr>
+        <w:t xml:space="preserve"> tático abrange por departamentos, suas características são: projetados a médio prazo, geralmente para exercício anual</w:t>
+      </w:r>
+      <w:r>
+        <w:rPr>
+          <w:rFonts w:eastAsia="Calibri"/>
+          <w:lang w:eastAsia="en-US"/>
+        </w:rPr>
+        <w:t xml:space="preserve"> </w:t>
+      </w:r>
+      <w:r>
+        <w:rPr>
+          <w:rFonts w:eastAsia="Calibri"/>
+          <w:lang w:eastAsia="en-US"/>
+        </w:rPr>
+        <w:t xml:space="preserve">(CHIAVENATTO ,2003), como exemplo: o </w:t>
+      </w:r>
+      <w:r>
+        <w:rPr>
+          <w:rFonts w:eastAsia="Calibri"/>
+          <w:lang w:eastAsia="en-US"/>
+        </w:rPr>
+        <w:t>P</w:t>
+      </w:r>
+      <w:r>
+        <w:rPr>
+          <w:rFonts w:eastAsia="Calibri"/>
+          <w:lang w:eastAsia="en-US"/>
+        </w:rPr>
+        <w:t xml:space="preserve">lano </w:t>
+      </w:r>
+      <w:r>
+        <w:rPr>
+          <w:rFonts w:eastAsia="Calibri"/>
+          <w:lang w:eastAsia="en-US"/>
+        </w:rPr>
+        <w:t>D</w:t>
+      </w:r>
+      <w:r>
+        <w:rPr>
+          <w:rFonts w:eastAsia="Calibri"/>
+          <w:lang w:eastAsia="en-US"/>
+        </w:rPr>
+        <w:t xml:space="preserve">iretor de </w:t>
+      </w:r>
+      <w:r>
+        <w:rPr>
+          <w:rFonts w:eastAsia="Calibri"/>
+          <w:lang w:eastAsia="en-US"/>
+        </w:rPr>
+        <w:t>S</w:t>
+      </w:r>
+      <w:r>
+        <w:rPr>
+          <w:rFonts w:eastAsia="Calibri"/>
+          <w:lang w:eastAsia="en-US"/>
+        </w:rPr>
+        <w:t xml:space="preserve">egurança de </w:t>
+      </w:r>
+      <w:r>
+        <w:rPr>
+          <w:rFonts w:eastAsia="Calibri"/>
+          <w:lang w:eastAsia="en-US"/>
+        </w:rPr>
+        <w:t>I</w:t>
+      </w:r>
+      <w:r>
+        <w:rPr>
+          <w:rFonts w:eastAsia="Calibri"/>
+          <w:lang w:eastAsia="en-US"/>
+        </w:rPr>
+        <w:t>nformação.</w:t>
+      </w:r>
+    </w:p>
+    <w:p>
+      <w:pPr>
+        <w:rPr>
+          <w:rFonts w:eastAsia="Calibri"/>
+          <w:lang w:eastAsia="en-US"/>
+        </w:rPr>
+      </w:pPr>
+      <w:r>
+        <w:rPr>
+          <w:rFonts w:eastAsia="Calibri"/>
+          <w:lang w:eastAsia="en-US"/>
+        </w:rPr>
+        <w:t xml:space="preserve">E por fim o planejamento </w:t>
+      </w:r>
+      <w:r>
+        <w:rPr>
+          <w:rFonts w:eastAsia="Calibri"/>
+          <w:lang w:eastAsia="en-US"/>
+        </w:rPr>
+        <w:t>operacional</w:t>
+      </w:r>
+      <w:r>
+        <w:rPr>
+          <w:rFonts w:eastAsia="Calibri"/>
+          <w:lang w:eastAsia="en-US"/>
+        </w:rPr>
+        <w:t xml:space="preserve"> que abrange cada atividade ou tarefa específica, é projetado para curto prazo, para o imediato, envolve cada tarefa isoladamente, atingir metas específicas</w:t>
+      </w:r>
+      <w:r>
+        <w:rPr>
+          <w:rFonts w:eastAsia="Calibri"/>
+          <w:lang w:eastAsia="en-US"/>
+        </w:rPr>
+        <w:t xml:space="preserve"> </w:t>
+      </w:r>
+      <w:r>
+        <w:rPr>
+          <w:rFonts w:eastAsia="Calibri"/>
+          <w:lang w:eastAsia="en-US"/>
+        </w:rPr>
+        <w:t xml:space="preserve">(CHIAVENATTO, 2003), </w:t>
+      </w:r>
+      <w:r>
+        <w:rPr>
+          <w:rFonts w:eastAsia="Calibri"/>
+          <w:lang w:eastAsia="en-US"/>
+        </w:rPr>
+        <w:t>como por exemplo a retomada das aulas</w:t>
+      </w:r>
+      <w:r>
+        <w:rPr>
+          <w:rFonts w:eastAsia="Calibri"/>
+          <w:lang w:eastAsia="en-US"/>
+        </w:rPr>
+        <w:t>.</w:t>
+      </w:r>
+    </w:p>
+    <w:p>
+      <w:pPr>
+        <w:rPr>
+          <w:rFonts w:eastAsia="Calibri"/>
+          <w:lang w:eastAsia="en-US"/>
+        </w:rPr>
+      </w:pPr>
+      <w:r>
+        <w:rPr>
+          <w:rFonts w:eastAsia="Calibri"/>
+          <w:lang w:eastAsia="en-US"/>
+        </w:rPr>
         <w:lastRenderedPageBreak/>
-        <w:t>Procedimentos</w:t>
-      </w:r>
-      <w:r>
-        <w:rPr>
-          <w:rFonts w:eastAsia="Calibri" w:cs="Times New Roman"/>
-          <w:szCs w:val="22"/>
-          <w:lang w:eastAsia="en-US"/>
-        </w:rPr>
-        <w:t xml:space="preserve"> são rotinas que envolve uma sequência cronológica de tarefas, normalmente são de fácil detalhamento e os SI ajudam </w:t>
-      </w:r>
-      <w:r>
-        <w:rPr>
-          <w:rFonts w:eastAsia="Calibri" w:cs="Times New Roman"/>
-          <w:szCs w:val="22"/>
-          <w:lang w:eastAsia="en-US"/>
-        </w:rPr>
-        <w:t>em sua</w:t>
-      </w:r>
-      <w:r>
-        <w:rPr>
-          <w:rFonts w:eastAsia="Calibri" w:cs="Times New Roman"/>
-          <w:szCs w:val="22"/>
-          <w:lang w:eastAsia="en-US"/>
-        </w:rPr>
-        <w:t xml:space="preserve"> realização</w:t>
-      </w:r>
-      <w:r>
-        <w:rPr>
-          <w:rFonts w:eastAsia="Calibri"/>
-          <w:lang w:eastAsia="en-US"/>
-        </w:rPr>
-        <w:t xml:space="preserve"> (CHIAVENATTO, 2003)</w:t>
-      </w:r>
-      <w:r>
-        <w:rPr>
-          <w:rFonts w:eastAsia="Calibri" w:cs="Times New Roman"/>
-          <w:szCs w:val="22"/>
-          <w:lang w:eastAsia="en-US"/>
-        </w:rPr>
-        <w:t>, como o procedimento de matrícula de uma IES</w:t>
-      </w:r>
-      <w:r>
-        <w:rPr>
-          <w:rFonts w:eastAsia="Calibri"/>
-          <w:lang w:eastAsia="en-US"/>
-        </w:rPr>
-        <w:t>.</w:t>
-      </w:r>
-    </w:p>
-    <w:p>
-      <w:pPr>
-        <w:suppressAutoHyphens w:val="0"/>
-        <w:rPr>
-          <w:rFonts w:eastAsia="Calibri"/>
-          <w:lang w:eastAsia="en-US"/>
-        </w:rPr>
-      </w:pPr>
-      <w:r>
-        <w:rPr>
-          <w:rFonts w:eastAsia="Calibri" w:cs="Times New Roman"/>
-          <w:szCs w:val="22"/>
-          <w:lang w:eastAsia="en-US"/>
-        </w:rPr>
-        <w:t>Métodos</w:t>
-      </w:r>
-      <w:r>
-        <w:rPr>
-          <w:rFonts w:eastAsia="Calibri" w:cs="Times New Roman"/>
-          <w:szCs w:val="22"/>
-          <w:lang w:eastAsia="en-US"/>
-        </w:rPr>
-        <w:t xml:space="preserve"> são planos para o a execução de uma tarefa específica, normalmente atribuído a uma pessoa, detalha como o trabalho deve ser realizado exemplo o método para recorrer </w:t>
-      </w:r>
-      <w:r>
-        <w:rPr>
-          <w:rFonts w:eastAsia="Calibri" w:cs="Times New Roman"/>
-          <w:szCs w:val="22"/>
-          <w:lang w:eastAsia="en-US"/>
-        </w:rPr>
-        <w:t>cursar</w:t>
-      </w:r>
-      <w:r>
-        <w:rPr>
-          <w:rFonts w:eastAsia="Calibri" w:cs="Times New Roman"/>
-          <w:szCs w:val="22"/>
-          <w:lang w:eastAsia="en-US"/>
-        </w:rPr>
-        <w:t xml:space="preserve"> uma disciplina em outra IES, podem-se usar fluxogramas para sua explicação </w:t>
-      </w:r>
-      <w:r>
-        <w:rPr>
-          <w:rFonts w:eastAsia="Calibri"/>
-          <w:lang w:eastAsia="en-US"/>
-        </w:rPr>
-        <w:t>(CHIAVENATTO, 2003).</w:t>
-      </w:r>
-    </w:p>
-    <w:p>
-      <w:pPr>
-        <w:suppressAutoHyphens w:val="0"/>
-        <w:rPr>
-          <w:rFonts w:eastAsia="Calibri" w:cs="Times New Roman"/>
-          <w:szCs w:val="22"/>
-          <w:lang w:eastAsia="en-US"/>
-        </w:rPr>
-      </w:pPr>
-      <w:r>
-        <w:rPr>
-          <w:rFonts w:eastAsia="Calibri"/>
-          <w:lang w:eastAsia="en-US"/>
-        </w:rPr>
-        <w:t>Normas</w:t>
-      </w:r>
-      <w:r>
-        <w:rPr>
-          <w:rFonts w:eastAsia="Calibri"/>
-          <w:lang w:eastAsia="en-US"/>
-        </w:rPr>
-        <w:t>, no ambiente dos sistemas seriam as regras de negócio</w:t>
-      </w:r>
-      <w:r>
-        <w:rPr>
-          <w:rFonts w:eastAsia="Calibri"/>
-          <w:lang w:eastAsia="en-US"/>
-        </w:rPr>
-        <w:t>, segundo Chiavenatto (2003) são regras ou regulamentos que cercam os procedimento</w:t>
-      </w:r>
-      <w:r>
-        <w:rPr>
-          <w:rFonts w:eastAsia="Calibri"/>
-          <w:lang w:eastAsia="en-US"/>
-        </w:rPr>
-        <w:t>s</w:t>
-      </w:r>
-      <w:r>
-        <w:rPr>
-          <w:rFonts w:eastAsia="Calibri"/>
-          <w:lang w:eastAsia="en-US"/>
-        </w:rPr>
-        <w:t>, como um código de conduta que deve ser seguido fielmente, no geral define o que deve ser feito e o que não deve ser</w:t>
-      </w:r>
-      <w:r>
-        <w:rPr>
-          <w:rFonts w:eastAsia="Calibri"/>
-          <w:lang w:eastAsia="en-US"/>
-        </w:rPr>
-        <w:t xml:space="preserve"> </w:t>
-      </w:r>
-      <w:r>
-        <w:rPr>
-          <w:rFonts w:eastAsia="Calibri"/>
-          <w:lang w:eastAsia="en-US"/>
-        </w:rPr>
-        <w:t>(CHIAVENATTO, 2003), exemplo: a matricula de alunos em IES sem o diploma de ensino médio e classificado em um processo seletivo.</w:t>
-      </w:r>
-    </w:p>
-    <w:p>
-      <w:pPr>
-        <w:rPr>
-          <w:rFonts w:eastAsia="Calibri"/>
-          <w:lang w:eastAsia="en-US"/>
-        </w:rPr>
-      </w:pPr>
-      <w:r>
-        <w:rPr>
-          <w:rFonts w:eastAsia="Calibri"/>
-          <w:lang w:eastAsia="en-US"/>
-        </w:rPr>
-        <w:t xml:space="preserve">Segundo Chiavenatto (2003) há 3 tipos de planejamentos, o estratégico, tático e operacional: </w:t>
-      </w:r>
-    </w:p>
-    <w:p>
-      <w:pPr>
-        <w:rPr>
-          <w:rFonts w:eastAsia="Calibri"/>
-          <w:lang w:eastAsia="en-US"/>
-        </w:rPr>
-      </w:pPr>
-      <w:r>
-        <w:rPr>
-          <w:rFonts w:eastAsia="Calibri"/>
-          <w:lang w:eastAsia="en-US"/>
-        </w:rPr>
-        <w:t xml:space="preserve">O planejamento </w:t>
-      </w:r>
-      <w:r>
-        <w:rPr>
-          <w:rFonts w:eastAsia="Calibri"/>
-          <w:lang w:eastAsia="en-US"/>
-        </w:rPr>
-        <w:t>estratégico</w:t>
-      </w:r>
-      <w:r>
-        <w:rPr>
-          <w:rFonts w:eastAsia="Calibri"/>
-          <w:lang w:eastAsia="en-US"/>
-        </w:rPr>
-        <w:t xml:space="preserve"> é o mais amplo e abrangente de toda a organização, é projetado a longo prazo, envolve a empresa como um todo</w:t>
-      </w:r>
-      <w:r>
-        <w:rPr>
-          <w:rFonts w:eastAsia="Calibri"/>
-          <w:lang w:eastAsia="en-US"/>
-        </w:rPr>
-        <w:t xml:space="preserve"> </w:t>
-      </w:r>
-      <w:r>
-        <w:rPr>
-          <w:rFonts w:eastAsia="Calibri"/>
-          <w:lang w:eastAsia="en-US"/>
-        </w:rPr>
-        <w:t>(CHIAVENATTO, 2003), como exemplo: O Plano de Desenvolvimento Institucional.</w:t>
-      </w:r>
-    </w:p>
-    <w:p>
-      <w:pPr>
-        <w:rPr>
-          <w:rFonts w:eastAsia="Calibri"/>
-          <w:lang w:eastAsia="en-US"/>
-        </w:rPr>
-      </w:pPr>
-      <w:r>
-        <w:rPr>
-          <w:rFonts w:eastAsia="Calibri"/>
-          <w:lang w:eastAsia="en-US"/>
-        </w:rPr>
-        <w:t xml:space="preserve">Já o </w:t>
-      </w:r>
-      <w:r>
-        <w:rPr>
-          <w:rFonts w:eastAsia="Calibri"/>
-          <w:lang w:eastAsia="en-US"/>
-        </w:rPr>
-        <w:t>planejamento</w:t>
-      </w:r>
-      <w:r>
-        <w:rPr>
-          <w:rFonts w:eastAsia="Calibri"/>
-          <w:lang w:eastAsia="en-US"/>
-        </w:rPr>
-        <w:t xml:space="preserve"> tático abrange por departamentos, suas características são: projetados a médio prazo, geralmente para exercício anual</w:t>
-      </w:r>
-      <w:r>
-        <w:rPr>
-          <w:rFonts w:eastAsia="Calibri"/>
-          <w:lang w:eastAsia="en-US"/>
-        </w:rPr>
-        <w:t xml:space="preserve"> </w:t>
-      </w:r>
-      <w:r>
-        <w:rPr>
-          <w:rFonts w:eastAsia="Calibri"/>
-          <w:lang w:eastAsia="en-US"/>
-        </w:rPr>
-        <w:t xml:space="preserve">(CHIAVENATTO ,2003), como exemplo: o </w:t>
-      </w:r>
-      <w:r>
-        <w:rPr>
-          <w:rFonts w:eastAsia="Calibri"/>
-          <w:lang w:eastAsia="en-US"/>
-        </w:rPr>
-        <w:t>P</w:t>
-      </w:r>
-      <w:r>
-        <w:rPr>
-          <w:rFonts w:eastAsia="Calibri"/>
-          <w:lang w:eastAsia="en-US"/>
-        </w:rPr>
-        <w:t xml:space="preserve">lano </w:t>
-      </w:r>
-      <w:r>
-        <w:rPr>
-          <w:rFonts w:eastAsia="Calibri"/>
-          <w:lang w:eastAsia="en-US"/>
-        </w:rPr>
-        <w:t>D</w:t>
-      </w:r>
-      <w:r>
-        <w:rPr>
-          <w:rFonts w:eastAsia="Calibri"/>
-          <w:lang w:eastAsia="en-US"/>
-        </w:rPr>
-        <w:t xml:space="preserve">iretor de </w:t>
-      </w:r>
-      <w:r>
-        <w:rPr>
-          <w:rFonts w:eastAsia="Calibri"/>
-          <w:lang w:eastAsia="en-US"/>
-        </w:rPr>
-        <w:t>S</w:t>
-      </w:r>
-      <w:r>
-        <w:rPr>
-          <w:rFonts w:eastAsia="Calibri"/>
-          <w:lang w:eastAsia="en-US"/>
-        </w:rPr>
-        <w:t xml:space="preserve">egurança de </w:t>
-      </w:r>
-      <w:r>
-        <w:rPr>
-          <w:rFonts w:eastAsia="Calibri"/>
-          <w:lang w:eastAsia="en-US"/>
-        </w:rPr>
-        <w:t>I</w:t>
-      </w:r>
-      <w:r>
-        <w:rPr>
-          <w:rFonts w:eastAsia="Calibri"/>
-          <w:lang w:eastAsia="en-US"/>
-        </w:rPr>
-        <w:t>nformação.</w:t>
-      </w:r>
-    </w:p>
-    <w:p>
-      <w:pPr>
-        <w:rPr>
-          <w:rFonts w:eastAsia="Calibri"/>
-          <w:lang w:eastAsia="en-US"/>
-        </w:rPr>
-      </w:pPr>
-      <w:r>
-        <w:rPr>
-          <w:rFonts w:eastAsia="Calibri"/>
-          <w:lang w:eastAsia="en-US"/>
-        </w:rPr>
-        <w:t xml:space="preserve">E por fim o planejamento </w:t>
-      </w:r>
-      <w:r>
-        <w:rPr>
-          <w:rFonts w:eastAsia="Calibri"/>
-          <w:lang w:eastAsia="en-US"/>
-        </w:rPr>
-        <w:t>operacional</w:t>
-      </w:r>
-      <w:r>
-        <w:rPr>
-          <w:rFonts w:eastAsia="Calibri"/>
-          <w:lang w:eastAsia="en-US"/>
-        </w:rPr>
-        <w:t xml:space="preserve"> que abrange cada atividade ou tarefa específica, é projetado para curto prazo, para o imediato, envolve cada tarefa isoladamente, atingir metas específicas</w:t>
-      </w:r>
-      <w:r>
-        <w:rPr>
-          <w:rFonts w:eastAsia="Calibri"/>
-          <w:lang w:eastAsia="en-US"/>
-        </w:rPr>
-        <w:t xml:space="preserve"> </w:t>
-      </w:r>
-      <w:r>
-        <w:rPr>
-          <w:rFonts w:eastAsia="Calibri"/>
-          <w:lang w:eastAsia="en-US"/>
-        </w:rPr>
-        <w:t xml:space="preserve">(CHIAVENATTO, 2003), </w:t>
-      </w:r>
-      <w:r>
-        <w:rPr>
-          <w:rFonts w:eastAsia="Calibri"/>
-          <w:lang w:eastAsia="en-US"/>
-        </w:rPr>
-        <w:t>como por exemplo a retomada das aulas</w:t>
-      </w:r>
-      <w:r>
-        <w:rPr>
-          <w:rFonts w:eastAsia="Calibri"/>
-          <w:lang w:eastAsia="en-US"/>
-        </w:rPr>
-        <w:t>.</w:t>
-      </w:r>
-    </w:p>
-    <w:p>
-      <w:pPr>
-        <w:rPr>
-          <w:rFonts w:eastAsia="Calibri"/>
-          <w:lang w:eastAsia="en-US"/>
-        </w:rPr>
-      </w:pPr>
-      <w:r>
-        <w:rPr>
-          <w:rFonts w:eastAsia="Calibri"/>
-          <w:lang w:eastAsia="en-US"/>
-        </w:rPr>
         <w:t xml:space="preserve">Observamos uma grande afinidade entre os tipos de planejamento e as tipologias de sistemas, o estratégico está mais no âmbito dos SAE, já o tático está ligado aos </w:t>
       </w:r>
       <w:proofErr w:type="spellStart"/>
@@ -22188,7 +22507,6 @@
           <w:szCs w:val="22"/>
           <w:lang w:eastAsia="en-US"/>
         </w:rPr>
-        <w:lastRenderedPageBreak/>
         <w:t>os tipos de sistema ajudam cada nível a desempenhar suas funções gerenciais e produtivas, apoiando na coleta de dados, no tratamento e processamento deles em informações e na disponibilização para que as decisões sejam embasadas</w:t>
       </w:r>
       <w:r>
@@ -22198,6 +22516,158 @@
           <w:lang w:eastAsia="en-US"/>
         </w:rPr>
         <w:t>.</w:t>
+      </w:r>
+      <w:r>
+        <w:rPr>
+          <w:rFonts w:eastAsia="Calibri" w:cs="Times New Roman"/>
+          <w:szCs w:val="22"/>
+          <w:lang w:eastAsia="en-US"/>
+        </w:rPr>
+        <w:t xml:space="preserve"> A figura </w:t>
+      </w:r>
+      <w:r>
+        <w:rPr>
+          <w:rFonts w:eastAsia="Calibri" w:cs="Times New Roman"/>
+          <w:szCs w:val="22"/>
+          <w:lang w:eastAsia="en-US"/>
+        </w:rPr>
+        <w:t>abaixo</w:t>
+      </w:r>
+      <w:r>
+        <w:rPr>
+          <w:rFonts w:eastAsia="Calibri" w:cs="Times New Roman"/>
+          <w:szCs w:val="22"/>
+          <w:lang w:eastAsia="en-US"/>
+        </w:rPr>
+        <w:t xml:space="preserve"> resume toda cadeia produtiva dos dados dentro de uma organização e as suas aplicações dentro dos SI.</w:t>
+      </w:r>
+    </w:p>
+    <w:p>
+      <w:pPr>
+        <w:suppressAutoHyphens w:val="0"/>
+        <w:ind w:firstLine="0"/>
+        <w:rPr>
+          <w:rFonts w:eastAsia="Calibri" w:cs="Times New Roman"/>
+          <w:szCs w:val="22"/>
+          <w:lang w:eastAsia="en-US"/>
+        </w:rPr>
+      </w:pPr>
+    </w:p>
+    <w:p>
+      <w:pPr>
+        <w:pStyle w:val="Legenda"/>
+        <w:keepNext/>
+        <w:jc w:val="center"/>
+      </w:pPr>
+      <w:bookmarkStart w:id="78" w:name="_Toc57239687"/>
+      <w:r>
+        <w:t xml:space="preserve">Figura </w:t>
+      </w:r>
+      <w:fldSimple w:instr=" SEQ Figura \* ARABIC ">
+        <w:r>
+          <w:rPr>
+            <w:noProof/>
+          </w:rPr>
+          <w:t>3</w:t>
+        </w:r>
+      </w:fldSimple>
+      <w:r>
+        <w:t xml:space="preserve"> - Os níveis hierárquicos da informação</w:t>
+      </w:r>
+      <w:bookmarkEnd w:id="78"/>
+    </w:p>
+    <w:p>
+      <w:pPr>
+        <w:suppressAutoHyphens w:val="0"/>
+        <w:ind w:firstLine="0"/>
+        <w:jc w:val="center"/>
+        <w:rPr>
+          <w:rFonts w:eastAsia="Calibri" w:cs="Times New Roman"/>
+          <w:szCs w:val="22"/>
+          <w:lang w:eastAsia="en-US"/>
+        </w:rPr>
+      </w:pPr>
+      <w:r>
+        <w:rPr>
+          <w:noProof/>
+        </w:rPr>
+        <w:drawing>
+          <wp:inline distT="0" distB="0" distL="0" distR="0" wp14:anchorId="3195FD7D" wp14:editId="525BE8BA">
+            <wp:extent cx="2225615" cy="3903130"/>
+            <wp:effectExtent l="0" t="0" r="3810" b="2540"/>
+            <wp:docPr id="11" name="Imagem 11"/>
+            <wp:cNvGraphicFramePr>
+              <a:graphicFrameLocks xmlns:a="http://schemas.openxmlformats.org/drawingml/2006/main" noChangeAspect="1"/>
+            </wp:cNvGraphicFramePr>
+            <a:graphic xmlns:a="http://schemas.openxmlformats.org/drawingml/2006/main">
+              <a:graphicData uri="http://schemas.openxmlformats.org/drawingml/2006/picture">
+                <pic:pic xmlns:pic="http://schemas.openxmlformats.org/drawingml/2006/picture">
+                  <pic:nvPicPr>
+                    <pic:cNvPr id="1" name=""/>
+                    <pic:cNvPicPr/>
+                  </pic:nvPicPr>
+                  <pic:blipFill>
+                    <a:blip r:embed="rId19"/>
+                    <a:stretch>
+                      <a:fillRect/>
+                    </a:stretch>
+                  </pic:blipFill>
+                  <pic:spPr>
+                    <a:xfrm>
+                      <a:off x="0" y="0"/>
+                      <a:ext cx="2251183" cy="3947969"/>
+                    </a:xfrm>
+                    <a:prstGeom prst="rect">
+                      <a:avLst/>
+                    </a:prstGeom>
+                  </pic:spPr>
+                </pic:pic>
+              </a:graphicData>
+            </a:graphic>
+          </wp:inline>
+        </w:drawing>
+      </w:r>
+    </w:p>
+    <w:p>
+      <w:pPr>
+        <w:suppressAutoHyphens w:val="0"/>
+        <w:ind w:firstLine="0"/>
+        <w:jc w:val="center"/>
+        <w:rPr>
+          <w:rFonts w:eastAsia="Calibri" w:cs="Times New Roman"/>
+          <w:szCs w:val="22"/>
+          <w:lang w:eastAsia="en-US"/>
+        </w:rPr>
+      </w:pPr>
+      <w:proofErr w:type="spellStart"/>
+      <w:r>
+        <w:rPr>
+          <w:rFonts w:ascii="Segoe UI" w:hAnsi="Segoe UI" w:cs="Segoe UI"/>
+          <w:shd w:val="clear" w:color="auto" w:fill="FFFFFF"/>
+        </w:rPr>
+        <w:t>Moresi</w:t>
+      </w:r>
+      <w:proofErr w:type="spellEnd"/>
+      <w:r>
+        <w:rPr>
+          <w:rFonts w:ascii="Segoe UI" w:hAnsi="Segoe UI" w:cs="Segoe UI"/>
+          <w:shd w:val="clear" w:color="auto" w:fill="FFFFFF"/>
+        </w:rPr>
+        <w:t xml:space="preserve"> (2000</w:t>
+      </w:r>
+      <w:r>
+        <w:rPr>
+          <w:rFonts w:ascii="Segoe UI" w:hAnsi="Segoe UI" w:cs="Segoe UI"/>
+          <w:shd w:val="clear" w:color="auto" w:fill="FFFFFF"/>
+        </w:rPr>
+        <w:t>, p. 18</w:t>
+      </w:r>
+      <w:r>
+        <w:rPr>
+          <w:rFonts w:ascii="Segoe UI" w:hAnsi="Segoe UI" w:cs="Segoe UI"/>
+          <w:shd w:val="clear" w:color="auto" w:fill="FFFFFF"/>
+        </w:rPr>
+        <w:t>)</w:t>
       </w:r>
     </w:p>
     <w:p>
@@ -22258,9 +22728,9 @@
           <w:lang w:eastAsia="pt-BR"/>
         </w:rPr>
       </w:pPr>
-      <w:bookmarkStart w:id="78" w:name="_Toc52033192"/>
-      <w:bookmarkStart w:id="79" w:name="_Toc52120444"/>
-      <w:bookmarkStart w:id="80" w:name="_Toc52831693"/>
+      <w:bookmarkStart w:id="79" w:name="_Toc52033192"/>
+      <w:bookmarkStart w:id="80" w:name="_Toc52120444"/>
+      <w:bookmarkStart w:id="81" w:name="_Toc52831693"/>
       <w:r>
         <w:rPr>
           <w:rFonts w:eastAsia="Calibri" w:cs="Times New Roman"/>
@@ -22269,9 +22739,9 @@
         </w:rPr>
         <w:t>Processo de Negócio nas Organizações</w:t>
       </w:r>
-      <w:bookmarkEnd w:id="78"/>
       <w:bookmarkEnd w:id="79"/>
       <w:bookmarkEnd w:id="80"/>
+      <w:bookmarkEnd w:id="81"/>
     </w:p>
     <w:p>
       <w:pPr>
@@ -22621,7 +23091,7 @@
           <w:lang w:val="en-US"/>
         </w:rPr>
       </w:pPr>
-      <w:bookmarkStart w:id="81" w:name="_Toc52014631"/>
+      <w:bookmarkStart w:id="82" w:name="_Toc57239688"/>
       <w:proofErr w:type="spellStart"/>
       <w:r>
         <w:rPr>
@@ -22653,7 +23123,7 @@
           <w:noProof/>
           <w:lang w:val="en-US"/>
         </w:rPr>
-        <w:t>3</w:t>
+        <w:t>4</w:t>
       </w:r>
       <w:r>
         <w:rPr>
@@ -22667,7 +23137,7 @@
         </w:rPr>
         <w:t xml:space="preserve"> - The Order Fulfillment Process</w:t>
       </w:r>
-      <w:bookmarkEnd w:id="81"/>
+      <w:bookmarkEnd w:id="82"/>
     </w:p>
     <w:p>
       <w:pPr>
@@ -22698,7 +23168,7 @@
                     <pic:cNvPicPr/>
                   </pic:nvPicPr>
                   <pic:blipFill>
-                    <a:blip r:embed="rId19">
+                    <a:blip r:embed="rId20">
                       <a:extLst>
                         <a:ext uri="{28A0092B-C50C-407E-A947-70E740481C1C}">
                           <a14:useLocalDpi xmlns:a14="http://schemas.microsoft.com/office/drawing/2010/main" val="0"/>
@@ -22798,7 +23268,16 @@
           <w:color w:val="auto"/>
           <w:lang w:eastAsia="en-US"/>
         </w:rPr>
-        <w:t xml:space="preserve">é gerenciado e os elos dos quais ele tem entre os outros setores, a fim de gerar valor ao cliente. O setor de vendas é responsável por gerar a ordem de pagamento e enviar a ordem para o setor de contas, que irá verificar o crédito e gerar a fatura, somente após a aprovação será </w:t>
+        <w:t xml:space="preserve">é gerenciado e os elos dos quais ele tem entre os outros setores, a fim de gerar valor ao cliente. O setor de vendas é responsável por gerar a ordem de pagamento e enviar a ordem para o setor de contas, </w:t>
+      </w:r>
+      <w:r>
+        <w:rPr>
+          <w:rFonts w:eastAsia="Calibri"/>
+          <w:color w:val="auto"/>
+          <w:lang w:eastAsia="en-US"/>
+        </w:rPr>
+        <w:lastRenderedPageBreak/>
+        <w:t xml:space="preserve">que irá verificar o crédito e gerar a fatura, somente após a aprovação será </w:t>
       </w:r>
       <w:r>
         <w:rPr>
@@ -22924,6 +23403,70 @@
           <w:lang w:eastAsia="en-US"/>
         </w:rPr>
         <w:t xml:space="preserve"> e para Porter (1989) o valor é compreendido o quanto o cliente está disposto a pagar pelo bem ou serviço.</w:t>
+      </w:r>
+      <w:r>
+        <w:rPr>
+          <w:color w:val="auto"/>
+          <w:lang w:eastAsia="en-US"/>
+        </w:rPr>
+        <w:t xml:space="preserve"> E </w:t>
+      </w:r>
+      <w:proofErr w:type="spellStart"/>
+      <w:r>
+        <w:rPr>
+          <w:rFonts w:ascii="Segoe UI" w:hAnsi="Segoe UI" w:cs="Segoe UI"/>
+          <w:shd w:val="clear" w:color="auto" w:fill="FFFFFF"/>
+        </w:rPr>
+        <w:t>Moresi</w:t>
+      </w:r>
+      <w:proofErr w:type="spellEnd"/>
+      <w:r>
+        <w:rPr>
+          <w:rFonts w:ascii="Segoe UI" w:hAnsi="Segoe UI" w:cs="Segoe UI"/>
+          <w:shd w:val="clear" w:color="auto" w:fill="FFFFFF"/>
+        </w:rPr>
+        <w:t xml:space="preserve"> </w:t>
+      </w:r>
+      <w:r>
+        <w:rPr>
+          <w:rFonts w:eastAsia="Calibri" w:cs="Times New Roman"/>
+          <w:szCs w:val="22"/>
+          <w:lang w:eastAsia="en-US"/>
+        </w:rPr>
+        <w:t>(</w:t>
+      </w:r>
+      <w:r>
+        <w:rPr>
+          <w:rFonts w:eastAsia="Calibri" w:cs="Times New Roman"/>
+          <w:color w:val="auto"/>
+          <w:szCs w:val="22"/>
+          <w:lang w:eastAsia="en-US"/>
+        </w:rPr>
+        <w:t>2000</w:t>
+      </w:r>
+      <w:r>
+        <w:rPr>
+          <w:rFonts w:eastAsia="Calibri" w:cs="Times New Roman"/>
+          <w:szCs w:val="22"/>
+          <w:lang w:eastAsia="en-US"/>
+        </w:rPr>
+        <w:t>)</w:t>
+      </w:r>
+      <w:r>
+        <w:rPr>
+          <w:rFonts w:eastAsia="Calibri" w:cs="Times New Roman"/>
+          <w:szCs w:val="22"/>
+          <w:lang w:eastAsia="en-US"/>
+        </w:rPr>
+        <w:t xml:space="preserve"> salienta que o valor pode ser positivo ou negativo, como exemplo em sobrecarga de informações </w:t>
+      </w:r>
+      <w:r>
+        <w:rPr>
+          <w:rFonts w:eastAsia="Calibri" w:cs="Times New Roman"/>
+          <w:szCs w:val="22"/>
+          <w:lang w:eastAsia="en-US"/>
+        </w:rPr>
+        <w:t>desnecessárias para a organização.</w:t>
       </w:r>
     </w:p>
     <w:p>
@@ -23174,8 +23717,14 @@
         <w:rPr>
           <w:rFonts w:eastAsia="Calibri"/>
         </w:rPr>
+        <w:t xml:space="preserve">Porter e Millar (2012) aborda a geração de valor de uma forma tradicional, de uma instituição privada que visa gerar valor juntamente com a maximização de seus lucros, já em </w:t>
+      </w:r>
+      <w:r>
+        <w:rPr>
+          <w:rFonts w:eastAsia="Calibri"/>
+        </w:rPr>
         <w:lastRenderedPageBreak/>
-        <w:t xml:space="preserve">Porter e Millar (2012) aborda a geração de valor de uma forma tradicional, de uma instituição privada que visa gerar valor juntamente com a maximização de seus lucros, já em uma IES pública a geração de valor é diferenciada, o valor é gerado a partir de seus egressos e </w:t>
+        <w:t xml:space="preserve">uma IES pública a geração de valor é diferenciada, o valor é gerado a partir de seus egressos e </w:t>
       </w:r>
       <w:r>
         <w:rPr>
@@ -23211,7 +23760,7 @@
         <w:rPr>
           <w:rFonts w:eastAsia="Calibri"/>
         </w:rPr>
-        <w:t xml:space="preserve"> financiamento </w:t>
+        <w:t xml:space="preserve"> financiamento</w:t>
       </w:r>
       <w:r>
         <w:rPr>
@@ -23219,6 +23768,69 @@
         </w:rPr>
         <w:t>.</w:t>
       </w:r>
+      <w:r>
+        <w:rPr>
+          <w:rFonts w:eastAsia="Calibri"/>
+        </w:rPr>
+        <w:t xml:space="preserve"> </w:t>
+      </w:r>
+      <w:r>
+        <w:rPr>
+          <w:rFonts w:eastAsia="Calibri"/>
+        </w:rPr>
+        <w:t xml:space="preserve"> </w:t>
+      </w:r>
+      <w:proofErr w:type="spellStart"/>
+      <w:r>
+        <w:rPr>
+          <w:rFonts w:eastAsia="Calibri"/>
+        </w:rPr>
+        <w:t>Moresi</w:t>
+      </w:r>
+      <w:proofErr w:type="spellEnd"/>
+      <w:r>
+        <w:rPr>
+          <w:rFonts w:eastAsia="Calibri"/>
+        </w:rPr>
+        <w:t xml:space="preserve"> (2000) ressalta que </w:t>
+      </w:r>
+      <w:r>
+        <w:rPr>
+          <w:rFonts w:eastAsia="Calibri"/>
+        </w:rPr>
+        <w:t>“O</w:t>
+      </w:r>
+      <w:r>
+        <w:rPr>
+          <w:rFonts w:eastAsia="Calibri"/>
+        </w:rPr>
+        <w:t xml:space="preserve"> valor da informação está </w:t>
+      </w:r>
+      <w:r>
+        <w:rPr>
+          <w:rFonts w:eastAsia="Calibri"/>
+        </w:rPr>
+        <w:t>relacionado</w:t>
+      </w:r>
+      <w:r>
+        <w:rPr>
+          <w:rFonts w:eastAsia="Calibri"/>
+        </w:rPr>
+        <w:t xml:space="preserve"> ao seu papel no processo decisório</w:t>
+      </w:r>
+      <w:r>
+        <w:rPr>
+          <w:rFonts w:eastAsia="Calibri"/>
+        </w:rPr>
+        <w:t>”</w:t>
+      </w:r>
+      <w:r>
+        <w:rPr>
+          <w:rFonts w:ascii="Segoe UI" w:hAnsi="Segoe UI" w:cs="Segoe UI"/>
+          <w:shd w:val="clear" w:color="auto" w:fill="FFFFFF"/>
+        </w:rPr>
+        <w:t>.</w:t>
+      </w:r>
     </w:p>
     <w:p>
       <w:pPr>
@@ -23233,7 +23845,7 @@
         </w:rPr>
         <w:t xml:space="preserve">Segundo </w:t>
       </w:r>
-      <w:commentRangeStart w:id="82"/>
+      <w:commentRangeStart w:id="83"/>
       <w:r>
         <w:rPr>
           <w:rFonts w:eastAsia="Calibri"/>
@@ -23247,7 +23859,7 @@
         </w:rPr>
         <w:t xml:space="preserve">(2012) </w:t>
       </w:r>
-      <w:commentRangeEnd w:id="82"/>
+      <w:commentRangeEnd w:id="83"/>
       <w:r>
         <w:rPr>
           <w:rStyle w:val="Refdecomentrio"/>
@@ -23255,7 +23867,7 @@
           <w:color w:val="auto"/>
           <w:lang w:eastAsia="pt-BR"/>
         </w:rPr>
-        <w:commentReference w:id="82"/>
+        <w:commentReference w:id="83"/>
       </w:r>
       <w:r>
         <w:rPr>
@@ -23419,8 +24031,8 @@
         <w:keepNext/>
         <w:jc w:val="center"/>
       </w:pPr>
-      <w:bookmarkStart w:id="83" w:name="_Toc50205094"/>
-      <w:bookmarkStart w:id="84" w:name="_Toc52014632"/>
+      <w:bookmarkStart w:id="84" w:name="_Toc50205094"/>
+      <w:bookmarkStart w:id="85" w:name="_Toc57239689"/>
       <w:r>
         <w:lastRenderedPageBreak/>
         <w:t xml:space="preserve">Figura </w:t>
@@ -23438,7 +24050,7 @@
         <w:rPr>
           <w:noProof/>
         </w:rPr>
-        <w:t>4</w:t>
+        <w:t>5</w:t>
       </w:r>
       <w:r>
         <w:fldChar w:fldCharType="end"/>
@@ -23455,13 +24067,12 @@
       <w:r>
         <w:t xml:space="preserve"> Cadeia de Valor genérica de Porter e </w:t>
       </w:r>
-      <w:commentRangeStart w:id="85"/>
+      <w:commentRangeStart w:id="86"/>
       <w:r>
         <w:t>Millar</w:t>
       </w:r>
-      <w:bookmarkEnd w:id="83"/>
       <w:bookmarkEnd w:id="84"/>
-      <w:commentRangeEnd w:id="85"/>
+      <w:commentRangeEnd w:id="86"/>
       <w:r>
         <w:rPr>
           <w:rStyle w:val="Refdecomentrio"/>
@@ -23470,8 +24081,9 @@
           <w:bCs w:val="0"/>
           <w:lang w:eastAsia="pt-BR"/>
         </w:rPr>
-        <w:commentReference w:id="85"/>
-      </w:r>
+        <w:commentReference w:id="86"/>
+      </w:r>
+      <w:bookmarkEnd w:id="85"/>
     </w:p>
     <w:p>
       <w:pPr>
@@ -23504,7 +24116,7 @@
                     </pic:cNvPicPr>
                   </pic:nvPicPr>
                   <pic:blipFill rotWithShape="1">
-                    <a:blip r:embed="rId20">
+                    <a:blip r:embed="rId21">
                       <a:extLst>
                         <a:ext uri="{28A0092B-C50C-407E-A947-70E740481C1C}">
                           <a14:useLocalDpi xmlns:a14="http://schemas.microsoft.com/office/drawing/2010/main" val="0"/>
@@ -23597,9 +24209,9 @@
           <w:lang w:eastAsia="pt-BR"/>
         </w:rPr>
       </w:pPr>
-      <w:bookmarkStart w:id="86" w:name="_Toc52033193"/>
-      <w:bookmarkStart w:id="87" w:name="_Toc52120445"/>
-      <w:bookmarkStart w:id="88" w:name="_Toc52831694"/>
+      <w:bookmarkStart w:id="87" w:name="_Toc52033193"/>
+      <w:bookmarkStart w:id="88" w:name="_Toc52120445"/>
+      <w:bookmarkStart w:id="89" w:name="_Toc52831694"/>
       <w:r>
         <w:rPr>
           <w:rFonts w:eastAsia="Calibri"/>
@@ -23608,8 +24220,8 @@
         </w:rPr>
         <w:t>Estratégia</w:t>
       </w:r>
-      <w:bookmarkEnd w:id="86"/>
       <w:bookmarkEnd w:id="87"/>
+      <w:bookmarkEnd w:id="88"/>
       <w:r>
         <w:rPr>
           <w:rFonts w:eastAsia="Calibri"/>
@@ -23626,7 +24238,7 @@
         </w:rPr>
         <w:t>organizações</w:t>
       </w:r>
-      <w:bookmarkEnd w:id="88"/>
+      <w:bookmarkEnd w:id="89"/>
     </w:p>
     <w:p>
       <w:pPr>
@@ -23714,7 +24326,7 @@
         <w:pStyle w:val="Legenda"/>
         <w:keepNext/>
       </w:pPr>
-      <w:bookmarkStart w:id="89" w:name="_Toc52014668"/>
+      <w:bookmarkStart w:id="90" w:name="_Toc52014668"/>
       <w:r>
         <w:t xml:space="preserve">Tabela </w:t>
       </w:r>
@@ -23745,7 +24357,7 @@
       <w:r>
         <w:t xml:space="preserve"> Definição de estratégia ao longo do tempo</w:t>
       </w:r>
-      <w:bookmarkEnd w:id="89"/>
+      <w:bookmarkEnd w:id="90"/>
     </w:p>
     <w:p>
       <w:pPr>
@@ -23778,7 +24390,7 @@
                     </pic:cNvPicPr>
                   </pic:nvPicPr>
                   <pic:blipFill rotWithShape="1">
-                    <a:blip r:embed="rId21">
+                    <a:blip r:embed="rId22">
                       <a:extLst>
                         <a:ext uri="{28A0092B-C50C-407E-A947-70E740481C1C}">
                           <a14:useLocalDpi xmlns:a14="http://schemas.microsoft.com/office/drawing/2010/main" val="0"/>
@@ -24607,6 +25219,217 @@
     <w:p>
       <w:pPr>
         <w:pStyle w:val="Ttulo1"/>
+      </w:pPr>
+      <w:bookmarkStart w:id="91" w:name="_Toc52033195"/>
+      <w:bookmarkStart w:id="92" w:name="_Toc52120447"/>
+      <w:bookmarkStart w:id="93" w:name="_Toc52831695"/>
+      <w:r>
+        <w:t>INFORMAÇÃO NA ORGANIZAÇÃO</w:t>
+      </w:r>
+    </w:p>
+    <w:p>
+      <w:pPr>
+        <w:rPr>
+          <w:highlight w:val="yellow"/>
+          <w:lang w:eastAsia="en-US"/>
+        </w:rPr>
+      </w:pPr>
+      <w:proofErr w:type="spellStart"/>
+      <w:r>
+        <w:rPr>
+          <w:rFonts w:ascii="Segoe UI" w:hAnsi="Segoe UI" w:cs="Segoe UI"/>
+          <w:shd w:val="clear" w:color="auto" w:fill="FFFFFF"/>
+        </w:rPr>
+        <w:t>Moresi</w:t>
+      </w:r>
+      <w:proofErr w:type="spellEnd"/>
+      <w:r>
+        <w:rPr>
+          <w:rFonts w:ascii="Segoe UI" w:hAnsi="Segoe UI" w:cs="Segoe UI"/>
+          <w:shd w:val="clear" w:color="auto" w:fill="FFFFFF"/>
+        </w:rPr>
+        <w:t xml:space="preserve"> (2000)</w:t>
+      </w:r>
+      <w:r>
+        <w:rPr>
+          <w:rFonts w:ascii="Segoe UI" w:hAnsi="Segoe UI" w:cs="Segoe UI"/>
+          <w:shd w:val="clear" w:color="auto" w:fill="FFFFFF"/>
+        </w:rPr>
+        <w:t xml:space="preserve"> </w:t>
+      </w:r>
+      <w:r>
+        <w:rPr>
+          <w:highlight w:val="yellow"/>
+          <w:lang w:eastAsia="en-US"/>
+        </w:rPr>
+        <w:t xml:space="preserve">No contexto de uma organização, a informação deve atender às necessidades dos diversos níveis. Em geral, as organizações </w:t>
+      </w:r>
+      <w:r>
+        <w:rPr>
+          <w:highlight w:val="yellow"/>
+          <w:lang w:eastAsia="en-US"/>
+        </w:rPr>
+        <w:t>diferenciam se</w:t>
+      </w:r>
+      <w:r>
+        <w:rPr>
+          <w:highlight w:val="yellow"/>
+          <w:lang w:eastAsia="en-US"/>
+        </w:rPr>
+        <w:t xml:space="preserve"> em três níveis organizacionais (Chiavenatto, 1999), qualquer que seja a natureza ou tamanho da organização: </w:t>
+      </w:r>
+    </w:p>
+    <w:p>
+      <w:pPr>
+        <w:rPr>
+          <w:highlight w:val="yellow"/>
+          <w:lang w:eastAsia="en-US"/>
+        </w:rPr>
+      </w:pPr>
+      <w:r>
+        <w:rPr>
+          <w:highlight w:val="yellow"/>
+          <w:lang w:eastAsia="en-US"/>
+        </w:rPr>
+        <w:t xml:space="preserve">operacional relacionado com os problemas de desempenho eficaz e dirigido para as exigências impostas pela natureza da tarefa técnica; </w:t>
+      </w:r>
+    </w:p>
+    <w:p>
+      <w:pPr>
+        <w:rPr>
+          <w:highlight w:val="yellow"/>
+          <w:lang w:eastAsia="en-US"/>
+        </w:rPr>
+      </w:pPr>
+      <w:r>
+        <w:rPr>
+          <w:highlight w:val="yellow"/>
+          <w:lang w:eastAsia="en-US"/>
+        </w:rPr>
+        <w:t>intermediário ou gerencial gerencia particularmente as atividades do nível operacional, mediando as fronteiras ambientais e administrando as tarefas técnicas que devem ser desempenhadas, escala de operações etc.;</w:t>
+      </w:r>
+    </w:p>
+    <w:p>
+      <w:pPr>
+        <w:rPr>
+          <w:lang w:eastAsia="en-US"/>
+        </w:rPr>
+      </w:pPr>
+      <w:r>
+        <w:rPr>
+          <w:highlight w:val="yellow"/>
+          <w:lang w:eastAsia="en-US"/>
+        </w:rPr>
+        <w:t xml:space="preserve"> institucional constitui-se na fonte do significado e da </w:t>
+      </w:r>
+      <w:r>
+        <w:rPr>
+          <w:highlight w:val="yellow"/>
+          <w:lang w:eastAsia="en-US"/>
+        </w:rPr>
+        <w:t>legitimação</w:t>
+      </w:r>
+      <w:r>
+        <w:rPr>
+          <w:highlight w:val="yellow"/>
+          <w:lang w:eastAsia="en-US"/>
+        </w:rPr>
+        <w:t xml:space="preserve"> que possibilita a consecução dos objetivos organizacionais.</w:t>
+      </w:r>
+    </w:p>
+    <w:p>
+      <w:pPr>
+        <w:pStyle w:val="Ttulo1"/>
+      </w:pPr>
+      <w:r>
+        <w:t>MÉTRICAS PARA AVALIAÇÃO DE SISTEMAS DE INFORMAÇÃO</w:t>
+      </w:r>
+    </w:p>
+    <w:p>
+      <w:r>
+        <w:t xml:space="preserve">Segundo </w:t>
+      </w:r>
+      <w:proofErr w:type="spellStart"/>
+      <w:r>
+        <w:t>Moresi</w:t>
+      </w:r>
+      <w:proofErr w:type="spellEnd"/>
+      <w:r>
+        <w:t xml:space="preserve"> (2000) um portifólio de sistemas de informação </w:t>
+      </w:r>
+      <w:r>
+        <w:t>compreenderá</w:t>
+      </w:r>
+      <w:r>
+        <w:t xml:space="preserve"> </w:t>
+      </w:r>
+      <w:r>
+        <w:t>todos os produtos</w:t>
+      </w:r>
+      <w:r>
+        <w:t xml:space="preserve"> tangíveis e intangíveis </w:t>
+      </w:r>
+      <w:r>
+        <w:t>à</w:t>
+      </w:r>
+      <w:r>
+        <w:t xml:space="preserve"> matéria prima da informação</w:t>
+      </w:r>
+      <w:r>
+        <w:t>, sendo assim</w:t>
+      </w:r>
+      <w:r>
+        <w:t xml:space="preserve"> define alguns pontos </w:t>
+      </w:r>
+      <w:r>
+        <w:t>qualitativos, que são</w:t>
+      </w:r>
+    </w:p>
+    <w:p>
+      <w:r>
+        <w:t xml:space="preserve">- Exatidão </w:t>
+      </w:r>
+      <w:r>
+        <w:t>(grau</w:t>
+      </w:r>
+      <w:r>
+        <w:t xml:space="preserve"> de liberdade do erro da informação);</w:t>
+      </w:r>
+    </w:p>
+    <w:p>
+      <w:r>
+        <w:t>- Alcance (integralidade da informação)</w:t>
+      </w:r>
+      <w:r>
+        <w:t>;</w:t>
+      </w:r>
+    </w:p>
+    <w:p>
+      <w:r>
+        <w:t>- Conveniência (relevância da informação)</w:t>
+      </w:r>
+      <w:r>
+        <w:t>;</w:t>
+      </w:r>
+    </w:p>
+    <w:p>
+      <w:r>
+        <w:t>- Clareza (grau que a informação está livre de ambiguidade);</w:t>
+      </w:r>
+    </w:p>
+    <w:p>
+      <w:r>
+        <w:t>- Oportunidade (tempo decorrido no ciclo produtivo da informação);</w:t>
+      </w:r>
+    </w:p>
+    <w:p>
+      <w:r>
+        <w:t>- Acessibilidade (facilidade com que a informação pode ser obtida pelo consumidor);</w:t>
+      </w:r>
+    </w:p>
+    <w:p>
+      <w:pPr>
+        <w:pStyle w:val="Ttulo1"/>
         <w:numPr>
           <w:ilvl w:val="0"/>
           <w:numId w:val="26"/>
@@ -24616,9 +25439,6 @@
           <w:lang w:eastAsia="en-US"/>
         </w:rPr>
       </w:pPr>
-      <w:bookmarkStart w:id="90" w:name="_Toc52033195"/>
-      <w:bookmarkStart w:id="91" w:name="_Toc52120447"/>
-      <w:bookmarkStart w:id="92" w:name="_Toc52831695"/>
       <w:r>
         <w:rPr>
           <w:rFonts w:eastAsia="Calibri"/>
@@ -24627,9 +25447,9 @@
         </w:rPr>
         <w:t>DESENHO METODOLÓGICO DA PESQUISA</w:t>
       </w:r>
-      <w:bookmarkEnd w:id="90"/>
       <w:bookmarkEnd w:id="91"/>
       <w:bookmarkEnd w:id="92"/>
+      <w:bookmarkEnd w:id="93"/>
     </w:p>
     <w:p>
       <w:pPr>
@@ -24644,9 +25464,9 @@
           <w:lang w:eastAsia="en-US"/>
         </w:rPr>
       </w:pPr>
-      <w:bookmarkStart w:id="93" w:name="_Toc52033196"/>
-      <w:bookmarkStart w:id="94" w:name="_Toc52120448"/>
-      <w:bookmarkStart w:id="95" w:name="_Toc52831696"/>
+      <w:bookmarkStart w:id="94" w:name="_Toc52033196"/>
+      <w:bookmarkStart w:id="95" w:name="_Toc52120448"/>
+      <w:bookmarkStart w:id="96" w:name="_Toc52831696"/>
       <w:r>
         <w:rPr>
           <w:rFonts w:eastAsia="Calibri"/>
@@ -24655,22 +25475,23 @@
         </w:rPr>
         <w:t>Problema da pesquisa</w:t>
       </w:r>
-      <w:bookmarkEnd w:id="93"/>
       <w:bookmarkEnd w:id="94"/>
       <w:bookmarkEnd w:id="95"/>
-    </w:p>
-    <w:p>
-      <w:pPr>
-        <w:rPr>
-          <w:rFonts w:eastAsia="Calibri"/>
-          <w:lang w:eastAsia="en-US"/>
-        </w:rPr>
-      </w:pPr>
-      <w:r>
-        <w:rPr>
-          <w:rFonts w:eastAsia="Calibri"/>
-          <w:lang w:eastAsia="en-US"/>
-        </w:rPr>
+      <w:bookmarkEnd w:id="96"/>
+    </w:p>
+    <w:p>
+      <w:pPr>
+        <w:rPr>
+          <w:rFonts w:eastAsia="Calibri"/>
+          <w:lang w:eastAsia="en-US"/>
+        </w:rPr>
+      </w:pPr>
+      <w:r>
+        <w:rPr>
+          <w:rFonts w:eastAsia="Calibri"/>
+          <w:lang w:eastAsia="en-US"/>
+        </w:rPr>
+        <w:lastRenderedPageBreak/>
         <w:t xml:space="preserve">Tendo em </w:t>
       </w:r>
       <w:r>
@@ -24763,15 +25584,7 @@
           <w:rFonts w:eastAsia="Calibri"/>
           <w:lang w:eastAsia="en-US"/>
         </w:rPr>
-        <w:t xml:space="preserve"> </w:t>
-      </w:r>
-      <w:commentRangeStart w:id="96"/>
-      <w:r>
-        <w:rPr>
-          <w:rFonts w:eastAsia="Calibri"/>
-          <w:lang w:eastAsia="en-US"/>
-        </w:rPr>
-        <w:t xml:space="preserve">Esse fator é ainda mais importante quando </w:t>
+        <w:t xml:space="preserve"> Esse fator é ainda mais importante quando </w:t>
       </w:r>
       <w:r>
         <w:rPr>
@@ -24799,7 +25612,14 @@
           <w:rFonts w:eastAsia="Calibri"/>
           <w:lang w:eastAsia="en-US"/>
         </w:rPr>
-        <w:t xml:space="preserve"> escassos</w:t>
+        <w:t xml:space="preserve"> escasso</w:t>
+      </w:r>
+      <w:r>
+        <w:rPr>
+          <w:rFonts w:eastAsia="Calibri"/>
+          <w:lang w:eastAsia="en-US"/>
+        </w:rPr>
+        <w:t>s e financiados pelo dinheiro da população</w:t>
       </w:r>
       <w:r>
         <w:rPr>
@@ -24807,16 +25627,6 @@
           <w:lang w:eastAsia="en-US"/>
         </w:rPr>
         <w:t>.</w:t>
-      </w:r>
-      <w:commentRangeEnd w:id="96"/>
-      <w:r>
-        <w:rPr>
-          <w:rStyle w:val="Refdecomentrio"/>
-          <w:rFonts w:cs="Times New Roman"/>
-          <w:color w:val="auto"/>
-          <w:lang w:eastAsia="pt-BR"/>
-        </w:rPr>
-        <w:commentReference w:id="96"/>
       </w:r>
     </w:p>
     <w:p>
@@ -25411,6 +26221,7 @@
           <w:rFonts w:eastAsia="Calibri"/>
           <w:lang w:eastAsia="en-US"/>
         </w:rPr>
+        <w:lastRenderedPageBreak/>
         <w:t>Analisar as relações entre a estrutura organizacional, o rol e os tipos de sistemas de informação</w:t>
       </w:r>
       <w:r>
@@ -25804,7 +26615,6 @@
           <w:rFonts w:eastAsia="Calibri"/>
           <w:lang w:eastAsia="en-US"/>
         </w:rPr>
-        <w:lastRenderedPageBreak/>
         <w:t>A pesquisa ocorrerá, se possível presencialmente na reitoria, caso não</w:t>
       </w:r>
       <w:r>
@@ -25958,6 +26768,7 @@
           <w:rFonts w:eastAsia="Calibri"/>
           <w:lang w:eastAsia="en-US"/>
         </w:rPr>
+        <w:lastRenderedPageBreak/>
         <w:t>Com isto poderemos ter os seguintes resultados esperados:</w:t>
       </w:r>
     </w:p>
@@ -26222,7 +27033,7 @@
           <w:lang w:eastAsia="en-US"/>
         </w:rPr>
         <w:sectPr>
-          <w:headerReference w:type="default" r:id="rId22"/>
+          <w:headerReference w:type="default" r:id="rId23"/>
           <w:pgSz w:w="11905" w:h="16837" w:code="9"/>
           <w:pgMar w:top="1701" w:right="1134" w:bottom="1134" w:left="1701" w:header="1259" w:footer="720" w:gutter="0"/>
           <w:cols w:space="720"/>
@@ -30231,7 +31042,7 @@
         </w:rPr>
         <w:t xml:space="preserve"> Disponível em: &lt; </w:t>
       </w:r>
-      <w:hyperlink r:id="rId23" w:history="1">
+      <w:hyperlink r:id="rId24" w:history="1">
         <w:r>
           <w:rPr>
             <w:rStyle w:val="Hyperlink"/>
@@ -30519,7 +31330,7 @@
       <w:r>
         <w:t>. Disponível em: &lt;</w:t>
       </w:r>
-      <w:hyperlink r:id="rId24" w:history="1">
+      <w:hyperlink r:id="rId25" w:history="1">
         <w:r>
           <w:t>https://www.euax.com.br/2019/10/cadeia-de-valor/</w:t>
         </w:r>
@@ -31318,11 +32129,8 @@
         <w:ind w:firstLine="0"/>
         <w:jc w:val="left"/>
         <w:rPr>
-          <w:rFonts w:eastAsia="Calibri" w:cs="Times New Roman"/>
-          <w:b/>
-          <w:color w:val="auto"/>
-          <w:szCs w:val="22"/>
-          <w:lang w:eastAsia="en-US"/>
+          <w:rFonts w:ascii="Segoe UI" w:hAnsi="Segoe UI" w:cs="Segoe UI"/>
+          <w:shd w:val="clear" w:color="auto" w:fill="FFFFFF"/>
         </w:rPr>
       </w:pPr>
       <w:r>
@@ -31363,6 +32171,29 @@
           <w:lang w:eastAsia="en-US"/>
         </w:rPr>
       </w:pPr>
+      <w:r>
+        <w:rPr>
+          <w:rFonts w:ascii="Segoe UI" w:hAnsi="Segoe UI" w:cs="Segoe UI"/>
+          <w:shd w:val="clear" w:color="auto" w:fill="FFFFFF"/>
+        </w:rPr>
+        <w:t>MORESI, Eduardo Amadeu Dutra. Delineando o valor do sistema de informação de uma organização. </w:t>
+      </w:r>
+      <w:r>
+        <w:rPr>
+          <w:rFonts w:ascii="Segoe UI" w:hAnsi="Segoe UI" w:cs="Segoe UI"/>
+          <w:b/>
+          <w:bCs/>
+          <w:shd w:val="clear" w:color="auto" w:fill="FFFFFF"/>
+        </w:rPr>
+        <w:t>Delineando o valor do sistema de informação de uma organização</w:t>
+      </w:r>
+      <w:r>
+        <w:rPr>
+          <w:rFonts w:ascii="Segoe UI" w:hAnsi="Segoe UI" w:cs="Segoe UI"/>
+          <w:shd w:val="clear" w:color="auto" w:fill="FFFFFF"/>
+        </w:rPr>
+        <w:t>, Brasília, ano 2000, v. 29, p. 14-24, 1 jan. 2000. Disponível em: https://doi.org/10.1590/S0100-19652000000100002. Acesso em: 25 nov. 2020.</w:t>
+      </w:r>
     </w:p>
     <w:p>
       <w:pPr>
@@ -31441,126 +32272,6 @@
     </w:p>
     <w:p>
       <w:pPr>
-        <w:suppressAutoHyphens w:val="0"/>
-        <w:spacing w:line="240" w:lineRule="auto"/>
-        <w:ind w:firstLine="0"/>
-        <w:jc w:val="left"/>
-        <w:rPr>
-          <w:rFonts w:eastAsia="Calibri" w:cs="Times New Roman"/>
-          <w:b/>
-          <w:color w:val="auto"/>
-          <w:szCs w:val="22"/>
-          <w:lang w:eastAsia="en-US"/>
-        </w:rPr>
-      </w:pPr>
-    </w:p>
-    <w:p>
-      <w:pPr>
-        <w:suppressAutoHyphens w:val="0"/>
-        <w:spacing w:line="240" w:lineRule="auto"/>
-        <w:ind w:firstLine="0"/>
-        <w:jc w:val="left"/>
-        <w:rPr>
-          <w:rFonts w:eastAsia="Calibri" w:cs="Times New Roman"/>
-          <w:b/>
-          <w:color w:val="auto"/>
-          <w:szCs w:val="22"/>
-          <w:lang w:eastAsia="en-US"/>
-        </w:rPr>
-      </w:pPr>
-    </w:p>
-    <w:p>
-      <w:pPr>
-        <w:suppressAutoHyphens w:val="0"/>
-        <w:spacing w:line="240" w:lineRule="auto"/>
-        <w:ind w:firstLine="0"/>
-        <w:jc w:val="left"/>
-        <w:rPr>
-          <w:rFonts w:eastAsia="Calibri" w:cs="Times New Roman"/>
-          <w:b/>
-          <w:color w:val="auto"/>
-          <w:szCs w:val="22"/>
-          <w:lang w:eastAsia="en-US"/>
-        </w:rPr>
-      </w:pPr>
-    </w:p>
-    <w:p>
-      <w:pPr>
-        <w:suppressAutoHyphens w:val="0"/>
-        <w:spacing w:line="240" w:lineRule="auto"/>
-        <w:ind w:firstLine="0"/>
-        <w:jc w:val="left"/>
-        <w:rPr>
-          <w:rFonts w:eastAsia="Calibri" w:cs="Times New Roman"/>
-          <w:b/>
-          <w:color w:val="auto"/>
-          <w:szCs w:val="22"/>
-          <w:lang w:eastAsia="en-US"/>
-        </w:rPr>
-      </w:pPr>
-    </w:p>
-    <w:p>
-      <w:pPr>
-        <w:suppressAutoHyphens w:val="0"/>
-        <w:spacing w:line="240" w:lineRule="auto"/>
-        <w:ind w:firstLine="0"/>
-        <w:jc w:val="left"/>
-        <w:rPr>
-          <w:rFonts w:eastAsia="Calibri" w:cs="Times New Roman"/>
-          <w:b/>
-          <w:color w:val="auto"/>
-          <w:szCs w:val="22"/>
-          <w:lang w:eastAsia="en-US"/>
-        </w:rPr>
-      </w:pPr>
-    </w:p>
-    <w:p>
-      <w:pPr>
-        <w:suppressAutoHyphens w:val="0"/>
-        <w:spacing w:line="240" w:lineRule="auto"/>
-        <w:ind w:firstLine="0"/>
-        <w:jc w:val="left"/>
-        <w:rPr>
-          <w:rFonts w:eastAsia="Calibri" w:cs="Times New Roman"/>
-          <w:b/>
-          <w:color w:val="auto"/>
-          <w:szCs w:val="22"/>
-          <w:lang w:eastAsia="en-US"/>
-        </w:rPr>
-      </w:pPr>
-    </w:p>
-    <w:p>
-      <w:pPr>
-        <w:suppressAutoHyphens w:val="0"/>
-        <w:spacing w:line="240" w:lineRule="auto"/>
-        <w:ind w:firstLine="0"/>
-        <w:jc w:val="left"/>
-        <w:rPr>
-          <w:rFonts w:eastAsia="Calibri" w:cs="Times New Roman"/>
-          <w:b/>
-          <w:color w:val="auto"/>
-          <w:szCs w:val="22"/>
-          <w:lang w:eastAsia="en-US"/>
-        </w:rPr>
-      </w:pPr>
-    </w:p>
-    <w:p>
-      <w:pPr>
-        <w:suppressAutoHyphens w:val="0"/>
-        <w:spacing w:line="240" w:lineRule="auto"/>
-        <w:ind w:firstLine="0"/>
-        <w:jc w:val="left"/>
-        <w:rPr>
-          <w:rFonts w:eastAsia="Calibri" w:cs="Times New Roman"/>
-          <w:b/>
-          <w:color w:val="auto"/>
-          <w:szCs w:val="22"/>
-          <w:lang w:eastAsia="en-US"/>
-        </w:rPr>
-      </w:pPr>
-    </w:p>
-    <w:p>
-      <w:pPr>
         <w:pStyle w:val="Ttulo1"/>
         <w:ind w:firstLine="0"/>
         <w:rPr>
@@ -31629,27 +32340,9 @@
         <w:rPr>
           <w:lang w:eastAsia="pt-BR"/>
         </w:rPr>
-        <w:t xml:space="preserve"> de solicitação de informação aos </w:t>
-      </w:r>
-      <w:commentRangeStart w:id="118"/>
-      <w:r>
-        <w:rPr>
-          <w:lang w:eastAsia="pt-BR"/>
-        </w:rPr>
-        <w:t>sistemas</w:t>
+        <w:t xml:space="preserve"> de solicitação de informação aos sistemas</w:t>
       </w:r>
       <w:bookmarkEnd w:id="117"/>
-      <w:commentRangeEnd w:id="118"/>
-      <w:r>
-        <w:rPr>
-          <w:rStyle w:val="Refdecomentrio"/>
-          <w:rFonts w:cs="Times New Roman"/>
-          <w:b w:val="0"/>
-          <w:color w:val="auto"/>
-          <w:lang w:eastAsia="pt-BR"/>
-        </w:rPr>
-        <w:commentReference w:id="118"/>
-      </w:r>
     </w:p>
     <w:p>
       <w:pPr>
@@ -31863,7 +32556,7 @@
         <w:pStyle w:val="PargrafodaLista"/>
         <w:numPr>
           <w:ilvl w:val="0"/>
-          <w:numId w:val="39"/>
+          <w:numId w:val="40"/>
         </w:numPr>
         <w:rPr>
           <w:rFonts w:ascii="Arial" w:hAnsi="Arial"/>
@@ -31879,7 +32572,25 @@
           <w:sz w:val="20"/>
           <w:szCs w:val="20"/>
         </w:rPr>
-        <w:t>Sistemas que fornecem informações para este sistema?</w:t>
+        <w:t xml:space="preserve">Grupo de usuários que </w:t>
+      </w:r>
+      <w:r>
+        <w:rPr>
+          <w:rFonts w:ascii="Arial" w:hAnsi="Arial"/>
+          <w:b/>
+          <w:sz w:val="20"/>
+          <w:szCs w:val="20"/>
+        </w:rPr>
+        <w:t>usam as</w:t>
+      </w:r>
+      <w:r>
+        <w:rPr>
+          <w:rFonts w:ascii="Arial" w:hAnsi="Arial"/>
+          <w:b/>
+          <w:sz w:val="20"/>
+          <w:szCs w:val="20"/>
+        </w:rPr>
+        <w:t xml:space="preserve"> informações no sistema?</w:t>
       </w:r>
     </w:p>
     <w:p>
@@ -31898,7 +32609,7 @@
           <w:sz w:val="20"/>
           <w:szCs w:val="20"/>
         </w:rPr>
-        <w:t>Fênix</w:t>
+        <w:t>Contabilidade, RH e professores</w:t>
       </w:r>
     </w:p>
     <w:p>
@@ -31906,7 +32617,7 @@
         <w:pStyle w:val="PargrafodaLista"/>
         <w:numPr>
           <w:ilvl w:val="0"/>
-          <w:numId w:val="39"/>
+          <w:numId w:val="40"/>
         </w:numPr>
         <w:rPr>
           <w:rFonts w:ascii="Arial" w:hAnsi="Arial"/>
@@ -31922,7 +32633,7 @@
           <w:sz w:val="20"/>
           <w:szCs w:val="20"/>
         </w:rPr>
-        <w:t>Hospedado internamente ou externamente?</w:t>
+        <w:t>Sistemas que fornecem informações para este sistema?</w:t>
       </w:r>
     </w:p>
     <w:p>
@@ -31941,7 +32652,7 @@
           <w:sz w:val="20"/>
           <w:szCs w:val="20"/>
         </w:rPr>
-        <w:t>Externamente</w:t>
+        <w:t>Fênix</w:t>
       </w:r>
     </w:p>
     <w:p>
@@ -31949,7 +32660,7 @@
         <w:pStyle w:val="PargrafodaLista"/>
         <w:numPr>
           <w:ilvl w:val="0"/>
-          <w:numId w:val="39"/>
+          <w:numId w:val="40"/>
         </w:numPr>
         <w:rPr>
           <w:rFonts w:ascii="Arial" w:hAnsi="Arial"/>
@@ -31965,7 +32676,7 @@
           <w:sz w:val="20"/>
           <w:szCs w:val="20"/>
         </w:rPr>
-        <w:t>Setores que solicitam alterações ao sistema?</w:t>
+        <w:t>Hospedado internamente ou externamente?</w:t>
       </w:r>
     </w:p>
     <w:p>
@@ -31984,7 +32695,7 @@
           <w:sz w:val="20"/>
           <w:szCs w:val="20"/>
         </w:rPr>
-        <w:t>Pró reitoria de graduação</w:t>
+        <w:t>Externamente</w:t>
       </w:r>
     </w:p>
     <w:p>
@@ -31992,7 +32703,7 @@
         <w:pStyle w:val="PargrafodaLista"/>
         <w:numPr>
           <w:ilvl w:val="0"/>
-          <w:numId w:val="39"/>
+          <w:numId w:val="40"/>
         </w:numPr>
         <w:rPr>
           <w:rFonts w:ascii="Arial" w:hAnsi="Arial"/>
@@ -32008,7 +32719,7 @@
           <w:sz w:val="20"/>
           <w:szCs w:val="20"/>
         </w:rPr>
-        <w:t>Principal forma de acesso dos usuários?</w:t>
+        <w:t>Setores que solicitam alterações ao sistema?</w:t>
       </w:r>
     </w:p>
     <w:p>
@@ -32027,7 +32738,7 @@
           <w:sz w:val="20"/>
           <w:szCs w:val="20"/>
         </w:rPr>
-        <w:t>Web</w:t>
+        <w:t>Pró reitoria de graduação</w:t>
       </w:r>
     </w:p>
     <w:p>
@@ -32035,7 +32746,7 @@
         <w:pStyle w:val="PargrafodaLista"/>
         <w:numPr>
           <w:ilvl w:val="0"/>
-          <w:numId w:val="39"/>
+          <w:numId w:val="40"/>
         </w:numPr>
         <w:rPr>
           <w:rFonts w:ascii="Arial" w:hAnsi="Arial"/>
@@ -32051,7 +32762,7 @@
           <w:sz w:val="20"/>
           <w:szCs w:val="20"/>
         </w:rPr>
-        <w:t>Relatórios produzidos?</w:t>
+        <w:t>Principal forma de acesso dos usuários?</w:t>
       </w:r>
     </w:p>
     <w:p>
@@ -32070,7 +32781,7 @@
           <w:sz w:val="20"/>
           <w:szCs w:val="20"/>
         </w:rPr>
-        <w:t>Relatório de quantidade de alunos</w:t>
+        <w:t>Web</w:t>
       </w:r>
     </w:p>
     <w:p>
@@ -32078,7 +32789,7 @@
         <w:pStyle w:val="PargrafodaLista"/>
         <w:numPr>
           <w:ilvl w:val="0"/>
-          <w:numId w:val="39"/>
+          <w:numId w:val="40"/>
         </w:numPr>
         <w:rPr>
           <w:rFonts w:ascii="Arial" w:hAnsi="Arial"/>
@@ -32094,109 +32805,58 @@
           <w:sz w:val="20"/>
           <w:szCs w:val="20"/>
         </w:rPr>
-        <w:t>Volume de acessos mensais?</w:t>
-      </w:r>
-    </w:p>
-    <w:p>
-      <w:pPr>
-        <w:rPr>
-          <w:b/>
-          <w:bCs/>
-        </w:rPr>
-      </w:pPr>
-      <w:r>
+        <w:t>Relatórios produzidos?</w:t>
+      </w:r>
+    </w:p>
+    <w:p>
+      <w:pPr>
         <w:rPr>
           <w:rFonts w:ascii="Arial" w:hAnsi="Arial"/>
           <w:color w:val="BFBFBF" w:themeColor="background1" w:themeShade="BF"/>
           <w:sz w:val="20"/>
           <w:szCs w:val="20"/>
         </w:rPr>
-        <w:t>10 mil</w:t>
-      </w:r>
-      <w:r>
-        <w:rPr>
-          <w:b/>
-          <w:bCs/>
-        </w:rPr>
-        <w:t xml:space="preserve"> </w:t>
-      </w:r>
-    </w:p>
-    <w:p>
-      <w:pPr>
-        <w:pStyle w:val="PargrafodaLista"/>
-        <w:numPr>
-          <w:ilvl w:val="0"/>
-          <w:numId w:val="39"/>
-        </w:numPr>
-        <w:rPr>
-          <w:b/>
-          <w:bCs/>
-        </w:rPr>
-      </w:pPr>
-      <w:r>
-        <w:rPr>
-          <w:b/>
-          <w:bCs/>
-        </w:rPr>
-        <w:t>Volume de dados armazenados no SGBD (</w:t>
-      </w:r>
-      <w:proofErr w:type="spellStart"/>
-      <w:r>
-        <w:rPr>
-          <w:b/>
-          <w:bCs/>
-        </w:rPr>
-        <w:t>kb</w:t>
-      </w:r>
-      <w:proofErr w:type="spellEnd"/>
-      <w:r>
-        <w:rPr>
-          <w:b/>
-          <w:bCs/>
-        </w:rPr>
-        <w:t>/</w:t>
-      </w:r>
-      <w:proofErr w:type="spellStart"/>
-      <w:r>
-        <w:rPr>
-          <w:b/>
-          <w:bCs/>
-        </w:rPr>
-        <w:t>mb</w:t>
-      </w:r>
-      <w:proofErr w:type="spellEnd"/>
-      <w:r>
-        <w:rPr>
-          <w:b/>
-          <w:bCs/>
-        </w:rPr>
-        <w:t>/</w:t>
-      </w:r>
-      <w:proofErr w:type="spellStart"/>
-      <w:r>
-        <w:rPr>
-          <w:b/>
-          <w:bCs/>
-        </w:rPr>
-        <w:t>gb</w:t>
-      </w:r>
-      <w:proofErr w:type="spellEnd"/>
-      <w:r>
-        <w:rPr>
-          <w:b/>
-          <w:bCs/>
-        </w:rPr>
-        <w:t>)</w:t>
-      </w:r>
-    </w:p>
-    <w:p>
-      <w:pPr>
+      </w:pPr>
+      <w:r>
         <w:rPr>
           <w:rFonts w:ascii="Arial" w:hAnsi="Arial"/>
           <w:color w:val="BFBFBF" w:themeColor="background1" w:themeShade="BF"/>
           <w:sz w:val="20"/>
           <w:szCs w:val="20"/>
         </w:rPr>
+        <w:t>Relatório de quantidade de alunos</w:t>
+      </w:r>
+    </w:p>
+    <w:p>
+      <w:pPr>
+        <w:pStyle w:val="PargrafodaLista"/>
+        <w:numPr>
+          <w:ilvl w:val="0"/>
+          <w:numId w:val="40"/>
+        </w:numPr>
+        <w:rPr>
+          <w:rFonts w:ascii="Arial" w:hAnsi="Arial"/>
+          <w:b/>
+          <w:sz w:val="20"/>
+          <w:szCs w:val="20"/>
+        </w:rPr>
+      </w:pPr>
+      <w:r>
+        <w:rPr>
+          <w:rFonts w:ascii="Arial" w:hAnsi="Arial"/>
+          <w:b/>
+          <w:sz w:val="20"/>
+          <w:szCs w:val="20"/>
+        </w:rPr>
+        <w:t>Volume de acessos mensais?</w:t>
+      </w:r>
+    </w:p>
+    <w:p>
+      <w:pPr>
+        <w:rPr>
+          <w:b/>
+          <w:bCs/>
+        </w:rPr>
       </w:pPr>
       <w:r>
         <w:rPr>
@@ -32205,25 +32865,24 @@
           <w:sz w:val="20"/>
           <w:szCs w:val="20"/>
         </w:rPr>
-        <w:t>500mb</w:t>
-      </w:r>
-    </w:p>
-    <w:p>
-      <w:pPr>
+        <w:t>10 mil</w:t>
+      </w:r>
+      <w:r>
         <w:rPr>
           <w:rFonts w:ascii="Arial" w:hAnsi="Arial"/>
           <w:color w:val="BFBFBF" w:themeColor="background1" w:themeShade="BF"/>
           <w:sz w:val="20"/>
           <w:szCs w:val="20"/>
         </w:rPr>
-      </w:pPr>
+        <w:t>, caso não tenha esta informação deixar em branco</w:t>
+      </w:r>
     </w:p>
     <w:p>
       <w:pPr>
         <w:pStyle w:val="PargrafodaLista"/>
         <w:numPr>
           <w:ilvl w:val="0"/>
-          <w:numId w:val="39"/>
+          <w:numId w:val="40"/>
         </w:numPr>
         <w:rPr>
           <w:rFonts w:ascii="Arial" w:hAnsi="Arial"/>
@@ -32258,7 +32917,7 @@
         <w:pStyle w:val="PargrafodaLista"/>
         <w:numPr>
           <w:ilvl w:val="0"/>
-          <w:numId w:val="39"/>
+          <w:numId w:val="40"/>
         </w:numPr>
         <w:rPr>
           <w:b/>
@@ -32270,15 +32929,18 @@
           <w:b/>
           <w:bCs/>
         </w:rPr>
-        <w:lastRenderedPageBreak/>
         <w:t>Print de das principais telas do sistema</w:t>
       </w:r>
     </w:p>
     <w:p>
       <w:pPr>
+        <w:pStyle w:val="PargrafodaLista"/>
+        <w:numPr>
+          <w:ilvl w:val="0"/>
+          <w:numId w:val="40"/>
+        </w:numPr>
         <w:suppressAutoHyphens w:val="0"/>
         <w:spacing w:line="240" w:lineRule="auto"/>
-        <w:ind w:firstLine="0"/>
         <w:jc w:val="left"/>
         <w:rPr>
           <w:rFonts w:eastAsia="Calibri" w:cs="Times New Roman"/>
@@ -32286,6 +32948,153 @@
           <w:color w:val="auto"/>
           <w:szCs w:val="22"/>
           <w:lang w:eastAsia="en-US"/>
+        </w:rPr>
+      </w:pPr>
+      <w:r>
+        <w:rPr>
+          <w:rFonts w:eastAsia="Calibri" w:cs="Times New Roman"/>
+          <w:b/>
+          <w:color w:val="auto"/>
+          <w:szCs w:val="22"/>
+          <w:lang w:eastAsia="en-US"/>
+        </w:rPr>
+        <w:t xml:space="preserve">O sistema possui </w:t>
+      </w:r>
+      <w:r>
+        <w:rPr>
+          <w:rFonts w:eastAsia="Calibri" w:cs="Times New Roman"/>
+          <w:b/>
+          <w:color w:val="auto"/>
+          <w:szCs w:val="22"/>
+          <w:lang w:eastAsia="en-US"/>
+        </w:rPr>
+        <w:t>manual? Se sim anexo.</w:t>
+      </w:r>
+    </w:p>
+    <w:p>
+      <w:pPr>
+        <w:pStyle w:val="PargrafodaLista"/>
+        <w:numPr>
+          <w:ilvl w:val="0"/>
+          <w:numId w:val="40"/>
+        </w:numPr>
+        <w:suppressAutoHyphens w:val="0"/>
+        <w:spacing w:line="240" w:lineRule="auto"/>
+        <w:jc w:val="left"/>
+        <w:rPr>
+          <w:rFonts w:eastAsia="Calibri" w:cs="Times New Roman"/>
+          <w:b/>
+          <w:color w:val="auto"/>
+          <w:szCs w:val="22"/>
+          <w:lang w:eastAsia="en-US"/>
+        </w:rPr>
+      </w:pPr>
+      <w:r>
+        <w:rPr>
+          <w:rFonts w:eastAsia="Calibri" w:cs="Times New Roman"/>
+          <w:b/>
+          <w:color w:val="auto"/>
+          <w:szCs w:val="22"/>
+          <w:lang w:eastAsia="en-US"/>
+        </w:rPr>
+        <w:t>O sistema possui documentação? Se sim anexo.</w:t>
+      </w:r>
+    </w:p>
+    <w:p>
+      <w:pPr>
+        <w:pStyle w:val="PargrafodaLista"/>
+        <w:numPr>
+          <w:ilvl w:val="0"/>
+          <w:numId w:val="40"/>
+        </w:numPr>
+        <w:suppressAutoHyphens w:val="0"/>
+        <w:spacing w:line="240" w:lineRule="auto"/>
+        <w:jc w:val="left"/>
+        <w:rPr>
+          <w:rFonts w:eastAsia="Calibri" w:cs="Times New Roman"/>
+          <w:b/>
+          <w:color w:val="auto"/>
+          <w:szCs w:val="22"/>
+          <w:lang w:eastAsia="en-US"/>
+        </w:rPr>
+      </w:pPr>
+      <w:r>
+        <w:rPr>
+          <w:rFonts w:eastAsia="Calibri" w:cs="Times New Roman"/>
+          <w:b/>
+          <w:color w:val="auto"/>
+          <w:szCs w:val="22"/>
+          <w:lang w:eastAsia="en-US"/>
+        </w:rPr>
+        <w:t xml:space="preserve">O sistema tem backup? qual a </w:t>
+      </w:r>
+      <w:r>
+        <w:rPr>
+          <w:rFonts w:eastAsia="Calibri" w:cs="Times New Roman"/>
+          <w:b/>
+          <w:color w:val="auto"/>
+          <w:szCs w:val="22"/>
+          <w:lang w:eastAsia="en-US"/>
+        </w:rPr>
+        <w:t>frequência?</w:t>
+      </w:r>
+    </w:p>
+    <w:p>
+      <w:pPr>
+        <w:pStyle w:val="PargrafodaLista"/>
+        <w:numPr>
+          <w:ilvl w:val="0"/>
+          <w:numId w:val="40"/>
+        </w:numPr>
+        <w:suppressAutoHyphens w:val="0"/>
+        <w:spacing w:line="240" w:lineRule="auto"/>
+        <w:jc w:val="left"/>
+        <w:rPr>
+          <w:rFonts w:eastAsia="Calibri" w:cs="Times New Roman"/>
+          <w:b/>
+          <w:color w:val="auto"/>
+          <w:szCs w:val="22"/>
+          <w:lang w:eastAsia="en-US"/>
+        </w:rPr>
+      </w:pPr>
+      <w:r>
+        <w:rPr>
+          <w:rFonts w:eastAsia="Calibri" w:cs="Times New Roman"/>
+          <w:b/>
+          <w:color w:val="auto"/>
+          <w:szCs w:val="22"/>
+          <w:lang w:eastAsia="en-US"/>
+        </w:rPr>
+        <w:lastRenderedPageBreak/>
+        <w:t>Este sistema possui dados repetidos de forma manual em outro sistema?</w:t>
+      </w:r>
+    </w:p>
+    <w:p>
+      <w:pPr>
+        <w:rPr>
+          <w:rFonts w:ascii="Arial" w:hAnsi="Arial"/>
+          <w:color w:val="BFBFBF" w:themeColor="background1" w:themeShade="BF"/>
+          <w:sz w:val="20"/>
+          <w:szCs w:val="20"/>
+        </w:rPr>
+      </w:pPr>
+      <w:r>
+        <w:rPr>
+          <w:rFonts w:ascii="Arial" w:hAnsi="Arial"/>
+          <w:color w:val="BFBFBF" w:themeColor="background1" w:themeShade="BF"/>
+          <w:sz w:val="20"/>
+          <w:szCs w:val="20"/>
+        </w:rPr>
+        <w:t>Sim/Não</w:t>
+      </w:r>
+    </w:p>
+    <w:p>
+      <w:pPr>
+        <w:rPr>
+          <w:rFonts w:ascii="Arial" w:hAnsi="Arial"/>
+          <w:color w:val="BFBFBF" w:themeColor="background1" w:themeShade="BF"/>
+          <w:sz w:val="20"/>
+          <w:szCs w:val="20"/>
         </w:rPr>
       </w:pPr>
     </w:p>
@@ -32410,7 +33219,7 @@
       </w:r>
     </w:p>
   </w:comment>
-  <w:comment w:id="82" w:author="William Estrela" w:date="2020-10-18T16:16:00Z" w:initials="WE">
+  <w:comment w:id="83" w:author="William Estrela" w:date="2020-10-18T16:16:00Z" w:initials="WE">
     <w:p>
       <w:pPr>
         <w:pStyle w:val="Textodecomentrio"/>
@@ -32426,7 +33235,7 @@
       </w:r>
     </w:p>
   </w:comment>
-  <w:comment w:id="85" w:author="William Estrela" w:date="2020-10-13T21:57:00Z" w:initials="WE">
+  <w:comment w:id="86" w:author="William Estrela" w:date="2020-10-13T21:57:00Z" w:initials="WE">
     <w:p>
       <w:pPr>
         <w:pStyle w:val="Textodecomentrio"/>
@@ -32439,55 +33248,6 @@
       </w:r>
       <w:r>
         <w:t>Procurar mais autores falando sobre cadeia de valor</w:t>
-      </w:r>
-    </w:p>
-  </w:comment>
-  <w:comment w:id="96" w:author="William Estrela" w:date="2020-10-13T21:59:00Z" w:initials="WE">
-    <w:p>
-      <w:pPr>
-        <w:pStyle w:val="Textodecomentrio"/>
-      </w:pPr>
-      <w:r>
-        <w:rPr>
-          <w:rStyle w:val="Refdecomentrio"/>
-        </w:rPr>
-        <w:annotationRef/>
-      </w:r>
-      <w:proofErr w:type="spellStart"/>
-      <w:r>
-        <w:t>Pq</w:t>
-      </w:r>
-      <w:proofErr w:type="spellEnd"/>
-      <w:r>
-        <w:t xml:space="preserve"> é </w:t>
-      </w:r>
-      <w:r>
-        <w:t>pública</w:t>
-      </w:r>
-      <w:r>
-        <w:t>, afirmação estranha</w:t>
-      </w:r>
-      <w:r>
-        <w:t xml:space="preserve">; </w:t>
-      </w:r>
-      <w:proofErr w:type="spellStart"/>
-      <w:r>
-        <w:t>pq</w:t>
-      </w:r>
-      <w:proofErr w:type="spellEnd"/>
-      <w:r>
-        <w:t xml:space="preserve"> o recurso é escasso</w:t>
-      </w:r>
-      <w:r>
-        <w:t xml:space="preserve"> e de </w:t>
-      </w:r>
-      <w:proofErr w:type="spellStart"/>
-      <w:r>
-        <w:t>preferencia</w:t>
-      </w:r>
-      <w:proofErr w:type="spellEnd"/>
-      <w:r>
-        <w:t xml:space="preserve"> ter referencia</w:t>
       </w:r>
     </w:p>
   </w:comment>
@@ -32503,7 +33263,15 @@
         <w:annotationRef/>
       </w:r>
       <w:r>
-        <w:t xml:space="preserve">Melhora esta escrita </w:t>
+        <w:t xml:space="preserve">Melhora </w:t>
+      </w:r>
+      <w:proofErr w:type="spellStart"/>
+      <w:r>
+        <w:t>esta</w:t>
+      </w:r>
+      <w:proofErr w:type="spellEnd"/>
+      <w:r>
+        <w:t xml:space="preserve"> escrita </w:t>
       </w:r>
     </w:p>
   </w:comment>
@@ -32520,22 +33288,6 @@
       </w:r>
       <w:r>
         <w:t xml:space="preserve">Complicado </w:t>
-      </w:r>
-    </w:p>
-  </w:comment>
-  <w:comment w:id="118" w:author="William Estrela" w:date="2020-10-13T22:07:00Z" w:initials="WE">
-    <w:p>
-      <w:pPr>
-        <w:pStyle w:val="Textodecomentrio"/>
-      </w:pPr>
-      <w:r>
-        <w:rPr>
-          <w:rStyle w:val="Refdecomentrio"/>
-        </w:rPr>
-        <w:annotationRef/>
-      </w:r>
-      <w:r>
-        <w:t xml:space="preserve">Tem perguntas aleatórias </w:t>
       </w:r>
     </w:p>
   </w:comment>
@@ -32551,10 +33303,8 @@
   <w15:commentEx w15:paraId="526CAB18" w15:done="0"/>
   <w15:commentEx w15:paraId="4E276BAF" w15:done="0"/>
   <w15:commentEx w15:paraId="60ADB55F" w15:done="0"/>
-  <w15:commentEx w15:paraId="3A6531FA" w15:done="0"/>
   <w15:commentEx w15:paraId="34A29F00" w15:done="0"/>
   <w15:commentEx w15:paraId="3A1D1A18" w15:done="0"/>
-  <w15:commentEx w15:paraId="2798C85D" w15:done="0"/>
 </w15:commentsEx>
 </file>
 
@@ -32567,10 +33317,8 @@
   <w16cex:commentExtensible w16cex:durableId="2336E71E" w16cex:dateUtc="2020-10-18T19:09:00Z"/>
   <w16cex:commentExtensible w16cex:durableId="2336E8CB" w16cex:dateUtc="2020-10-18T19:16:00Z"/>
   <w16cex:commentExtensible w16cex:durableId="2330A12E" w16cex:dateUtc="2020-10-14T00:57:00Z"/>
-  <w16cex:commentExtensible w16cex:durableId="2330A1BD" w16cex:dateUtc="2020-10-14T00:59:00Z"/>
   <w16cex:commentExtensible w16cex:durableId="2330A269" w16cex:dateUtc="2020-10-14T01:02:00Z"/>
   <w16cex:commentExtensible w16cex:durableId="2330A285" w16cex:dateUtc="2020-10-14T01:02:00Z"/>
-  <w16cex:commentExtensible w16cex:durableId="2330A39C" w16cex:dateUtc="2020-10-14T01:07:00Z"/>
 </w16cex:commentsExtensible>
 </file>
 
@@ -32583,10 +33331,8 @@
   <w16cid:commentId w16cid:paraId="526CAB18" w16cid:durableId="2336E71E"/>
   <w16cid:commentId w16cid:paraId="4E276BAF" w16cid:durableId="2336E8CB"/>
   <w16cid:commentId w16cid:paraId="60ADB55F" w16cid:durableId="2330A12E"/>
-  <w16cid:commentId w16cid:paraId="3A6531FA" w16cid:durableId="2330A1BD"/>
   <w16cid:commentId w16cid:paraId="34A29F00" w16cid:durableId="2330A269"/>
   <w16cid:commentId w16cid:paraId="3A1D1A18" w16cid:durableId="2330A285"/>
-  <w16cid:commentId w16cid:paraId="2798C85D" w16cid:durableId="2330A39C"/>
 </w16cid:commentsIds>
 </file>
 
@@ -36728,6 +37474,92 @@
     </w:lvl>
   </w:abstractNum>
   <w:abstractNum w:abstractNumId="37" w15:restartNumberingAfterBreak="0">
+    <w:nsid w:val="72F20FDA"/>
+    <w:multiLevelType w:val="hybridMultilevel"/>
+    <w:tmpl w:val="590456EA"/>
+    <w:lvl w:ilvl="0" w:tplc="0416000F">
+      <w:start w:val="1"/>
+      <w:numFmt w:val="decimal"/>
+      <w:lvlText w:val="%1."/>
+      <w:lvlJc w:val="left"/>
+      <w:pPr>
+        <w:ind w:left="1571" w:hanging="360"/>
+      </w:pPr>
+    </w:lvl>
+    <w:lvl w:ilvl="1" w:tplc="04160019" w:tentative="1">
+      <w:start w:val="1"/>
+      <w:numFmt w:val="lowerLetter"/>
+      <w:lvlText w:val="%2."/>
+      <w:lvlJc w:val="left"/>
+      <w:pPr>
+        <w:ind w:left="2291" w:hanging="360"/>
+      </w:pPr>
+    </w:lvl>
+    <w:lvl w:ilvl="2" w:tplc="0416001B" w:tentative="1">
+      <w:start w:val="1"/>
+      <w:numFmt w:val="lowerRoman"/>
+      <w:lvlText w:val="%3."/>
+      <w:lvlJc w:val="right"/>
+      <w:pPr>
+        <w:ind w:left="3011" w:hanging="180"/>
+      </w:pPr>
+    </w:lvl>
+    <w:lvl w:ilvl="3" w:tplc="0416000F" w:tentative="1">
+      <w:start w:val="1"/>
+      <w:numFmt w:val="decimal"/>
+      <w:lvlText w:val="%4."/>
+      <w:lvlJc w:val="left"/>
+      <w:pPr>
+        <w:ind w:left="3731" w:hanging="360"/>
+      </w:pPr>
+    </w:lvl>
+    <w:lvl w:ilvl="4" w:tplc="04160019" w:tentative="1">
+      <w:start w:val="1"/>
+      <w:numFmt w:val="lowerLetter"/>
+      <w:lvlText w:val="%5."/>
+      <w:lvlJc w:val="left"/>
+      <w:pPr>
+        <w:ind w:left="4451" w:hanging="360"/>
+      </w:pPr>
+    </w:lvl>
+    <w:lvl w:ilvl="5" w:tplc="0416001B" w:tentative="1">
+      <w:start w:val="1"/>
+      <w:numFmt w:val="lowerRoman"/>
+      <w:lvlText w:val="%6."/>
+      <w:lvlJc w:val="right"/>
+      <w:pPr>
+        <w:ind w:left="5171" w:hanging="180"/>
+      </w:pPr>
+    </w:lvl>
+    <w:lvl w:ilvl="6" w:tplc="0416000F" w:tentative="1">
+      <w:start w:val="1"/>
+      <w:numFmt w:val="decimal"/>
+      <w:lvlText w:val="%7."/>
+      <w:lvlJc w:val="left"/>
+      <w:pPr>
+        <w:ind w:left="5891" w:hanging="360"/>
+      </w:pPr>
+    </w:lvl>
+    <w:lvl w:ilvl="7" w:tplc="04160019" w:tentative="1">
+      <w:start w:val="1"/>
+      <w:numFmt w:val="lowerLetter"/>
+      <w:lvlText w:val="%8."/>
+      <w:lvlJc w:val="left"/>
+      <w:pPr>
+        <w:ind w:left="6611" w:hanging="360"/>
+      </w:pPr>
+    </w:lvl>
+    <w:lvl w:ilvl="8" w:tplc="0416001B" w:tentative="1">
+      <w:start w:val="1"/>
+      <w:numFmt w:val="lowerRoman"/>
+      <w:lvlText w:val="%9."/>
+      <w:lvlJc w:val="right"/>
+      <w:pPr>
+        <w:ind w:left="7331" w:hanging="180"/>
+      </w:pPr>
+    </w:lvl>
+  </w:abstractNum>
+  <w:abstractNum w:abstractNumId="38" w15:restartNumberingAfterBreak="0">
     <w:nsid w:val="75C30C01"/>
     <w:multiLevelType w:val="hybridMultilevel"/>
     <w:tmpl w:val="5C106B74"/>
@@ -36813,7 +37645,7 @@
       </w:pPr>
     </w:lvl>
   </w:abstractNum>
-  <w:abstractNum w:abstractNumId="38" w15:restartNumberingAfterBreak="0">
+  <w:abstractNum w:abstractNumId="39" w15:restartNumberingAfterBreak="0">
     <w:nsid w:val="7A1663BF"/>
     <w:multiLevelType w:val="hybridMultilevel"/>
     <w:tmpl w:val="CD086704"/>
@@ -36899,7 +37731,7 @@
       </w:pPr>
     </w:lvl>
   </w:abstractNum>
-  <w:abstractNum w:abstractNumId="39" w15:restartNumberingAfterBreak="0">
+  <w:abstractNum w:abstractNumId="40" w15:restartNumberingAfterBreak="0">
     <w:nsid w:val="7B3211A3"/>
     <w:multiLevelType w:val="hybridMultilevel"/>
     <w:tmpl w:val="F93066D0"/>
@@ -37076,7 +37908,7 @@
     <w:abstractNumId w:val="36"/>
   </w:num>
   <w:num w:numId="19">
-    <w:abstractNumId w:val="39"/>
+    <w:abstractNumId w:val="40"/>
   </w:num>
   <w:num w:numId="20">
     <w:abstractNumId w:val="11"/>
@@ -37100,13 +37932,13 @@
     <w:abstractNumId w:val="18"/>
   </w:num>
   <w:num w:numId="27">
-    <w:abstractNumId w:val="38"/>
+    <w:abstractNumId w:val="39"/>
   </w:num>
   <w:num w:numId="28">
     <w:abstractNumId w:val="20"/>
   </w:num>
   <w:num w:numId="29">
-    <w:abstractNumId w:val="37"/>
+    <w:abstractNumId w:val="38"/>
   </w:num>
   <w:num w:numId="30">
     <w:abstractNumId w:val="7"/>
@@ -37137,6 +37969,9 @@
   </w:num>
   <w:num w:numId="39">
     <w:abstractNumId w:val="9"/>
+  </w:num>
+  <w:num w:numId="40">
+    <w:abstractNumId w:val="37"/>
   </w:num>
   <w:numIdMacAtCleanup w:val="7"/>
 </w:numbering>
@@ -37542,7 +38377,7 @@
   <w:style w:type="paragraph" w:default="1" w:styleId="Normal">
     <w:name w:val="Normal"/>
     <w:qFormat/>
-    <w:rsid w:val="003D12A9"/>
+    <w:rsid w:val="00DB2FB3"/>
     <w:pPr>
       <w:suppressAutoHyphens/>
       <w:spacing w:line="360" w:lineRule="auto"/>

</xml_diff>

<commit_message>
vide mensagem no commit do github para mais detalhes
</commit_message>
<xml_diff>
--- a/texto com conteudo para tc2/TC1-N2-William Estrela Louzeiro-Claudio Roberto Stacheira.docx
+++ b/texto com conteudo para tc2/TC1-N2-William Estrela Louzeiro-Claudio Roberto Stacheira.docx
@@ -1412,21 +1412,7 @@
             <w:rStyle w:val="Hyperlink"/>
             <w:noProof/>
           </w:rPr>
-          <w:t>Figura 3 - Os níveis hierárquicos d</w:t>
-        </w:r>
-        <w:r>
-          <w:rPr>
-            <w:rStyle w:val="Hyperlink"/>
-            <w:noProof/>
-          </w:rPr>
-          <w:t>a</w:t>
-        </w:r>
-        <w:r>
-          <w:rPr>
-            <w:rStyle w:val="Hyperlink"/>
-            <w:noProof/>
-          </w:rPr>
-          <w:t xml:space="preserve"> informação</w:t>
+          <w:t>Figura 3 - Os níveis hierárquicos da informação</w:t>
         </w:r>
         <w:r>
           <w:rPr>
@@ -3710,7 +3696,6 @@
                 <w:lang w:eastAsia="pt-BR"/>
               </w:rPr>
             </w:pPr>
-            <w:proofErr w:type="spellStart"/>
             <w:r>
               <w:rPr>
                 <w:rFonts w:cs="Times New Roman"/>
@@ -3718,7 +3703,6 @@
               </w:rPr>
               <w:t>PrG</w:t>
             </w:r>
-            <w:proofErr w:type="spellEnd"/>
           </w:p>
         </w:tc>
         <w:tc>
@@ -4973,7 +4957,6 @@
                 <w:lang w:eastAsia="pt-BR"/>
               </w:rPr>
             </w:pPr>
-            <w:proofErr w:type="spellStart"/>
             <w:r>
               <w:rPr>
                 <w:rFonts w:cs="Times New Roman"/>
@@ -4981,7 +4964,6 @@
               </w:rPr>
               <w:t>UnEAD</w:t>
             </w:r>
-            <w:proofErr w:type="spellEnd"/>
           </w:p>
         </w:tc>
         <w:tc>
@@ -5426,19 +5408,8 @@
                 <w:iCs/>
                 <w:lang w:eastAsia="pt-BR"/>
               </w:rPr>
-              <w:t xml:space="preserve">Data </w:t>
+              <w:t>Data Warehouse</w:t>
             </w:r>
-            <w:proofErr w:type="spellStart"/>
-            <w:r>
-              <w:rPr>
-                <w:rFonts w:cs="Times New Roman"/>
-                <w:i/>
-                <w:iCs/>
-                <w:lang w:eastAsia="pt-BR"/>
-              </w:rPr>
-              <w:t>Warehouse</w:t>
-            </w:r>
-            <w:proofErr w:type="spellEnd"/>
             <w:r>
               <w:rPr>
                 <w:rFonts w:cs="Times New Roman"/>
@@ -5566,47 +5537,7 @@
                 <w:iCs/>
                 <w:lang w:eastAsia="pt-BR"/>
               </w:rPr>
-              <w:t xml:space="preserve">United </w:t>
-            </w:r>
-            <w:proofErr w:type="spellStart"/>
-            <w:r>
-              <w:rPr>
-                <w:rFonts w:cs="Times New Roman"/>
-                <w:i/>
-                <w:iCs/>
-                <w:lang w:eastAsia="pt-BR"/>
-              </w:rPr>
-              <w:t>States</w:t>
-            </w:r>
-            <w:proofErr w:type="spellEnd"/>
-            <w:r>
-              <w:rPr>
-                <w:rFonts w:cs="Times New Roman"/>
-                <w:i/>
-                <w:iCs/>
-                <w:lang w:eastAsia="pt-BR"/>
-              </w:rPr>
-              <w:t xml:space="preserve"> </w:t>
-            </w:r>
-            <w:proofErr w:type="spellStart"/>
-            <w:r>
-              <w:rPr>
-                <w:rFonts w:cs="Times New Roman"/>
-                <w:i/>
-                <w:iCs/>
-                <w:lang w:eastAsia="pt-BR"/>
-              </w:rPr>
-              <w:t>of</w:t>
-            </w:r>
-            <w:proofErr w:type="spellEnd"/>
-            <w:r>
-              <w:rPr>
-                <w:rFonts w:cs="Times New Roman"/>
-                <w:i/>
-                <w:iCs/>
-                <w:lang w:eastAsia="pt-BR"/>
-              </w:rPr>
-              <w:t xml:space="preserve"> América</w:t>
+              <w:t>United States of América</w:t>
             </w:r>
             <w:r>
               <w:rPr>
@@ -5722,20 +5653,8 @@
                 <w:color w:val="000000" w:themeColor="text1"/>
                 <w:lang w:eastAsia="en-US"/>
               </w:rPr>
-              <w:t xml:space="preserve">Business </w:t>
+              <w:t>Business Intelligence</w:t>
             </w:r>
-            <w:proofErr w:type="spellStart"/>
-            <w:r>
-              <w:rPr>
-                <w:rFonts w:eastAsia="Calibri" w:cs="Times New Roman"/>
-                <w:i/>
-                <w:iCs/>
-                <w:color w:val="000000" w:themeColor="text1"/>
-                <w:lang w:eastAsia="en-US"/>
-              </w:rPr>
-              <w:t>Intelligence</w:t>
-            </w:r>
-            <w:proofErr w:type="spellEnd"/>
             <w:r>
               <w:rPr>
                 <w:rFonts w:eastAsia="Calibri" w:cs="Times New Roman"/>
@@ -11814,7 +11733,6 @@
         </w:rPr>
         <w:t xml:space="preserve"> Virgínia e </w:t>
       </w:r>
-      <w:proofErr w:type="spellStart"/>
       <w:r>
         <w:rPr>
           <w:rFonts w:eastAsia="Calibri" w:cs="Times New Roman"/>
@@ -11824,7 +11742,6 @@
         </w:rPr>
         <w:t>Goergen</w:t>
       </w:r>
-      <w:proofErr w:type="spellEnd"/>
       <w:r>
         <w:rPr>
           <w:rFonts w:eastAsia="Calibri" w:cs="Times New Roman"/>
@@ -12408,39 +12325,7 @@
           <w:rFonts w:eastAsia="Calibri"/>
           <w:lang w:eastAsia="en-US"/>
         </w:rPr>
-        <w:t xml:space="preserve"> Segundo Rodrigues (2009, p. 20, apud </w:t>
-      </w:r>
-      <w:proofErr w:type="spellStart"/>
-      <w:r>
-        <w:rPr>
-          <w:rFonts w:eastAsia="Calibri"/>
-          <w:lang w:eastAsia="en-US"/>
-        </w:rPr>
-        <w:t>McGee</w:t>
-      </w:r>
-      <w:proofErr w:type="spellEnd"/>
-      <w:r>
-        <w:rPr>
-          <w:rFonts w:eastAsia="Calibri"/>
-          <w:lang w:eastAsia="en-US"/>
-        </w:rPr>
-        <w:t xml:space="preserve"> e </w:t>
-      </w:r>
-      <w:proofErr w:type="spellStart"/>
-      <w:r>
-        <w:rPr>
-          <w:rFonts w:eastAsia="Calibri"/>
-          <w:lang w:eastAsia="en-US"/>
-        </w:rPr>
-        <w:t>Prusak</w:t>
-      </w:r>
-      <w:proofErr w:type="spellEnd"/>
-      <w:r>
-        <w:rPr>
-          <w:rFonts w:eastAsia="Calibri"/>
-          <w:lang w:eastAsia="en-US"/>
-        </w:rPr>
-        <w:t xml:space="preserve"> 1994) Os investimentos em </w:t>
+        <w:t xml:space="preserve"> Segundo Rodrigues (2009, p. 20, apud McGee e Prusak 1994) Os investimentos em </w:t>
       </w:r>
       <w:r>
         <w:rPr>
@@ -14716,21 +14601,7 @@
         <w:rPr>
           <w:lang w:eastAsia="en-US"/>
         </w:rPr>
-        <w:t>A Educação à Distância (EAD) da Universidade iniciou-se em 2001 e somente em 2009 a Unidade Universitária da UEG (</w:t>
-      </w:r>
-      <w:proofErr w:type="spellStart"/>
-      <w:r>
-        <w:rPr>
-          <w:lang w:eastAsia="en-US"/>
-        </w:rPr>
-        <w:t>UnUEAD</w:t>
-      </w:r>
-      <w:proofErr w:type="spellEnd"/>
-      <w:r>
-        <w:rPr>
-          <w:lang w:eastAsia="en-US"/>
-        </w:rPr>
-        <w:t>) foi credenciada pelo Ministério de Educação/Secretaria de Educação a distância, ofertando cursos superiores na modalidade a distância no âmbito do Sistema Universidade Aberta do Brasil (UAB)</w:t>
+        <w:t>A Educação à Distância (EAD) da Universidade iniciou-se em 2001 e somente em 2009 a Unidade Universitária da UEG (UnUEAD) foi credenciada pelo Ministério de Educação/Secretaria de Educação a distância, ofertando cursos superiores na modalidade a distância no âmbito do Sistema Universidade Aberta do Brasil (UAB)</w:t>
       </w:r>
       <w:r>
         <w:rPr>
@@ -15050,27 +14921,7 @@
           <w:szCs w:val="22"/>
           <w:lang w:eastAsia="en-US"/>
         </w:rPr>
-        <w:t>Dados obtidos da Pró-reitora de Graduação (</w:t>
-      </w:r>
-      <w:proofErr w:type="spellStart"/>
-      <w:r>
-        <w:rPr>
-          <w:rFonts w:eastAsia="Calibri" w:cs="Times New Roman"/>
-          <w:color w:val="auto"/>
-          <w:szCs w:val="22"/>
-          <w:lang w:eastAsia="en-US"/>
-        </w:rPr>
-        <w:t>PrG</w:t>
-      </w:r>
-      <w:proofErr w:type="spellEnd"/>
-      <w:r>
-        <w:rPr>
-          <w:rFonts w:eastAsia="Calibri" w:cs="Times New Roman"/>
-          <w:color w:val="auto"/>
-          <w:szCs w:val="22"/>
-          <w:lang w:eastAsia="en-US"/>
-        </w:rPr>
-        <w:t>) via e-mail indica o seguinte quantitativo de alunos matriculados na instituição</w:t>
+        <w:t>Dados obtidos da Pró-reitora de Graduação (PrG) via e-mail indica o seguinte quantitativo de alunos matriculados na instituição</w:t>
       </w:r>
       <w:r>
         <w:rPr>
@@ -15976,21 +15827,7 @@
         <w:rPr>
           <w:lang w:eastAsia="en-US"/>
         </w:rPr>
-        <w:t>A biblioteca da Universidade é coordenada pela (</w:t>
-      </w:r>
-      <w:proofErr w:type="spellStart"/>
-      <w:r>
-        <w:rPr>
-          <w:lang w:eastAsia="en-US"/>
-        </w:rPr>
-        <w:t>PrG</w:t>
-      </w:r>
-      <w:proofErr w:type="spellEnd"/>
-      <w:r>
-        <w:rPr>
-          <w:lang w:eastAsia="en-US"/>
-        </w:rPr>
-        <w:t>), e ressalta que a produção técnica-científica e cultural só pode ser efetiva com a utilização de bibliotecas. A organização dos acervos é catalogada e automatizada pelo software GNUTeca</w:t>
+        <w:t>A biblioteca da Universidade é coordenada pela (PrG), e ressalta que a produção técnica-científica e cultural só pode ser efetiva com a utilização de bibliotecas. A organização dos acervos é catalogada e automatizada pelo software GNUTeca</w:t>
       </w:r>
       <w:r>
         <w:rPr>
@@ -16344,21 +16181,7 @@
         <w:rPr>
           <w:lang w:eastAsia="en-US"/>
         </w:rPr>
-        <w:t>A extensão, é coordenada pela Pró-reitora de Extensão, Cultura e Assuntos Estudantis (</w:t>
-      </w:r>
-      <w:proofErr w:type="spellStart"/>
-      <w:r>
-        <w:rPr>
-          <w:lang w:eastAsia="en-US"/>
-        </w:rPr>
-        <w:t>PrE</w:t>
-      </w:r>
-      <w:proofErr w:type="spellEnd"/>
-      <w:r>
-        <w:rPr>
-          <w:lang w:eastAsia="en-US"/>
-        </w:rPr>
-        <w:t>), que tem como missão a promoção do conhecimento produzido na Universidade, externalizando-o. “</w:t>
+        <w:t>A extensão, é coordenada pela Pró-reitora de Extensão, Cultura e Assuntos Estudantis (PrE), que tem como missão a promoção do conhecimento produzido na Universidade, externalizando-o. “</w:t>
       </w:r>
       <w:r>
         <w:t xml:space="preserve">A relação entre pesquisa e extensão ocorre quando a produção do conhecimento é capaz de contribuir para a transformação da sociedade. </w:t>
@@ -16374,21 +16197,7 @@
         <w:rPr>
           <w:lang w:eastAsia="en-US"/>
         </w:rPr>
-        <w:t xml:space="preserve">”. A </w:t>
-      </w:r>
-      <w:proofErr w:type="spellStart"/>
-      <w:r>
-        <w:rPr>
-          <w:lang w:eastAsia="en-US"/>
-        </w:rPr>
-        <w:t>PrG</w:t>
-      </w:r>
-      <w:proofErr w:type="spellEnd"/>
-      <w:r>
-        <w:rPr>
-          <w:lang w:eastAsia="en-US"/>
-        </w:rPr>
-        <w:t xml:space="preserve"> declara que a extensão é um local interdisciplinar do qual consegue trazer a prática para fora dos limites da sala de aula, trazendo relevância da Universidade para a sociedade, sendo obrigatório em todos os cursos, desde os primeiros anos se possível, estes projetos são controlados via Software denominado Pegasus </w:t>
+        <w:t xml:space="preserve">”. A PrG declara que a extensão é um local interdisciplinar do qual consegue trazer a prática para fora dos limites da sala de aula, trazendo relevância da Universidade para a sociedade, sendo obrigatório em todos os cursos, desde os primeiros anos se possível, estes projetos são controlados via Software denominado Pegasus </w:t>
       </w:r>
       <w:r>
         <w:rPr>
@@ -16432,7 +16241,6 @@
         </w:rPr>
         <w:t xml:space="preserve">Tendo em vista a </w:t>
       </w:r>
-      <w:proofErr w:type="spellStart"/>
       <w:r>
         <w:rPr>
           <w:color w:val="auto"/>
@@ -16440,7 +16248,6 @@
         </w:rPr>
         <w:t>multi</w:t>
       </w:r>
-      <w:proofErr w:type="spellEnd"/>
       <w:r>
         <w:rPr>
           <w:color w:val="auto"/>
@@ -16929,88 +16736,72 @@
         </w:rPr>
         <w:t xml:space="preserve">, segundo </w:t>
       </w:r>
-      <w:proofErr w:type="spellStart"/>
       <w:r>
         <w:rPr>
           <w:lang w:eastAsia="pt-BR"/>
         </w:rPr>
-        <w:t>Baltzan</w:t>
-      </w:r>
-      <w:proofErr w:type="spellEnd"/>
+        <w:t>Baltzan e Phillips (2012</w:t>
+      </w:r>
       <w:r>
         <w:rPr>
           <w:lang w:eastAsia="pt-BR"/>
         </w:rPr>
-        <w:t xml:space="preserve"> e Phillips (2012</w:t>
+        <w:t>, p. 23</w:t>
       </w:r>
       <w:r>
         <w:rPr>
           <w:lang w:eastAsia="pt-BR"/>
         </w:rPr>
-        <w:t>, p. 23</w:t>
+        <w:t>)</w:t>
       </w:r>
       <w:r>
         <w:rPr>
           <w:lang w:eastAsia="pt-BR"/>
         </w:rPr>
-        <w:t>)</w:t>
+        <w:t xml:space="preserve"> dados são fatos brutos que descrevem as características de um evento</w:t>
       </w:r>
       <w:r>
         <w:rPr>
           <w:lang w:eastAsia="pt-BR"/>
         </w:rPr>
-        <w:t xml:space="preserve"> dados são fatos brutos que descrevem as características de um evento</w:t>
+        <w:t>, como exemplo uma compra</w:t>
       </w:r>
       <w:r>
         <w:rPr>
           <w:lang w:eastAsia="pt-BR"/>
         </w:rPr>
-        <w:t>, como exemplo uma compra</w:t>
-      </w:r>
-      <w:r>
+        <w:t>.</w:t>
+      </w:r>
+    </w:p>
+    <w:p>
+      <w:pPr>
         <w:rPr>
           <w:lang w:eastAsia="pt-BR"/>
         </w:rPr>
-        <w:t>.</w:t>
-      </w:r>
-    </w:p>
-    <w:p>
-      <w:pPr>
+      </w:pPr>
+      <w:r>
         <w:rPr>
           <w:lang w:eastAsia="pt-BR"/>
         </w:rPr>
-      </w:pPr>
+        <w:t>Já informações segundo Laudon e Laudon (2007)</w:t>
+      </w:r>
       <w:r>
         <w:rPr>
           <w:lang w:eastAsia="pt-BR"/>
         </w:rPr>
-        <w:t>Já informações segundo Laudon e Laudon (2007)</w:t>
+        <w:t xml:space="preserve"> e</w:t>
       </w:r>
       <w:r>
         <w:rPr>
           <w:lang w:eastAsia="pt-BR"/>
         </w:rPr>
-        <w:t xml:space="preserve"> e</w:t>
+        <w:t xml:space="preserve"> </w:t>
       </w:r>
       <w:r>
         <w:rPr>
           <w:lang w:eastAsia="pt-BR"/>
         </w:rPr>
-        <w:t xml:space="preserve"> </w:t>
-      </w:r>
-      <w:proofErr w:type="spellStart"/>
-      <w:r>
-        <w:rPr>
-          <w:lang w:eastAsia="pt-BR"/>
-        </w:rPr>
-        <w:t>Baltzan</w:t>
-      </w:r>
-      <w:proofErr w:type="spellEnd"/>
-      <w:r>
-        <w:rPr>
-          <w:lang w:eastAsia="pt-BR"/>
-        </w:rPr>
-        <w:t xml:space="preserve"> e Phillips (2012</w:t>
+        <w:t>Baltzan e Phillips (2012</w:t>
       </w:r>
       <w:r>
         <w:rPr>
@@ -17087,19 +16878,11 @@
         </w:rPr>
         <w:t xml:space="preserve"> </w:t>
       </w:r>
-      <w:proofErr w:type="spellStart"/>
       <w:r>
         <w:rPr>
           <w:lang w:eastAsia="pt-BR"/>
         </w:rPr>
-        <w:t>Baltzan</w:t>
-      </w:r>
-      <w:proofErr w:type="spellEnd"/>
-      <w:r>
-        <w:rPr>
-          <w:lang w:eastAsia="pt-BR"/>
-        </w:rPr>
-        <w:t xml:space="preserve"> e Phillips (2012</w:t>
+        <w:t>Baltzan e Phillips (2012</w:t>
       </w:r>
       <w:r>
         <w:rPr>
@@ -17410,19 +17193,11 @@
         </w:rPr>
         <w:t xml:space="preserve">Segundo </w:t>
       </w:r>
-      <w:proofErr w:type="spellStart"/>
       <w:r>
         <w:rPr>
           <w:lang w:eastAsia="pt-BR"/>
         </w:rPr>
-        <w:t>Baltzan</w:t>
-      </w:r>
-      <w:proofErr w:type="spellEnd"/>
-      <w:r>
-        <w:rPr>
-          <w:lang w:eastAsia="pt-BR"/>
-        </w:rPr>
-        <w:t xml:space="preserve"> e Phillips (2012, p. 24)</w:t>
+        <w:t>Baltzan e Phillips (2012, p. 24)</w:t>
       </w:r>
       <w:r>
         <w:rPr>
@@ -17642,21 +17417,7 @@
         <w:rPr>
           <w:lang w:eastAsia="pt-BR"/>
         </w:rPr>
-        <w:t xml:space="preserve">, </w:t>
-      </w:r>
-      <w:proofErr w:type="spellStart"/>
-      <w:r>
-        <w:rPr>
-          <w:lang w:eastAsia="pt-BR"/>
-        </w:rPr>
-        <w:t>MacOS</w:t>
-      </w:r>
-      <w:proofErr w:type="spellEnd"/>
-      <w:r>
-        <w:rPr>
-          <w:lang w:eastAsia="pt-BR"/>
-        </w:rPr>
-        <w:t xml:space="preserve">, Pacote </w:t>
+        <w:t xml:space="preserve">, MacOS, Pacote </w:t>
       </w:r>
       <w:r>
         <w:rPr>
@@ -17723,19 +17484,11 @@
         </w:rPr>
         <w:t xml:space="preserve"> Entretanto </w:t>
       </w:r>
-      <w:proofErr w:type="spellStart"/>
       <w:r>
         <w:rPr>
           <w:lang w:eastAsia="pt-BR"/>
         </w:rPr>
-        <w:t>Baltzan</w:t>
-      </w:r>
-      <w:proofErr w:type="spellEnd"/>
-      <w:r>
-        <w:rPr>
-          <w:lang w:eastAsia="pt-BR"/>
-        </w:rPr>
-        <w:t xml:space="preserve"> e Phillips (2012)</w:t>
+        <w:t>Baltzan e Phillips (2012)</w:t>
       </w:r>
       <w:r>
         <w:rPr>
@@ -17904,149 +17657,125 @@
         </w:rPr>
         <w:t xml:space="preserve"> segundo </w:t>
       </w:r>
-      <w:proofErr w:type="spellStart"/>
       <w:r>
         <w:rPr>
           <w:lang w:eastAsia="pt-BR"/>
         </w:rPr>
-        <w:t>Baltzan</w:t>
-      </w:r>
-      <w:proofErr w:type="spellEnd"/>
+        <w:t>Baltzan e</w:t>
+      </w:r>
       <w:r>
         <w:rPr>
           <w:lang w:eastAsia="pt-BR"/>
         </w:rPr>
-        <w:t xml:space="preserve"> e</w:t>
+        <w:t xml:space="preserve"> </w:t>
       </w:r>
       <w:r>
         <w:rPr>
           <w:lang w:eastAsia="pt-BR"/>
         </w:rPr>
+        <w:t>Phillips</w:t>
+      </w:r>
+      <w:r>
+        <w:rPr>
+          <w:lang w:eastAsia="pt-BR"/>
+        </w:rPr>
         <w:t xml:space="preserve"> </w:t>
       </w:r>
       <w:r>
         <w:rPr>
           <w:lang w:eastAsia="pt-BR"/>
         </w:rPr>
-        <w:t>Phillips</w:t>
+        <w:t>(</w:t>
       </w:r>
       <w:r>
         <w:rPr>
           <w:lang w:eastAsia="pt-BR"/>
         </w:rPr>
-        <w:t xml:space="preserve"> </w:t>
+        <w:t>2012</w:t>
       </w:r>
       <w:r>
         <w:rPr>
           <w:lang w:eastAsia="pt-BR"/>
         </w:rPr>
-        <w:t>(</w:t>
+        <w:t>, p. 17</w:t>
       </w:r>
       <w:r>
         <w:rPr>
           <w:lang w:eastAsia="pt-BR"/>
         </w:rPr>
-        <w:t>2012</w:t>
+        <w:t>)</w:t>
       </w:r>
       <w:r>
         <w:rPr>
           <w:lang w:eastAsia="pt-BR"/>
         </w:rPr>
-        <w:t>, p. 17</w:t>
+        <w:t xml:space="preserve"> a utilização de TI permite às empresas levarem a diante</w:t>
       </w:r>
       <w:r>
         <w:rPr>
           <w:lang w:eastAsia="pt-BR"/>
         </w:rPr>
-        <w:t>)</w:t>
+        <w:t xml:space="preserve"> uma variedade</w:t>
       </w:r>
       <w:r>
         <w:rPr>
           <w:lang w:eastAsia="pt-BR"/>
         </w:rPr>
-        <w:t xml:space="preserve"> a utilização de TI permite às empresas levarem a diante</w:t>
-      </w:r>
-      <w:r>
+        <w:t xml:space="preserve"> tarefas de forma eficiente e eficaz. </w:t>
+      </w:r>
+    </w:p>
+    <w:p>
+      <w:pPr>
+        <w:suppressAutoHyphens w:val="0"/>
         <w:rPr>
           <w:lang w:eastAsia="pt-BR"/>
         </w:rPr>
-        <w:t xml:space="preserve"> uma variedade</w:t>
-      </w:r>
+      </w:pPr>
       <w:r>
         <w:rPr>
           <w:lang w:eastAsia="pt-BR"/>
         </w:rPr>
-        <w:t xml:space="preserve"> tarefas de forma eficiente e eficaz. </w:t>
+        <w:t xml:space="preserve">Baltzan e Phillips (2012, p. 21) </w:t>
+      </w:r>
+      <w:r>
+        <w:rPr>
+          <w:lang w:eastAsia="pt-BR"/>
+        </w:rPr>
+        <w:t>apontam o</w:t>
+      </w:r>
+      <w:r>
+        <w:rPr>
+          <w:lang w:eastAsia="pt-BR"/>
+        </w:rPr>
+        <w:t xml:space="preserve">s principais setores de uma organização que tiveram maiores benefícios com o uso de TI, sendo em 70% o atendimento ao consumidor, seguido de 51% finanças, 42% vendas e marketing, 39% operações de TI, 31% gerenciamento de operações, 17% RH e 17% segurança. </w:t>
+      </w:r>
+      <w:r>
+        <w:rPr>
+          <w:lang w:eastAsia="pt-BR"/>
+        </w:rPr>
+        <w:t>E o uso de TI faz com que estes setores não tenham informações “ilhadas”</w:t>
+      </w:r>
+      <w:r>
+        <w:rPr>
+          <w:lang w:eastAsia="pt-BR"/>
+        </w:rPr>
+        <w:t xml:space="preserve"> e sim compartilhadas entre toda organização.</w:t>
       </w:r>
     </w:p>
     <w:p>
       <w:pPr>
         <w:suppressAutoHyphens w:val="0"/>
         <w:rPr>
+          <w:rFonts w:eastAsia="Calibri" w:cs="Times New Roman"/>
+          <w:szCs w:val="22"/>
+          <w:lang w:eastAsia="en-US"/>
+        </w:rPr>
+      </w:pPr>
+      <w:r>
+        <w:rPr>
           <w:lang w:eastAsia="pt-BR"/>
         </w:rPr>
-      </w:pPr>
-      <w:proofErr w:type="spellStart"/>
-      <w:r>
-        <w:rPr>
-          <w:lang w:eastAsia="pt-BR"/>
-        </w:rPr>
-        <w:t>Baltzan</w:t>
-      </w:r>
-      <w:proofErr w:type="spellEnd"/>
-      <w:r>
-        <w:rPr>
-          <w:lang w:eastAsia="pt-BR"/>
-        </w:rPr>
-        <w:t xml:space="preserve"> e Phillips (2012, p. 21) </w:t>
-      </w:r>
-      <w:r>
-        <w:rPr>
-          <w:lang w:eastAsia="pt-BR"/>
-        </w:rPr>
-        <w:t>apontam o</w:t>
-      </w:r>
-      <w:r>
-        <w:rPr>
-          <w:lang w:eastAsia="pt-BR"/>
-        </w:rPr>
-        <w:t xml:space="preserve">s principais setores de uma organização que tiveram maiores benefícios com o uso de TI, sendo em 70% o atendimento ao consumidor, seguido de 51% finanças, 42% vendas e marketing, 39% operações de TI, 31% gerenciamento de operações, 17% RH e 17% segurança. </w:t>
-      </w:r>
-      <w:r>
-        <w:rPr>
-          <w:lang w:eastAsia="pt-BR"/>
-        </w:rPr>
-        <w:t>E o uso de TI faz com que estes setores não tenham informações “ilhadas”</w:t>
-      </w:r>
-      <w:r>
-        <w:rPr>
-          <w:lang w:eastAsia="pt-BR"/>
-        </w:rPr>
-        <w:t xml:space="preserve"> e sim compartilhadas entre toda organização.</w:t>
-      </w:r>
-    </w:p>
-    <w:p>
-      <w:pPr>
-        <w:suppressAutoHyphens w:val="0"/>
-        <w:rPr>
-          <w:rFonts w:eastAsia="Calibri" w:cs="Times New Roman"/>
-          <w:szCs w:val="22"/>
-          <w:lang w:eastAsia="en-US"/>
-        </w:rPr>
-      </w:pPr>
-      <w:proofErr w:type="spellStart"/>
-      <w:r>
-        <w:rPr>
-          <w:lang w:eastAsia="pt-BR"/>
-        </w:rPr>
-        <w:t>Baltzan</w:t>
-      </w:r>
-      <w:proofErr w:type="spellEnd"/>
-      <w:r>
-        <w:rPr>
-          <w:lang w:eastAsia="pt-BR"/>
-        </w:rPr>
-        <w:t xml:space="preserve"> e Phillips (2012</w:t>
+        <w:t>Baltzan e Phillips (2012</w:t>
       </w:r>
       <w:r>
         <w:rPr>
@@ -18203,19 +17932,11 @@
           <w:lang w:eastAsia="en-US"/>
         </w:rPr>
       </w:pPr>
-      <w:proofErr w:type="spellStart"/>
       <w:r>
         <w:rPr>
           <w:lang w:eastAsia="pt-BR"/>
         </w:rPr>
-        <w:t>Baltzan</w:t>
-      </w:r>
-      <w:proofErr w:type="spellEnd"/>
-      <w:r>
-        <w:rPr>
-          <w:lang w:eastAsia="pt-BR"/>
-        </w:rPr>
-        <w:t xml:space="preserve"> e Phillips (2012</w:t>
+        <w:t>Baltzan e Phillips (2012</w:t>
       </w:r>
       <w:r>
         <w:rPr>
@@ -19062,21 +18783,12 @@
         </w:rPr>
         <w:t xml:space="preserve"> </w:t>
       </w:r>
-      <w:proofErr w:type="spellStart"/>
       <w:r>
         <w:rPr>
           <w:rFonts w:ascii="Segoe UI" w:hAnsi="Segoe UI" w:cs="Segoe UI"/>
           <w:shd w:val="clear" w:color="auto" w:fill="FFFFFF"/>
         </w:rPr>
-        <w:t>Moresi</w:t>
-      </w:r>
-      <w:proofErr w:type="spellEnd"/>
-      <w:r>
-        <w:rPr>
-          <w:rFonts w:ascii="Segoe UI" w:hAnsi="Segoe UI" w:cs="Segoe UI"/>
-          <w:shd w:val="clear" w:color="auto" w:fill="FFFFFF"/>
-        </w:rPr>
-        <w:t xml:space="preserve"> (2000</w:t>
+        <w:t>Moresi (2000</w:t>
       </w:r>
       <w:r>
         <w:rPr>
@@ -19508,19 +19220,11 @@
         </w:rPr>
         <w:t xml:space="preserve"> </w:t>
       </w:r>
-      <w:proofErr w:type="spellStart"/>
       <w:r>
         <w:rPr>
           <w:lang w:eastAsia="pt-BR"/>
         </w:rPr>
-        <w:t>Baltzan</w:t>
-      </w:r>
-      <w:proofErr w:type="spellEnd"/>
-      <w:r>
-        <w:rPr>
-          <w:lang w:eastAsia="pt-BR"/>
-        </w:rPr>
-        <w:t xml:space="preserve"> e Phillips (2012, p. 23) </w:t>
+        <w:t xml:space="preserve">Baltzan e Phillips (2012, p. 23) </w:t>
       </w:r>
       <w:r>
         <w:rPr>
@@ -20000,9 +19704,80 @@
           <w:szCs w:val="22"/>
           <w:lang w:eastAsia="en-US"/>
         </w:rPr>
-        <w:t xml:space="preserve">Business </w:t>
-      </w:r>
-      <w:proofErr w:type="spellStart"/>
+        <w:t>Business Intelligence</w:t>
+      </w:r>
+      <w:r>
+        <w:rPr>
+          <w:rFonts w:eastAsia="Calibri" w:cs="Times New Roman"/>
+          <w:szCs w:val="22"/>
+          <w:lang w:eastAsia="en-US"/>
+        </w:rPr>
+        <w:t xml:space="preserve"> </w:t>
+      </w:r>
+      <w:r>
+        <w:rPr>
+          <w:rFonts w:eastAsia="Calibri" w:cs="Times New Roman"/>
+          <w:szCs w:val="22"/>
+          <w:lang w:eastAsia="en-US"/>
+        </w:rPr>
+        <w:t xml:space="preserve"> </w:t>
+      </w:r>
+      <w:r>
+        <w:rPr>
+          <w:rFonts w:eastAsia="Calibri" w:cs="Times New Roman"/>
+          <w:szCs w:val="22"/>
+          <w:lang w:eastAsia="en-US"/>
+        </w:rPr>
+        <w:t>(</w:t>
+      </w:r>
+      <w:r>
+        <w:rPr>
+          <w:rFonts w:eastAsia="Calibri" w:cs="Times New Roman"/>
+          <w:szCs w:val="22"/>
+          <w:lang w:eastAsia="en-US"/>
+        </w:rPr>
+        <w:t>BI</w:t>
+      </w:r>
+      <w:r>
+        <w:rPr>
+          <w:rFonts w:eastAsia="Calibri" w:cs="Times New Roman"/>
+          <w:szCs w:val="22"/>
+          <w:lang w:eastAsia="en-US"/>
+        </w:rPr>
+        <w:t>)</w:t>
+      </w:r>
+      <w:r>
+        <w:rPr>
+          <w:rFonts w:eastAsia="Calibri" w:cs="Times New Roman"/>
+          <w:szCs w:val="22"/>
+          <w:lang w:eastAsia="en-US"/>
+        </w:rPr>
+        <w:t xml:space="preserve"> sendo um SAD e Rogério e Gonçalves (2017 p. 47) </w:t>
+      </w:r>
+      <w:r>
+        <w:rPr>
+          <w:rFonts w:eastAsia="Calibri" w:cs="Times New Roman"/>
+          <w:szCs w:val="22"/>
+          <w:lang w:eastAsia="en-US"/>
+        </w:rPr>
+        <w:t>retrata que estes sistemas</w:t>
+      </w:r>
+      <w:r>
+        <w:rPr>
+          <w:rFonts w:eastAsia="Calibri" w:cs="Times New Roman"/>
+          <w:szCs w:val="22"/>
+          <w:lang w:eastAsia="en-US"/>
+        </w:rPr>
+        <w:t xml:space="preserve"> são compostos de</w:t>
+      </w:r>
+      <w:r>
+        <w:rPr>
+          <w:rFonts w:eastAsia="Calibri" w:cs="Times New Roman"/>
+          <w:szCs w:val="22"/>
+          <w:lang w:eastAsia="en-US"/>
+        </w:rPr>
+        <w:t xml:space="preserve">: Data </w:t>
+      </w:r>
       <w:r>
         <w:rPr>
           <w:rFonts w:eastAsia="Calibri" w:cs="Times New Roman"/>
@@ -20011,82 +19786,16 @@
           <w:szCs w:val="22"/>
           <w:lang w:eastAsia="en-US"/>
         </w:rPr>
-        <w:t>Intelligence</w:t>
-      </w:r>
-      <w:proofErr w:type="spellEnd"/>
-      <w:r>
-        <w:rPr>
-          <w:rFonts w:eastAsia="Calibri" w:cs="Times New Roman"/>
-          <w:szCs w:val="22"/>
-          <w:lang w:eastAsia="en-US"/>
-        </w:rPr>
-        <w:t xml:space="preserve"> </w:t>
-      </w:r>
-      <w:r>
-        <w:rPr>
-          <w:rFonts w:eastAsia="Calibri" w:cs="Times New Roman"/>
-          <w:szCs w:val="22"/>
-          <w:lang w:eastAsia="en-US"/>
-        </w:rPr>
-        <w:t xml:space="preserve"> </w:t>
-      </w:r>
-      <w:r>
-        <w:rPr>
-          <w:rFonts w:eastAsia="Calibri" w:cs="Times New Roman"/>
-          <w:szCs w:val="22"/>
-          <w:lang w:eastAsia="en-US"/>
-        </w:rPr>
-        <w:t>(</w:t>
-      </w:r>
-      <w:r>
-        <w:rPr>
-          <w:rFonts w:eastAsia="Calibri" w:cs="Times New Roman"/>
-          <w:szCs w:val="22"/>
-          <w:lang w:eastAsia="en-US"/>
-        </w:rPr>
-        <w:t>BI</w:t>
-      </w:r>
-      <w:r>
-        <w:rPr>
-          <w:rFonts w:eastAsia="Calibri" w:cs="Times New Roman"/>
-          <w:szCs w:val="22"/>
-          <w:lang w:eastAsia="en-US"/>
-        </w:rPr>
-        <w:t>)</w:t>
-      </w:r>
-      <w:r>
-        <w:rPr>
-          <w:rFonts w:eastAsia="Calibri" w:cs="Times New Roman"/>
-          <w:szCs w:val="22"/>
-          <w:lang w:eastAsia="en-US"/>
-        </w:rPr>
-        <w:t xml:space="preserve"> sendo um SAD e Rogério e Gonçalves (2017 p. 47) </w:t>
-      </w:r>
-      <w:r>
-        <w:rPr>
-          <w:rFonts w:eastAsia="Calibri" w:cs="Times New Roman"/>
-          <w:szCs w:val="22"/>
-          <w:lang w:eastAsia="en-US"/>
-        </w:rPr>
-        <w:t>retrata que estes sistemas</w:t>
-      </w:r>
-      <w:r>
-        <w:rPr>
-          <w:rFonts w:eastAsia="Calibri" w:cs="Times New Roman"/>
-          <w:szCs w:val="22"/>
-          <w:lang w:eastAsia="en-US"/>
-        </w:rPr>
-        <w:t xml:space="preserve"> são compostos de</w:t>
-      </w:r>
-      <w:r>
-        <w:rPr>
-          <w:rFonts w:eastAsia="Calibri" w:cs="Times New Roman"/>
-          <w:szCs w:val="22"/>
-          <w:lang w:eastAsia="en-US"/>
-        </w:rPr>
-        <w:t xml:space="preserve">: Data </w:t>
-      </w:r>
-      <w:proofErr w:type="spellStart"/>
+        <w:t>Warehouse</w:t>
+      </w:r>
+      <w:r>
+        <w:rPr>
+          <w:rFonts w:eastAsia="Calibri" w:cs="Times New Roman"/>
+          <w:szCs w:val="22"/>
+          <w:lang w:eastAsia="en-US"/>
+        </w:rPr>
+        <w:t xml:space="preserve"> (DW), Análise de Negócios, </w:t>
+      </w:r>
       <w:r>
         <w:rPr>
           <w:rFonts w:eastAsia="Calibri" w:cs="Times New Roman"/>
@@ -20095,61 +19804,8 @@
           <w:szCs w:val="22"/>
           <w:lang w:eastAsia="en-US"/>
         </w:rPr>
-        <w:t>Warehouse</w:t>
-      </w:r>
-      <w:proofErr w:type="spellEnd"/>
-      <w:r>
-        <w:rPr>
-          <w:rFonts w:eastAsia="Calibri" w:cs="Times New Roman"/>
-          <w:szCs w:val="22"/>
-          <w:lang w:eastAsia="en-US"/>
-        </w:rPr>
-        <w:t xml:space="preserve"> (DW), Análise de Negócios, </w:t>
-      </w:r>
-      <w:r>
-        <w:rPr>
-          <w:rFonts w:eastAsia="Calibri" w:cs="Times New Roman"/>
-          <w:i/>
-          <w:iCs/>
-          <w:szCs w:val="22"/>
-          <w:lang w:eastAsia="en-US"/>
-        </w:rPr>
-        <w:t xml:space="preserve">Business </w:t>
-      </w:r>
-      <w:proofErr w:type="spellStart"/>
-      <w:r>
-        <w:rPr>
-          <w:rFonts w:eastAsia="Calibri" w:cs="Times New Roman"/>
-          <w:i/>
-          <w:iCs/>
-          <w:szCs w:val="22"/>
-          <w:lang w:eastAsia="en-US"/>
-        </w:rPr>
-        <w:t>Performace</w:t>
-      </w:r>
-      <w:proofErr w:type="spellEnd"/>
-      <w:r>
-        <w:rPr>
-          <w:rFonts w:eastAsia="Calibri" w:cs="Times New Roman"/>
-          <w:i/>
-          <w:iCs/>
-          <w:szCs w:val="22"/>
-          <w:lang w:eastAsia="en-US"/>
-        </w:rPr>
-        <w:t xml:space="preserve"> </w:t>
-      </w:r>
-      <w:proofErr w:type="spellStart"/>
-      <w:r>
-        <w:rPr>
-          <w:rFonts w:eastAsia="Calibri" w:cs="Times New Roman"/>
-          <w:i/>
-          <w:iCs/>
-          <w:szCs w:val="22"/>
-          <w:lang w:eastAsia="en-US"/>
-        </w:rPr>
-        <w:t>Manegement</w:t>
-      </w:r>
-      <w:proofErr w:type="spellEnd"/>
+        <w:t>Business Performace Manegement</w:t>
+      </w:r>
       <w:r>
         <w:rPr>
           <w:rFonts w:eastAsia="Calibri" w:cs="Times New Roman"/>
@@ -20306,7 +19962,6 @@
         </w:rPr>
         <w:t xml:space="preserve"> uma função chamada </w:t>
       </w:r>
-      <w:proofErr w:type="spellStart"/>
       <w:r>
         <w:rPr>
           <w:rFonts w:eastAsia="Calibri" w:cs="Times New Roman"/>
@@ -20315,31 +19970,8 @@
           <w:szCs w:val="22"/>
           <w:lang w:eastAsia="en-US"/>
         </w:rPr>
-        <w:t>drill</w:t>
-      </w:r>
-      <w:proofErr w:type="spellEnd"/>
-      <w:r>
-        <w:rPr>
-          <w:rFonts w:eastAsia="Calibri" w:cs="Times New Roman"/>
-          <w:i/>
-          <w:iCs/>
-          <w:szCs w:val="22"/>
-          <w:lang w:eastAsia="en-US"/>
-        </w:rPr>
-        <w:t xml:space="preserve"> </w:t>
-      </w:r>
-      <w:proofErr w:type="spellStart"/>
-      <w:r>
-        <w:rPr>
-          <w:rFonts w:eastAsia="Calibri" w:cs="Times New Roman"/>
-          <w:i/>
-          <w:iCs/>
-          <w:szCs w:val="22"/>
-          <w:lang w:eastAsia="en-US"/>
-        </w:rPr>
-        <w:t>down</w:t>
-      </w:r>
-      <w:proofErr w:type="spellEnd"/>
+        <w:t>drill down</w:t>
+      </w:r>
       <w:r>
         <w:rPr>
           <w:rFonts w:eastAsia="Calibri" w:cs="Times New Roman"/>
@@ -20518,120 +20150,102 @@
         </w:rPr>
         <w:t xml:space="preserve">Segundo </w:t>
       </w:r>
-      <w:proofErr w:type="spellStart"/>
       <w:r>
         <w:rPr>
           <w:rFonts w:ascii="Segoe UI" w:hAnsi="Segoe UI" w:cs="Segoe UI"/>
           <w:shd w:val="clear" w:color="auto" w:fill="FFFFFF"/>
         </w:rPr>
-        <w:t>Moresi</w:t>
-      </w:r>
-      <w:proofErr w:type="spellEnd"/>
+        <w:t xml:space="preserve">Moresi </w:t>
+      </w:r>
+      <w:r>
+        <w:rPr>
+          <w:rFonts w:eastAsia="Calibri" w:cs="Times New Roman"/>
+          <w:szCs w:val="22"/>
+          <w:lang w:eastAsia="en-US"/>
+        </w:rPr>
+        <w:t>(</w:t>
+      </w:r>
+      <w:r>
+        <w:rPr>
+          <w:rFonts w:eastAsia="Calibri" w:cs="Times New Roman"/>
+          <w:color w:val="auto"/>
+          <w:szCs w:val="22"/>
+          <w:lang w:eastAsia="en-US"/>
+        </w:rPr>
+        <w:t>2000</w:t>
+      </w:r>
+      <w:r>
+        <w:rPr>
+          <w:rFonts w:eastAsia="Calibri" w:cs="Times New Roman"/>
+          <w:szCs w:val="22"/>
+          <w:lang w:eastAsia="en-US"/>
+        </w:rPr>
+        <w:t>) a informação de nível institucional</w:t>
+      </w:r>
+      <w:r>
+        <w:rPr>
+          <w:rFonts w:eastAsia="Calibri" w:cs="Times New Roman"/>
+          <w:szCs w:val="22"/>
+          <w:lang w:eastAsia="en-US"/>
+        </w:rPr>
+        <w:t>,</w:t>
+      </w:r>
+      <w:r>
+        <w:rPr>
+          <w:rFonts w:eastAsia="Calibri" w:cs="Times New Roman"/>
+          <w:szCs w:val="22"/>
+          <w:lang w:eastAsia="en-US"/>
+        </w:rPr>
+        <w:t xml:space="preserve"> presente no SAE</w:t>
+      </w:r>
+      <w:r>
+        <w:rPr>
+          <w:rFonts w:eastAsia="Calibri" w:cs="Times New Roman"/>
+          <w:szCs w:val="22"/>
+          <w:lang w:eastAsia="en-US"/>
+        </w:rPr>
+        <w:t>, possibilita observar as variáveis presentes nos ambientes externo e interno, com a finalidade de monitorar e avaliar o desempenho, o planejamento e as decisões de alto nível.</w:t>
+      </w:r>
+      <w:r>
+        <w:rPr>
+          <w:rFonts w:eastAsia="Calibri" w:cs="Times New Roman"/>
+          <w:szCs w:val="22"/>
+          <w:lang w:eastAsia="en-US"/>
+        </w:rPr>
+        <w:t xml:space="preserve"> Estes executivos necessitam de informações qualitativas e que contenham alto valor agregado</w:t>
+      </w:r>
+      <w:r>
+        <w:rPr>
+          <w:rFonts w:eastAsia="Calibri" w:cs="Times New Roman"/>
+          <w:szCs w:val="22"/>
+          <w:lang w:eastAsia="en-US"/>
+        </w:rPr>
+        <w:t>.</w:t>
+      </w:r>
+      <w:r>
+        <w:rPr>
+          <w:rFonts w:eastAsia="Calibri" w:cs="Times New Roman"/>
+          <w:szCs w:val="22"/>
+          <w:lang w:eastAsia="en-US"/>
+        </w:rPr>
+        <w:t xml:space="preserve"> </w:t>
+      </w:r>
+    </w:p>
+    <w:p>
+      <w:pPr>
+        <w:suppressAutoHyphens w:val="0"/>
+        <w:rPr>
+          <w:rFonts w:eastAsia="Calibri" w:cs="Times New Roman"/>
+          <w:szCs w:val="22"/>
+          <w:lang w:eastAsia="en-US"/>
+        </w:rPr>
+      </w:pPr>
       <w:r>
         <w:rPr>
           <w:rFonts w:ascii="Segoe UI" w:hAnsi="Segoe UI" w:cs="Segoe UI"/>
           <w:shd w:val="clear" w:color="auto" w:fill="FFFFFF"/>
         </w:rPr>
-        <w:t xml:space="preserve"> </w:t>
-      </w:r>
-      <w:r>
-        <w:rPr>
-          <w:rFonts w:eastAsia="Calibri" w:cs="Times New Roman"/>
-          <w:szCs w:val="22"/>
-          <w:lang w:eastAsia="en-US"/>
-        </w:rPr>
-        <w:t>(</w:t>
-      </w:r>
-      <w:r>
-        <w:rPr>
-          <w:rFonts w:eastAsia="Calibri" w:cs="Times New Roman"/>
-          <w:color w:val="auto"/>
-          <w:szCs w:val="22"/>
-          <w:lang w:eastAsia="en-US"/>
-        </w:rPr>
-        <w:t>2000</w:t>
-      </w:r>
-      <w:r>
-        <w:rPr>
-          <w:rFonts w:eastAsia="Calibri" w:cs="Times New Roman"/>
-          <w:szCs w:val="22"/>
-          <w:lang w:eastAsia="en-US"/>
-        </w:rPr>
-        <w:t>) a informação de nível institucional</w:t>
-      </w:r>
-      <w:r>
-        <w:rPr>
-          <w:rFonts w:eastAsia="Calibri" w:cs="Times New Roman"/>
-          <w:szCs w:val="22"/>
-          <w:lang w:eastAsia="en-US"/>
-        </w:rPr>
-        <w:t>,</w:t>
-      </w:r>
-      <w:r>
-        <w:rPr>
-          <w:rFonts w:eastAsia="Calibri" w:cs="Times New Roman"/>
-          <w:szCs w:val="22"/>
-          <w:lang w:eastAsia="en-US"/>
-        </w:rPr>
-        <w:t xml:space="preserve"> presente no SAE</w:t>
-      </w:r>
-      <w:r>
-        <w:rPr>
-          <w:rFonts w:eastAsia="Calibri" w:cs="Times New Roman"/>
-          <w:szCs w:val="22"/>
-          <w:lang w:eastAsia="en-US"/>
-        </w:rPr>
-        <w:t>, possibilita observar as variáveis presentes nos ambientes externo e interno, com a finalidade de monitorar e avaliar o desempenho, o planejamento e as decisões de alto nível.</w:t>
-      </w:r>
-      <w:r>
-        <w:rPr>
-          <w:rFonts w:eastAsia="Calibri" w:cs="Times New Roman"/>
-          <w:szCs w:val="22"/>
-          <w:lang w:eastAsia="en-US"/>
-        </w:rPr>
-        <w:t xml:space="preserve"> Estes executivos necessitam de informações qualitativas e que contenham alto valor agregado</w:t>
-      </w:r>
-      <w:r>
-        <w:rPr>
-          <w:rFonts w:eastAsia="Calibri" w:cs="Times New Roman"/>
-          <w:szCs w:val="22"/>
-          <w:lang w:eastAsia="en-US"/>
-        </w:rPr>
-        <w:t>.</w:t>
-      </w:r>
-      <w:r>
-        <w:rPr>
-          <w:rFonts w:eastAsia="Calibri" w:cs="Times New Roman"/>
-          <w:szCs w:val="22"/>
-          <w:lang w:eastAsia="en-US"/>
-        </w:rPr>
-        <w:t xml:space="preserve"> </w:t>
-      </w:r>
-    </w:p>
-    <w:p>
-      <w:pPr>
-        <w:suppressAutoHyphens w:val="0"/>
-        <w:rPr>
-          <w:rFonts w:eastAsia="Calibri" w:cs="Times New Roman"/>
-          <w:szCs w:val="22"/>
-          <w:lang w:eastAsia="en-US"/>
-        </w:rPr>
-      </w:pPr>
-      <w:proofErr w:type="spellStart"/>
-      <w:r>
-        <w:rPr>
-          <w:rFonts w:ascii="Segoe UI" w:hAnsi="Segoe UI" w:cs="Segoe UI"/>
-          <w:shd w:val="clear" w:color="auto" w:fill="FFFFFF"/>
-        </w:rPr>
-        <w:t>Moresi</w:t>
-      </w:r>
-      <w:proofErr w:type="spellEnd"/>
-      <w:r>
-        <w:rPr>
-          <w:rFonts w:ascii="Segoe UI" w:hAnsi="Segoe UI" w:cs="Segoe UI"/>
-          <w:shd w:val="clear" w:color="auto" w:fill="FFFFFF"/>
-        </w:rPr>
-        <w:t xml:space="preserve"> </w:t>
+        <w:t xml:space="preserve">Moresi </w:t>
       </w:r>
       <w:r>
         <w:rPr>
@@ -20817,48 +20431,23 @@
           <w:rFonts w:cs="Times New Roman"/>
           <w:shd w:val="clear" w:color="auto" w:fill="FFFFFF"/>
         </w:rPr>
-        <w:t xml:space="preserve">Segundo </w:t>
-      </w:r>
-      <w:proofErr w:type="spellStart"/>
-      <w:r>
+        <w:t>Segundo Wakulicz (2016, p. 18) as organizações são compostas por um conjunto de componentes, como departamentos, que na grande maioria tem: recursos humanos, financeiro, contábil e possivelmente um setor de relações públicas e estes departamentos dependem de um nível organizacional mais alto.</w:t>
+      </w:r>
+    </w:p>
+    <w:p>
+      <w:pPr>
+        <w:suppressAutoHyphens w:val="0"/>
         <w:rPr>
           <w:rFonts w:cs="Times New Roman"/>
           <w:shd w:val="clear" w:color="auto" w:fill="FFFFFF"/>
         </w:rPr>
-        <w:t>Wakulicz</w:t>
-      </w:r>
-      <w:proofErr w:type="spellEnd"/>
+      </w:pPr>
       <w:r>
         <w:rPr>
           <w:rFonts w:cs="Times New Roman"/>
           <w:shd w:val="clear" w:color="auto" w:fill="FFFFFF"/>
         </w:rPr>
-        <w:t xml:space="preserve"> (2016, p. 18) as organizações são compostas por um conjunto de componentes, como departamentos, que na grande maioria tem: recursos humanos, financeiro, contábil e possivelmente um setor de relações públicas e estes departamentos dependem de um nível organizacional mais alto.</w:t>
-      </w:r>
-    </w:p>
-    <w:p>
-      <w:pPr>
-        <w:suppressAutoHyphens w:val="0"/>
-        <w:rPr>
-          <w:rFonts w:cs="Times New Roman"/>
-          <w:shd w:val="clear" w:color="auto" w:fill="FFFFFF"/>
-        </w:rPr>
-      </w:pPr>
-      <w:proofErr w:type="spellStart"/>
-      <w:r>
-        <w:rPr>
-          <w:rFonts w:cs="Times New Roman"/>
-          <w:shd w:val="clear" w:color="auto" w:fill="FFFFFF"/>
-        </w:rPr>
-        <w:t>Wakulicz</w:t>
-      </w:r>
-      <w:proofErr w:type="spellEnd"/>
-      <w:r>
-        <w:rPr>
-          <w:rFonts w:cs="Times New Roman"/>
-          <w:shd w:val="clear" w:color="auto" w:fill="FFFFFF"/>
-        </w:rPr>
-        <w:t xml:space="preserve"> (2016, p. 18) retrata que uma das maneiras de classificar os sistemas de uma empresa pode ser a partir da observação de sua estrutura organizacional, dentro desta estrutura podem ter sistemas feitos para cada grupo de usuários, setores, departamentos, gerências e até mesmo para determinados usuários da organização.</w:t>
+        <w:t>Wakulicz (2016, p. 18) retrata que uma das maneiras de classificar os sistemas de uma empresa pode ser a partir da observação de sua estrutura organizacional, dentro desta estrutura podem ter sistemas feitos para cada grupo de usuários, setores, departamentos, gerências e até mesmo para determinados usuários da organização.</w:t>
       </w:r>
     </w:p>
     <w:p>
@@ -20951,22 +20540,7 @@
           <w:shd w:val="clear" w:color="auto" w:fill="FFFFFF"/>
         </w:rPr>
         <w:tab/>
-      </w:r>
-      <w:proofErr w:type="spellStart"/>
-      <w:r>
-        <w:rPr>
-          <w:rFonts w:cs="Times New Roman"/>
-          <w:shd w:val="clear" w:color="auto" w:fill="FFFFFF"/>
-        </w:rPr>
-        <w:t>Wakulicz</w:t>
-      </w:r>
-      <w:proofErr w:type="spellEnd"/>
-      <w:r>
-        <w:rPr>
-          <w:rFonts w:cs="Times New Roman"/>
-          <w:shd w:val="clear" w:color="auto" w:fill="FFFFFF"/>
-        </w:rPr>
-        <w:t xml:space="preserve"> (2016, p. 19) retrata que um setor pode ter um programa ou aplicativo para selecionar candidatos e outro para monitorar a rotatividade de pessoal da empresa, estes aplicativos podem ser independentes entre si ou conectados. O conjunto destes pode ser chamado de SI em recursos humanos, visto como um SI departamental individual.</w:t>
+        <w:t>Wakulicz (2016, p. 19) retrata que um setor pode ter um programa ou aplicativo para selecionar candidatos e outro para monitorar a rotatividade de pessoal da empresa, estes aplicativos podem ser independentes entre si ou conectados. O conjunto destes pode ser chamado de SI em recursos humanos, visto como um SI departamental individual.</w:t>
       </w:r>
     </w:p>
     <w:p>
@@ -22356,55 +21930,7 @@
           <w:lang w:eastAsia="en-US"/>
         </w:rPr>
         <w:lastRenderedPageBreak/>
-        <w:t xml:space="preserve">Observamos uma grande afinidade entre os tipos de planejamento e as tipologias de sistemas, o estratégico está mais no âmbito dos SAE, já o tático está ligado aos </w:t>
-      </w:r>
-      <w:proofErr w:type="spellStart"/>
-      <w:r>
-        <w:rPr>
-          <w:rFonts w:eastAsia="Calibri"/>
-          <w:lang w:eastAsia="en-US"/>
-        </w:rPr>
-        <w:t>SIGs</w:t>
-      </w:r>
-      <w:proofErr w:type="spellEnd"/>
-      <w:r>
-        <w:rPr>
-          <w:rFonts w:eastAsia="Calibri"/>
-          <w:lang w:eastAsia="en-US"/>
-        </w:rPr>
-        <w:t xml:space="preserve"> e </w:t>
-      </w:r>
-      <w:proofErr w:type="spellStart"/>
-      <w:r>
-        <w:rPr>
-          <w:rFonts w:eastAsia="Calibri"/>
-          <w:lang w:eastAsia="en-US"/>
-        </w:rPr>
-        <w:t>SADs</w:t>
-      </w:r>
-      <w:proofErr w:type="spellEnd"/>
-      <w:r>
-        <w:rPr>
-          <w:rFonts w:eastAsia="Calibri"/>
-          <w:lang w:eastAsia="en-US"/>
-        </w:rPr>
-        <w:t xml:space="preserve"> e os operacionais aos </w:t>
-      </w:r>
-      <w:proofErr w:type="spellStart"/>
-      <w:r>
-        <w:rPr>
-          <w:rFonts w:eastAsia="Calibri"/>
-          <w:lang w:eastAsia="en-US"/>
-        </w:rPr>
-        <w:t>SPTs</w:t>
-      </w:r>
-      <w:proofErr w:type="spellEnd"/>
-      <w:r>
-        <w:rPr>
-          <w:rFonts w:eastAsia="Calibri"/>
-          <w:lang w:eastAsia="en-US"/>
-        </w:rPr>
-        <w:t>.</w:t>
+        <w:t>Observamos uma grande afinidade entre os tipos de planejamento e as tipologias de sistemas, o estratégico está mais no âmbito dos SAE, já o tático está ligado aos SIGs e SADs e os operacionais aos SPTs.</w:t>
       </w:r>
     </w:p>
     <w:p>
@@ -22563,14 +22089,27 @@
       <w:r>
         <w:t xml:space="preserve">Figura </w:t>
       </w:r>
-      <w:fldSimple w:instr=" SEQ Figura \* ARABIC ">
-        <w:r>
-          <w:rPr>
-            <w:noProof/>
-          </w:rPr>
-          <w:t>3</w:t>
-        </w:r>
-      </w:fldSimple>
+      <w:r>
+        <w:fldChar w:fldCharType="begin"/>
+      </w:r>
+      <w:r>
+        <w:instrText xml:space="preserve"> SEQ Figura \* ARABIC </w:instrText>
+      </w:r>
+      <w:r>
+        <w:fldChar w:fldCharType="separate"/>
+      </w:r>
+      <w:r>
+        <w:rPr>
+          <w:noProof/>
+        </w:rPr>
+        <w:t>3</w:t>
+      </w:r>
+      <w:r>
+        <w:rPr>
+          <w:noProof/>
+        </w:rPr>
+        <w:fldChar w:fldCharType="end"/>
+      </w:r>
       <w:r>
         <w:t xml:space="preserve"> - Os níveis hierárquicos da informação</w:t>
       </w:r>
@@ -22636,50 +22175,89 @@
         <w:rPr>
           <w:rFonts w:eastAsia="Calibri" w:cs="Times New Roman"/>
           <w:szCs w:val="22"/>
-          <w:lang w:eastAsia="en-US"/>
-        </w:rPr>
-      </w:pPr>
-      <w:proofErr w:type="spellStart"/>
+          <w:lang w:val="en-US" w:eastAsia="en-US"/>
+        </w:rPr>
+      </w:pPr>
       <w:r>
         <w:rPr>
           <w:rFonts w:ascii="Segoe UI" w:hAnsi="Segoe UI" w:cs="Segoe UI"/>
           <w:shd w:val="clear" w:color="auto" w:fill="FFFFFF"/>
-        </w:rPr>
-        <w:t>Moresi</w:t>
-      </w:r>
-      <w:proofErr w:type="spellEnd"/>
+          <w:lang w:val="en-US"/>
+        </w:rPr>
+        <w:t>Moresi (2000, p. 18)</w:t>
+      </w:r>
+    </w:p>
+    <w:p>
+      <w:pPr>
+        <w:suppressAutoHyphens w:val="0"/>
+        <w:ind w:firstLine="0"/>
+        <w:rPr>
+          <w:rFonts w:eastAsia="Calibri" w:cs="Times New Roman"/>
+          <w:szCs w:val="22"/>
+          <w:lang w:val="en-US" w:eastAsia="en-US"/>
+        </w:rPr>
+      </w:pPr>
+    </w:p>
+    <w:p>
+      <w:pPr>
+        <w:suppressAutoHyphens w:val="0"/>
+        <w:ind w:firstLine="426"/>
+        <w:rPr>
+          <w:rFonts w:eastAsia="Calibri" w:cs="Times New Roman"/>
+          <w:szCs w:val="22"/>
+          <w:lang w:eastAsia="en-US"/>
+        </w:rPr>
+      </w:pPr>
       <w:r>
         <w:rPr>
           <w:rFonts w:ascii="Segoe UI" w:hAnsi="Segoe UI" w:cs="Segoe UI"/>
           <w:shd w:val="clear" w:color="auto" w:fill="FFFFFF"/>
         </w:rPr>
-        <w:t xml:space="preserve"> (2000</w:t>
+        <w:lastRenderedPageBreak/>
+        <w:t>De</w:t>
       </w:r>
       <w:r>
         <w:rPr>
           <w:rFonts w:ascii="Segoe UI" w:hAnsi="Segoe UI" w:cs="Segoe UI"/>
           <w:shd w:val="clear" w:color="auto" w:fill="FFFFFF"/>
         </w:rPr>
-        <w:t>, p. 18</w:t>
+        <w:t xml:space="preserve"> modo geral existe um consenso de que um SI deve ser estratégico e contribuir para que uma organização possa alcançar seus objetivos</w:t>
       </w:r>
       <w:r>
         <w:rPr>
           <w:rFonts w:ascii="Segoe UI" w:hAnsi="Segoe UI" w:cs="Segoe UI"/>
           <w:shd w:val="clear" w:color="auto" w:fill="FFFFFF"/>
         </w:rPr>
-        <w:t>)</w:t>
-      </w:r>
-    </w:p>
-    <w:p>
-      <w:pPr>
-        <w:suppressAutoHyphens w:val="0"/>
-        <w:ind w:firstLine="0"/>
-        <w:rPr>
-          <w:rFonts w:eastAsia="Calibri" w:cs="Times New Roman"/>
-          <w:szCs w:val="22"/>
-          <w:lang w:eastAsia="en-US"/>
-        </w:rPr>
-      </w:pPr>
+        <w:t>, para isto a abordagem no seu desenvolvimento deve ser voltada para a determinação das necessidades</w:t>
+      </w:r>
+      <w:r>
+        <w:rPr>
+          <w:rFonts w:ascii="Segoe UI" w:hAnsi="Segoe UI" w:cs="Segoe UI"/>
+          <w:shd w:val="clear" w:color="auto" w:fill="FFFFFF"/>
+        </w:rPr>
+        <w:t xml:space="preserve"> da organização, a disseminação e a representação da informação, com o objetivo de otimizar a cadeia de valor do sistema</w:t>
+      </w:r>
+      <w:r>
+        <w:rPr>
+          <w:rFonts w:ascii="Segoe UI" w:hAnsi="Segoe UI" w:cs="Segoe UI"/>
+          <w:shd w:val="clear" w:color="auto" w:fill="FFFFFF"/>
+        </w:rPr>
+        <w:t xml:space="preserve"> </w:t>
+      </w:r>
+      <w:r>
+        <w:rPr>
+          <w:rFonts w:ascii="Segoe UI" w:hAnsi="Segoe UI" w:cs="Segoe UI"/>
+          <w:shd w:val="clear" w:color="auto" w:fill="FFFFFF"/>
+        </w:rPr>
+        <w:t>(MORESI,</w:t>
+      </w:r>
+      <w:r>
+        <w:rPr>
+          <w:rFonts w:ascii="Segoe UI" w:hAnsi="Segoe UI" w:cs="Segoe UI"/>
+          <w:shd w:val="clear" w:color="auto" w:fill="FFFFFF"/>
+        </w:rPr>
+        <w:t xml:space="preserve"> 2000, p. 24, apud ROWLEY, 1995)</w:t>
+      </w:r>
     </w:p>
     <w:p>
       <w:pPr>
@@ -23092,19 +22670,12 @@
         </w:rPr>
       </w:pPr>
       <w:bookmarkStart w:id="82" w:name="_Toc57239688"/>
-      <w:proofErr w:type="spellStart"/>
       <w:r>
         <w:rPr>
           <w:lang w:val="en-US"/>
         </w:rPr>
-        <w:t>Figura</w:t>
-      </w:r>
-      <w:proofErr w:type="spellEnd"/>
-      <w:r>
-        <w:rPr>
-          <w:lang w:val="en-US"/>
-        </w:rPr>
-        <w:t xml:space="preserve"> </w:t>
+        <w:lastRenderedPageBreak/>
+        <w:t xml:space="preserve">Figura </w:t>
       </w:r>
       <w:r>
         <w:fldChar w:fldCharType="begin"/>
@@ -23268,16 +22839,7 @@
           <w:color w:val="auto"/>
           <w:lang w:eastAsia="en-US"/>
         </w:rPr>
-        <w:t xml:space="preserve">é gerenciado e os elos dos quais ele tem entre os outros setores, a fim de gerar valor ao cliente. O setor de vendas é responsável por gerar a ordem de pagamento e enviar a ordem para o setor de contas, </w:t>
-      </w:r>
-      <w:r>
-        <w:rPr>
-          <w:rFonts w:eastAsia="Calibri"/>
-          <w:color w:val="auto"/>
-          <w:lang w:eastAsia="en-US"/>
-        </w:rPr>
-        <w:lastRenderedPageBreak/>
-        <w:t xml:space="preserve">que irá verificar o crédito e gerar a fatura, somente após a aprovação será </w:t>
+        <w:t xml:space="preserve">é gerenciado e os elos dos quais ele tem entre os outros setores, a fim de gerar valor ao cliente. O setor de vendas é responsável por gerar a ordem de pagamento e enviar a ordem para o setor de contas, que irá verificar o crédito e gerar a fatura, somente após a aprovação será </w:t>
       </w:r>
       <w:r>
         <w:rPr>
@@ -23411,424 +22973,394 @@
         </w:rPr>
         <w:t xml:space="preserve"> E </w:t>
       </w:r>
-      <w:proofErr w:type="spellStart"/>
       <w:r>
         <w:rPr>
           <w:rFonts w:ascii="Segoe UI" w:hAnsi="Segoe UI" w:cs="Segoe UI"/>
           <w:shd w:val="clear" w:color="auto" w:fill="FFFFFF"/>
         </w:rPr>
-        <w:t>Moresi</w:t>
-      </w:r>
-      <w:proofErr w:type="spellEnd"/>
+        <w:t xml:space="preserve">Moresi </w:t>
+      </w:r>
+      <w:r>
+        <w:rPr>
+          <w:rFonts w:eastAsia="Calibri" w:cs="Times New Roman"/>
+          <w:szCs w:val="22"/>
+          <w:lang w:eastAsia="en-US"/>
+        </w:rPr>
+        <w:t>(</w:t>
+      </w:r>
+      <w:r>
+        <w:rPr>
+          <w:rFonts w:eastAsia="Calibri" w:cs="Times New Roman"/>
+          <w:color w:val="auto"/>
+          <w:szCs w:val="22"/>
+          <w:lang w:eastAsia="en-US"/>
+        </w:rPr>
+        <w:t>2000</w:t>
+      </w:r>
+      <w:r>
+        <w:rPr>
+          <w:rFonts w:eastAsia="Calibri" w:cs="Times New Roman"/>
+          <w:szCs w:val="22"/>
+          <w:lang w:eastAsia="en-US"/>
+        </w:rPr>
+        <w:t xml:space="preserve">) salienta que o valor pode ser positivo ou negativo, como exemplo em sobrecarga de informações </w:t>
+      </w:r>
+      <w:r>
+        <w:rPr>
+          <w:rFonts w:eastAsia="Calibri" w:cs="Times New Roman"/>
+          <w:szCs w:val="22"/>
+          <w:lang w:eastAsia="en-US"/>
+        </w:rPr>
+        <w:t>desnecessárias para a organização.</w:t>
+      </w:r>
+    </w:p>
+    <w:p>
+      <w:pPr>
+        <w:rPr>
+          <w:color w:val="auto"/>
+          <w:lang w:eastAsia="en-US"/>
+        </w:rPr>
+      </w:pPr>
+      <w:r>
+        <w:rPr>
+          <w:color w:val="auto"/>
+          <w:lang w:eastAsia="en-US"/>
+        </w:rPr>
+        <w:t xml:space="preserve"> </w:t>
+      </w:r>
+      <w:r>
+        <w:rPr>
+          <w:color w:val="auto"/>
+          <w:lang w:eastAsia="en-US"/>
+        </w:rPr>
+        <w:t>P</w:t>
+      </w:r>
+      <w:r>
+        <w:rPr>
+          <w:color w:val="auto"/>
+          <w:lang w:eastAsia="en-US"/>
+        </w:rPr>
+        <w:t xml:space="preserve">orém na perspectiva de uma </w:t>
+      </w:r>
+      <w:r>
+        <w:rPr>
+          <w:color w:val="auto"/>
+          <w:lang w:eastAsia="en-US"/>
+        </w:rPr>
+        <w:t>u</w:t>
+      </w:r>
+      <w:r>
+        <w:rPr>
+          <w:color w:val="auto"/>
+          <w:lang w:eastAsia="en-US"/>
+        </w:rPr>
+        <w:t>niversidade pública, este ponto de vista</w:t>
+      </w:r>
+      <w:r>
+        <w:rPr>
+          <w:color w:val="auto"/>
+          <w:lang w:eastAsia="en-US"/>
+        </w:rPr>
+        <w:t xml:space="preserve"> sobre valor</w:t>
+      </w:r>
+      <w:r>
+        <w:rPr>
+          <w:color w:val="auto"/>
+          <w:lang w:eastAsia="en-US"/>
+        </w:rPr>
+        <w:t xml:space="preserve"> muda, </w:t>
+      </w:r>
+      <w:r>
+        <w:rPr>
+          <w:color w:val="auto"/>
+          <w:lang w:eastAsia="en-US"/>
+        </w:rPr>
+        <w:t>e</w:t>
+      </w:r>
+      <w:r>
+        <w:rPr>
+          <w:color w:val="auto"/>
+          <w:lang w:eastAsia="en-US"/>
+        </w:rPr>
+        <w:t xml:space="preserve"> é gerado pela qualidade de ensino, pela sua gratuidade, independência política e de </w:t>
+      </w:r>
+      <w:r>
+        <w:rPr>
+          <w:color w:val="auto"/>
+          <w:lang w:eastAsia="en-US"/>
+        </w:rPr>
+        <w:t xml:space="preserve">ausência da </w:t>
+      </w:r>
+      <w:r>
+        <w:rPr>
+          <w:color w:val="auto"/>
+          <w:lang w:eastAsia="en-US"/>
+        </w:rPr>
+        <w:t xml:space="preserve">geração de lucro financeiro. O valor de uma IES pública </w:t>
+      </w:r>
+      <w:r>
+        <w:rPr>
+          <w:color w:val="auto"/>
+          <w:lang w:eastAsia="en-US"/>
+        </w:rPr>
+        <w:t>pode ser visto</w:t>
+      </w:r>
+      <w:r>
+        <w:rPr>
+          <w:color w:val="auto"/>
+          <w:lang w:eastAsia="en-US"/>
+        </w:rPr>
+        <w:t xml:space="preserve"> do lado da população do qual financia o seu funcionamento, e a IES visa entregar este valor por meio de ensino, pesquisa e extensão. </w:t>
+      </w:r>
+    </w:p>
+    <w:p>
+      <w:pPr>
+        <w:ind w:firstLine="708"/>
+        <w:rPr>
+          <w:rFonts w:eastAsia="Calibri"/>
+          <w:color w:val="auto"/>
+        </w:rPr>
+      </w:pPr>
+      <w:r>
+        <w:rPr>
+          <w:rFonts w:eastAsia="Calibri"/>
+          <w:color w:val="auto"/>
+        </w:rPr>
+        <w:t xml:space="preserve">Segundo Porter e Millar (2012, p.83) A informação vem tomando conta do mercado rapidamente, nem uma empresa escapa de seus efeitos, com  a demanda tão alta de investimentos em TI, os gerentes percebem que a TI/SI não são apenas um setor e sim uma </w:t>
+      </w:r>
+      <w:r>
+        <w:rPr>
+          <w:rFonts w:eastAsia="Calibri"/>
+          <w:color w:val="auto"/>
+        </w:rPr>
+        <w:lastRenderedPageBreak/>
+        <w:t xml:space="preserve">grande ligação entre toda a cadeia produtiva para geração de  vantagem competitiva. No entanto não é toda organização que reconhece isto e </w:t>
+      </w:r>
+      <w:r>
+        <w:rPr>
+          <w:rFonts w:eastAsia="Calibri"/>
+          <w:color w:val="auto"/>
+        </w:rPr>
+        <w:t>a maioria dos</w:t>
+      </w:r>
+      <w:r>
+        <w:rPr>
+          <w:rFonts w:eastAsia="Calibri"/>
+          <w:color w:val="auto"/>
+        </w:rPr>
+        <w:t xml:space="preserve"> executivos não sabem como participar ativamente deste processo de transformação.</w:t>
+      </w:r>
+    </w:p>
+    <w:p>
+      <w:pPr>
+        <w:ind w:firstLine="708"/>
+        <w:rPr>
+          <w:rFonts w:eastAsia="Calibri"/>
+          <w:color w:val="auto"/>
+        </w:rPr>
+      </w:pPr>
+      <w:r>
+        <w:rPr>
+          <w:rFonts w:eastAsia="Calibri"/>
+          <w:color w:val="auto"/>
+        </w:rPr>
+        <w:t xml:space="preserve">A </w:t>
+      </w:r>
+      <w:r>
+        <w:rPr>
+          <w:rFonts w:eastAsia="Calibri"/>
+          <w:color w:val="auto"/>
+        </w:rPr>
+        <w:t>TI</w:t>
+      </w:r>
+      <w:r>
+        <w:rPr>
+          <w:rFonts w:eastAsia="Calibri"/>
+          <w:color w:val="auto"/>
+        </w:rPr>
+        <w:t xml:space="preserve"> segundo Porter e Millar (2012, p. 84) “Hoje, ela deve ser concebida de maneira ampla, para abranger as informações que a empresa cria e utiliza, assim como uma vasta gama de tecnologias convergentes e vinculadas que as processam.”  </w:t>
+      </w:r>
+    </w:p>
+    <w:p>
+      <w:pPr>
+        <w:ind w:firstLine="708"/>
+        <w:rPr>
+          <w:rFonts w:eastAsia="Calibri"/>
+          <w:color w:val="auto"/>
+        </w:rPr>
+      </w:pPr>
+    </w:p>
+    <w:p>
+      <w:pPr>
+        <w:spacing w:line="240" w:lineRule="auto"/>
+        <w:ind w:left="2268" w:firstLine="0"/>
+        <w:rPr>
+          <w:color w:val="auto"/>
+          <w:sz w:val="22"/>
+          <w:szCs w:val="22"/>
+        </w:rPr>
+      </w:pPr>
+      <w:r>
+        <w:rPr>
+          <w:color w:val="auto"/>
+          <w:sz w:val="22"/>
+          <w:szCs w:val="22"/>
+        </w:rPr>
+        <w:t xml:space="preserve">Um conceito importante que acentua o papel da tecnologia da informação na competição é o de “cadeia de valores”. O conceito identifica as várias atividades diferenciadas, do ponto de vista tecnológico e econômico, que a empresa desempenha para executar seu negócio. São Chamadas de “atividades de valor” </w:t>
+      </w:r>
+      <w:r>
+        <w:rPr>
+          <w:color w:val="auto"/>
+          <w:sz w:val="22"/>
+          <w:szCs w:val="22"/>
+        </w:rPr>
+        <w:t>(</w:t>
+      </w:r>
+      <w:r>
+        <w:rPr>
+          <w:color w:val="auto"/>
+          <w:sz w:val="22"/>
+          <w:szCs w:val="22"/>
+        </w:rPr>
+        <w:t xml:space="preserve">PORTTER e </w:t>
+      </w:r>
+      <w:r>
+        <w:rPr>
+          <w:color w:val="auto"/>
+          <w:sz w:val="22"/>
+          <w:szCs w:val="22"/>
+        </w:rPr>
+        <w:t xml:space="preserve">MILLAR, </w:t>
+      </w:r>
+      <w:r>
+        <w:rPr>
+          <w:color w:val="auto"/>
+          <w:sz w:val="22"/>
+          <w:szCs w:val="22"/>
+        </w:rPr>
+        <w:t>2012, 84).</w:t>
+      </w:r>
+    </w:p>
+    <w:p>
+      <w:pPr>
+        <w:spacing w:line="240" w:lineRule="auto"/>
+        <w:ind w:left="2268"/>
+        <w:rPr>
+          <w:color w:val="auto"/>
+        </w:rPr>
+      </w:pPr>
+    </w:p>
+    <w:p>
+      <w:pPr>
+        <w:spacing w:line="240" w:lineRule="auto"/>
+        <w:ind w:left="2268"/>
+        <w:rPr>
+          <w:highlight w:val="yellow"/>
+        </w:rPr>
+      </w:pPr>
+    </w:p>
+    <w:p>
+      <w:pPr>
+        <w:ind w:firstLine="708"/>
+        <w:rPr>
+          <w:rFonts w:eastAsia="Calibri"/>
+        </w:rPr>
+      </w:pPr>
+      <w:r>
+        <w:rPr>
+          <w:rFonts w:eastAsia="Calibri"/>
+        </w:rPr>
+        <w:t xml:space="preserve">Porter e Millar (2012) aborda a geração de valor de uma forma tradicional, de uma instituição privada que visa gerar valor juntamente com a maximização de seus lucros, já em uma IES pública a geração de valor é diferenciada, o valor é gerado a partir de seus egressos e </w:t>
+      </w:r>
+      <w:r>
+        <w:rPr>
+          <w:rFonts w:eastAsia="Calibri"/>
+        </w:rPr>
+        <w:t xml:space="preserve">das </w:t>
+      </w:r>
+      <w:r>
+        <w:rPr>
+          <w:rFonts w:eastAsia="Calibri"/>
+        </w:rPr>
+        <w:t xml:space="preserve">atividades extensionistas que estão ligadas diretamente ao contribuinte, que a financia, </w:t>
+      </w:r>
+      <w:r>
+        <w:rPr>
+          <w:rFonts w:eastAsia="Calibri"/>
+        </w:rPr>
+        <w:t>e</w:t>
+      </w:r>
+      <w:r>
+        <w:rPr>
+          <w:rFonts w:eastAsia="Calibri"/>
+        </w:rPr>
+        <w:t xml:space="preserve"> a receita e orçamento passa ser um instrumento de controle</w:t>
+      </w:r>
+      <w:r>
+        <w:rPr>
+          <w:rFonts w:eastAsia="Calibri"/>
+        </w:rPr>
+        <w:t xml:space="preserve"> e</w:t>
+      </w:r>
+      <w:r>
+        <w:rPr>
+          <w:rFonts w:eastAsia="Calibri"/>
+        </w:rPr>
+        <w:t xml:space="preserve"> financiamento</w:t>
+      </w:r>
+      <w:r>
+        <w:rPr>
+          <w:rFonts w:eastAsia="Calibri"/>
+        </w:rPr>
+        <w:t>.</w:t>
+      </w:r>
+      <w:r>
+        <w:rPr>
+          <w:rFonts w:eastAsia="Calibri"/>
+        </w:rPr>
+        <w:t xml:space="preserve"> </w:t>
+      </w:r>
+      <w:r>
+        <w:rPr>
+          <w:rFonts w:eastAsia="Calibri"/>
+        </w:rPr>
+        <w:t xml:space="preserve"> Moresi (2000) ressalta que </w:t>
+      </w:r>
+      <w:r>
+        <w:rPr>
+          <w:rFonts w:eastAsia="Calibri"/>
+        </w:rPr>
+        <w:t>“O</w:t>
+      </w:r>
+      <w:r>
+        <w:rPr>
+          <w:rFonts w:eastAsia="Calibri"/>
+        </w:rPr>
+        <w:t xml:space="preserve"> valor da informação está </w:t>
+      </w:r>
+      <w:r>
+        <w:rPr>
+          <w:rFonts w:eastAsia="Calibri"/>
+        </w:rPr>
+        <w:t>relacionado</w:t>
+      </w:r>
+      <w:r>
+        <w:rPr>
+          <w:rFonts w:eastAsia="Calibri"/>
+        </w:rPr>
+        <w:t xml:space="preserve"> ao seu papel no processo decisório</w:t>
+      </w:r>
+      <w:r>
+        <w:rPr>
+          <w:rFonts w:eastAsia="Calibri"/>
+        </w:rPr>
+        <w:t>”</w:t>
+      </w:r>
       <w:r>
         <w:rPr>
           <w:rFonts w:ascii="Segoe UI" w:hAnsi="Segoe UI" w:cs="Segoe UI"/>
           <w:shd w:val="clear" w:color="auto" w:fill="FFFFFF"/>
         </w:rPr>
-        <w:t xml:space="preserve"> </w:t>
-      </w:r>
-      <w:r>
-        <w:rPr>
-          <w:rFonts w:eastAsia="Calibri" w:cs="Times New Roman"/>
-          <w:szCs w:val="22"/>
-          <w:lang w:eastAsia="en-US"/>
-        </w:rPr>
-        <w:t>(</w:t>
-      </w:r>
-      <w:r>
-        <w:rPr>
-          <w:rFonts w:eastAsia="Calibri" w:cs="Times New Roman"/>
-          <w:color w:val="auto"/>
-          <w:szCs w:val="22"/>
-          <w:lang w:eastAsia="en-US"/>
-        </w:rPr>
-        <w:t>2000</w:t>
-      </w:r>
-      <w:r>
-        <w:rPr>
-          <w:rFonts w:eastAsia="Calibri" w:cs="Times New Roman"/>
-          <w:szCs w:val="22"/>
-          <w:lang w:eastAsia="en-US"/>
-        </w:rPr>
-        <w:t>)</w:t>
-      </w:r>
-      <w:r>
-        <w:rPr>
-          <w:rFonts w:eastAsia="Calibri" w:cs="Times New Roman"/>
-          <w:szCs w:val="22"/>
-          <w:lang w:eastAsia="en-US"/>
-        </w:rPr>
-        <w:t xml:space="preserve"> salienta que o valor pode ser positivo ou negativo, como exemplo em sobrecarga de informações </w:t>
-      </w:r>
-      <w:r>
-        <w:rPr>
-          <w:rFonts w:eastAsia="Calibri" w:cs="Times New Roman"/>
-          <w:szCs w:val="22"/>
-          <w:lang w:eastAsia="en-US"/>
-        </w:rPr>
-        <w:t>desnecessárias para a organização.</w:t>
-      </w:r>
-    </w:p>
-    <w:p>
-      <w:pPr>
-        <w:rPr>
-          <w:color w:val="auto"/>
-          <w:lang w:eastAsia="en-US"/>
-        </w:rPr>
-      </w:pPr>
-      <w:r>
-        <w:rPr>
-          <w:color w:val="auto"/>
-          <w:lang w:eastAsia="en-US"/>
-        </w:rPr>
-        <w:t xml:space="preserve"> </w:t>
-      </w:r>
-      <w:r>
-        <w:rPr>
-          <w:color w:val="auto"/>
-          <w:lang w:eastAsia="en-US"/>
-        </w:rPr>
-        <w:t>P</w:t>
-      </w:r>
-      <w:r>
-        <w:rPr>
-          <w:color w:val="auto"/>
-          <w:lang w:eastAsia="en-US"/>
-        </w:rPr>
-        <w:t xml:space="preserve">orém na perspectiva de uma </w:t>
-      </w:r>
-      <w:r>
-        <w:rPr>
-          <w:color w:val="auto"/>
-          <w:lang w:eastAsia="en-US"/>
-        </w:rPr>
-        <w:t>u</w:t>
-      </w:r>
-      <w:r>
-        <w:rPr>
-          <w:color w:val="auto"/>
-          <w:lang w:eastAsia="en-US"/>
-        </w:rPr>
-        <w:t>niversidade pública, este ponto de vista</w:t>
-      </w:r>
-      <w:r>
-        <w:rPr>
-          <w:color w:val="auto"/>
-          <w:lang w:eastAsia="en-US"/>
-        </w:rPr>
-        <w:t xml:space="preserve"> sobre valor</w:t>
-      </w:r>
-      <w:r>
-        <w:rPr>
-          <w:color w:val="auto"/>
-          <w:lang w:eastAsia="en-US"/>
-        </w:rPr>
-        <w:t xml:space="preserve"> muda, </w:t>
-      </w:r>
-      <w:r>
-        <w:rPr>
-          <w:color w:val="auto"/>
-          <w:lang w:eastAsia="en-US"/>
-        </w:rPr>
-        <w:t>e</w:t>
-      </w:r>
-      <w:r>
-        <w:rPr>
-          <w:color w:val="auto"/>
-          <w:lang w:eastAsia="en-US"/>
-        </w:rPr>
-        <w:t xml:space="preserve"> é gerado pela qualidade de ensino, pela sua gratuidade, independência política e de </w:t>
-      </w:r>
-      <w:r>
-        <w:rPr>
-          <w:color w:val="auto"/>
-          <w:lang w:eastAsia="en-US"/>
-        </w:rPr>
-        <w:t xml:space="preserve">ausência da </w:t>
-      </w:r>
-      <w:r>
-        <w:rPr>
-          <w:color w:val="auto"/>
-          <w:lang w:eastAsia="en-US"/>
-        </w:rPr>
-        <w:t xml:space="preserve">geração de lucro financeiro. O valor de uma IES pública </w:t>
-      </w:r>
-      <w:r>
-        <w:rPr>
-          <w:color w:val="auto"/>
-          <w:lang w:eastAsia="en-US"/>
-        </w:rPr>
-        <w:t>pode ser visto</w:t>
-      </w:r>
-      <w:r>
-        <w:rPr>
-          <w:color w:val="auto"/>
-          <w:lang w:eastAsia="en-US"/>
-        </w:rPr>
-        <w:t xml:space="preserve"> do lado da população do qual financia o seu funcionamento, e a IES visa entregar este valor por meio de ensino, pesquisa e extensão. </w:t>
-      </w:r>
-    </w:p>
-    <w:p>
-      <w:pPr>
-        <w:ind w:firstLine="708"/>
-        <w:rPr>
-          <w:rFonts w:eastAsia="Calibri"/>
-          <w:color w:val="auto"/>
-        </w:rPr>
-      </w:pPr>
-      <w:r>
-        <w:rPr>
-          <w:rFonts w:eastAsia="Calibri"/>
-          <w:color w:val="auto"/>
-        </w:rPr>
-        <w:t xml:space="preserve">Segundo Porter e Millar (2012, p.83) A informação vem tomando conta do mercado rapidamente, nem uma empresa escapa de seus efeitos, com  a demanda tão alta de investimentos em TI, os gerentes percebem que a TI/SI não são apenas um setor e sim uma grande ligação entre toda a cadeia produtiva para geração de  vantagem competitiva. No entanto não é toda organização que reconhece isto e </w:t>
-      </w:r>
-      <w:r>
-        <w:rPr>
-          <w:rFonts w:eastAsia="Calibri"/>
-          <w:color w:val="auto"/>
-        </w:rPr>
-        <w:t>a maioria dos</w:t>
-      </w:r>
-      <w:r>
-        <w:rPr>
-          <w:rFonts w:eastAsia="Calibri"/>
-          <w:color w:val="auto"/>
-        </w:rPr>
-        <w:t xml:space="preserve"> executivos não sabem como participar ativamente deste processo de transformação.</w:t>
-      </w:r>
-    </w:p>
-    <w:p>
-      <w:pPr>
-        <w:ind w:firstLine="708"/>
-        <w:rPr>
-          <w:rFonts w:eastAsia="Calibri"/>
-          <w:color w:val="auto"/>
-        </w:rPr>
-      </w:pPr>
-      <w:r>
-        <w:rPr>
-          <w:rFonts w:eastAsia="Calibri"/>
-          <w:color w:val="auto"/>
-        </w:rPr>
-        <w:t xml:space="preserve">A </w:t>
-      </w:r>
-      <w:r>
-        <w:rPr>
-          <w:rFonts w:eastAsia="Calibri"/>
-          <w:color w:val="auto"/>
-        </w:rPr>
-        <w:t>TI</w:t>
-      </w:r>
-      <w:r>
-        <w:rPr>
-          <w:rFonts w:eastAsia="Calibri"/>
-          <w:color w:val="auto"/>
-        </w:rPr>
-        <w:t xml:space="preserve"> segundo Porter e Millar (2012, p. 84) “Hoje, ela deve ser concebida de maneira ampla, para abranger as informações que a empresa cria e utiliza, assim como uma vasta gama de tecnologias convergentes e vinculadas que as processam.”  </w:t>
-      </w:r>
-    </w:p>
-    <w:p>
-      <w:pPr>
-        <w:ind w:firstLine="708"/>
-        <w:rPr>
-          <w:rFonts w:eastAsia="Calibri"/>
-          <w:color w:val="auto"/>
-        </w:rPr>
-      </w:pPr>
-    </w:p>
-    <w:p>
-      <w:pPr>
-        <w:spacing w:line="240" w:lineRule="auto"/>
-        <w:ind w:left="2268" w:firstLine="0"/>
-        <w:rPr>
-          <w:color w:val="auto"/>
-          <w:sz w:val="22"/>
-          <w:szCs w:val="22"/>
-        </w:rPr>
-      </w:pPr>
-      <w:r>
-        <w:rPr>
-          <w:color w:val="auto"/>
-          <w:sz w:val="22"/>
-          <w:szCs w:val="22"/>
-        </w:rPr>
-        <w:t xml:space="preserve">Um conceito importante que acentua o papel da tecnologia da informação na competição é o de “cadeia de valores”. O conceito identifica as várias atividades diferenciadas, do ponto de vista tecnológico e econômico, que a empresa desempenha para executar seu negócio. São Chamadas de “atividades de valor” </w:t>
-      </w:r>
-      <w:r>
-        <w:rPr>
-          <w:color w:val="auto"/>
-          <w:sz w:val="22"/>
-          <w:szCs w:val="22"/>
-        </w:rPr>
-        <w:t>(</w:t>
-      </w:r>
-      <w:r>
-        <w:rPr>
-          <w:color w:val="auto"/>
-          <w:sz w:val="22"/>
-          <w:szCs w:val="22"/>
-        </w:rPr>
-        <w:t xml:space="preserve">PORTTER e </w:t>
-      </w:r>
-      <w:r>
-        <w:rPr>
-          <w:color w:val="auto"/>
-          <w:sz w:val="22"/>
-          <w:szCs w:val="22"/>
-        </w:rPr>
-        <w:t xml:space="preserve">MILLAR, </w:t>
-      </w:r>
-      <w:r>
-        <w:rPr>
-          <w:color w:val="auto"/>
-          <w:sz w:val="22"/>
-          <w:szCs w:val="22"/>
-        </w:rPr>
-        <w:t>2012, 84).</w:t>
-      </w:r>
-    </w:p>
-    <w:p>
-      <w:pPr>
-        <w:spacing w:line="240" w:lineRule="auto"/>
-        <w:ind w:left="2268"/>
-        <w:rPr>
-          <w:color w:val="auto"/>
-        </w:rPr>
-      </w:pPr>
-    </w:p>
-    <w:p>
-      <w:pPr>
-        <w:spacing w:line="240" w:lineRule="auto"/>
-        <w:ind w:left="2268"/>
-        <w:rPr>
-          <w:highlight w:val="yellow"/>
-        </w:rPr>
-      </w:pPr>
-    </w:p>
-    <w:p>
-      <w:pPr>
-        <w:ind w:firstLine="708"/>
-        <w:rPr>
-          <w:rFonts w:eastAsia="Calibri"/>
-        </w:rPr>
-      </w:pPr>
-      <w:r>
-        <w:rPr>
-          <w:rFonts w:eastAsia="Calibri"/>
-        </w:rPr>
-        <w:t xml:space="preserve">Porter e Millar (2012) aborda a geração de valor de uma forma tradicional, de uma instituição privada que visa gerar valor juntamente com a maximização de seus lucros, já em </w:t>
-      </w:r>
-      <w:r>
-        <w:rPr>
-          <w:rFonts w:eastAsia="Calibri"/>
-        </w:rPr>
-        <w:lastRenderedPageBreak/>
-        <w:t xml:space="preserve">uma IES pública a geração de valor é diferenciada, o valor é gerado a partir de seus egressos e </w:t>
-      </w:r>
-      <w:r>
-        <w:rPr>
-          <w:rFonts w:eastAsia="Calibri"/>
-        </w:rPr>
-        <w:t xml:space="preserve">das </w:t>
-      </w:r>
-      <w:r>
-        <w:rPr>
-          <w:rFonts w:eastAsia="Calibri"/>
-        </w:rPr>
-        <w:t xml:space="preserve">atividades extensionistas que estão ligadas diretamente ao contribuinte, que a financia, </w:t>
-      </w:r>
-      <w:r>
-        <w:rPr>
-          <w:rFonts w:eastAsia="Calibri"/>
-        </w:rPr>
-        <w:t>e</w:t>
-      </w:r>
-      <w:r>
-        <w:rPr>
-          <w:rFonts w:eastAsia="Calibri"/>
-        </w:rPr>
-        <w:t xml:space="preserve"> a receita e orçamento passa ser um instrumento de controle</w:t>
-      </w:r>
-      <w:r>
-        <w:rPr>
-          <w:rFonts w:eastAsia="Calibri"/>
-        </w:rPr>
-        <w:t xml:space="preserve"> e</w:t>
-      </w:r>
-      <w:r>
-        <w:rPr>
-          <w:rFonts w:eastAsia="Calibri"/>
-        </w:rPr>
-        <w:t xml:space="preserve"> financiamento</w:t>
-      </w:r>
-      <w:r>
-        <w:rPr>
-          <w:rFonts w:eastAsia="Calibri"/>
-        </w:rPr>
-        <w:t>.</w:t>
-      </w:r>
-      <w:r>
-        <w:rPr>
-          <w:rFonts w:eastAsia="Calibri"/>
-        </w:rPr>
-        <w:t xml:space="preserve"> </w:t>
-      </w:r>
-      <w:r>
-        <w:rPr>
-          <w:rFonts w:eastAsia="Calibri"/>
-        </w:rPr>
-        <w:t xml:space="preserve"> </w:t>
-      </w:r>
-      <w:proofErr w:type="spellStart"/>
-      <w:r>
-        <w:rPr>
-          <w:rFonts w:eastAsia="Calibri"/>
-        </w:rPr>
-        <w:t>Moresi</w:t>
-      </w:r>
-      <w:proofErr w:type="spellEnd"/>
-      <w:r>
-        <w:rPr>
-          <w:rFonts w:eastAsia="Calibri"/>
-        </w:rPr>
-        <w:t xml:space="preserve"> (2000) ressalta que </w:t>
-      </w:r>
-      <w:r>
-        <w:rPr>
-          <w:rFonts w:eastAsia="Calibri"/>
-        </w:rPr>
-        <w:t>“O</w:t>
-      </w:r>
-      <w:r>
-        <w:rPr>
-          <w:rFonts w:eastAsia="Calibri"/>
-        </w:rPr>
-        <w:t xml:space="preserve"> valor da informação está </w:t>
-      </w:r>
-      <w:r>
-        <w:rPr>
-          <w:rFonts w:eastAsia="Calibri"/>
-        </w:rPr>
-        <w:t>relacionado</w:t>
-      </w:r>
-      <w:r>
-        <w:rPr>
-          <w:rFonts w:eastAsia="Calibri"/>
-        </w:rPr>
-        <w:t xml:space="preserve"> ao seu papel no processo decisório</w:t>
-      </w:r>
-      <w:r>
-        <w:rPr>
-          <w:rFonts w:eastAsia="Calibri"/>
-        </w:rPr>
-        <w:t>”</w:t>
-      </w:r>
-      <w:r>
-        <w:rPr>
-          <w:rFonts w:ascii="Segoe UI" w:hAnsi="Segoe UI" w:cs="Segoe UI"/>
-          <w:shd w:val="clear" w:color="auto" w:fill="FFFFFF"/>
-        </w:rPr>
         <w:t>.</w:t>
       </w:r>
     </w:p>
@@ -23979,6 +23511,7 @@
           <w:rFonts w:eastAsia="Calibri"/>
           <w:color w:val="auto"/>
         </w:rPr>
+        <w:lastRenderedPageBreak/>
         <w:t>Atividades de apoio</w:t>
       </w:r>
       <w:r>
@@ -24034,7 +23567,6 @@
       <w:bookmarkStart w:id="84" w:name="_Toc50205094"/>
       <w:bookmarkStart w:id="85" w:name="_Toc57239689"/>
       <w:r>
-        <w:lastRenderedPageBreak/>
         <w:t xml:space="preserve">Figura </w:t>
       </w:r>
       <w:r>
@@ -24190,6 +23722,171 @@
     </w:p>
     <w:p>
       <w:pPr>
+        <w:ind w:firstLine="708"/>
+        <w:rPr>
+          <w:rFonts w:ascii="Segoe UI" w:hAnsi="Segoe UI" w:cs="Segoe UI"/>
+          <w:shd w:val="clear" w:color="auto" w:fill="FFFFFF"/>
+        </w:rPr>
+      </w:pPr>
+      <w:r>
+        <w:rPr>
+          <w:rFonts w:ascii="Segoe UI" w:hAnsi="Segoe UI" w:cs="Segoe UI"/>
+          <w:shd w:val="clear" w:color="auto" w:fill="FFFFFF"/>
+        </w:rPr>
+        <w:t>Moresi (2000</w:t>
+      </w:r>
+      <w:r>
+        <w:rPr>
+          <w:rFonts w:ascii="Segoe UI" w:hAnsi="Segoe UI" w:cs="Segoe UI"/>
+          <w:shd w:val="clear" w:color="auto" w:fill="FFFFFF"/>
+        </w:rPr>
+        <w:t>, p. 23</w:t>
+      </w:r>
+      <w:r>
+        <w:rPr>
+          <w:rFonts w:ascii="Segoe UI" w:hAnsi="Segoe UI" w:cs="Segoe UI"/>
+          <w:shd w:val="clear" w:color="auto" w:fill="FFFFFF"/>
+        </w:rPr>
+        <w:t>)</w:t>
+      </w:r>
+      <w:r>
+        <w:rPr>
+          <w:rFonts w:ascii="Segoe UI" w:hAnsi="Segoe UI" w:cs="Segoe UI"/>
+          <w:shd w:val="clear" w:color="auto" w:fill="FFFFFF"/>
+        </w:rPr>
+        <w:t xml:space="preserve"> </w:t>
+      </w:r>
+      <w:r>
+        <w:rPr>
+          <w:rFonts w:ascii="Segoe UI" w:hAnsi="Segoe UI" w:cs="Segoe UI"/>
+          <w:shd w:val="clear" w:color="auto" w:fill="FFFFFF"/>
+        </w:rPr>
+        <w:t xml:space="preserve">retrata que a cadeia de valor é um instrumento básico para </w:t>
+      </w:r>
+      <w:r>
+        <w:rPr>
+          <w:rFonts w:ascii="Segoe UI" w:hAnsi="Segoe UI" w:cs="Segoe UI"/>
+          <w:shd w:val="clear" w:color="auto" w:fill="FFFFFF"/>
+        </w:rPr>
+        <w:t xml:space="preserve">diagnosticar e determinar o uso da informação no apoio a uma organização, segundo ele a Cadeia de Valor </w:t>
+      </w:r>
+      <w:r>
+        <w:rPr>
+          <w:rFonts w:ascii="Segoe UI" w:hAnsi="Segoe UI" w:cs="Segoe UI"/>
+          <w:shd w:val="clear" w:color="auto" w:fill="FFFFFF"/>
+        </w:rPr>
+        <w:t>pode ser definida com um conjunto de atividades executadas em um SI com a finalidade de produzir e transferir a informação, proporcionando a sustentação em processos de decisão</w:t>
+      </w:r>
+      <w:r>
+        <w:rPr>
+          <w:rFonts w:ascii="Segoe UI" w:hAnsi="Segoe UI" w:cs="Segoe UI"/>
+          <w:shd w:val="clear" w:color="auto" w:fill="FFFFFF"/>
+        </w:rPr>
+        <w:t>, e na figura a baixo mostra um diagrama desta cadeia, onde as atividades de valor são blocos relativos à transferência da informação.</w:t>
+      </w:r>
+    </w:p>
+    <w:p>
+      <w:pPr>
+        <w:pStyle w:val="Legenda"/>
+        <w:keepNext/>
+        <w:jc w:val="center"/>
+      </w:pPr>
+      <w:r>
+        <w:lastRenderedPageBreak/>
+        <w:t xml:space="preserve">Figura </w:t>
+      </w:r>
+      <w:fldSimple w:instr=" SEQ Figura \* ARABIC ">
+        <w:r>
+          <w:rPr>
+            <w:noProof/>
+          </w:rPr>
+          <w:t>6</w:t>
+        </w:r>
+      </w:fldSimple>
+      <w:r>
+        <w:t xml:space="preserve"> - A cadeia de valor de um sistema de informação</w:t>
+      </w:r>
+    </w:p>
+    <w:p>
+      <w:pPr>
+        <w:ind w:firstLine="708"/>
+        <w:rPr>
+          <w:rFonts w:eastAsia="Calibri"/>
+        </w:rPr>
+      </w:pPr>
+      <w:r>
+        <w:rPr>
+          <w:noProof/>
+        </w:rPr>
+        <w:drawing>
+          <wp:inline distT="0" distB="0" distL="0" distR="0" wp14:anchorId="787A04C5" wp14:editId="0BC87BFD">
+            <wp:extent cx="5759450" cy="2990215"/>
+            <wp:effectExtent l="0" t="0" r="0" b="635"/>
+            <wp:docPr id="10" name="Imagem 10"/>
+            <wp:cNvGraphicFramePr>
+              <a:graphicFrameLocks xmlns:a="http://schemas.openxmlformats.org/drawingml/2006/main" noChangeAspect="1"/>
+            </wp:cNvGraphicFramePr>
+            <a:graphic xmlns:a="http://schemas.openxmlformats.org/drawingml/2006/main">
+              <a:graphicData uri="http://schemas.openxmlformats.org/drawingml/2006/picture">
+                <pic:pic xmlns:pic="http://schemas.openxmlformats.org/drawingml/2006/picture">
+                  <pic:nvPicPr>
+                    <pic:cNvPr id="1" name=""/>
+                    <pic:cNvPicPr/>
+                  </pic:nvPicPr>
+                  <pic:blipFill>
+                    <a:blip r:embed="rId22"/>
+                    <a:stretch>
+                      <a:fillRect/>
+                    </a:stretch>
+                  </pic:blipFill>
+                  <pic:spPr>
+                    <a:xfrm>
+                      <a:off x="0" y="0"/>
+                      <a:ext cx="5759450" cy="2990215"/>
+                    </a:xfrm>
+                    <a:prstGeom prst="rect">
+                      <a:avLst/>
+                    </a:prstGeom>
+                  </pic:spPr>
+                </pic:pic>
+              </a:graphicData>
+            </a:graphic>
+          </wp:inline>
+        </w:drawing>
+      </w:r>
+    </w:p>
+    <w:p>
+      <w:pPr>
+        <w:ind w:firstLine="708"/>
+        <w:jc w:val="center"/>
+        <w:rPr>
+          <w:rFonts w:eastAsia="Calibri"/>
+        </w:rPr>
+      </w:pPr>
+      <w:r>
+        <w:rPr>
+          <w:rFonts w:ascii="Segoe UI" w:hAnsi="Segoe UI" w:cs="Segoe UI"/>
+          <w:shd w:val="clear" w:color="auto" w:fill="FFFFFF"/>
+        </w:rPr>
+        <w:t>Moresi (2000</w:t>
+      </w:r>
+      <w:r>
+        <w:rPr>
+          <w:rFonts w:ascii="Segoe UI" w:hAnsi="Segoe UI" w:cs="Segoe UI"/>
+          <w:shd w:val="clear" w:color="auto" w:fill="FFFFFF"/>
+        </w:rPr>
+        <w:t>, p. 23</w:t>
+      </w:r>
+      <w:r>
+        <w:rPr>
+          <w:rFonts w:ascii="Segoe UI" w:hAnsi="Segoe UI" w:cs="Segoe UI"/>
+          <w:shd w:val="clear" w:color="auto" w:fill="FFFFFF"/>
+        </w:rPr>
+        <w:t>)</w:t>
+      </w:r>
+    </w:p>
+    <w:p>
+      <w:pPr>
         <w:ind w:firstLine="0"/>
         <w:rPr>
           <w:rFonts w:eastAsia="Calibri"/>
@@ -24252,25 +23949,8 @@
           <w:rFonts w:eastAsia="Calibri"/>
           <w:lang w:eastAsia="en-US"/>
         </w:rPr>
-        <w:t xml:space="preserve">Segundo </w:t>
-      </w:r>
-      <w:proofErr w:type="spellStart"/>
-      <w:r>
-        <w:rPr>
-          <w:rFonts w:eastAsia="Calibri"/>
-          <w:lang w:eastAsia="en-US"/>
-        </w:rPr>
-        <w:t>Ruwer</w:t>
-      </w:r>
-      <w:proofErr w:type="spellEnd"/>
-      <w:r>
-        <w:rPr>
-          <w:rFonts w:eastAsia="Calibri"/>
-          <w:lang w:eastAsia="en-US"/>
-        </w:rPr>
-        <w:t xml:space="preserve"> (2018, p.14 apud OLIVEIRA, 2015) a palavra vinda do grego, </w:t>
-      </w:r>
-      <w:proofErr w:type="spellStart"/>
+        <w:t xml:space="preserve">Segundo Ruwer (2018, p.14 apud OLIVEIRA, 2015) a palavra vinda do grego, </w:t>
+      </w:r>
       <w:r>
         <w:rPr>
           <w:rFonts w:eastAsia="Calibri"/>
@@ -24280,7 +23960,6 @@
         </w:rPr>
         <w:t>strategos</w:t>
       </w:r>
-      <w:proofErr w:type="spellEnd"/>
       <w:r>
         <w:rPr>
           <w:rFonts w:eastAsia="Calibri"/>
@@ -24390,7 +24069,7 @@
                     </pic:cNvPicPr>
                   </pic:nvPicPr>
                   <pic:blipFill rotWithShape="1">
-                    <a:blip r:embed="rId22">
+                    <a:blip r:embed="rId23">
                       <a:extLst>
                         <a:ext uri="{28A0092B-C50C-407E-A947-70E740481C1C}">
                           <a14:useLocalDpi xmlns:a14="http://schemas.microsoft.com/office/drawing/2010/main" val="0"/>
@@ -24473,7 +24152,6 @@
           <w:rFonts w:eastAsia="Calibri"/>
           <w:lang w:eastAsia="en-US"/>
         </w:rPr>
-        <w:lastRenderedPageBreak/>
         <w:t xml:space="preserve">Rauwer (2018) relata que os desafios das empresas </w:t>
       </w:r>
       <w:r>
@@ -24562,231 +24240,92 @@
           <w:lang w:eastAsia="en-US"/>
         </w:rPr>
       </w:pPr>
-      <w:proofErr w:type="spellStart"/>
       <w:r>
         <w:rPr>
           <w:rFonts w:cs="Times New Roman"/>
           <w:shd w:val="clear" w:color="auto" w:fill="FFFFFF"/>
         </w:rPr>
-        <w:t>Mintz</w:t>
-      </w:r>
-      <w:proofErr w:type="spellEnd"/>
+        <w:t xml:space="preserve">Mintz, Ahlstrand e Lampel (2010, p. 25) </w:t>
+      </w:r>
+      <w:r>
+        <w:rPr>
+          <w:rFonts w:cs="Times New Roman"/>
+          <w:lang w:eastAsia="en-US"/>
+        </w:rPr>
+        <w:t xml:space="preserve">divide as estratégias como algo deliberado e emergente, segundo o autor as intenções plenamente realizadas podem ser chamadas de estratégias deliberadas, as que não são chamadas de estratégias não realizadas, as estratégias emergentes é algo que não era exatamente o que foi pretendido,   </w:t>
+      </w:r>
+    </w:p>
+    <w:p>
+      <w:pPr>
+        <w:rPr>
+          <w:rFonts w:cs="Times New Roman"/>
+          <w:lang w:eastAsia="en-US"/>
+        </w:rPr>
+      </w:pPr>
+      <w:r>
+        <w:rPr>
+          <w:rFonts w:cs="Times New Roman"/>
+          <w:lang w:eastAsia="en-US"/>
+        </w:rPr>
+        <w:t xml:space="preserve">“Estratégia é um padrão, isto é, coerência em comportamento ao longo do tempo” </w:t>
+      </w:r>
       <w:r>
         <w:rPr>
           <w:rFonts w:cs="Times New Roman"/>
           <w:shd w:val="clear" w:color="auto" w:fill="FFFFFF"/>
         </w:rPr>
-        <w:t xml:space="preserve">, </w:t>
-      </w:r>
-      <w:proofErr w:type="spellStart"/>
+        <w:t>Mintz, Ahlstrand e Lampel (2010, p. 25)</w:t>
+      </w:r>
       <w:r>
         <w:rPr>
           <w:rFonts w:cs="Times New Roman"/>
           <w:shd w:val="clear" w:color="auto" w:fill="FFFFFF"/>
         </w:rPr>
-        <w:t>Ahlstrand</w:t>
-      </w:r>
-      <w:proofErr w:type="spellEnd"/>
+        <w:t>.</w:t>
+      </w:r>
       <w:r>
         <w:rPr>
           <w:rFonts w:cs="Times New Roman"/>
           <w:shd w:val="clear" w:color="auto" w:fill="FFFFFF"/>
         </w:rPr>
-        <w:t xml:space="preserve"> e </w:t>
-      </w:r>
-      <w:proofErr w:type="spellStart"/>
+        <w:t xml:space="preserve"> </w:t>
+      </w:r>
       <w:r>
         <w:rPr>
           <w:rFonts w:cs="Times New Roman"/>
           <w:shd w:val="clear" w:color="auto" w:fill="FFFFFF"/>
         </w:rPr>
-        <w:t>Lampel</w:t>
-      </w:r>
-      <w:proofErr w:type="spellEnd"/>
+        <w:t>P</w:t>
+      </w:r>
+      <w:r>
+        <w:rPr>
+          <w:rFonts w:cs="Times New Roman"/>
+          <w:lang w:eastAsia="en-US"/>
+        </w:rPr>
+        <w:t>odemos assim correlacionar a estratégia com as seguintes situações, como um investidor que deseja adotar a estratégia de ser arrojado, isto é investir muito em renda variável, ou com uma empresa, por exemplo o Nubank que adota a estratégia de aceitar seus prejuízos milionários  com a visão de que no futuro terá lucros na mesma escala.</w:t>
+      </w:r>
+    </w:p>
+    <w:p>
+      <w:pPr>
+        <w:rPr>
+          <w:rFonts w:cs="Times New Roman"/>
+          <w:color w:val="auto"/>
+          <w:lang w:eastAsia="en-US"/>
+        </w:rPr>
+      </w:pPr>
+      <w:r>
+        <w:rPr>
+          <w:rFonts w:cs="Times New Roman"/>
+          <w:lang w:eastAsia="en-US"/>
+        </w:rPr>
+        <w:t xml:space="preserve">Segundo </w:t>
+      </w:r>
       <w:r>
         <w:rPr>
           <w:rFonts w:cs="Times New Roman"/>
           <w:shd w:val="clear" w:color="auto" w:fill="FFFFFF"/>
         </w:rPr>
-        <w:t xml:space="preserve"> (2010, p. 25) </w:t>
-      </w:r>
-      <w:r>
-        <w:rPr>
-          <w:rFonts w:cs="Times New Roman"/>
-          <w:lang w:eastAsia="en-US"/>
-        </w:rPr>
-        <w:t xml:space="preserve">divide as estratégias como algo deliberado e emergente, segundo o autor as intenções plenamente realizadas podem ser chamadas de estratégias deliberadas, as que não são chamadas de estratégias não realizadas, as estratégias emergentes é algo que não era exatamente o que foi pretendido,   </w:t>
-      </w:r>
-    </w:p>
-    <w:p>
-      <w:pPr>
-        <w:rPr>
-          <w:rFonts w:cs="Times New Roman"/>
-          <w:lang w:eastAsia="en-US"/>
-        </w:rPr>
-      </w:pPr>
-      <w:r>
-        <w:rPr>
-          <w:rFonts w:cs="Times New Roman"/>
-          <w:lang w:eastAsia="en-US"/>
-        </w:rPr>
-        <w:t xml:space="preserve">“Estratégia é um padrão, isto é, coerência em comportamento ao longo do tempo” </w:t>
-      </w:r>
-      <w:proofErr w:type="spellStart"/>
-      <w:r>
-        <w:rPr>
-          <w:rFonts w:cs="Times New Roman"/>
-          <w:shd w:val="clear" w:color="auto" w:fill="FFFFFF"/>
-        </w:rPr>
-        <w:t>Mintz</w:t>
-      </w:r>
-      <w:proofErr w:type="spellEnd"/>
-      <w:r>
-        <w:rPr>
-          <w:rFonts w:cs="Times New Roman"/>
-          <w:shd w:val="clear" w:color="auto" w:fill="FFFFFF"/>
-        </w:rPr>
-        <w:t xml:space="preserve">, </w:t>
-      </w:r>
-      <w:proofErr w:type="spellStart"/>
-      <w:r>
-        <w:rPr>
-          <w:rFonts w:cs="Times New Roman"/>
-          <w:shd w:val="clear" w:color="auto" w:fill="FFFFFF"/>
-        </w:rPr>
-        <w:t>Ahlstrand</w:t>
-      </w:r>
-      <w:proofErr w:type="spellEnd"/>
-      <w:r>
-        <w:rPr>
-          <w:rFonts w:cs="Times New Roman"/>
-          <w:shd w:val="clear" w:color="auto" w:fill="FFFFFF"/>
-        </w:rPr>
-        <w:t xml:space="preserve"> e </w:t>
-      </w:r>
-      <w:proofErr w:type="spellStart"/>
-      <w:r>
-        <w:rPr>
-          <w:rFonts w:cs="Times New Roman"/>
-          <w:shd w:val="clear" w:color="auto" w:fill="FFFFFF"/>
-        </w:rPr>
-        <w:t>Lampel</w:t>
-      </w:r>
-      <w:proofErr w:type="spellEnd"/>
-      <w:r>
-        <w:rPr>
-          <w:rFonts w:cs="Times New Roman"/>
-          <w:shd w:val="clear" w:color="auto" w:fill="FFFFFF"/>
-        </w:rPr>
-        <w:t xml:space="preserve"> (2010, p. 25)</w:t>
-      </w:r>
-      <w:r>
-        <w:rPr>
-          <w:rFonts w:cs="Times New Roman"/>
-          <w:shd w:val="clear" w:color="auto" w:fill="FFFFFF"/>
-        </w:rPr>
-        <w:t>.</w:t>
-      </w:r>
-      <w:r>
-        <w:rPr>
-          <w:rFonts w:cs="Times New Roman"/>
-          <w:shd w:val="clear" w:color="auto" w:fill="FFFFFF"/>
-        </w:rPr>
-        <w:t xml:space="preserve"> </w:t>
-      </w:r>
-      <w:r>
-        <w:rPr>
-          <w:rFonts w:cs="Times New Roman"/>
-          <w:shd w:val="clear" w:color="auto" w:fill="FFFFFF"/>
-        </w:rPr>
-        <w:t>P</w:t>
-      </w:r>
-      <w:r>
-        <w:rPr>
-          <w:rFonts w:cs="Times New Roman"/>
-          <w:lang w:eastAsia="en-US"/>
-        </w:rPr>
-        <w:t xml:space="preserve">odemos assim correlacionar a estratégia com as seguintes situações, como um investidor que deseja adotar a estratégia de ser arrojado, isto é investir muito em renda variável, ou com uma empresa, por exemplo o </w:t>
-      </w:r>
-      <w:proofErr w:type="spellStart"/>
-      <w:r>
-        <w:rPr>
-          <w:rFonts w:cs="Times New Roman"/>
-          <w:lang w:eastAsia="en-US"/>
-        </w:rPr>
-        <w:t>Nubank</w:t>
-      </w:r>
-      <w:proofErr w:type="spellEnd"/>
-      <w:r>
-        <w:rPr>
-          <w:rFonts w:cs="Times New Roman"/>
-          <w:lang w:eastAsia="en-US"/>
-        </w:rPr>
-        <w:t xml:space="preserve"> que adota a estratégia de aceitar seus prejuízos milionários  com a visão de que no futuro terá lucros na mesma escala.</w:t>
-      </w:r>
-    </w:p>
-    <w:p>
-      <w:pPr>
-        <w:rPr>
-          <w:rFonts w:cs="Times New Roman"/>
-          <w:color w:val="auto"/>
-          <w:lang w:eastAsia="en-US"/>
-        </w:rPr>
-      </w:pPr>
-      <w:r>
-        <w:rPr>
-          <w:rFonts w:cs="Times New Roman"/>
-          <w:lang w:eastAsia="en-US"/>
-        </w:rPr>
-        <w:t xml:space="preserve">Segundo </w:t>
-      </w:r>
-      <w:proofErr w:type="spellStart"/>
-      <w:r>
-        <w:rPr>
-          <w:rFonts w:cs="Times New Roman"/>
-          <w:shd w:val="clear" w:color="auto" w:fill="FFFFFF"/>
-        </w:rPr>
-        <w:t>Mintz</w:t>
-      </w:r>
-      <w:proofErr w:type="spellEnd"/>
-      <w:r>
-        <w:rPr>
-          <w:rFonts w:cs="Times New Roman"/>
-          <w:shd w:val="clear" w:color="auto" w:fill="FFFFFF"/>
-        </w:rPr>
-        <w:t xml:space="preserve">, </w:t>
-      </w:r>
-      <w:proofErr w:type="spellStart"/>
-      <w:r>
-        <w:rPr>
-          <w:rFonts w:cs="Times New Roman"/>
-          <w:shd w:val="clear" w:color="auto" w:fill="FFFFFF"/>
-        </w:rPr>
-        <w:t>Ahlstrand</w:t>
-      </w:r>
-      <w:proofErr w:type="spellEnd"/>
-      <w:r>
-        <w:rPr>
-          <w:rFonts w:cs="Times New Roman"/>
-          <w:shd w:val="clear" w:color="auto" w:fill="FFFFFF"/>
-        </w:rPr>
-        <w:t xml:space="preserve"> e </w:t>
-      </w:r>
-      <w:proofErr w:type="spellStart"/>
-      <w:r>
-        <w:rPr>
-          <w:rFonts w:cs="Times New Roman"/>
-          <w:shd w:val="clear" w:color="auto" w:fill="FFFFFF"/>
-        </w:rPr>
-        <w:t>Lampel</w:t>
-      </w:r>
-      <w:proofErr w:type="spellEnd"/>
-      <w:r>
-        <w:rPr>
-          <w:rFonts w:cs="Times New Roman"/>
-          <w:shd w:val="clear" w:color="auto" w:fill="FFFFFF"/>
-        </w:rPr>
-        <w:t xml:space="preserve"> (2010, p. 26) </w:t>
+        <w:t xml:space="preserve">Mintz, Ahlstrand e Lampel (2010, p. 26) </w:t>
       </w:r>
       <w:r>
         <w:rPr>
@@ -25234,197 +24773,199 @@
           <w:lang w:eastAsia="en-US"/>
         </w:rPr>
       </w:pPr>
-      <w:proofErr w:type="spellStart"/>
       <w:r>
         <w:rPr>
           <w:rFonts w:ascii="Segoe UI" w:hAnsi="Segoe UI" w:cs="Segoe UI"/>
           <w:shd w:val="clear" w:color="auto" w:fill="FFFFFF"/>
         </w:rPr>
-        <w:t>Moresi</w:t>
-      </w:r>
-      <w:proofErr w:type="spellEnd"/>
-      <w:r>
-        <w:rPr>
-          <w:rFonts w:ascii="Segoe UI" w:hAnsi="Segoe UI" w:cs="Segoe UI"/>
-          <w:shd w:val="clear" w:color="auto" w:fill="FFFFFF"/>
-        </w:rPr>
-        <w:t xml:space="preserve"> (2000)</w:t>
-      </w:r>
-      <w:r>
-        <w:rPr>
-          <w:rFonts w:ascii="Segoe UI" w:hAnsi="Segoe UI" w:cs="Segoe UI"/>
-          <w:shd w:val="clear" w:color="auto" w:fill="FFFFFF"/>
-        </w:rPr>
+        <w:t xml:space="preserve">Moresi (2000) </w:t>
+      </w:r>
+      <w:r>
+        <w:rPr>
+          <w:highlight w:val="yellow"/>
+          <w:lang w:eastAsia="en-US"/>
+        </w:rPr>
+        <w:t xml:space="preserve">No contexto de uma organização, a informação deve atender às necessidades dos diversos níveis. Em geral, as organizações </w:t>
+      </w:r>
+      <w:r>
+        <w:rPr>
+          <w:highlight w:val="yellow"/>
+          <w:lang w:eastAsia="en-US"/>
+        </w:rPr>
+        <w:t>diferenciam se</w:t>
+      </w:r>
+      <w:r>
+        <w:rPr>
+          <w:highlight w:val="yellow"/>
+          <w:lang w:eastAsia="en-US"/>
+        </w:rPr>
+        <w:t xml:space="preserve"> em três níveis organizacionais (Chiavenatto, 1999), qualquer que seja a natureza ou tamanho da organização: </w:t>
+      </w:r>
+    </w:p>
+    <w:p>
+      <w:pPr>
+        <w:rPr>
+          <w:highlight w:val="yellow"/>
+          <w:lang w:eastAsia="en-US"/>
+        </w:rPr>
+      </w:pPr>
+      <w:r>
+        <w:rPr>
+          <w:highlight w:val="yellow"/>
+          <w:lang w:eastAsia="en-US"/>
+        </w:rPr>
+        <w:t xml:space="preserve">operacional relacionado com os problemas de desempenho eficaz e dirigido para as exigências impostas pela natureza da tarefa técnica; </w:t>
+      </w:r>
+    </w:p>
+    <w:p>
+      <w:pPr>
+        <w:rPr>
+          <w:highlight w:val="yellow"/>
+          <w:lang w:eastAsia="en-US"/>
+        </w:rPr>
+      </w:pPr>
+      <w:r>
+        <w:rPr>
+          <w:highlight w:val="yellow"/>
+          <w:lang w:eastAsia="en-US"/>
+        </w:rPr>
+        <w:t>intermediário ou gerencial gerencia particularmente as atividades do nível operacional, mediando as fronteiras ambientais e administrando as tarefas técnicas que devem ser desempenhadas, escala de operações etc.;</w:t>
+      </w:r>
+    </w:p>
+    <w:p>
+      <w:pPr>
+        <w:rPr>
+          <w:lang w:eastAsia="en-US"/>
+        </w:rPr>
+      </w:pPr>
+      <w:r>
+        <w:rPr>
+          <w:highlight w:val="yellow"/>
+          <w:lang w:eastAsia="en-US"/>
+        </w:rPr>
+        <w:t xml:space="preserve"> institucional constitui-se na fonte do significado e da legitimação que possibilita a consecução dos objetivos organizacionais.</w:t>
+      </w:r>
+    </w:p>
+    <w:p>
+      <w:pPr>
+        <w:pStyle w:val="Ttulo1"/>
+      </w:pPr>
+      <w:r>
+        <w:t>MÉTRICAS PARA AVALIAÇÃO DE SISTEMAS DE INFORMAÇÃO</w:t>
+      </w:r>
+    </w:p>
+    <w:p>
+      <w:r>
+        <w:t xml:space="preserve">Segundo </w:t>
+      </w:r>
+      <w:bookmarkStart w:id="94" w:name="_Hlk57322331"/>
+      <w:r>
+        <w:t xml:space="preserve">Moresi (2000) </w:t>
+      </w:r>
+      <w:bookmarkEnd w:id="94"/>
+      <w:r>
+        <w:t xml:space="preserve">um portifólio de sistemas de informação </w:t>
+      </w:r>
+      <w:r>
+        <w:t>compreenderá</w:t>
+      </w:r>
+      <w:r>
         <w:t xml:space="preserve"> </w:t>
       </w:r>
       <w:r>
-        <w:rPr>
-          <w:highlight w:val="yellow"/>
-          <w:lang w:eastAsia="en-US"/>
-        </w:rPr>
-        <w:t xml:space="preserve">No contexto de uma organização, a informação deve atender às necessidades dos diversos níveis. Em geral, as organizações </w:t>
-      </w:r>
-      <w:r>
-        <w:rPr>
-          <w:highlight w:val="yellow"/>
-          <w:lang w:eastAsia="en-US"/>
-        </w:rPr>
-        <w:t>diferenciam se</w:t>
-      </w:r>
-      <w:r>
-        <w:rPr>
-          <w:highlight w:val="yellow"/>
-          <w:lang w:eastAsia="en-US"/>
-        </w:rPr>
-        <w:t xml:space="preserve"> em três níveis organizacionais (Chiavenatto, 1999), qualquer que seja a natureza ou tamanho da organização: </w:t>
-      </w:r>
-    </w:p>
-    <w:p>
-      <w:pPr>
-        <w:rPr>
-          <w:highlight w:val="yellow"/>
-          <w:lang w:eastAsia="en-US"/>
-        </w:rPr>
-      </w:pPr>
-      <w:r>
-        <w:rPr>
-          <w:highlight w:val="yellow"/>
-          <w:lang w:eastAsia="en-US"/>
-        </w:rPr>
-        <w:t xml:space="preserve">operacional relacionado com os problemas de desempenho eficaz e dirigido para as exigências impostas pela natureza da tarefa técnica; </w:t>
-      </w:r>
-    </w:p>
-    <w:p>
-      <w:pPr>
-        <w:rPr>
-          <w:highlight w:val="yellow"/>
-          <w:lang w:eastAsia="en-US"/>
-        </w:rPr>
-      </w:pPr>
-      <w:r>
-        <w:rPr>
-          <w:highlight w:val="yellow"/>
-          <w:lang w:eastAsia="en-US"/>
-        </w:rPr>
-        <w:t>intermediário ou gerencial gerencia particularmente as atividades do nível operacional, mediando as fronteiras ambientais e administrando as tarefas técnicas que devem ser desempenhadas, escala de operações etc.;</w:t>
-      </w:r>
-    </w:p>
-    <w:p>
-      <w:pPr>
-        <w:rPr>
-          <w:lang w:eastAsia="en-US"/>
-        </w:rPr>
-      </w:pPr>
-      <w:r>
-        <w:rPr>
-          <w:highlight w:val="yellow"/>
-          <w:lang w:eastAsia="en-US"/>
-        </w:rPr>
-        <w:t xml:space="preserve"> institucional constitui-se na fonte do significado e da </w:t>
-      </w:r>
-      <w:r>
-        <w:rPr>
-          <w:highlight w:val="yellow"/>
-          <w:lang w:eastAsia="en-US"/>
-        </w:rPr>
-        <w:t>legitimação</w:t>
-      </w:r>
-      <w:r>
-        <w:rPr>
-          <w:highlight w:val="yellow"/>
-          <w:lang w:eastAsia="en-US"/>
-        </w:rPr>
-        <w:t xml:space="preserve"> que possibilita a consecução dos objetivos organizacionais.</w:t>
-      </w:r>
-    </w:p>
-    <w:p>
-      <w:pPr>
-        <w:pStyle w:val="Ttulo1"/>
-      </w:pPr>
-      <w:r>
-        <w:t>MÉTRICAS PARA AVALIAÇÃO DE SISTEMAS DE INFORMAÇÃO</w:t>
-      </w:r>
-    </w:p>
-    <w:p>
-      <w:r>
-        <w:t xml:space="preserve">Segundo </w:t>
-      </w:r>
-      <w:proofErr w:type="spellStart"/>
-      <w:r>
-        <w:t>Moresi</w:t>
-      </w:r>
-      <w:proofErr w:type="spellEnd"/>
-      <w:r>
-        <w:t xml:space="preserve"> (2000) um portifólio de sistemas de informação </w:t>
-      </w:r>
-      <w:r>
-        <w:t>compreenderá</w:t>
+        <w:t>todos os produtos</w:t>
+      </w:r>
+      <w:r>
+        <w:t xml:space="preserve"> tangíveis e intangíveis </w:t>
+      </w:r>
+      <w:r>
+        <w:t>à</w:t>
+      </w:r>
+      <w:r>
+        <w:t xml:space="preserve"> matéria prima da informação</w:t>
+      </w:r>
+      <w:r>
+        <w:t>, sendo assim</w:t>
+      </w:r>
+      <w:r>
+        <w:t xml:space="preserve"> define alguns pontos </w:t>
+      </w:r>
+      <w:r>
+        <w:t>qualitativos, que são</w:t>
+      </w:r>
+    </w:p>
+    <w:p>
+      <w:r>
+        <w:t xml:space="preserve">- Exatidão </w:t>
+      </w:r>
+      <w:r>
+        <w:t>(grau</w:t>
+      </w:r>
+      <w:r>
+        <w:t xml:space="preserve"> de liberdade do erro da informação);</w:t>
+      </w:r>
+    </w:p>
+    <w:p>
+      <w:r>
+        <w:t>- Alcance (integralidade da informação)</w:t>
+      </w:r>
+      <w:r>
+        <w:t>;</w:t>
+      </w:r>
+    </w:p>
+    <w:p>
+      <w:r>
+        <w:t>- Conveniência (relevância da informação)</w:t>
+      </w:r>
+      <w:r>
+        <w:t>;</w:t>
+      </w:r>
+    </w:p>
+    <w:p>
+      <w:r>
+        <w:t>- Clareza (grau que a informação está livre de ambiguidade);</w:t>
+      </w:r>
+    </w:p>
+    <w:p>
+      <w:r>
+        <w:t>- Oportunidade (tempo decorrido no ciclo produtivo da informação);</w:t>
+      </w:r>
+    </w:p>
+    <w:p>
+      <w:r>
+        <w:t>- Acessibilidade (facilidade com que a informação pode ser obtida pelo consumidor);</w:t>
+      </w:r>
+    </w:p>
+    <w:p>
+      <w:r>
+        <w:t xml:space="preserve">A qualidade de um sistema de informação </w:t>
+      </w:r>
+      <w:r>
+        <w:t>“É</w:t>
+      </w:r>
+      <w:r>
+        <w:t xml:space="preserve"> um conjunto de propriedades a serem atendidas, de modo que o sistema satisfaça as necessidades de seus usuários</w:t>
       </w:r>
       <w:r>
         <w:t xml:space="preserve"> </w:t>
       </w:r>
       <w:r>
-        <w:t>todos os produtos</w:t>
-      </w:r>
-      <w:r>
-        <w:t xml:space="preserve"> tangíveis e intangíveis </w:t>
-      </w:r>
-      <w:r>
-        <w:t>à</w:t>
-      </w:r>
-      <w:r>
-        <w:t xml:space="preserve"> matéria prima da informação</w:t>
-      </w:r>
-      <w:r>
-        <w:t>, sendo assim</w:t>
-      </w:r>
-      <w:r>
-        <w:t xml:space="preserve"> define alguns pontos </w:t>
-      </w:r>
-      <w:r>
-        <w:t>qualitativos, que são</w:t>
-      </w:r>
-    </w:p>
-    <w:p>
-      <w:r>
-        <w:t xml:space="preserve">- Exatidão </w:t>
-      </w:r>
-      <w:r>
-        <w:t>(grau</w:t>
-      </w:r>
-      <w:r>
-        <w:t xml:space="preserve"> de liberdade do erro da informação);</w:t>
-      </w:r>
-    </w:p>
-    <w:p>
-      <w:r>
-        <w:t>- Alcance (integralidade da informação)</w:t>
-      </w:r>
-      <w:r>
-        <w:t>;</w:t>
-      </w:r>
-    </w:p>
-    <w:p>
-      <w:r>
-        <w:t>- Conveniência (relevância da informação)</w:t>
-      </w:r>
-      <w:r>
-        <w:t>;</w:t>
-      </w:r>
-    </w:p>
-    <w:p>
-      <w:r>
-        <w:t>- Clareza (grau que a informação está livre de ambiguidade);</w:t>
-      </w:r>
-    </w:p>
-    <w:p>
-      <w:r>
-        <w:t>- Oportunidade (tempo decorrido no ciclo produtivo da informação);</w:t>
-      </w:r>
-    </w:p>
-    <w:p>
-      <w:r>
-        <w:t>- Acessibilidade (facilidade com que a informação pode ser obtida pelo consumidor);</w:t>
+        <w:t>MORESI</w:t>
+      </w:r>
+      <w:r>
+        <w:t xml:space="preserve"> </w:t>
+      </w:r>
+      <w:r>
+        <w:t>(2000</w:t>
+      </w:r>
+      <w:r>
+        <w:t>, p. 21</w:t>
+      </w:r>
+      <w:r>
+        <w:t>)</w:t>
+      </w:r>
+      <w:r>
+        <w:t xml:space="preserve">. </w:t>
       </w:r>
     </w:p>
     <w:p>
@@ -25464,34 +25005,34 @@
           <w:lang w:eastAsia="en-US"/>
         </w:rPr>
       </w:pPr>
-      <w:bookmarkStart w:id="94" w:name="_Toc52033196"/>
-      <w:bookmarkStart w:id="95" w:name="_Toc52120448"/>
-      <w:bookmarkStart w:id="96" w:name="_Toc52831696"/>
-      <w:r>
-        <w:rPr>
-          <w:rFonts w:eastAsia="Calibri"/>
-          <w:color w:val="auto"/>
-          <w:lang w:eastAsia="en-US"/>
-        </w:rPr>
+      <w:bookmarkStart w:id="95" w:name="_Toc52033196"/>
+      <w:bookmarkStart w:id="96" w:name="_Toc52120448"/>
+      <w:bookmarkStart w:id="97" w:name="_Toc52831696"/>
+      <w:r>
+        <w:rPr>
+          <w:rFonts w:eastAsia="Calibri"/>
+          <w:color w:val="auto"/>
+          <w:lang w:eastAsia="en-US"/>
+        </w:rPr>
+        <w:lastRenderedPageBreak/>
         <w:t>Problema da pesquisa</w:t>
       </w:r>
-      <w:bookmarkEnd w:id="94"/>
       <w:bookmarkEnd w:id="95"/>
       <w:bookmarkEnd w:id="96"/>
-    </w:p>
-    <w:p>
-      <w:pPr>
-        <w:rPr>
-          <w:rFonts w:eastAsia="Calibri"/>
-          <w:lang w:eastAsia="en-US"/>
-        </w:rPr>
-      </w:pPr>
-      <w:r>
-        <w:rPr>
-          <w:rFonts w:eastAsia="Calibri"/>
-          <w:lang w:eastAsia="en-US"/>
-        </w:rPr>
-        <w:lastRenderedPageBreak/>
+      <w:bookmarkEnd w:id="97"/>
+    </w:p>
+    <w:p>
+      <w:pPr>
+        <w:rPr>
+          <w:rFonts w:eastAsia="Calibri"/>
+          <w:lang w:eastAsia="en-US"/>
+        </w:rPr>
+      </w:pPr>
+      <w:r>
+        <w:rPr>
+          <w:rFonts w:eastAsia="Calibri"/>
+          <w:lang w:eastAsia="en-US"/>
+        </w:rPr>
         <w:t xml:space="preserve">Tendo em </w:t>
       </w:r>
       <w:r>
@@ -25890,9 +25431,9 @@
           <w:lang w:eastAsia="en-US"/>
         </w:rPr>
       </w:pPr>
-      <w:bookmarkStart w:id="97" w:name="_Toc52033199"/>
-      <w:bookmarkStart w:id="98" w:name="_Toc52120450"/>
-      <w:bookmarkStart w:id="99" w:name="_Toc52831697"/>
+      <w:bookmarkStart w:id="98" w:name="_Toc52033199"/>
+      <w:bookmarkStart w:id="99" w:name="_Toc52120450"/>
+      <w:bookmarkStart w:id="100" w:name="_Toc52831697"/>
       <w:r>
         <w:rPr>
           <w:rFonts w:eastAsia="Calibri"/>
@@ -25909,9 +25450,9 @@
         </w:rPr>
         <w:t>s</w:t>
       </w:r>
-      <w:bookmarkEnd w:id="97"/>
       <w:bookmarkEnd w:id="98"/>
       <w:bookmarkEnd w:id="99"/>
+      <w:bookmarkEnd w:id="100"/>
     </w:p>
     <w:p>
       <w:pPr>
@@ -25986,7 +25527,7 @@
           <w:lang w:eastAsia="en-US"/>
         </w:rPr>
       </w:pPr>
-      <w:bookmarkStart w:id="100" w:name="_Toc52033200"/>
+      <w:bookmarkStart w:id="101" w:name="_Toc52033200"/>
     </w:p>
     <w:p>
       <w:pPr>
@@ -26007,7 +25548,7 @@
         </w:rPr>
         <w:t>Específicos</w:t>
       </w:r>
-      <w:bookmarkEnd w:id="100"/>
+      <w:bookmarkEnd w:id="101"/>
       <w:r>
         <w:rPr>
           <w:rFonts w:eastAsia="Calibri"/>
@@ -26112,7 +25653,7 @@
         </w:rPr>
         <w:t xml:space="preserve"> os Sistemas de Informação da </w:t>
       </w:r>
-      <w:commentRangeStart w:id="101"/>
+      <w:commentRangeStart w:id="102"/>
       <w:r>
         <w:rPr>
           <w:rFonts w:eastAsia="Calibri"/>
@@ -26120,7 +25661,7 @@
         </w:rPr>
         <w:t>UEG</w:t>
       </w:r>
-      <w:commentRangeEnd w:id="101"/>
+      <w:commentRangeEnd w:id="102"/>
       <w:r>
         <w:rPr>
           <w:rStyle w:val="Refdecomentrio"/>
@@ -26128,7 +25669,7 @@
           <w:color w:val="auto"/>
           <w:lang w:eastAsia="pt-BR"/>
         </w:rPr>
-        <w:commentReference w:id="101"/>
+        <w:commentReference w:id="102"/>
       </w:r>
       <w:r>
         <w:rPr>
@@ -26150,12 +25691,13 @@
           <w:lang w:eastAsia="en-US"/>
         </w:rPr>
       </w:pPr>
-      <w:commentRangeStart w:id="102"/>
-      <w:r>
-        <w:rPr>
-          <w:rFonts w:eastAsia="Calibri"/>
-          <w:lang w:eastAsia="en-US"/>
-        </w:rPr>
+      <w:commentRangeStart w:id="103"/>
+      <w:r>
+        <w:rPr>
+          <w:rFonts w:eastAsia="Calibri"/>
+          <w:lang w:eastAsia="en-US"/>
+        </w:rPr>
+        <w:lastRenderedPageBreak/>
         <w:t>Mapear os principais processo</w:t>
       </w:r>
       <w:r>
@@ -26193,7 +25735,7 @@
         </w:rPr>
         <w:t>UEG;</w:t>
       </w:r>
-      <w:commentRangeEnd w:id="102"/>
+      <w:commentRangeEnd w:id="103"/>
       <w:r>
         <w:rPr>
           <w:rStyle w:val="Refdecomentrio"/>
@@ -26201,7 +25743,7 @@
           <w:color w:val="auto"/>
           <w:lang w:eastAsia="pt-BR"/>
         </w:rPr>
-        <w:commentReference w:id="102"/>
+        <w:commentReference w:id="103"/>
       </w:r>
     </w:p>
     <w:p>
@@ -26221,7 +25763,6 @@
           <w:rFonts w:eastAsia="Calibri"/>
           <w:lang w:eastAsia="en-US"/>
         </w:rPr>
-        <w:lastRenderedPageBreak/>
         <w:t>Analisar as relações entre a estrutura organizacional, o rol e os tipos de sistemas de informação</w:t>
       </w:r>
       <w:r>
@@ -26275,9 +25816,9 @@
           <w:lang w:eastAsia="en-US"/>
         </w:rPr>
       </w:pPr>
-      <w:bookmarkStart w:id="103" w:name="_Toc52033201"/>
-      <w:bookmarkStart w:id="104" w:name="_Toc52120451"/>
-      <w:bookmarkStart w:id="105" w:name="_Toc52831698"/>
+      <w:bookmarkStart w:id="104" w:name="_Toc52033201"/>
+      <w:bookmarkStart w:id="105" w:name="_Toc52120451"/>
+      <w:bookmarkStart w:id="106" w:name="_Toc52831698"/>
       <w:r>
         <w:rPr>
           <w:rFonts w:eastAsia="Calibri"/>
@@ -26286,9 +25827,9 @@
         </w:rPr>
         <w:t>Delineamento metodológico da pesquisa</w:t>
       </w:r>
-      <w:bookmarkEnd w:id="103"/>
       <w:bookmarkEnd w:id="104"/>
       <w:bookmarkEnd w:id="105"/>
+      <w:bookmarkEnd w:id="106"/>
     </w:p>
     <w:p>
       <w:pPr>
@@ -26685,7 +26226,7 @@
           <w:rFonts w:eastAsia="Calibri"/>
           <w:lang w:eastAsia="en-US"/>
         </w:rPr>
-        <w:t>sistemas e aos gestores dos setores</w:t>
+        <w:t>sistemas</w:t>
       </w:r>
       <w:r>
         <w:rPr>
@@ -26699,7 +26240,33 @@
           <w:rFonts w:eastAsia="Calibri"/>
           <w:lang w:eastAsia="en-US"/>
         </w:rPr>
-        <w:t>erão tratados qualitativamente, contendo análises e sínteses</w:t>
+        <w:t>erão tratados qualitativamente</w:t>
+      </w:r>
+      <w:r>
+        <w:rPr>
+          <w:rFonts w:eastAsia="Calibri"/>
+          <w:lang w:eastAsia="en-US"/>
+        </w:rPr>
+        <w:t>, pois segundo</w:t>
+      </w:r>
+      <w:r>
+        <w:t xml:space="preserve"> </w:t>
+      </w:r>
+      <w:r>
+        <w:t>Moresi (2000)</w:t>
+      </w:r>
+      <w:r>
+        <w:t xml:space="preserve"> </w:t>
+      </w:r>
+      <w:r>
+        <w:t>esta análise é ideal para identificar a contribuição dos sistemas em relação às estratégias de uma organização</w:t>
+      </w:r>
+      <w:r>
+        <w:rPr>
+          <w:rFonts w:eastAsia="Calibri"/>
+          <w:lang w:eastAsia="en-US"/>
+        </w:rPr>
+        <w:t>, contendo análises e sínteses</w:t>
       </w:r>
       <w:r>
         <w:rPr>
@@ -26744,16 +26311,17 @@
           <w:lang w:eastAsia="en-US"/>
         </w:rPr>
       </w:pPr>
-      <w:bookmarkStart w:id="106" w:name="_Toc52831699"/>
-      <w:r>
-        <w:rPr>
-          <w:rFonts w:eastAsia="Calibri"/>
-          <w:color w:val="auto"/>
-          <w:lang w:eastAsia="en-US"/>
-        </w:rPr>
+      <w:bookmarkStart w:id="107" w:name="_Toc52831699"/>
+      <w:r>
+        <w:rPr>
+          <w:rFonts w:eastAsia="Calibri"/>
+          <w:color w:val="auto"/>
+          <w:lang w:eastAsia="en-US"/>
+        </w:rPr>
+        <w:lastRenderedPageBreak/>
         <w:t>Resultados esperados</w:t>
       </w:r>
-      <w:bookmarkEnd w:id="106"/>
+      <w:bookmarkEnd w:id="107"/>
     </w:p>
     <w:p>
       <w:pPr>
@@ -26768,7 +26336,6 @@
           <w:rFonts w:eastAsia="Calibri"/>
           <w:lang w:eastAsia="en-US"/>
         </w:rPr>
-        <w:lastRenderedPageBreak/>
         <w:t>Com isto poderemos ter os seguintes resultados esperados:</w:t>
       </w:r>
     </w:p>
@@ -27033,7 +26600,7 @@
           <w:lang w:eastAsia="en-US"/>
         </w:rPr>
         <w:sectPr>
-          <w:headerReference w:type="default" r:id="rId23"/>
+          <w:headerReference w:type="default" r:id="rId24"/>
           <w:pgSz w:w="11905" w:h="16837" w:code="9"/>
           <w:pgMar w:top="1701" w:right="1134" w:bottom="1134" w:left="1701" w:header="1259" w:footer="720" w:gutter="0"/>
           <w:cols w:space="720"/>
@@ -27053,9 +26620,9 @@
           <w:lang w:eastAsia="en-US"/>
         </w:rPr>
       </w:pPr>
-      <w:bookmarkStart w:id="107" w:name="_Toc52033207"/>
-      <w:bookmarkStart w:id="108" w:name="_Toc52120457"/>
-      <w:bookmarkStart w:id="109" w:name="_Toc52831700"/>
+      <w:bookmarkStart w:id="108" w:name="_Toc52033207"/>
+      <w:bookmarkStart w:id="109" w:name="_Toc52120457"/>
+      <w:bookmarkStart w:id="110" w:name="_Toc52831700"/>
       <w:r>
         <w:rPr>
           <w:rFonts w:eastAsia="Calibri"/>
@@ -27064,9 +26631,9 @@
         <w:lastRenderedPageBreak/>
         <w:t>CRONOGRAMA</w:t>
       </w:r>
-      <w:bookmarkEnd w:id="107"/>
       <w:bookmarkEnd w:id="108"/>
       <w:bookmarkEnd w:id="109"/>
+      <w:bookmarkEnd w:id="110"/>
     </w:p>
     <w:p>
       <w:pPr>
@@ -27233,7 +26800,6 @@
                 <w:color w:val="000000" w:themeColor="text1"/>
               </w:rPr>
             </w:pPr>
-            <w:proofErr w:type="spellStart"/>
             <w:r>
               <w:rPr>
                 <w:rFonts w:cs="Times New Roman"/>
@@ -27242,18 +26808,7 @@
                 <w:sz w:val="20"/>
                 <w:szCs w:val="20"/>
               </w:rPr>
-              <w:t>Jun</w:t>
-            </w:r>
-            <w:proofErr w:type="spellEnd"/>
-            <w:r>
-              <w:rPr>
-                <w:rFonts w:cs="Times New Roman"/>
-                <w:b/>
-                <w:color w:val="000000" w:themeColor="text1"/>
-                <w:sz w:val="20"/>
-                <w:szCs w:val="20"/>
-              </w:rPr>
-              <w:t>/20</w:t>
+              <w:t>Jun/20</w:t>
             </w:r>
           </w:p>
         </w:tc>
@@ -27272,7 +26827,6 @@
                 <w:color w:val="000000" w:themeColor="text1"/>
               </w:rPr>
             </w:pPr>
-            <w:proofErr w:type="spellStart"/>
             <w:r>
               <w:rPr>
                 <w:rFonts w:cs="Times New Roman"/>
@@ -27281,18 +26835,7 @@
                 <w:sz w:val="20"/>
                 <w:szCs w:val="20"/>
               </w:rPr>
-              <w:t>Jul</w:t>
-            </w:r>
-            <w:proofErr w:type="spellEnd"/>
-            <w:r>
-              <w:rPr>
-                <w:rFonts w:cs="Times New Roman"/>
-                <w:b/>
-                <w:color w:val="000000" w:themeColor="text1"/>
-                <w:sz w:val="20"/>
-                <w:szCs w:val="20"/>
-              </w:rPr>
-              <w:t>/20</w:t>
+              <w:t>Jul/20</w:t>
             </w:r>
           </w:p>
         </w:tc>
@@ -27311,7 +26854,6 @@
                 <w:color w:val="000000" w:themeColor="text1"/>
               </w:rPr>
             </w:pPr>
-            <w:proofErr w:type="spellStart"/>
             <w:r>
               <w:rPr>
                 <w:rFonts w:cs="Times New Roman"/>
@@ -27320,18 +26862,7 @@
                 <w:sz w:val="20"/>
                 <w:szCs w:val="20"/>
               </w:rPr>
-              <w:t>Ago</w:t>
-            </w:r>
-            <w:proofErr w:type="spellEnd"/>
-            <w:r>
-              <w:rPr>
-                <w:rFonts w:cs="Times New Roman"/>
-                <w:b/>
-                <w:color w:val="000000" w:themeColor="text1"/>
-                <w:sz w:val="20"/>
-                <w:szCs w:val="20"/>
-              </w:rPr>
-              <w:t>/20</w:t>
+              <w:t>Ago/20</w:t>
             </w:r>
           </w:p>
         </w:tc>
@@ -27404,7 +26935,6 @@
                 <w:color w:val="000000" w:themeColor="text1"/>
               </w:rPr>
             </w:pPr>
-            <w:proofErr w:type="spellStart"/>
             <w:r>
               <w:rPr>
                 <w:rFonts w:cs="Times New Roman"/>
@@ -27413,18 +26943,7 @@
                 <w:sz w:val="20"/>
                 <w:szCs w:val="20"/>
               </w:rPr>
-              <w:t>Nov</w:t>
-            </w:r>
-            <w:proofErr w:type="spellEnd"/>
-            <w:r>
-              <w:rPr>
-                <w:rFonts w:cs="Times New Roman"/>
-                <w:b/>
-                <w:color w:val="000000" w:themeColor="text1"/>
-                <w:sz w:val="20"/>
-                <w:szCs w:val="20"/>
-              </w:rPr>
-              <w:t>/20</w:t>
+              <w:t>Nov/20</w:t>
             </w:r>
           </w:p>
         </w:tc>
@@ -27501,7 +27020,6 @@
                 <w:szCs w:val="20"/>
               </w:rPr>
             </w:pPr>
-            <w:proofErr w:type="spellStart"/>
             <w:r>
               <w:rPr>
                 <w:rFonts w:cs="Times New Roman"/>
@@ -27510,18 +27028,7 @@
                 <w:sz w:val="20"/>
                 <w:szCs w:val="20"/>
               </w:rPr>
-              <w:t>Fev</w:t>
-            </w:r>
-            <w:proofErr w:type="spellEnd"/>
-            <w:r>
-              <w:rPr>
-                <w:rFonts w:cs="Times New Roman"/>
-                <w:b/>
-                <w:color w:val="000000" w:themeColor="text1"/>
-                <w:sz w:val="20"/>
-                <w:szCs w:val="20"/>
-              </w:rPr>
-              <w:t>/21</w:t>
+              <w:t>Fev/21</w:t>
             </w:r>
           </w:p>
         </w:tc>
@@ -29422,19 +28929,8 @@
                 <w:sz w:val="20"/>
                 <w:szCs w:val="20"/>
               </w:rPr>
-              <w:t xml:space="preserve">Critérios para análise dos </w:t>
+              <w:t>Critérios para análise dos SI’s</w:t>
             </w:r>
-            <w:proofErr w:type="spellStart"/>
-            <w:r>
-              <w:rPr>
-                <w:rFonts w:cs="Times New Roman"/>
-                <w:color w:val="000000" w:themeColor="text1"/>
-                <w:sz w:val="20"/>
-                <w:szCs w:val="20"/>
-              </w:rPr>
-              <w:t>SI’s</w:t>
-            </w:r>
-            <w:proofErr w:type="spellEnd"/>
           </w:p>
         </w:tc>
         <w:tc>
@@ -30248,9 +29744,9 @@
           <w:lang w:eastAsia="en-US"/>
         </w:rPr>
       </w:pPr>
-      <w:bookmarkStart w:id="110" w:name="_Toc52033208"/>
-      <w:bookmarkStart w:id="111" w:name="_Toc52120458"/>
-      <w:bookmarkStart w:id="112" w:name="_Toc52831701"/>
+      <w:bookmarkStart w:id="111" w:name="_Toc52033208"/>
+      <w:bookmarkStart w:id="112" w:name="_Toc52120458"/>
+      <w:bookmarkStart w:id="113" w:name="_Toc52831701"/>
       <w:r>
         <w:rPr>
           <w:rFonts w:eastAsia="Calibri"/>
@@ -30266,10 +29762,10 @@
         </w:rPr>
         <w:t xml:space="preserve"> BIBILIOGRÁFICAS</w:t>
       </w:r>
-      <w:bookmarkStart w:id="113" w:name="_Toc444850057"/>
-      <w:bookmarkEnd w:id="110"/>
+      <w:bookmarkStart w:id="114" w:name="_Toc444850057"/>
       <w:bookmarkEnd w:id="111"/>
       <w:bookmarkEnd w:id="112"/>
+      <w:bookmarkEnd w:id="113"/>
     </w:p>
     <w:p>
       <w:pPr>
@@ -31042,7 +30538,7 @@
         </w:rPr>
         <w:t xml:space="preserve"> Disponível em: &lt; </w:t>
       </w:r>
-      <w:hyperlink r:id="rId24" w:history="1">
+      <w:hyperlink r:id="rId25" w:history="1">
         <w:r>
           <w:rPr>
             <w:rStyle w:val="Hyperlink"/>
@@ -31312,7 +30808,6 @@
       <w:r>
         <w:t>. </w:t>
       </w:r>
-      <w:proofErr w:type="spellStart"/>
       <w:r>
         <w:rPr>
           <w:b/>
@@ -31320,7 +30815,6 @@
         </w:rPr>
         <w:t>euax</w:t>
       </w:r>
-      <w:proofErr w:type="spellEnd"/>
       <w:r>
         <w:t xml:space="preserve">, </w:t>
       </w:r>
@@ -31330,7 +30824,7 @@
       <w:r>
         <w:t>. Disponível em: &lt;</w:t>
       </w:r>
-      <w:hyperlink r:id="rId25" w:history="1">
+      <w:hyperlink r:id="rId26" w:history="1">
         <w:r>
           <w:t>https://www.euax.com.br/2019/10/cadeia-de-valor/</w:t>
         </w:r>
@@ -31610,23 +31104,7 @@
           <w:rFonts w:ascii="Segoe UI" w:hAnsi="Segoe UI" w:cs="Segoe UI"/>
           <w:shd w:val="clear" w:color="auto" w:fill="FFFFFF"/>
         </w:rPr>
-        <w:t xml:space="preserve">. Porto Alegre: </w:t>
-      </w:r>
-      <w:proofErr w:type="spellStart"/>
-      <w:r>
-        <w:rPr>
-          <w:rFonts w:ascii="Segoe UI" w:hAnsi="Segoe UI" w:cs="Segoe UI"/>
-          <w:shd w:val="clear" w:color="auto" w:fill="FFFFFF"/>
-        </w:rPr>
-        <w:t>Sagah</w:t>
-      </w:r>
-      <w:proofErr w:type="spellEnd"/>
-      <w:r>
-        <w:rPr>
-          <w:rFonts w:ascii="Segoe UI" w:hAnsi="Segoe UI" w:cs="Segoe UI"/>
-          <w:shd w:val="clear" w:color="auto" w:fill="FFFFFF"/>
-        </w:rPr>
-        <w:t>, 2018. 175 p. ISBN 9788595026650.</w:t>
+        <w:t>. Porto Alegre: Sagah, 2018. 175 p. ISBN 9788595026650.</w:t>
       </w:r>
       <w:r>
         <w:rPr>
@@ -31899,23 +31377,7 @@
           <w:rFonts w:ascii="Segoe UI" w:hAnsi="Segoe UI" w:cs="Segoe UI"/>
           <w:shd w:val="clear" w:color="auto" w:fill="FFFFFF"/>
         </w:rPr>
-        <w:t xml:space="preserve">MOURA, </w:t>
-      </w:r>
-      <w:proofErr w:type="spellStart"/>
-      <w:r>
-        <w:rPr>
-          <w:rFonts w:ascii="Segoe UI" w:hAnsi="Segoe UI" w:cs="Segoe UI"/>
-          <w:shd w:val="clear" w:color="auto" w:fill="FFFFFF"/>
-        </w:rPr>
-        <w:t>Mariluce</w:t>
-      </w:r>
-      <w:proofErr w:type="spellEnd"/>
-      <w:r>
-        <w:rPr>
-          <w:rFonts w:ascii="Segoe UI" w:hAnsi="Segoe UI" w:cs="Segoe UI"/>
-          <w:shd w:val="clear" w:color="auto" w:fill="FFFFFF"/>
-        </w:rPr>
-        <w:t>. </w:t>
+        <w:t>MOURA, Mariluce. </w:t>
       </w:r>
       <w:r>
         <w:rPr>
@@ -32037,7 +31499,7 @@
         <w:t>: Uma abordagem gerencial. Curitiba: IBPEX, 2012. 212 p. v. 4. ISBN 9788578389680.</w:t>
       </w:r>
     </w:p>
-    <w:bookmarkEnd w:id="113"/>
+    <w:bookmarkEnd w:id="114"/>
     <w:p>
       <w:pPr>
         <w:suppressAutoHyphens w:val="0"/>
@@ -32072,23 +31534,7 @@
           <w:rFonts w:ascii="Segoe UI" w:hAnsi="Segoe UI" w:cs="Segoe UI"/>
           <w:shd w:val="clear" w:color="auto" w:fill="FFFFFF"/>
         </w:rPr>
-        <w:t xml:space="preserve">BALTZAN, </w:t>
-      </w:r>
-      <w:proofErr w:type="spellStart"/>
-      <w:r>
-        <w:rPr>
-          <w:rFonts w:ascii="Segoe UI" w:hAnsi="Segoe UI" w:cs="Segoe UI"/>
-          <w:shd w:val="clear" w:color="auto" w:fill="FFFFFF"/>
-        </w:rPr>
-        <w:t>Paige</w:t>
-      </w:r>
-      <w:proofErr w:type="spellEnd"/>
-      <w:r>
-        <w:rPr>
-          <w:rFonts w:ascii="Segoe UI" w:hAnsi="Segoe UI" w:cs="Segoe UI"/>
-          <w:shd w:val="clear" w:color="auto" w:fill="FFFFFF"/>
-        </w:rPr>
-        <w:t>; PHILLIPS, Amy. </w:t>
+        <w:t>BALTZAN, Paige; PHILLIPS, Amy. </w:t>
       </w:r>
       <w:r>
         <w:rPr>
@@ -32278,16 +31724,16 @@
           <w:rFonts w:eastAsia="Calibri"/>
         </w:rPr>
       </w:pPr>
-      <w:bookmarkStart w:id="114" w:name="_Toc444865721"/>
-      <w:bookmarkStart w:id="115" w:name="_Toc52831702"/>
+      <w:bookmarkStart w:id="115" w:name="_Toc444865721"/>
+      <w:bookmarkStart w:id="116" w:name="_Toc52831702"/>
       <w:r>
         <w:rPr>
           <w:rFonts w:eastAsia="Calibri"/>
         </w:rPr>
         <w:t>APÊNDICE</w:t>
       </w:r>
-      <w:bookmarkEnd w:id="114"/>
       <w:bookmarkEnd w:id="115"/>
+      <w:bookmarkEnd w:id="116"/>
     </w:p>
     <w:p>
       <w:pPr>
@@ -32297,8 +31743,8 @@
           <w:lang w:eastAsia="pt-BR"/>
         </w:rPr>
       </w:pPr>
-      <w:bookmarkStart w:id="116" w:name="_Toc444865722"/>
-      <w:bookmarkStart w:id="117" w:name="_Toc52831703"/>
+      <w:bookmarkStart w:id="117" w:name="_Toc444865722"/>
+      <w:bookmarkStart w:id="118" w:name="_Toc52831703"/>
       <w:r>
         <w:rPr>
           <w:lang w:eastAsia="pt-BR"/>
@@ -32329,7 +31775,7 @@
         </w:rPr>
         <w:t xml:space="preserve"> </w:t>
       </w:r>
-      <w:bookmarkEnd w:id="116"/>
+      <w:bookmarkEnd w:id="117"/>
       <w:r>
         <w:rPr>
           <w:lang w:eastAsia="pt-BR"/>
@@ -32342,7 +31788,7 @@
         </w:rPr>
         <w:t xml:space="preserve"> de solicitação de informação aos sistemas</w:t>
       </w:r>
-      <w:bookmarkEnd w:id="117"/>
+      <w:bookmarkEnd w:id="118"/>
     </w:p>
     <w:p>
       <w:pPr>
@@ -33154,21 +32600,8 @@
         <w:annotationRef/>
       </w:r>
       <w:r>
-        <w:t xml:space="preserve">Só citei </w:t>
-      </w:r>
-      <w:proofErr w:type="spellStart"/>
-      <w:r>
-        <w:t>laudon</w:t>
-      </w:r>
-      <w:proofErr w:type="spellEnd"/>
-      <w:r>
-        <w:t xml:space="preserve"> e </w:t>
-      </w:r>
-      <w:proofErr w:type="spellStart"/>
-      <w:r>
-        <w:t>laudon</w:t>
-      </w:r>
-      <w:proofErr w:type="spellEnd"/>
+        <w:t>Só citei laudon e laudon</w:t>
+      </w:r>
       <w:r>
         <w:t xml:space="preserve"> citar mais autores</w:t>
       </w:r>
@@ -33186,13 +32619,8 @@
         <w:annotationRef/>
       </w:r>
       <w:r>
-        <w:t xml:space="preserve">Usando muito </w:t>
-      </w:r>
-      <w:proofErr w:type="spellStart"/>
-      <w:r>
-        <w:t>wakuliz</w:t>
-      </w:r>
-      <w:proofErr w:type="spellEnd"/>
+        <w:t>Usando muito wakuliz</w:t>
+      </w:r>
     </w:p>
   </w:comment>
   <w:comment w:id="76" w:author="William Estrela" w:date="2020-10-18T16:09:00Z" w:initials="WE">
@@ -33207,15 +32635,7 @@
         <w:annotationRef/>
       </w:r>
       <w:r>
-        <w:t xml:space="preserve">Ver com </w:t>
-      </w:r>
-      <w:proofErr w:type="spellStart"/>
-      <w:r>
-        <w:t>claudio</w:t>
-      </w:r>
-      <w:proofErr w:type="spellEnd"/>
-      <w:r>
-        <w:t xml:space="preserve"> da onde ele tirou isso</w:t>
+        <w:t>Ver com claudio da onde ele tirou isso</w:t>
       </w:r>
     </w:p>
   </w:comment>
@@ -33251,7 +32671,7 @@
       </w:r>
     </w:p>
   </w:comment>
-  <w:comment w:id="101" w:author="William Estrela" w:date="2020-10-13T22:02:00Z" w:initials="WE">
+  <w:comment w:id="102" w:author="William Estrela" w:date="2020-10-13T22:02:00Z" w:initials="WE">
     <w:p>
       <w:pPr>
         <w:pStyle w:val="Textodecomentrio"/>
@@ -33263,19 +32683,11 @@
         <w:annotationRef/>
       </w:r>
       <w:r>
-        <w:t xml:space="preserve">Melhora </w:t>
-      </w:r>
-      <w:proofErr w:type="spellStart"/>
-      <w:r>
-        <w:t>esta</w:t>
-      </w:r>
-      <w:proofErr w:type="spellEnd"/>
-      <w:r>
-        <w:t xml:space="preserve"> escrita </w:t>
+        <w:t xml:space="preserve">Melhora esta escrita </w:t>
       </w:r>
     </w:p>
   </w:comment>
-  <w:comment w:id="102" w:author="William Estrela" w:date="2020-10-13T22:02:00Z" w:initials="WE">
+  <w:comment w:id="103" w:author="William Estrela" w:date="2020-10-13T22:02:00Z" w:initials="WE">
     <w:p>
       <w:pPr>
         <w:pStyle w:val="Textodecomentrio"/>
@@ -38377,7 +37789,7 @@
   <w:style w:type="paragraph" w:default="1" w:styleId="Normal">
     <w:name w:val="Normal"/>
     <w:qFormat/>
-    <w:rsid w:val="00DB2FB3"/>
+    <w:rsid w:val="00565016"/>
     <w:pPr>
       <w:suppressAutoHyphens/>
       <w:spacing w:line="360" w:lineRule="auto"/>

</xml_diff>